<commit_message>
Update DOCX and PDF Spanish resumes
</commit_message>
<xml_diff>
--- a/public/attachments/CVRaulPedrocheNovillo.docx
+++ b/public/attachments/CVRaulPedrocheNovillo.docx
@@ -6,8 +6,6 @@
       <w:pPr>
         <w:pStyle w:val="Ttulo1"/>
       </w:pPr>
-      <w:bookmarkStart w:id="0" w:name="_GoBack"/>
-      <w:bookmarkEnd w:id="0"/>
       <w:r>
         <w:t>Perfil</w:t>
       </w:r>
@@ -50,6 +48,28 @@
       <w:r>
         <w:t>Experiencia</w:t>
       </w:r>
+    </w:p>
+    <w:p>
+      <w:pPr>
+        <w:pStyle w:val="Ttulo2"/>
+      </w:pPr>
+      <w:r>
+        <w:t>atSistemas</w:t>
+      </w:r>
+      <w:r>
+        <w:tab/>
+        <w:t>2014 –</w:t>
+      </w:r>
+    </w:p>
+    <w:p>
+      <w:pPr>
+        <w:pStyle w:val="Textodecuerpo"/>
+      </w:pPr>
+      <w:r>
+        <w:t>Traslado y virtualización de sistemas HP-UX y Solaris para Telefónica.</w:t>
+      </w:r>
+      <w:bookmarkStart w:id="0" w:name="_GoBack"/>
+      <w:bookmarkEnd w:id="0"/>
     </w:p>
     <w:p>
       <w:pPr>
@@ -7446,7 +7466,7 @@
 </file>
 
 <file path=customXml/itemProps1.xml><?xml version="1.0" encoding="utf-8"?>
-<ds:datastoreItem xmlns:ds="http://schemas.openxmlformats.org/officeDocument/2006/customXml" ds:itemID="{10A2DC13-B82F-C84B-90B5-6A1134F702BD}">
+<ds:datastoreItem xmlns:ds="http://schemas.openxmlformats.org/officeDocument/2006/customXml" ds:itemID="{C6530E1F-4B91-0A44-8F6E-40B8B2EC06BA}">
   <ds:schemaRefs>
     <ds:schemaRef ds:uri="http://schemas.openxmlformats.org/officeDocument/2006/bibliography"/>
   </ds:schemaRefs>

</xml_diff>

<commit_message>
Update Spanish Word and PDF resume
</commit_message>
<xml_diff>
--- a/public/attachments/CVRaulPedrocheNovillo.docx
+++ b/public/attachments/CVRaulPedrocheNovillo.docx
@@ -57,6 +57,9 @@
         <w:t>atSistemas</w:t>
       </w:r>
       <w:r>
+        <w:t xml:space="preserve"> para IBM</w:t>
+      </w:r>
+      <w:r>
         <w:tab/>
         <w:t>2014 –</w:t>
       </w:r>
@@ -66,7 +69,7 @@
         <w:pStyle w:val="Textodecuerpo"/>
       </w:pPr>
       <w:r>
-        <w:t>Traslado y virtualización de sistemas HP-UX y Solaris para Telefónica.</w:t>
+        <w:t>Líder Técnico de HP-UX en el equipo de ejecución del proyecto Telefónica Paneuropean Midrange Transformation, coordinando a otros 4 administradores de sistemas. Traslado y virtualización de sistemas HP-UX 11i v3 de sedes internacionales al centro de datos de Telefónica en TecnoAlcalá.</w:t>
       </w:r>
       <w:bookmarkStart w:id="0" w:name="_GoBack"/>
       <w:bookmarkEnd w:id="0"/>
@@ -490,6 +493,103 @@
             </w:pPr>
             <w:r>
               <w:t>Experiencia</w:t>
+            </w:r>
+          </w:p>
+        </w:tc>
+      </w:tr>
+      <w:tr>
+        <w:trPr>
+          <w:cnfStyle w:val="000000100000" w:firstRow="0" w:lastRow="0" w:firstColumn="0" w:lastColumn="0" w:oddVBand="0" w:evenVBand="0" w:oddHBand="1" w:evenHBand="0" w:firstRowFirstColumn="0" w:firstRowLastColumn="0" w:lastRowFirstColumn="0" w:lastRowLastColumn="0"/>
+        </w:trPr>
+        <w:tc>
+          <w:tcPr>
+            <w:cnfStyle w:val="001000000000" w:firstRow="0" w:lastRow="0" w:firstColumn="1" w:lastColumn="0" w:oddVBand="0" w:evenVBand="0" w:oddHBand="0" w:evenHBand="0" w:firstRowFirstColumn="0" w:firstRowLastColumn="0" w:lastRowFirstColumn="0" w:lastRowLastColumn="0"/>
+            <w:tcW w:w="3536" w:type="dxa"/>
+          </w:tcPr>
+          <w:p>
+            <w:pPr>
+              <w:pStyle w:val="Textodecuerpo"/>
+              <w:spacing w:after="0" w:line="240" w:lineRule="auto"/>
+            </w:pPr>
+            <w:r>
+              <w:t>HP-UX</w:t>
+            </w:r>
+          </w:p>
+        </w:tc>
+        <w:tc>
+          <w:tcPr>
+            <w:tcW w:w="3536" w:type="dxa"/>
+          </w:tcPr>
+          <w:p>
+            <w:pPr>
+              <w:pStyle w:val="Textodecuerpo"/>
+              <w:spacing w:after="0" w:line="240" w:lineRule="auto"/>
+              <w:cnfStyle w:val="000000100000" w:firstRow="0" w:lastRow="0" w:firstColumn="0" w:lastColumn="0" w:oddVBand="0" w:evenVBand="0" w:oddHBand="1" w:evenHBand="0" w:firstRowFirstColumn="0" w:firstRowLastColumn="0" w:lastRowFirstColumn="0" w:lastRowLastColumn="0"/>
+            </w:pPr>
+            <w:r>
+              <w:t>20 horas</w:t>
+            </w:r>
+          </w:p>
+        </w:tc>
+        <w:tc>
+          <w:tcPr>
+            <w:tcW w:w="3537" w:type="dxa"/>
+          </w:tcPr>
+          <w:p>
+            <w:pPr>
+              <w:pStyle w:val="Textodecuerpo"/>
+              <w:spacing w:after="0" w:line="240" w:lineRule="auto"/>
+              <w:cnfStyle w:val="000000100000" w:firstRow="0" w:lastRow="0" w:firstColumn="0" w:lastColumn="0" w:oddVBand="0" w:evenVBand="0" w:oddHBand="1" w:evenHBand="0" w:firstRowFirstColumn="0" w:firstRowLastColumn="0" w:lastRowFirstColumn="0" w:lastRowLastColumn="0"/>
+            </w:pPr>
+            <w:r>
+              <w:t>6 años</w:t>
+            </w:r>
+          </w:p>
+        </w:tc>
+      </w:tr>
+      <w:tr>
+        <w:tc>
+          <w:tcPr>
+            <w:cnfStyle w:val="001000000000" w:firstRow="0" w:lastRow="0" w:firstColumn="1" w:lastColumn="0" w:oddVBand="0" w:evenVBand="0" w:oddHBand="0" w:evenHBand="0" w:firstRowFirstColumn="0" w:firstRowLastColumn="0" w:lastRowFirstColumn="0" w:lastRowLastColumn="0"/>
+            <w:tcW w:w="3536" w:type="dxa"/>
+          </w:tcPr>
+          <w:p>
+            <w:pPr>
+              <w:pStyle w:val="Textodecuerpo"/>
+              <w:spacing w:after="0" w:line="240" w:lineRule="auto"/>
+            </w:pPr>
+            <w:r>
+              <w:t>HP Integrity VM</w:t>
+            </w:r>
+          </w:p>
+        </w:tc>
+        <w:tc>
+          <w:tcPr>
+            <w:tcW w:w="3536" w:type="dxa"/>
+          </w:tcPr>
+          <w:p>
+            <w:pPr>
+              <w:pStyle w:val="Textodecuerpo"/>
+              <w:spacing w:after="0" w:line="240" w:lineRule="auto"/>
+              <w:cnfStyle w:val="000000000000" w:firstRow="0" w:lastRow="0" w:firstColumn="0" w:lastColumn="0" w:oddVBand="0" w:evenVBand="0" w:oddHBand="0" w:evenHBand="0" w:firstRowFirstColumn="0" w:firstRowLastColumn="0" w:lastRowFirstColumn="0" w:lastRowLastColumn="0"/>
+            </w:pPr>
+            <w:r>
+              <w:t>0</w:t>
+            </w:r>
+          </w:p>
+        </w:tc>
+        <w:tc>
+          <w:tcPr>
+            <w:tcW w:w="3537" w:type="dxa"/>
+          </w:tcPr>
+          <w:p>
+            <w:pPr>
+              <w:pStyle w:val="Textodecuerpo"/>
+              <w:spacing w:after="0" w:line="240" w:lineRule="auto"/>
+              <w:cnfStyle w:val="000000000000" w:firstRow="0" w:lastRow="0" w:firstColumn="0" w:lastColumn="0" w:oddVBand="0" w:evenVBand="0" w:oddHBand="0" w:evenHBand="0" w:firstRowFirstColumn="0" w:firstRowLastColumn="0" w:lastRowFirstColumn="0" w:lastRowLastColumn="0"/>
+            </w:pPr>
+            <w:r>
+              <w:t>2 años</w:t>
             </w:r>
           </w:p>
         </w:tc>
@@ -606,7 +706,7 @@
               <w:spacing w:after="0" w:line="240" w:lineRule="auto"/>
             </w:pPr>
             <w:r>
-              <w:t>HP-UX</w:t>
+              <w:t>AIX</w:t>
             </w:r>
           </w:p>
         </w:tc>
@@ -621,7 +721,7 @@
               <w:cnfStyle w:val="000000100000" w:firstRow="0" w:lastRow="0" w:firstColumn="0" w:lastColumn="0" w:oddVBand="0" w:evenVBand="0" w:oddHBand="1" w:evenHBand="0" w:firstRowFirstColumn="0" w:firstRowLastColumn="0" w:lastRowFirstColumn="0" w:lastRowLastColumn="0"/>
             </w:pPr>
             <w:r>
-              <w:t>20 horas</w:t>
+              <w:t>0</w:t>
             </w:r>
           </w:p>
         </w:tc>
@@ -653,7 +753,7 @@
               <w:spacing w:after="0" w:line="240" w:lineRule="auto"/>
             </w:pPr>
             <w:r>
-              <w:t>AIX</w:t>
+              <w:t>Windows Server</w:t>
             </w:r>
           </w:p>
         </w:tc>
@@ -668,7 +768,7 @@
               <w:cnfStyle w:val="000000000000" w:firstRow="0" w:lastRow="0" w:firstColumn="0" w:lastColumn="0" w:oddVBand="0" w:evenVBand="0" w:oddHBand="0" w:evenHBand="0" w:firstRowFirstColumn="0" w:firstRowLastColumn="0" w:lastRowFirstColumn="0" w:lastRowLastColumn="0"/>
             </w:pPr>
             <w:r>
-              <w:t>0</w:t>
+              <w:t>3 meses</w:t>
             </w:r>
           </w:p>
         </w:tc>
@@ -683,7 +783,7 @@
               <w:cnfStyle w:val="000000000000" w:firstRow="0" w:lastRow="0" w:firstColumn="0" w:lastColumn="0" w:oddVBand="0" w:evenVBand="0" w:oddHBand="0" w:evenHBand="0" w:firstRowFirstColumn="0" w:firstRowLastColumn="0" w:lastRowFirstColumn="0" w:lastRowLastColumn="0"/>
             </w:pPr>
             <w:r>
-              <w:t>6 años</w:t>
+              <w:t>5 años</w:t>
             </w:r>
           </w:p>
         </w:tc>
@@ -692,53 +792,6 @@
         <w:trPr>
           <w:cnfStyle w:val="000000100000" w:firstRow="0" w:lastRow="0" w:firstColumn="0" w:lastColumn="0" w:oddVBand="0" w:evenVBand="0" w:oddHBand="1" w:evenHBand="0" w:firstRowFirstColumn="0" w:firstRowLastColumn="0" w:lastRowFirstColumn="0" w:lastRowLastColumn="0"/>
         </w:trPr>
-        <w:tc>
-          <w:tcPr>
-            <w:cnfStyle w:val="001000000000" w:firstRow="0" w:lastRow="0" w:firstColumn="1" w:lastColumn="0" w:oddVBand="0" w:evenVBand="0" w:oddHBand="0" w:evenHBand="0" w:firstRowFirstColumn="0" w:firstRowLastColumn="0" w:lastRowFirstColumn="0" w:lastRowLastColumn="0"/>
-            <w:tcW w:w="3536" w:type="dxa"/>
-          </w:tcPr>
-          <w:p>
-            <w:pPr>
-              <w:pStyle w:val="Textodecuerpo"/>
-              <w:spacing w:after="0" w:line="240" w:lineRule="auto"/>
-            </w:pPr>
-            <w:r>
-              <w:t>Windows Server</w:t>
-            </w:r>
-          </w:p>
-        </w:tc>
-        <w:tc>
-          <w:tcPr>
-            <w:tcW w:w="3536" w:type="dxa"/>
-          </w:tcPr>
-          <w:p>
-            <w:pPr>
-              <w:pStyle w:val="Textodecuerpo"/>
-              <w:spacing w:after="0" w:line="240" w:lineRule="auto"/>
-              <w:cnfStyle w:val="000000100000" w:firstRow="0" w:lastRow="0" w:firstColumn="0" w:lastColumn="0" w:oddVBand="0" w:evenVBand="0" w:oddHBand="1" w:evenHBand="0" w:firstRowFirstColumn="0" w:firstRowLastColumn="0" w:lastRowFirstColumn="0" w:lastRowLastColumn="0"/>
-            </w:pPr>
-            <w:r>
-              <w:t>3 meses</w:t>
-            </w:r>
-          </w:p>
-        </w:tc>
-        <w:tc>
-          <w:tcPr>
-            <w:tcW w:w="3537" w:type="dxa"/>
-          </w:tcPr>
-          <w:p>
-            <w:pPr>
-              <w:pStyle w:val="Textodecuerpo"/>
-              <w:spacing w:after="0" w:line="240" w:lineRule="auto"/>
-              <w:cnfStyle w:val="000000100000" w:firstRow="0" w:lastRow="0" w:firstColumn="0" w:lastColumn="0" w:oddVBand="0" w:evenVBand="0" w:oddHBand="1" w:evenHBand="0" w:firstRowFirstColumn="0" w:firstRowLastColumn="0" w:lastRowFirstColumn="0" w:lastRowLastColumn="0"/>
-            </w:pPr>
-            <w:r>
-              <w:t>5 años</w:t>
-            </w:r>
-          </w:p>
-        </w:tc>
-      </w:tr>
-      <w:tr>
         <w:tc>
           <w:tcPr>
             <w:cnfStyle w:val="001000000000" w:firstRow="0" w:lastRow="0" w:firstColumn="1" w:lastColumn="0" w:oddVBand="0" w:evenVBand="0" w:oddHBand="0" w:evenHBand="0" w:firstRowFirstColumn="0" w:firstRowLastColumn="0" w:lastRowFirstColumn="0" w:lastRowLastColumn="0"/>
@@ -762,60 +815,10 @@
             <w:pPr>
               <w:pStyle w:val="Textodecuerpo"/>
               <w:spacing w:after="0" w:line="240" w:lineRule="auto"/>
-              <w:cnfStyle w:val="000000000000" w:firstRow="0" w:lastRow="0" w:firstColumn="0" w:lastColumn="0" w:oddVBand="0" w:evenVBand="0" w:oddHBand="0" w:evenHBand="0" w:firstRowFirstColumn="0" w:firstRowLastColumn="0" w:lastRowFirstColumn="0" w:lastRowLastColumn="0"/>
+              <w:cnfStyle w:val="000000100000" w:firstRow="0" w:lastRow="0" w:firstColumn="0" w:lastColumn="0" w:oddVBand="0" w:evenVBand="0" w:oddHBand="1" w:evenHBand="0" w:firstRowFirstColumn="0" w:firstRowLastColumn="0" w:lastRowFirstColumn="0" w:lastRowLastColumn="0"/>
             </w:pPr>
             <w:r>
               <w:t>20 horas</w:t>
-            </w:r>
-          </w:p>
-        </w:tc>
-        <w:tc>
-          <w:tcPr>
-            <w:tcW w:w="3537" w:type="dxa"/>
-          </w:tcPr>
-          <w:p>
-            <w:pPr>
-              <w:pStyle w:val="Textodecuerpo"/>
-              <w:spacing w:after="0" w:line="240" w:lineRule="auto"/>
-              <w:cnfStyle w:val="000000000000" w:firstRow="0" w:lastRow="0" w:firstColumn="0" w:lastColumn="0" w:oddVBand="0" w:evenVBand="0" w:oddHBand="0" w:evenHBand="0" w:firstRowFirstColumn="0" w:firstRowLastColumn="0" w:lastRowFirstColumn="0" w:lastRowLastColumn="0"/>
-            </w:pPr>
-            <w:r>
-              <w:t>2 años</w:t>
-            </w:r>
-          </w:p>
-        </w:tc>
-      </w:tr>
-      <w:tr>
-        <w:trPr>
-          <w:cnfStyle w:val="000000100000" w:firstRow="0" w:lastRow="0" w:firstColumn="0" w:lastColumn="0" w:oddVBand="0" w:evenVBand="0" w:oddHBand="1" w:evenHBand="0" w:firstRowFirstColumn="0" w:firstRowLastColumn="0" w:lastRowFirstColumn="0" w:lastRowLastColumn="0"/>
-        </w:trPr>
-        <w:tc>
-          <w:tcPr>
-            <w:cnfStyle w:val="001000000000" w:firstRow="0" w:lastRow="0" w:firstColumn="1" w:lastColumn="0" w:oddVBand="0" w:evenVBand="0" w:oddHBand="0" w:evenHBand="0" w:firstRowFirstColumn="0" w:firstRowLastColumn="0" w:lastRowFirstColumn="0" w:lastRowLastColumn="0"/>
-            <w:tcW w:w="3536" w:type="dxa"/>
-          </w:tcPr>
-          <w:p>
-            <w:pPr>
-              <w:pStyle w:val="Textodecuerpo"/>
-              <w:spacing w:after="0" w:line="240" w:lineRule="auto"/>
-            </w:pPr>
-            <w:r>
-              <w:t>HP Integrity VM</w:t>
-            </w:r>
-          </w:p>
-        </w:tc>
-        <w:tc>
-          <w:tcPr>
-            <w:tcW w:w="3536" w:type="dxa"/>
-          </w:tcPr>
-          <w:p>
-            <w:pPr>
-              <w:pStyle w:val="Textodecuerpo"/>
-              <w:spacing w:after="0" w:line="240" w:lineRule="auto"/>
-              <w:cnfStyle w:val="000000100000" w:firstRow="0" w:lastRow="0" w:firstColumn="0" w:lastColumn="0" w:oddVBand="0" w:evenVBand="0" w:oddHBand="1" w:evenHBand="0" w:firstRowFirstColumn="0" w:firstRowLastColumn="0" w:lastRowFirstColumn="0" w:lastRowLastColumn="0"/>
-            </w:pPr>
-            <w:r>
-              <w:t>0</w:t>
             </w:r>
           </w:p>
         </w:tc>
@@ -7466,7 +7469,7 @@
 </file>
 
 <file path=customXml/itemProps1.xml><?xml version="1.0" encoding="utf-8"?>
-<ds:datastoreItem xmlns:ds="http://schemas.openxmlformats.org/officeDocument/2006/customXml" ds:itemID="{C6530E1F-4B91-0A44-8F6E-40B8B2EC06BA}">
+<ds:datastoreItem xmlns:ds="http://schemas.openxmlformats.org/officeDocument/2006/customXml" ds:itemID="{1852AF78-5012-8E47-9D54-52411519DD46}">
   <ds:schemaRefs>
     <ds:schemaRef ds:uri="http://schemas.openxmlformats.org/officeDocument/2006/bibliography"/>
   </ds:schemaRefs>

</xml_diff>

<commit_message>
DOCX/PDF: Specify team name in atSistemas job
</commit_message>
<xml_diff>
--- a/public/attachments/CVRaulPedrocheNovillo.docx
+++ b/public/attachments/CVRaulPedrocheNovillo.docx
@@ -69,10 +69,16 @@
         <w:pStyle w:val="Textodecuerpo"/>
       </w:pPr>
       <w:r>
-        <w:t>Líder Técnico de HP-UX en el equipo de ejecución del proyecto Telefónica Paneuropean Midrange Transformation, coordinando a otros 4 administradores de sistemas. Traslado y virtualización de sistemas HP-UX 11i v3 de sedes internacionales al centro de datos de Telefónica en TecnoAlcalá.</w:t>
+        <w:t>Líder Técnico de HP-UX en el equipo de ejecución</w:t>
+      </w:r>
+      <w:r>
+        <w:t xml:space="preserve"> (P2 Factory)</w:t>
       </w:r>
       <w:bookmarkStart w:id="0" w:name="_GoBack"/>
       <w:bookmarkEnd w:id="0"/>
+      <w:r>
+        <w:t xml:space="preserve"> del proyecto Telefónica Paneuropean Midrange Transformation, coordinando a otros 4 administradores de sistemas. Traslado y virtualización de sistemas HP-UX 11i v3 de sedes internacionales al centro de datos de Telefónica en TecnoAlcalá.</w:t>
+      </w:r>
     </w:p>
     <w:p>
       <w:pPr>
@@ -7469,7 +7475,7 @@
 </file>
 
 <file path=customXml/itemProps1.xml><?xml version="1.0" encoding="utf-8"?>
-<ds:datastoreItem xmlns:ds="http://schemas.openxmlformats.org/officeDocument/2006/customXml" ds:itemID="{1852AF78-5012-8E47-9D54-52411519DD46}">
+<ds:datastoreItem xmlns:ds="http://schemas.openxmlformats.org/officeDocument/2006/customXml" ds:itemID="{B4440EDA-DAFE-344D-8125-18A07AF3C564}">
   <ds:schemaRefs>
     <ds:schemaRef ds:uri="http://schemas.openxmlformats.org/officeDocument/2006/bibliography"/>
   </ds:schemaRefs>

</xml_diff>

<commit_message>
DOCX/PDF: Remove Windows Server capability
</commit_message>
<xml_diff>
--- a/public/attachments/CVRaulPedrocheNovillo.docx
+++ b/public/attachments/CVRaulPedrocheNovillo.docx
@@ -74,8 +74,6 @@
       <w:r>
         <w:t xml:space="preserve"> (P2 Factory)</w:t>
       </w:r>
-      <w:bookmarkStart w:id="0" w:name="_GoBack"/>
-      <w:bookmarkEnd w:id="0"/>
       <w:r>
         <w:t xml:space="preserve"> del proyecto Telefónica Paneuropean Midrange Transformation, coordinando a otros 4 administradores de sistemas. Traslado y virtualización de sistemas HP-UX 11i v3 de sedes internacionales al centro de datos de Telefónica en TecnoAlcalá.</w:t>
       </w:r>
@@ -758,8 +756,10 @@
               <w:pStyle w:val="Textodecuerpo"/>
               <w:spacing w:after="0" w:line="240" w:lineRule="auto"/>
             </w:pPr>
+            <w:bookmarkStart w:id="0" w:name="_GoBack"/>
+            <w:bookmarkEnd w:id="0"/>
             <w:r>
-              <w:t>Windows Server</w:t>
+              <w:t>VMware vSphere</w:t>
             </w:r>
           </w:p>
         </w:tc>
@@ -774,7 +774,7 @@
               <w:cnfStyle w:val="000000000000" w:firstRow="0" w:lastRow="0" w:firstColumn="0" w:lastColumn="0" w:oddVBand="0" w:evenVBand="0" w:oddHBand="0" w:evenHBand="0" w:firstRowFirstColumn="0" w:firstRowLastColumn="0" w:lastRowFirstColumn="0" w:lastRowLastColumn="0"/>
             </w:pPr>
             <w:r>
-              <w:t>3 meses</w:t>
+              <w:t>20 horas</w:t>
             </w:r>
           </w:p>
         </w:tc>
@@ -789,7 +789,7 @@
               <w:cnfStyle w:val="000000000000" w:firstRow="0" w:lastRow="0" w:firstColumn="0" w:lastColumn="0" w:oddVBand="0" w:evenVBand="0" w:oddHBand="0" w:evenHBand="0" w:firstRowFirstColumn="0" w:firstRowLastColumn="0" w:lastRowFirstColumn="0" w:lastRowLastColumn="0"/>
             </w:pPr>
             <w:r>
-              <w:t>5 años</w:t>
+              <w:t>2 años</w:t>
             </w:r>
           </w:p>
         </w:tc>
@@ -798,53 +798,6 @@
         <w:trPr>
           <w:cnfStyle w:val="000000100000" w:firstRow="0" w:lastRow="0" w:firstColumn="0" w:lastColumn="0" w:oddVBand="0" w:evenVBand="0" w:oddHBand="1" w:evenHBand="0" w:firstRowFirstColumn="0" w:firstRowLastColumn="0" w:lastRowFirstColumn="0" w:lastRowLastColumn="0"/>
         </w:trPr>
-        <w:tc>
-          <w:tcPr>
-            <w:cnfStyle w:val="001000000000" w:firstRow="0" w:lastRow="0" w:firstColumn="1" w:lastColumn="0" w:oddVBand="0" w:evenVBand="0" w:oddHBand="0" w:evenHBand="0" w:firstRowFirstColumn="0" w:firstRowLastColumn="0" w:lastRowFirstColumn="0" w:lastRowLastColumn="0"/>
-            <w:tcW w:w="3536" w:type="dxa"/>
-          </w:tcPr>
-          <w:p>
-            <w:pPr>
-              <w:pStyle w:val="Textodecuerpo"/>
-              <w:spacing w:after="0" w:line="240" w:lineRule="auto"/>
-            </w:pPr>
-            <w:r>
-              <w:t>VMware vSphere</w:t>
-            </w:r>
-          </w:p>
-        </w:tc>
-        <w:tc>
-          <w:tcPr>
-            <w:tcW w:w="3536" w:type="dxa"/>
-          </w:tcPr>
-          <w:p>
-            <w:pPr>
-              <w:pStyle w:val="Textodecuerpo"/>
-              <w:spacing w:after="0" w:line="240" w:lineRule="auto"/>
-              <w:cnfStyle w:val="000000100000" w:firstRow="0" w:lastRow="0" w:firstColumn="0" w:lastColumn="0" w:oddVBand="0" w:evenVBand="0" w:oddHBand="1" w:evenHBand="0" w:firstRowFirstColumn="0" w:firstRowLastColumn="0" w:lastRowFirstColumn="0" w:lastRowLastColumn="0"/>
-            </w:pPr>
-            <w:r>
-              <w:t>20 horas</w:t>
-            </w:r>
-          </w:p>
-        </w:tc>
-        <w:tc>
-          <w:tcPr>
-            <w:tcW w:w="3537" w:type="dxa"/>
-          </w:tcPr>
-          <w:p>
-            <w:pPr>
-              <w:pStyle w:val="Textodecuerpo"/>
-              <w:spacing w:after="0" w:line="240" w:lineRule="auto"/>
-              <w:cnfStyle w:val="000000100000" w:firstRow="0" w:lastRow="0" w:firstColumn="0" w:lastColumn="0" w:oddVBand="0" w:evenVBand="0" w:oddHBand="1" w:evenHBand="0" w:firstRowFirstColumn="0" w:firstRowLastColumn="0" w:lastRowFirstColumn="0" w:lastRowLastColumn="0"/>
-            </w:pPr>
-            <w:r>
-              <w:t>2 años</w:t>
-            </w:r>
-          </w:p>
-        </w:tc>
-      </w:tr>
-      <w:tr>
         <w:tc>
           <w:tcPr>
             <w:cnfStyle w:val="001000000000" w:firstRow="0" w:lastRow="0" w:firstColumn="1" w:lastColumn="0" w:oddVBand="0" w:evenVBand="0" w:oddHBand="0" w:evenHBand="0" w:firstRowFirstColumn="0" w:firstRowLastColumn="0" w:lastRowFirstColumn="0" w:lastRowLastColumn="0"/>
@@ -874,7 +827,7 @@
             <w:pPr>
               <w:pStyle w:val="Textodecuerpo"/>
               <w:spacing w:after="0" w:line="240" w:lineRule="auto"/>
-              <w:cnfStyle w:val="000000000000" w:firstRow="0" w:lastRow="0" w:firstColumn="0" w:lastColumn="0" w:oddVBand="0" w:evenVBand="0" w:oddHBand="0" w:evenHBand="0" w:firstRowFirstColumn="0" w:firstRowLastColumn="0" w:lastRowFirstColumn="0" w:lastRowLastColumn="0"/>
+              <w:cnfStyle w:val="000000100000" w:firstRow="0" w:lastRow="0" w:firstColumn="0" w:lastColumn="0" w:oddVBand="0" w:evenVBand="0" w:oddHBand="1" w:evenHBand="0" w:firstRowFirstColumn="0" w:firstRowLastColumn="0" w:lastRowFirstColumn="0" w:lastRowLastColumn="0"/>
             </w:pPr>
             <w:r>
               <w:t>0</w:t>
@@ -889,7 +842,7 @@
             <w:pPr>
               <w:pStyle w:val="Textodecuerpo"/>
               <w:spacing w:after="0" w:line="240" w:lineRule="auto"/>
-              <w:cnfStyle w:val="000000000000" w:firstRow="0" w:lastRow="0" w:firstColumn="0" w:lastColumn="0" w:oddVBand="0" w:evenVBand="0" w:oddHBand="0" w:evenHBand="0" w:firstRowFirstColumn="0" w:firstRowLastColumn="0" w:lastRowFirstColumn="0" w:lastRowLastColumn="0"/>
+              <w:cnfStyle w:val="000000100000" w:firstRow="0" w:lastRow="0" w:firstColumn="0" w:lastColumn="0" w:oddVBand="0" w:evenVBand="0" w:oddHBand="1" w:evenHBand="0" w:firstRowFirstColumn="0" w:firstRowLastColumn="0" w:lastRowFirstColumn="0" w:lastRowLastColumn="0"/>
             </w:pPr>
             <w:r>
               <w:t>2 años</w:t>
@@ -7475,7 +7428,7 @@
 </file>
 
 <file path=customXml/itemProps1.xml><?xml version="1.0" encoding="utf-8"?>
-<ds:datastoreItem xmlns:ds="http://schemas.openxmlformats.org/officeDocument/2006/customXml" ds:itemID="{B4440EDA-DAFE-344D-8125-18A07AF3C564}">
+<ds:datastoreItem xmlns:ds="http://schemas.openxmlformats.org/officeDocument/2006/customXml" ds:itemID="{979E27CC-F864-7247-B96A-80B0A03B424D}">
   <ds:schemaRefs>
     <ds:schemaRef ds:uri="http://schemas.openxmlformats.org/officeDocument/2006/bibliography"/>
   </ds:schemaRefs>

</xml_diff>

<commit_message>
Add Correos project to Spanish/binary resumes.
</commit_message>
<xml_diff>
--- a/public/attachments/CVRaulPedrocheNovillo.docx
+++ b/public/attachments/CVRaulPedrocheNovillo.docx
@@ -1,6 +1,6 @@
 
 <file path=word/document.xml><?xml version="1.0" encoding="utf-8"?>
-<w:document xmlns:wpc="http://schemas.microsoft.com/office/word/2010/wordprocessingCanvas" xmlns:mo="http://schemas.microsoft.com/office/mac/office/2008/main" xmlns:mc="http://schemas.openxmlformats.org/markup-compatibility/2006" xmlns:mv="urn:schemas-microsoft-com:mac:vml" xmlns:o="urn:schemas-microsoft-com:office:office" xmlns:r="http://schemas.openxmlformats.org/officeDocument/2006/relationships" xmlns:m="http://schemas.openxmlformats.org/officeDocument/2006/math" xmlns:v="urn:schemas-microsoft-com:vml" xmlns:wp14="http://schemas.microsoft.com/office/word/2010/wordprocessingDrawing" xmlns:wp="http://schemas.openxmlformats.org/drawingml/2006/wordprocessingDrawing" xmlns:w10="urn:schemas-microsoft-com:office:word" xmlns:w="http://schemas.openxmlformats.org/wordprocessingml/2006/main" xmlns:w14="http://schemas.microsoft.com/office/word/2010/wordml" xmlns:wpg="http://schemas.microsoft.com/office/word/2010/wordprocessingGroup" xmlns:wpi="http://schemas.microsoft.com/office/word/2010/wordprocessingInk" xmlns:wne="http://schemas.microsoft.com/office/word/2006/wordml" xmlns:wps="http://schemas.microsoft.com/office/word/2010/wordprocessingShape" mc:Ignorable="w14 wp14">
+<w:document xmlns:wpc="http://schemas.microsoft.com/office/word/2010/wordprocessingCanvas" xmlns:mo="http://schemas.microsoft.com/office/mac/office/2008/main" xmlns:mc="http://schemas.openxmlformats.org/markup-compatibility/2006" xmlns:mv="urn:schemas-microsoft-com:mac:vml" xmlns:o="urn:schemas-microsoft-com:office:office" xmlns:r="http://schemas.openxmlformats.org/officeDocument/2006/relationships" xmlns:m="http://schemas.openxmlformats.org/officeDocument/2006/math" xmlns:v="urn:schemas-microsoft-com:vml" xmlns:wp14="http://schemas.microsoft.com/office/word/2010/wordprocessingDrawing" xmlns:wp="http://schemas.openxmlformats.org/drawingml/2006/wordprocessingDrawing" xmlns:w10="urn:schemas-microsoft-com:office:word" xmlns:w="http://schemas.openxmlformats.org/wordprocessingml/2006/main" xmlns:w14="http://schemas.microsoft.com/office/word/2010/wordml" xmlns:w15="http://schemas.microsoft.com/office/word/2012/wordml" xmlns:wpg="http://schemas.microsoft.com/office/word/2010/wordprocessingGroup" xmlns:wpi="http://schemas.microsoft.com/office/word/2010/wordprocessingInk" xmlns:wne="http://schemas.microsoft.com/office/word/2006/wordml" xmlns:wps="http://schemas.microsoft.com/office/word/2010/wordprocessingShape" mc:Ignorable="w14 w15 wp14">
   <w:body>
     <w:p>
       <w:pPr>
@@ -24,7 +24,7 @@
       <w:sdtContent>
         <w:p>
           <w:pPr>
-            <w:pStyle w:val="Textodecuerpo"/>
+            <w:pStyle w:val="Textoindependiente"/>
           </w:pPr>
           <w:r>
             <w:t>Administrador de sistemas unix</w:t>
@@ -54,6 +54,31 @@
         <w:pStyle w:val="Ttulo2"/>
       </w:pPr>
       <w:r>
+        <w:t>atSistemas para IBM</w:t>
+      </w:r>
+      <w:r>
+        <w:tab/>
+        <w:t>2015</w:t>
+      </w:r>
+      <w:r>
+        <w:t xml:space="preserve"> –</w:t>
+      </w:r>
+    </w:p>
+    <w:p>
+      <w:pPr>
+        <w:pStyle w:val="Textoindependiente"/>
+      </w:pPr>
+      <w:r>
+        <w:t>Miembro del equipo de Sistemas unix del grupo de explotación del cliente Correos.</w:t>
+      </w:r>
+      <w:bookmarkStart w:id="0" w:name="_GoBack"/>
+      <w:bookmarkEnd w:id="0"/>
+    </w:p>
+    <w:p>
+      <w:pPr>
+        <w:pStyle w:val="Ttulo2"/>
+      </w:pPr>
+      <w:r>
         <w:t>atSistemas</w:t>
       </w:r>
       <w:r>
@@ -63,16 +88,16 @@
         <w:tab/>
         <w:t>2014 –</w:t>
       </w:r>
+      <w:r>
+        <w:t>2015</w:t>
+      </w:r>
     </w:p>
     <w:p>
       <w:pPr>
-        <w:pStyle w:val="Textodecuerpo"/>
+        <w:pStyle w:val="Textoindependiente"/>
       </w:pPr>
       <w:r>
-        <w:t>Coordinador</w:t>
-      </w:r>
-      <w:r>
-        <w:t xml:space="preserve"> de HP-UX en el equipo de ejecución</w:t>
+        <w:t>Líder Técnico de HP-UX en el equipo de ejecución</w:t>
       </w:r>
       <w:r>
         <w:t xml:space="preserve"> (P2 Factory)</w:t>
@@ -133,7 +158,7 @@
         <w:rPr>
           <w:lang w:val="en-US"/>
         </w:rPr>
-        <w:t>1</w:t>
+        <w:t>2</w:t>
       </w:r>
     </w:p>
     <w:p>
@@ -165,7 +190,7 @@
             <w:t>009-201</w:t>
           </w:r>
           <w:r>
-            <w:t>1</w:t>
+            <w:t>2</w:t>
           </w:r>
           <w:r>
             <w:t xml:space="preserve"> </w:t>
@@ -192,10 +217,13 @@
             <w:t>.</w:t>
           </w:r>
           <w:r>
-            <w:t xml:space="preserve"> Guardias telefónicas rotatorias, co</w:t>
-          </w:r>
-          <w:r>
-            <w:t>laboración con equipos offshore, intervenciones en festivos. Colaboración en el traslado del centro de datos de Accenture en Madrid.</w:t>
+            <w:t xml:space="preserve"> </w:t>
+          </w:r>
+          <w:r>
+            <w:t>T</w:t>
+          </w:r>
+          <w:r>
+            <w:t>raslado del centro de datos de Accenture en Madrid.</w:t>
           </w:r>
         </w:p>
         <w:p>
@@ -465,7 +493,7 @@
           </w:tcPr>
           <w:p>
             <w:pPr>
-              <w:pStyle w:val="Textodecuerpo"/>
+              <w:pStyle w:val="Textoindependiente"/>
               <w:spacing w:after="0" w:line="240" w:lineRule="auto"/>
             </w:pPr>
             <w:r>
@@ -479,7 +507,7 @@
           </w:tcPr>
           <w:p>
             <w:pPr>
-              <w:pStyle w:val="Textodecuerpo"/>
+              <w:pStyle w:val="Textoindependiente"/>
               <w:spacing w:after="0" w:line="240" w:lineRule="auto"/>
               <w:cnfStyle w:val="100000000000" w:firstRow="1" w:lastRow="0" w:firstColumn="0" w:lastColumn="0" w:oddVBand="0" w:evenVBand="0" w:oddHBand="0" w:evenHBand="0" w:firstRowFirstColumn="0" w:firstRowLastColumn="0" w:lastRowFirstColumn="0" w:lastRowLastColumn="0"/>
             </w:pPr>
@@ -494,7 +522,7 @@
           </w:tcPr>
           <w:p>
             <w:pPr>
-              <w:pStyle w:val="Textodecuerpo"/>
+              <w:pStyle w:val="Textoindependiente"/>
               <w:spacing w:after="0" w:line="240" w:lineRule="auto"/>
               <w:cnfStyle w:val="100000000000" w:firstRow="1" w:lastRow="0" w:firstColumn="0" w:lastColumn="0" w:oddVBand="0" w:evenVBand="0" w:oddHBand="0" w:evenHBand="0" w:firstRowFirstColumn="0" w:firstRowLastColumn="0" w:lastRowFirstColumn="0" w:lastRowLastColumn="0"/>
             </w:pPr>
@@ -515,7 +543,7 @@
           </w:tcPr>
           <w:p>
             <w:pPr>
-              <w:pStyle w:val="Textodecuerpo"/>
+              <w:pStyle w:val="Textoindependiente"/>
               <w:spacing w:after="0" w:line="240" w:lineRule="auto"/>
             </w:pPr>
             <w:r>
@@ -529,7 +557,7 @@
           </w:tcPr>
           <w:p>
             <w:pPr>
-              <w:pStyle w:val="Textodecuerpo"/>
+              <w:pStyle w:val="Textoindependiente"/>
               <w:spacing w:after="0" w:line="240" w:lineRule="auto"/>
               <w:cnfStyle w:val="000000100000" w:firstRow="0" w:lastRow="0" w:firstColumn="0" w:lastColumn="0" w:oddVBand="0" w:evenVBand="0" w:oddHBand="1" w:evenHBand="0" w:firstRowFirstColumn="0" w:firstRowLastColumn="0" w:lastRowFirstColumn="0" w:lastRowLastColumn="0"/>
             </w:pPr>
@@ -544,17 +572,12 @@
           </w:tcPr>
           <w:p>
             <w:pPr>
-              <w:pStyle w:val="Textodecuerpo"/>
+              <w:pStyle w:val="Textoindependiente"/>
               <w:spacing w:after="0" w:line="240" w:lineRule="auto"/>
               <w:cnfStyle w:val="000000100000" w:firstRow="0" w:lastRow="0" w:firstColumn="0" w:lastColumn="0" w:oddVBand="0" w:evenVBand="0" w:oddHBand="1" w:evenHBand="0" w:firstRowFirstColumn="0" w:firstRowLastColumn="0" w:lastRowFirstColumn="0" w:lastRowLastColumn="0"/>
             </w:pPr>
             <w:r>
-              <w:t>6</w:t>
-            </w:r>
-            <w:bookmarkStart w:id="0" w:name="_GoBack"/>
-            <w:bookmarkEnd w:id="0"/>
-            <w:r>
-              <w:t xml:space="preserve"> años</w:t>
+              <w:t>6 años</w:t>
             </w:r>
           </w:p>
         </w:tc>
@@ -567,7 +590,7 @@
           </w:tcPr>
           <w:p>
             <w:pPr>
-              <w:pStyle w:val="Textodecuerpo"/>
+              <w:pStyle w:val="Textoindependiente"/>
               <w:spacing w:after="0" w:line="240" w:lineRule="auto"/>
             </w:pPr>
             <w:r>
@@ -581,7 +604,7 @@
           </w:tcPr>
           <w:p>
             <w:pPr>
-              <w:pStyle w:val="Textodecuerpo"/>
+              <w:pStyle w:val="Textoindependiente"/>
               <w:spacing w:after="0" w:line="240" w:lineRule="auto"/>
               <w:cnfStyle w:val="000000000000" w:firstRow="0" w:lastRow="0" w:firstColumn="0" w:lastColumn="0" w:oddVBand="0" w:evenVBand="0" w:oddHBand="0" w:evenHBand="0" w:firstRowFirstColumn="0" w:firstRowLastColumn="0" w:lastRowFirstColumn="0" w:lastRowLastColumn="0"/>
             </w:pPr>
@@ -596,7 +619,7 @@
           </w:tcPr>
           <w:p>
             <w:pPr>
-              <w:pStyle w:val="Textodecuerpo"/>
+              <w:pStyle w:val="Textoindependiente"/>
               <w:spacing w:after="0" w:line="240" w:lineRule="auto"/>
               <w:cnfStyle w:val="000000000000" w:firstRow="0" w:lastRow="0" w:firstColumn="0" w:lastColumn="0" w:oddVBand="0" w:evenVBand="0" w:oddHBand="0" w:evenHBand="0" w:firstRowFirstColumn="0" w:firstRowLastColumn="0" w:lastRowFirstColumn="0" w:lastRowLastColumn="0"/>
             </w:pPr>
@@ -617,7 +640,7 @@
           </w:tcPr>
           <w:p>
             <w:pPr>
-              <w:pStyle w:val="Textodecuerpo"/>
+              <w:pStyle w:val="Textoindependiente"/>
               <w:spacing w:after="0" w:line="240" w:lineRule="auto"/>
             </w:pPr>
             <w:r>
@@ -631,7 +654,7 @@
           </w:tcPr>
           <w:p>
             <w:pPr>
-              <w:pStyle w:val="Textodecuerpo"/>
+              <w:pStyle w:val="Textoindependiente"/>
               <w:spacing w:after="0" w:line="240" w:lineRule="auto"/>
               <w:cnfStyle w:val="000000100000" w:firstRow="0" w:lastRow="0" w:firstColumn="0" w:lastColumn="0" w:oddVBand="0" w:evenVBand="0" w:oddHBand="1" w:evenHBand="0" w:firstRowFirstColumn="0" w:firstRowLastColumn="0" w:lastRowFirstColumn="0" w:lastRowLastColumn="0"/>
             </w:pPr>
@@ -646,7 +669,7 @@
           </w:tcPr>
           <w:p>
             <w:pPr>
-              <w:pStyle w:val="Textodecuerpo"/>
+              <w:pStyle w:val="Textoindependiente"/>
               <w:spacing w:after="0" w:line="240" w:lineRule="auto"/>
               <w:cnfStyle w:val="000000100000" w:firstRow="0" w:lastRow="0" w:firstColumn="0" w:lastColumn="0" w:oddVBand="0" w:evenVBand="0" w:oddHBand="1" w:evenHBand="0" w:firstRowFirstColumn="0" w:firstRowLastColumn="0" w:lastRowFirstColumn="0" w:lastRowLastColumn="0"/>
             </w:pPr>
@@ -664,7 +687,7 @@
           </w:tcPr>
           <w:p>
             <w:pPr>
-              <w:pStyle w:val="Textodecuerpo"/>
+              <w:pStyle w:val="Textoindependiente"/>
               <w:spacing w:after="0" w:line="240" w:lineRule="auto"/>
             </w:pPr>
             <w:r>
@@ -678,7 +701,7 @@
           </w:tcPr>
           <w:p>
             <w:pPr>
-              <w:pStyle w:val="Textodecuerpo"/>
+              <w:pStyle w:val="Textoindependiente"/>
               <w:spacing w:after="0" w:line="240" w:lineRule="auto"/>
               <w:cnfStyle w:val="000000000000" w:firstRow="0" w:lastRow="0" w:firstColumn="0" w:lastColumn="0" w:oddVBand="0" w:evenVBand="0" w:oddHBand="0" w:evenHBand="0" w:firstRowFirstColumn="0" w:firstRowLastColumn="0" w:lastRowFirstColumn="0" w:lastRowLastColumn="0"/>
             </w:pPr>
@@ -693,7 +716,7 @@
           </w:tcPr>
           <w:p>
             <w:pPr>
-              <w:pStyle w:val="Textodecuerpo"/>
+              <w:pStyle w:val="Textoindependiente"/>
               <w:spacing w:after="0" w:line="240" w:lineRule="auto"/>
               <w:cnfStyle w:val="000000000000" w:firstRow="0" w:lastRow="0" w:firstColumn="0" w:lastColumn="0" w:oddVBand="0" w:evenVBand="0" w:oddHBand="0" w:evenHBand="0" w:firstRowFirstColumn="0" w:firstRowLastColumn="0" w:lastRowFirstColumn="0" w:lastRowLastColumn="0"/>
             </w:pPr>
@@ -714,7 +737,7 @@
           </w:tcPr>
           <w:p>
             <w:pPr>
-              <w:pStyle w:val="Textodecuerpo"/>
+              <w:pStyle w:val="Textoindependiente"/>
               <w:spacing w:after="0" w:line="240" w:lineRule="auto"/>
             </w:pPr>
             <w:r>
@@ -728,7 +751,7 @@
           </w:tcPr>
           <w:p>
             <w:pPr>
-              <w:pStyle w:val="Textodecuerpo"/>
+              <w:pStyle w:val="Textoindependiente"/>
               <w:spacing w:after="0" w:line="240" w:lineRule="auto"/>
               <w:cnfStyle w:val="000000100000" w:firstRow="0" w:lastRow="0" w:firstColumn="0" w:lastColumn="0" w:oddVBand="0" w:evenVBand="0" w:oddHBand="1" w:evenHBand="0" w:firstRowFirstColumn="0" w:firstRowLastColumn="0" w:lastRowFirstColumn="0" w:lastRowLastColumn="0"/>
             </w:pPr>
@@ -743,7 +766,7 @@
           </w:tcPr>
           <w:p>
             <w:pPr>
-              <w:pStyle w:val="Textodecuerpo"/>
+              <w:pStyle w:val="Textoindependiente"/>
               <w:spacing w:after="0" w:line="240" w:lineRule="auto"/>
               <w:cnfStyle w:val="000000100000" w:firstRow="0" w:lastRow="0" w:firstColumn="0" w:lastColumn="0" w:oddVBand="0" w:evenVBand="0" w:oddHBand="1" w:evenHBand="0" w:firstRowFirstColumn="0" w:firstRowLastColumn="0" w:lastRowFirstColumn="0" w:lastRowLastColumn="0"/>
             </w:pPr>
@@ -761,7 +784,7 @@
           </w:tcPr>
           <w:p>
             <w:pPr>
-              <w:pStyle w:val="Textodecuerpo"/>
+              <w:pStyle w:val="Textoindependiente"/>
               <w:spacing w:after="0" w:line="240" w:lineRule="auto"/>
             </w:pPr>
             <w:r>
@@ -775,7 +798,7 @@
           </w:tcPr>
           <w:p>
             <w:pPr>
-              <w:pStyle w:val="Textodecuerpo"/>
+              <w:pStyle w:val="Textoindependiente"/>
               <w:spacing w:after="0" w:line="240" w:lineRule="auto"/>
               <w:cnfStyle w:val="000000000000" w:firstRow="0" w:lastRow="0" w:firstColumn="0" w:lastColumn="0" w:oddVBand="0" w:evenVBand="0" w:oddHBand="0" w:evenHBand="0" w:firstRowFirstColumn="0" w:firstRowLastColumn="0" w:lastRowFirstColumn="0" w:lastRowLastColumn="0"/>
             </w:pPr>
@@ -790,7 +813,7 @@
           </w:tcPr>
           <w:p>
             <w:pPr>
-              <w:pStyle w:val="Textodecuerpo"/>
+              <w:pStyle w:val="Textoindependiente"/>
               <w:spacing w:after="0" w:line="240" w:lineRule="auto"/>
               <w:cnfStyle w:val="000000000000" w:firstRow="0" w:lastRow="0" w:firstColumn="0" w:lastColumn="0" w:oddVBand="0" w:evenVBand="0" w:oddHBand="0" w:evenHBand="0" w:firstRowFirstColumn="0" w:firstRowLastColumn="0" w:lastRowFirstColumn="0" w:lastRowLastColumn="0"/>
             </w:pPr>
@@ -811,7 +834,7 @@
           </w:tcPr>
           <w:p>
             <w:pPr>
-              <w:pStyle w:val="Textodecuerpo"/>
+              <w:pStyle w:val="Textoindependiente"/>
               <w:spacing w:after="0" w:line="240" w:lineRule="auto"/>
               <w:rPr>
                 <w:lang w:val="en-US"/>
@@ -831,7 +854,7 @@
           </w:tcPr>
           <w:p>
             <w:pPr>
-              <w:pStyle w:val="Textodecuerpo"/>
+              <w:pStyle w:val="Textoindependiente"/>
               <w:spacing w:after="0" w:line="240" w:lineRule="auto"/>
               <w:cnfStyle w:val="000000100000" w:firstRow="0" w:lastRow="0" w:firstColumn="0" w:lastColumn="0" w:oddVBand="0" w:evenVBand="0" w:oddHBand="1" w:evenHBand="0" w:firstRowFirstColumn="0" w:firstRowLastColumn="0" w:lastRowFirstColumn="0" w:lastRowLastColumn="0"/>
             </w:pPr>
@@ -846,7 +869,7 @@
           </w:tcPr>
           <w:p>
             <w:pPr>
-              <w:pStyle w:val="Textodecuerpo"/>
+              <w:pStyle w:val="Textoindependiente"/>
               <w:spacing w:after="0" w:line="240" w:lineRule="auto"/>
               <w:cnfStyle w:val="000000100000" w:firstRow="0" w:lastRow="0" w:firstColumn="0" w:lastColumn="0" w:oddVBand="0" w:evenVBand="0" w:oddHBand="1" w:evenHBand="0" w:firstRowFirstColumn="0" w:firstRowLastColumn="0" w:lastRowFirstColumn="0" w:lastRowLastColumn="0"/>
             </w:pPr>
@@ -874,9 +897,9 @@
       </w:r>
     </w:p>
     <w:sectPr>
-      <w:headerReference w:type="default" r:id="rId9"/>
-      <w:footerReference w:type="default" r:id="rId10"/>
-      <w:headerReference w:type="first" r:id="rId11"/>
+      <w:headerReference w:type="default" r:id="rId8"/>
+      <w:footerReference w:type="default" r:id="rId9"/>
+      <w:headerReference w:type="first" r:id="rId10"/>
       <w:pgSz w:w="11909" w:h="16834" w:code="9"/>
       <w:pgMar w:top="720" w:right="720" w:bottom="720" w:left="720" w:header="720" w:footer="720" w:gutter="0"/>
       <w:cols w:space="720"/>
@@ -888,7 +911,7 @@
 </file>
 
 <file path=word/endnotes.xml><?xml version="1.0" encoding="utf-8"?>
-<w:endnotes xmlns:wpc="http://schemas.microsoft.com/office/word/2010/wordprocessingCanvas" xmlns:mo="http://schemas.microsoft.com/office/mac/office/2008/main" xmlns:mc="http://schemas.openxmlformats.org/markup-compatibility/2006" xmlns:mv="urn:schemas-microsoft-com:mac:vml" xmlns:o="urn:schemas-microsoft-com:office:office" xmlns:r="http://schemas.openxmlformats.org/officeDocument/2006/relationships" xmlns:m="http://schemas.openxmlformats.org/officeDocument/2006/math" xmlns:v="urn:schemas-microsoft-com:vml" xmlns:wp14="http://schemas.microsoft.com/office/word/2010/wordprocessingDrawing" xmlns:wp="http://schemas.openxmlformats.org/drawingml/2006/wordprocessingDrawing" xmlns:w10="urn:schemas-microsoft-com:office:word" xmlns:w="http://schemas.openxmlformats.org/wordprocessingml/2006/main" xmlns:w14="http://schemas.microsoft.com/office/word/2010/wordml" xmlns:wpg="http://schemas.microsoft.com/office/word/2010/wordprocessingGroup" xmlns:wpi="http://schemas.microsoft.com/office/word/2010/wordprocessingInk" xmlns:wne="http://schemas.microsoft.com/office/word/2006/wordml" xmlns:wps="http://schemas.microsoft.com/office/word/2010/wordprocessingShape" mc:Ignorable="w14 wp14">
+<w:endnotes xmlns:wpc="http://schemas.microsoft.com/office/word/2010/wordprocessingCanvas" xmlns:mo="http://schemas.microsoft.com/office/mac/office/2008/main" xmlns:mc="http://schemas.openxmlformats.org/markup-compatibility/2006" xmlns:mv="urn:schemas-microsoft-com:mac:vml" xmlns:o="urn:schemas-microsoft-com:office:office" xmlns:r="http://schemas.openxmlformats.org/officeDocument/2006/relationships" xmlns:m="http://schemas.openxmlformats.org/officeDocument/2006/math" xmlns:v="urn:schemas-microsoft-com:vml" xmlns:wp14="http://schemas.microsoft.com/office/word/2010/wordprocessingDrawing" xmlns:wp="http://schemas.openxmlformats.org/drawingml/2006/wordprocessingDrawing" xmlns:w10="urn:schemas-microsoft-com:office:word" xmlns:w="http://schemas.openxmlformats.org/wordprocessingml/2006/main" xmlns:w14="http://schemas.microsoft.com/office/word/2010/wordml" xmlns:w15="http://schemas.microsoft.com/office/word/2012/wordml" xmlns:wpg="http://schemas.microsoft.com/office/word/2010/wordprocessingGroup" xmlns:wpi="http://schemas.microsoft.com/office/word/2010/wordprocessingInk" xmlns:wne="http://schemas.microsoft.com/office/word/2006/wordml" xmlns:wps="http://schemas.microsoft.com/office/word/2010/wordprocessingShape" mc:Ignorable="w14 w15 wp14">
   <w:endnote w:type="separator" w:id="-1">
     <w:p>
       <w:pPr>
@@ -913,7 +936,7 @@
 </file>
 
 <file path=word/footer1.xml><?xml version="1.0" encoding="utf-8"?>
-<w:ftr xmlns:wpc="http://schemas.microsoft.com/office/word/2010/wordprocessingCanvas" xmlns:mo="http://schemas.microsoft.com/office/mac/office/2008/main" xmlns:mc="http://schemas.openxmlformats.org/markup-compatibility/2006" xmlns:mv="urn:schemas-microsoft-com:mac:vml" xmlns:o="urn:schemas-microsoft-com:office:office" xmlns:r="http://schemas.openxmlformats.org/officeDocument/2006/relationships" xmlns:m="http://schemas.openxmlformats.org/officeDocument/2006/math" xmlns:v="urn:schemas-microsoft-com:vml" xmlns:wp14="http://schemas.microsoft.com/office/word/2010/wordprocessingDrawing" xmlns:wp="http://schemas.openxmlformats.org/drawingml/2006/wordprocessingDrawing" xmlns:w10="urn:schemas-microsoft-com:office:word" xmlns:w="http://schemas.openxmlformats.org/wordprocessingml/2006/main" xmlns:w14="http://schemas.microsoft.com/office/word/2010/wordml" xmlns:wpg="http://schemas.microsoft.com/office/word/2010/wordprocessingGroup" xmlns:wpi="http://schemas.microsoft.com/office/word/2010/wordprocessingInk" xmlns:wne="http://schemas.microsoft.com/office/word/2006/wordml" xmlns:wps="http://schemas.microsoft.com/office/word/2010/wordprocessingShape" mc:Ignorable="w14 wp14">
+<w:ftr xmlns:wpc="http://schemas.microsoft.com/office/word/2010/wordprocessingCanvas" xmlns:mo="http://schemas.microsoft.com/office/mac/office/2008/main" xmlns:mc="http://schemas.openxmlformats.org/markup-compatibility/2006" xmlns:mv="urn:schemas-microsoft-com:mac:vml" xmlns:o="urn:schemas-microsoft-com:office:office" xmlns:r="http://schemas.openxmlformats.org/officeDocument/2006/relationships" xmlns:m="http://schemas.openxmlformats.org/officeDocument/2006/math" xmlns:v="urn:schemas-microsoft-com:vml" xmlns:wp14="http://schemas.microsoft.com/office/word/2010/wordprocessingDrawing" xmlns:wp="http://schemas.openxmlformats.org/drawingml/2006/wordprocessingDrawing" xmlns:w10="urn:schemas-microsoft-com:office:word" xmlns:w="http://schemas.openxmlformats.org/wordprocessingml/2006/main" xmlns:w14="http://schemas.microsoft.com/office/word/2010/wordml" xmlns:w15="http://schemas.microsoft.com/office/word/2012/wordml" xmlns:wpg="http://schemas.microsoft.com/office/word/2010/wordprocessingGroup" xmlns:wpi="http://schemas.microsoft.com/office/word/2010/wordprocessingInk" xmlns:wne="http://schemas.microsoft.com/office/word/2006/wordml" xmlns:wps="http://schemas.microsoft.com/office/word/2010/wordprocessingShape" mc:Ignorable="w14 w15 wp14">
   <w:p>
     <w:pPr>
       <w:pStyle w:val="Piedepgina"/>
@@ -944,7 +967,7 @@
 </file>
 
 <file path=word/footnotes.xml><?xml version="1.0" encoding="utf-8"?>
-<w:footnotes xmlns:wpc="http://schemas.microsoft.com/office/word/2010/wordprocessingCanvas" xmlns:mo="http://schemas.microsoft.com/office/mac/office/2008/main" xmlns:mc="http://schemas.openxmlformats.org/markup-compatibility/2006" xmlns:mv="urn:schemas-microsoft-com:mac:vml" xmlns:o="urn:schemas-microsoft-com:office:office" xmlns:r="http://schemas.openxmlformats.org/officeDocument/2006/relationships" xmlns:m="http://schemas.openxmlformats.org/officeDocument/2006/math" xmlns:v="urn:schemas-microsoft-com:vml" xmlns:wp14="http://schemas.microsoft.com/office/word/2010/wordprocessingDrawing" xmlns:wp="http://schemas.openxmlformats.org/drawingml/2006/wordprocessingDrawing" xmlns:w10="urn:schemas-microsoft-com:office:word" xmlns:w="http://schemas.openxmlformats.org/wordprocessingml/2006/main" xmlns:w14="http://schemas.microsoft.com/office/word/2010/wordml" xmlns:wpg="http://schemas.microsoft.com/office/word/2010/wordprocessingGroup" xmlns:wpi="http://schemas.microsoft.com/office/word/2010/wordprocessingInk" xmlns:wne="http://schemas.microsoft.com/office/word/2006/wordml" xmlns:wps="http://schemas.microsoft.com/office/word/2010/wordprocessingShape" mc:Ignorable="w14 wp14">
+<w:footnotes xmlns:wpc="http://schemas.microsoft.com/office/word/2010/wordprocessingCanvas" xmlns:mo="http://schemas.microsoft.com/office/mac/office/2008/main" xmlns:mc="http://schemas.openxmlformats.org/markup-compatibility/2006" xmlns:mv="urn:schemas-microsoft-com:mac:vml" xmlns:o="urn:schemas-microsoft-com:office:office" xmlns:r="http://schemas.openxmlformats.org/officeDocument/2006/relationships" xmlns:m="http://schemas.openxmlformats.org/officeDocument/2006/math" xmlns:v="urn:schemas-microsoft-com:vml" xmlns:wp14="http://schemas.microsoft.com/office/word/2010/wordprocessingDrawing" xmlns:wp="http://schemas.openxmlformats.org/drawingml/2006/wordprocessingDrawing" xmlns:w10="urn:schemas-microsoft-com:office:word" xmlns:w="http://schemas.openxmlformats.org/wordprocessingml/2006/main" xmlns:w14="http://schemas.microsoft.com/office/word/2010/wordml" xmlns:w15="http://schemas.microsoft.com/office/word/2012/wordml" xmlns:wpg="http://schemas.microsoft.com/office/word/2010/wordprocessingGroup" xmlns:wpi="http://schemas.microsoft.com/office/word/2010/wordprocessingInk" xmlns:wne="http://schemas.microsoft.com/office/word/2006/wordml" xmlns:wps="http://schemas.microsoft.com/office/word/2010/wordprocessingShape" mc:Ignorable="w14 w15 wp14">
   <w:footnote w:type="separator" w:id="-1">
     <w:p>
       <w:pPr>
@@ -969,7 +992,7 @@
 </file>
 
 <file path=word/header1.xml><?xml version="1.0" encoding="utf-8"?>
-<w:hdr xmlns:wpc="http://schemas.microsoft.com/office/word/2010/wordprocessingCanvas" xmlns:mo="http://schemas.microsoft.com/office/mac/office/2008/main" xmlns:mc="http://schemas.openxmlformats.org/markup-compatibility/2006" xmlns:mv="urn:schemas-microsoft-com:mac:vml" xmlns:o="urn:schemas-microsoft-com:office:office" xmlns:r="http://schemas.openxmlformats.org/officeDocument/2006/relationships" xmlns:m="http://schemas.openxmlformats.org/officeDocument/2006/math" xmlns:v="urn:schemas-microsoft-com:vml" xmlns:wp14="http://schemas.microsoft.com/office/word/2010/wordprocessingDrawing" xmlns:wp="http://schemas.openxmlformats.org/drawingml/2006/wordprocessingDrawing" xmlns:w10="urn:schemas-microsoft-com:office:word" xmlns:w="http://schemas.openxmlformats.org/wordprocessingml/2006/main" xmlns:w14="http://schemas.microsoft.com/office/word/2010/wordml" xmlns:wpg="http://schemas.microsoft.com/office/word/2010/wordprocessingGroup" xmlns:wpi="http://schemas.microsoft.com/office/word/2010/wordprocessingInk" xmlns:wne="http://schemas.microsoft.com/office/word/2006/wordml" xmlns:wps="http://schemas.microsoft.com/office/word/2010/wordprocessingShape" mc:Ignorable="w14 wp14">
+<w:hdr xmlns:wpc="http://schemas.microsoft.com/office/word/2010/wordprocessingCanvas" xmlns:mo="http://schemas.microsoft.com/office/mac/office/2008/main" xmlns:mc="http://schemas.openxmlformats.org/markup-compatibility/2006" xmlns:mv="urn:schemas-microsoft-com:mac:vml" xmlns:o="urn:schemas-microsoft-com:office:office" xmlns:r="http://schemas.openxmlformats.org/officeDocument/2006/relationships" xmlns:m="http://schemas.openxmlformats.org/officeDocument/2006/math" xmlns:v="urn:schemas-microsoft-com:vml" xmlns:wp14="http://schemas.microsoft.com/office/word/2010/wordprocessingDrawing" xmlns:wp="http://schemas.openxmlformats.org/drawingml/2006/wordprocessingDrawing" xmlns:w10="urn:schemas-microsoft-com:office:word" xmlns:w="http://schemas.openxmlformats.org/wordprocessingml/2006/main" xmlns:w14="http://schemas.microsoft.com/office/word/2010/wordml" xmlns:w15="http://schemas.microsoft.com/office/word/2012/wordml" xmlns:wpg="http://schemas.microsoft.com/office/word/2010/wordprocessingGroup" xmlns:wpi="http://schemas.microsoft.com/office/word/2010/wordprocessingInk" xmlns:wne="http://schemas.microsoft.com/office/word/2006/wordml" xmlns:wps="http://schemas.microsoft.com/office/word/2010/wordprocessingShape" mc:Ignorable="w14 w15 wp14">
   <w:tbl>
     <w:tblPr>
       <w:tblW w:w="0" w:type="auto"/>
@@ -987,7 +1010,7 @@
         </w:tcPr>
         <w:p>
           <w:pPr>
-            <w:pStyle w:val="Ttulo"/>
+            <w:pStyle w:val="Puesto"/>
           </w:pPr>
         </w:p>
       </w:tc>
@@ -1296,7 +1319,7 @@
 </file>
 
 <file path=word/header2.xml><?xml version="1.0" encoding="utf-8"?>
-<w:hdr xmlns:wpc="http://schemas.microsoft.com/office/word/2010/wordprocessingCanvas" xmlns:mo="http://schemas.microsoft.com/office/mac/office/2008/main" xmlns:mc="http://schemas.openxmlformats.org/markup-compatibility/2006" xmlns:mv="urn:schemas-microsoft-com:mac:vml" xmlns:o="urn:schemas-microsoft-com:office:office" xmlns:r="http://schemas.openxmlformats.org/officeDocument/2006/relationships" xmlns:m="http://schemas.openxmlformats.org/officeDocument/2006/math" xmlns:v="urn:schemas-microsoft-com:vml" xmlns:wp14="http://schemas.microsoft.com/office/word/2010/wordprocessingDrawing" xmlns:wp="http://schemas.openxmlformats.org/drawingml/2006/wordprocessingDrawing" xmlns:w10="urn:schemas-microsoft-com:office:word" xmlns:w="http://schemas.openxmlformats.org/wordprocessingml/2006/main" xmlns:w14="http://schemas.microsoft.com/office/word/2010/wordml" xmlns:wpg="http://schemas.microsoft.com/office/word/2010/wordprocessingGroup" xmlns:wpi="http://schemas.microsoft.com/office/word/2010/wordprocessingInk" xmlns:wne="http://schemas.microsoft.com/office/word/2006/wordml" xmlns:wps="http://schemas.microsoft.com/office/word/2010/wordprocessingShape" mc:Ignorable="w14 wp14">
+<w:hdr xmlns:wpc="http://schemas.microsoft.com/office/word/2010/wordprocessingCanvas" xmlns:mo="http://schemas.microsoft.com/office/mac/office/2008/main" xmlns:mc="http://schemas.openxmlformats.org/markup-compatibility/2006" xmlns:mv="urn:schemas-microsoft-com:mac:vml" xmlns:o="urn:schemas-microsoft-com:office:office" xmlns:r="http://schemas.openxmlformats.org/officeDocument/2006/relationships" xmlns:m="http://schemas.openxmlformats.org/officeDocument/2006/math" xmlns:v="urn:schemas-microsoft-com:vml" xmlns:wp14="http://schemas.microsoft.com/office/word/2010/wordprocessingDrawing" xmlns:wp="http://schemas.openxmlformats.org/drawingml/2006/wordprocessingDrawing" xmlns:w10="urn:schemas-microsoft-com:office:word" xmlns:w="http://schemas.openxmlformats.org/wordprocessingml/2006/main" xmlns:w14="http://schemas.microsoft.com/office/word/2010/wordml" xmlns:w15="http://schemas.microsoft.com/office/word/2012/wordml" xmlns:wpg="http://schemas.microsoft.com/office/word/2010/wordprocessingGroup" xmlns:wpi="http://schemas.microsoft.com/office/word/2010/wordprocessingInk" xmlns:wne="http://schemas.microsoft.com/office/word/2006/wordml" xmlns:wps="http://schemas.microsoft.com/office/word/2010/wordprocessingShape" mc:Ignorable="w14 w15 wp14">
   <w:tbl>
     <w:tblPr>
       <w:tblW w:w="0" w:type="auto"/>
@@ -1314,7 +1337,7 @@
         </w:tcPr>
         <w:p>
           <w:pPr>
-            <w:pStyle w:val="Ttulo"/>
+            <w:pStyle w:val="Puesto"/>
           </w:pPr>
           <w:r>
             <w:fldChar w:fldCharType="begin"/>
@@ -1770,7 +1793,7 @@
 </file>
 
 <file path=word/numbering.xml><?xml version="1.0" encoding="utf-8"?>
-<w:numbering xmlns:wpc="http://schemas.microsoft.com/office/word/2010/wordprocessingCanvas" xmlns:mo="http://schemas.microsoft.com/office/mac/office/2008/main" xmlns:mc="http://schemas.openxmlformats.org/markup-compatibility/2006" xmlns:mv="urn:schemas-microsoft-com:mac:vml" xmlns:o="urn:schemas-microsoft-com:office:office" xmlns:r="http://schemas.openxmlformats.org/officeDocument/2006/relationships" xmlns:m="http://schemas.openxmlformats.org/officeDocument/2006/math" xmlns:v="urn:schemas-microsoft-com:vml" xmlns:wp14="http://schemas.microsoft.com/office/word/2010/wordprocessingDrawing" xmlns:wp="http://schemas.openxmlformats.org/drawingml/2006/wordprocessingDrawing" xmlns:w10="urn:schemas-microsoft-com:office:word" xmlns:w="http://schemas.openxmlformats.org/wordprocessingml/2006/main" xmlns:w14="http://schemas.microsoft.com/office/word/2010/wordml" xmlns:wpg="http://schemas.microsoft.com/office/word/2010/wordprocessingGroup" xmlns:wpi="http://schemas.microsoft.com/office/word/2010/wordprocessingInk" xmlns:wne="http://schemas.microsoft.com/office/word/2006/wordml" xmlns:wps="http://schemas.microsoft.com/office/word/2010/wordprocessingShape" mc:Ignorable="w14 wp14">
+<w:numbering xmlns:wpc="http://schemas.microsoft.com/office/word/2010/wordprocessingCanvas" xmlns:mo="http://schemas.microsoft.com/office/mac/office/2008/main" xmlns:mc="http://schemas.openxmlformats.org/markup-compatibility/2006" xmlns:mv="urn:schemas-microsoft-com:mac:vml" xmlns:o="urn:schemas-microsoft-com:office:office" xmlns:r="http://schemas.openxmlformats.org/officeDocument/2006/relationships" xmlns:m="http://schemas.openxmlformats.org/officeDocument/2006/math" xmlns:v="urn:schemas-microsoft-com:vml" xmlns:wp14="http://schemas.microsoft.com/office/word/2010/wordprocessingDrawing" xmlns:wp="http://schemas.openxmlformats.org/drawingml/2006/wordprocessingDrawing" xmlns:w10="urn:schemas-microsoft-com:office:word" xmlns:w="http://schemas.openxmlformats.org/wordprocessingml/2006/main" xmlns:w14="http://schemas.microsoft.com/office/word/2010/wordml" xmlns:w15="http://schemas.microsoft.com/office/word/2012/wordml" xmlns:wpg="http://schemas.microsoft.com/office/word/2010/wordprocessingGroup" xmlns:wpi="http://schemas.microsoft.com/office/word/2010/wordprocessingInk" xmlns:wne="http://schemas.microsoft.com/office/word/2006/wordml" xmlns:wps="http://schemas.microsoft.com/office/word/2010/wordprocessingShape" mc:Ignorable="w14 w15 wp14">
   <w:abstractNum w:abstractNumId="0">
     <w:nsid w:val="FFFFFF7C"/>
     <w:multiLevelType w:val="singleLevel"/>
@@ -2013,7 +2036,7 @@
 </file>
 
 <file path=word/styles.xml><?xml version="1.0" encoding="utf-8"?>
-<w:styles xmlns:mc="http://schemas.openxmlformats.org/markup-compatibility/2006" xmlns:r="http://schemas.openxmlformats.org/officeDocument/2006/relationships" xmlns:w="http://schemas.openxmlformats.org/wordprocessingml/2006/main" xmlns:w14="http://schemas.microsoft.com/office/word/2010/wordml" mc:Ignorable="w14">
+<w:styles xmlns:mc="http://schemas.openxmlformats.org/markup-compatibility/2006" xmlns:r="http://schemas.openxmlformats.org/officeDocument/2006/relationships" xmlns:w="http://schemas.openxmlformats.org/wordprocessingml/2006/main" xmlns:w14="http://schemas.microsoft.com/office/word/2010/wordml" xmlns:w15="http://schemas.microsoft.com/office/word/2012/wordml" mc:Ignorable="w14 w15">
   <w:docDefaults>
     <w:rPrDefault>
       <w:rPr>
@@ -2025,157 +2048,378 @@
     </w:rPrDefault>
     <w:pPrDefault/>
   </w:docDefaults>
-  <w:latentStyles w:defLockedState="0" w:defUIPriority="99" w:defSemiHidden="1" w:defUnhideWhenUsed="1" w:defQFormat="0" w:count="276">
-    <w:lsdException w:name="Normal" w:semiHidden="0" w:uiPriority="0" w:unhideWhenUsed="0" w:qFormat="1"/>
-    <w:lsdException w:name="heading 1" w:semiHidden="0" w:uiPriority="0" w:unhideWhenUsed="0" w:qFormat="1"/>
-    <w:lsdException w:name="heading 2" w:uiPriority="0" w:qFormat="1"/>
-    <w:lsdException w:name="heading 3" w:uiPriority="9" w:qFormat="1"/>
-    <w:lsdException w:name="heading 4" w:uiPriority="9" w:qFormat="1"/>
-    <w:lsdException w:name="heading 5" w:uiPriority="9" w:qFormat="1"/>
-    <w:lsdException w:name="heading 6" w:uiPriority="9" w:qFormat="1"/>
-    <w:lsdException w:name="heading 7" w:uiPriority="9" w:qFormat="1"/>
-    <w:lsdException w:name="heading 8" w:uiPriority="9" w:qFormat="1"/>
-    <w:lsdException w:name="heading 9" w:uiPriority="9" w:qFormat="1"/>
-    <w:lsdException w:name="toc 1" w:uiPriority="39"/>
-    <w:lsdException w:name="toc 2" w:uiPriority="39"/>
-    <w:lsdException w:name="toc 3" w:uiPriority="39"/>
-    <w:lsdException w:name="toc 4" w:uiPriority="39"/>
-    <w:lsdException w:name="toc 5" w:uiPriority="39"/>
-    <w:lsdException w:name="toc 6" w:uiPriority="39"/>
-    <w:lsdException w:name="toc 7" w:uiPriority="39"/>
-    <w:lsdException w:name="toc 8" w:uiPriority="39"/>
-    <w:lsdException w:name="toc 9" w:uiPriority="39"/>
-    <w:lsdException w:name="header" w:uiPriority="0"/>
-    <w:lsdException w:name="footer" w:uiPriority="0"/>
-    <w:lsdException w:name="caption" w:uiPriority="35" w:qFormat="1"/>
-    <w:lsdException w:name="List Bullet" w:uiPriority="0"/>
-    <w:lsdException w:name="Title" w:semiHidden="0" w:uiPriority="0" w:unhideWhenUsed="0" w:qFormat="1"/>
-    <w:lsdException w:name="Default Paragraph Font" w:uiPriority="1"/>
-    <w:lsdException w:name="Body Text" w:uiPriority="0"/>
-    <w:lsdException w:name="Subtitle" w:semiHidden="0" w:uiPriority="11" w:unhideWhenUsed="0" w:qFormat="1"/>
-    <w:lsdException w:name="Strong" w:semiHidden="0" w:uiPriority="22" w:unhideWhenUsed="0" w:qFormat="1"/>
-    <w:lsdException w:name="Emphasis" w:semiHidden="0" w:uiPriority="20" w:unhideWhenUsed="0" w:qFormat="1"/>
-    <w:lsdException w:name="Table Grid" w:semiHidden="0" w:uiPriority="59" w:unhideWhenUsed="0"/>
-    <w:lsdException w:name="Note Level 1" w:semiHidden="0" w:unhideWhenUsed="0"/>
-    <w:lsdException w:name="Note Level 2" w:semiHidden="0" w:unhideWhenUsed="0"/>
-    <w:lsdException w:name="Note Level 3" w:semiHidden="0" w:unhideWhenUsed="0"/>
-    <w:lsdException w:name="Note Level 4" w:semiHidden="0" w:unhideWhenUsed="0"/>
-    <w:lsdException w:name="Note Level 5" w:semiHidden="0" w:unhideWhenUsed="0"/>
-    <w:lsdException w:name="Note Level 6" w:semiHidden="0" w:unhideWhenUsed="0"/>
-    <w:lsdException w:name="Note Level 7" w:semiHidden="0" w:unhideWhenUsed="0"/>
-    <w:lsdException w:name="Note Level 8" w:semiHidden="0" w:unhideWhenUsed="0"/>
-    <w:lsdException w:name="Note Level 9" w:semiHidden="0" w:unhideWhenUsed="0"/>
-    <w:lsdException w:name="Placeholder Text" w:unhideWhenUsed="0"/>
-    <w:lsdException w:name="No Spacing" w:semiHidden="0" w:uiPriority="1" w:unhideWhenUsed="0" w:qFormat="1"/>
-    <w:lsdException w:name="Light Shading" w:semiHidden="0" w:uiPriority="60" w:unhideWhenUsed="0"/>
-    <w:lsdException w:name="Light List" w:semiHidden="0" w:uiPriority="61" w:unhideWhenUsed="0"/>
-    <w:lsdException w:name="Light Grid" w:semiHidden="0" w:uiPriority="62" w:unhideWhenUsed="0"/>
-    <w:lsdException w:name="Medium Shading 1" w:semiHidden="0" w:uiPriority="63" w:unhideWhenUsed="0"/>
-    <w:lsdException w:name="Medium Shading 2" w:semiHidden="0" w:uiPriority="64" w:unhideWhenUsed="0"/>
-    <w:lsdException w:name="Medium List 1" w:semiHidden="0" w:uiPriority="65" w:unhideWhenUsed="0"/>
-    <w:lsdException w:name="Medium List 2" w:semiHidden="0" w:uiPriority="66" w:unhideWhenUsed="0"/>
-    <w:lsdException w:name="Medium Grid 1" w:semiHidden="0" w:uiPriority="67" w:unhideWhenUsed="0"/>
-    <w:lsdException w:name="Medium Grid 2" w:semiHidden="0" w:uiPriority="68" w:unhideWhenUsed="0"/>
-    <w:lsdException w:name="Medium Grid 3" w:semiHidden="0" w:uiPriority="69" w:unhideWhenUsed="0"/>
-    <w:lsdException w:name="Dark List" w:semiHidden="0" w:uiPriority="70" w:unhideWhenUsed="0"/>
-    <w:lsdException w:name="Colorful Shading" w:semiHidden="0" w:uiPriority="71" w:unhideWhenUsed="0"/>
-    <w:lsdException w:name="Colorful List" w:semiHidden="0" w:uiPriority="72" w:unhideWhenUsed="0"/>
-    <w:lsdException w:name="Colorful Grid" w:semiHidden="0" w:uiPriority="73" w:unhideWhenUsed="0"/>
-    <w:lsdException w:name="Light Shading Accent 1" w:semiHidden="0" w:uiPriority="60" w:unhideWhenUsed="0"/>
-    <w:lsdException w:name="Light List Accent 1" w:semiHidden="0" w:uiPriority="61" w:unhideWhenUsed="0"/>
-    <w:lsdException w:name="Light Grid Accent 1" w:semiHidden="0" w:uiPriority="62" w:unhideWhenUsed="0"/>
-    <w:lsdException w:name="Medium Shading 1 Accent 1" w:semiHidden="0" w:uiPriority="63" w:unhideWhenUsed="0"/>
-    <w:lsdException w:name="Medium Shading 2 Accent 1" w:semiHidden="0" w:uiPriority="64" w:unhideWhenUsed="0"/>
-    <w:lsdException w:name="Medium List 1 Accent 1" w:semiHidden="0" w:uiPriority="65" w:unhideWhenUsed="0"/>
-    <w:lsdException w:name="Revision" w:unhideWhenUsed="0"/>
-    <w:lsdException w:name="List Paragraph" w:semiHidden="0" w:uiPriority="34" w:unhideWhenUsed="0" w:qFormat="1"/>
-    <w:lsdException w:name="Quote" w:semiHidden="0" w:uiPriority="29" w:unhideWhenUsed="0" w:qFormat="1"/>
-    <w:lsdException w:name="Intense Quote" w:semiHidden="0" w:uiPriority="30" w:unhideWhenUsed="0" w:qFormat="1"/>
-    <w:lsdException w:name="Medium List 2 Accent 1" w:semiHidden="0" w:uiPriority="66" w:unhideWhenUsed="0"/>
-    <w:lsdException w:name="Medium Grid 1 Accent 1" w:semiHidden="0" w:uiPriority="67" w:unhideWhenUsed="0"/>
-    <w:lsdException w:name="Medium Grid 2 Accent 1" w:semiHidden="0" w:uiPriority="68" w:unhideWhenUsed="0"/>
-    <w:lsdException w:name="Medium Grid 3 Accent 1" w:semiHidden="0" w:uiPriority="69" w:unhideWhenUsed="0"/>
-    <w:lsdException w:name="Dark List Accent 1" w:semiHidden="0" w:uiPriority="70" w:unhideWhenUsed="0"/>
-    <w:lsdException w:name="Colorful Shading Accent 1" w:semiHidden="0" w:uiPriority="71" w:unhideWhenUsed="0"/>
-    <w:lsdException w:name="Colorful List Accent 1" w:semiHidden="0" w:uiPriority="72" w:unhideWhenUsed="0"/>
-    <w:lsdException w:name="Colorful Grid Accent 1" w:semiHidden="0" w:uiPriority="73" w:unhideWhenUsed="0"/>
-    <w:lsdException w:name="Light Shading Accent 2" w:semiHidden="0" w:uiPriority="60" w:unhideWhenUsed="0"/>
-    <w:lsdException w:name="Light List Accent 2" w:semiHidden="0" w:uiPriority="61" w:unhideWhenUsed="0"/>
-    <w:lsdException w:name="Light Grid Accent 2" w:semiHidden="0" w:uiPriority="62" w:unhideWhenUsed="0"/>
-    <w:lsdException w:name="Medium Shading 1 Accent 2" w:semiHidden="0" w:uiPriority="63" w:unhideWhenUsed="0"/>
-    <w:lsdException w:name="Medium Shading 2 Accent 2" w:semiHidden="0" w:uiPriority="64" w:unhideWhenUsed="0"/>
-    <w:lsdException w:name="Medium List 1 Accent 2" w:semiHidden="0" w:uiPriority="65" w:unhideWhenUsed="0"/>
-    <w:lsdException w:name="Medium List 2 Accent 2" w:semiHidden="0" w:uiPriority="66" w:unhideWhenUsed="0"/>
-    <w:lsdException w:name="Medium Grid 1 Accent 2" w:semiHidden="0" w:uiPriority="67" w:unhideWhenUsed="0"/>
-    <w:lsdException w:name="Medium Grid 2 Accent 2" w:semiHidden="0" w:uiPriority="68" w:unhideWhenUsed="0"/>
-    <w:lsdException w:name="Medium Grid 3 Accent 2" w:semiHidden="0" w:uiPriority="69" w:unhideWhenUsed="0"/>
-    <w:lsdException w:name="Dark List Accent 2" w:semiHidden="0" w:uiPriority="70" w:unhideWhenUsed="0"/>
-    <w:lsdException w:name="Colorful Shading Accent 2" w:semiHidden="0" w:uiPriority="71" w:unhideWhenUsed="0"/>
-    <w:lsdException w:name="Colorful List Accent 2" w:semiHidden="0" w:uiPriority="72" w:unhideWhenUsed="0"/>
-    <w:lsdException w:name="Colorful Grid Accent 2" w:semiHidden="0" w:uiPriority="73" w:unhideWhenUsed="0"/>
-    <w:lsdException w:name="Light Shading Accent 3" w:semiHidden="0" w:uiPriority="60" w:unhideWhenUsed="0"/>
-    <w:lsdException w:name="Light List Accent 3" w:semiHidden="0" w:uiPriority="61" w:unhideWhenUsed="0"/>
-    <w:lsdException w:name="Light Grid Accent 3" w:semiHidden="0" w:uiPriority="62" w:unhideWhenUsed="0"/>
-    <w:lsdException w:name="Medium Shading 1 Accent 3" w:semiHidden="0" w:uiPriority="63" w:unhideWhenUsed="0"/>
-    <w:lsdException w:name="Medium Shading 2 Accent 3" w:semiHidden="0" w:uiPriority="64" w:unhideWhenUsed="0"/>
-    <w:lsdException w:name="Medium List 1 Accent 3" w:semiHidden="0" w:uiPriority="65" w:unhideWhenUsed="0"/>
-    <w:lsdException w:name="Medium List 2 Accent 3" w:semiHidden="0" w:uiPriority="66" w:unhideWhenUsed="0"/>
-    <w:lsdException w:name="Medium Grid 1 Accent 3" w:semiHidden="0" w:uiPriority="67" w:unhideWhenUsed="0"/>
-    <w:lsdException w:name="Medium Grid 2 Accent 3" w:semiHidden="0" w:uiPriority="68" w:unhideWhenUsed="0"/>
-    <w:lsdException w:name="Medium Grid 3 Accent 3" w:semiHidden="0" w:uiPriority="69" w:unhideWhenUsed="0"/>
-    <w:lsdException w:name="Dark List Accent 3" w:semiHidden="0" w:uiPriority="70" w:unhideWhenUsed="0"/>
-    <w:lsdException w:name="Colorful Shading Accent 3" w:semiHidden="0" w:uiPriority="71" w:unhideWhenUsed="0"/>
-    <w:lsdException w:name="Colorful List Accent 3" w:semiHidden="0" w:uiPriority="72" w:unhideWhenUsed="0"/>
-    <w:lsdException w:name="Colorful Grid Accent 3" w:semiHidden="0" w:uiPriority="73" w:unhideWhenUsed="0"/>
-    <w:lsdException w:name="Light Shading Accent 4" w:semiHidden="0" w:uiPriority="60" w:unhideWhenUsed="0"/>
-    <w:lsdException w:name="Light List Accent 4" w:semiHidden="0" w:uiPriority="61" w:unhideWhenUsed="0"/>
-    <w:lsdException w:name="Light Grid Accent 4" w:semiHidden="0" w:uiPriority="62" w:unhideWhenUsed="0"/>
-    <w:lsdException w:name="Medium Shading 1 Accent 4" w:semiHidden="0" w:uiPriority="63" w:unhideWhenUsed="0"/>
-    <w:lsdException w:name="Medium Shading 2 Accent 4" w:semiHidden="0" w:uiPriority="64" w:unhideWhenUsed="0"/>
-    <w:lsdException w:name="Medium List 1 Accent 4" w:semiHidden="0" w:uiPriority="65" w:unhideWhenUsed="0"/>
-    <w:lsdException w:name="Medium List 2 Accent 4" w:semiHidden="0" w:uiPriority="66" w:unhideWhenUsed="0"/>
-    <w:lsdException w:name="Medium Grid 1 Accent 4" w:semiHidden="0" w:uiPriority="67" w:unhideWhenUsed="0"/>
-    <w:lsdException w:name="Medium Grid 2 Accent 4" w:semiHidden="0" w:uiPriority="68" w:unhideWhenUsed="0"/>
-    <w:lsdException w:name="Medium Grid 3 Accent 4" w:semiHidden="0" w:uiPriority="69" w:unhideWhenUsed="0"/>
-    <w:lsdException w:name="Dark List Accent 4" w:semiHidden="0" w:uiPriority="70" w:unhideWhenUsed="0"/>
-    <w:lsdException w:name="Colorful Shading Accent 4" w:semiHidden="0" w:uiPriority="71" w:unhideWhenUsed="0"/>
-    <w:lsdException w:name="Colorful List Accent 4" w:semiHidden="0" w:uiPriority="72" w:unhideWhenUsed="0"/>
-    <w:lsdException w:name="Colorful Grid Accent 4" w:semiHidden="0" w:uiPriority="73" w:unhideWhenUsed="0"/>
-    <w:lsdException w:name="Light Shading Accent 5" w:semiHidden="0" w:uiPriority="60" w:unhideWhenUsed="0"/>
-    <w:lsdException w:name="Light List Accent 5" w:semiHidden="0" w:uiPriority="61" w:unhideWhenUsed="0"/>
-    <w:lsdException w:name="Light Grid Accent 5" w:semiHidden="0" w:uiPriority="62" w:unhideWhenUsed="0"/>
-    <w:lsdException w:name="Medium Shading 1 Accent 5" w:semiHidden="0" w:uiPriority="63" w:unhideWhenUsed="0"/>
-    <w:lsdException w:name="Medium Shading 2 Accent 5" w:semiHidden="0" w:uiPriority="64" w:unhideWhenUsed="0"/>
-    <w:lsdException w:name="Medium List 1 Accent 5" w:semiHidden="0" w:uiPriority="65" w:unhideWhenUsed="0"/>
-    <w:lsdException w:name="Medium List 2 Accent 5" w:semiHidden="0" w:uiPriority="66" w:unhideWhenUsed="0"/>
-    <w:lsdException w:name="Medium Grid 1 Accent 5" w:semiHidden="0" w:uiPriority="67" w:unhideWhenUsed="0"/>
-    <w:lsdException w:name="Medium Grid 2 Accent 5" w:semiHidden="0" w:uiPriority="68" w:unhideWhenUsed="0"/>
-    <w:lsdException w:name="Medium Grid 3 Accent 5" w:semiHidden="0" w:uiPriority="69" w:unhideWhenUsed="0"/>
-    <w:lsdException w:name="Dark List Accent 5" w:semiHidden="0" w:uiPriority="70" w:unhideWhenUsed="0"/>
-    <w:lsdException w:name="Colorful Shading Accent 5" w:semiHidden="0" w:uiPriority="71" w:unhideWhenUsed="0"/>
-    <w:lsdException w:name="Colorful List Accent 5" w:semiHidden="0" w:uiPriority="72" w:unhideWhenUsed="0"/>
-    <w:lsdException w:name="Colorful Grid Accent 5" w:semiHidden="0" w:uiPriority="73" w:unhideWhenUsed="0"/>
-    <w:lsdException w:name="Light Shading Accent 6" w:semiHidden="0" w:uiPriority="60" w:unhideWhenUsed="0"/>
-    <w:lsdException w:name="Light List Accent 6" w:semiHidden="0" w:uiPriority="61" w:unhideWhenUsed="0"/>
-    <w:lsdException w:name="Light Grid Accent 6" w:semiHidden="0" w:uiPriority="62" w:unhideWhenUsed="0"/>
-    <w:lsdException w:name="Medium Shading 1 Accent 6" w:semiHidden="0" w:uiPriority="63" w:unhideWhenUsed="0"/>
-    <w:lsdException w:name="Medium Shading 2 Accent 6" w:semiHidden="0" w:uiPriority="64" w:unhideWhenUsed="0"/>
-    <w:lsdException w:name="Medium List 1 Accent 6" w:semiHidden="0" w:uiPriority="65" w:unhideWhenUsed="0"/>
-    <w:lsdException w:name="Medium List 2 Accent 6" w:semiHidden="0" w:uiPriority="66" w:unhideWhenUsed="0"/>
-    <w:lsdException w:name="Medium Grid 1 Accent 6" w:semiHidden="0" w:uiPriority="67" w:unhideWhenUsed="0"/>
-    <w:lsdException w:name="Medium Grid 2 Accent 6" w:semiHidden="0" w:uiPriority="68" w:unhideWhenUsed="0"/>
-    <w:lsdException w:name="Medium Grid 3 Accent 6" w:semiHidden="0" w:uiPriority="69" w:unhideWhenUsed="0"/>
-    <w:lsdException w:name="Dark List Accent 6" w:semiHidden="0" w:uiPriority="70" w:unhideWhenUsed="0"/>
-    <w:lsdException w:name="Colorful Shading Accent 6" w:semiHidden="0" w:uiPriority="71" w:unhideWhenUsed="0"/>
-    <w:lsdException w:name="Colorful List Accent 6" w:semiHidden="0" w:uiPriority="72" w:unhideWhenUsed="0"/>
-    <w:lsdException w:name="Colorful Grid Accent 6" w:semiHidden="0" w:uiPriority="73" w:unhideWhenUsed="0"/>
-    <w:lsdException w:name="Subtle Emphasis" w:semiHidden="0" w:uiPriority="19" w:unhideWhenUsed="0" w:qFormat="1"/>
-    <w:lsdException w:name="Intense Emphasis" w:semiHidden="0" w:uiPriority="21" w:unhideWhenUsed="0" w:qFormat="1"/>
-    <w:lsdException w:name="Subtle Reference" w:semiHidden="0" w:uiPriority="31" w:unhideWhenUsed="0" w:qFormat="1"/>
-    <w:lsdException w:name="Intense Reference" w:semiHidden="0" w:uiPriority="32" w:unhideWhenUsed="0" w:qFormat="1"/>
-    <w:lsdException w:name="Book Title" w:semiHidden="0" w:uiPriority="33" w:unhideWhenUsed="0" w:qFormat="1"/>
-    <w:lsdException w:name="Bibliography" w:uiPriority="37"/>
-    <w:lsdException w:name="TOC Heading" w:uiPriority="39" w:qFormat="1"/>
+  <w:latentStyles w:defLockedState="0" w:defUIPriority="99" w:defSemiHidden="0" w:defUnhideWhenUsed="0" w:defQFormat="0" w:count="380">
+    <w:lsdException w:name="Normal" w:uiPriority="0" w:qFormat="1"/>
+    <w:lsdException w:name="heading 1" w:uiPriority="0" w:qFormat="1"/>
+    <w:lsdException w:name="heading 2" w:semiHidden="1" w:uiPriority="0" w:unhideWhenUsed="1" w:qFormat="1"/>
+    <w:lsdException w:name="heading 3" w:semiHidden="1" w:uiPriority="9" w:unhideWhenUsed="1" w:qFormat="1"/>
+    <w:lsdException w:name="heading 4" w:semiHidden="1" w:uiPriority="9" w:unhideWhenUsed="1" w:qFormat="1"/>
+    <w:lsdException w:name="heading 5" w:semiHidden="1" w:uiPriority="9" w:unhideWhenUsed="1" w:qFormat="1"/>
+    <w:lsdException w:name="heading 6" w:semiHidden="1" w:uiPriority="9" w:unhideWhenUsed="1" w:qFormat="1"/>
+    <w:lsdException w:name="heading 7" w:semiHidden="1" w:uiPriority="9" w:unhideWhenUsed="1" w:qFormat="1"/>
+    <w:lsdException w:name="heading 8" w:semiHidden="1" w:uiPriority="9" w:unhideWhenUsed="1" w:qFormat="1"/>
+    <w:lsdException w:name="heading 9" w:semiHidden="1" w:uiPriority="9" w:unhideWhenUsed="1" w:qFormat="1"/>
+    <w:lsdException w:name="index 1" w:semiHidden="1" w:unhideWhenUsed="1"/>
+    <w:lsdException w:name="index 2" w:semiHidden="1" w:unhideWhenUsed="1"/>
+    <w:lsdException w:name="index 3" w:semiHidden="1" w:unhideWhenUsed="1"/>
+    <w:lsdException w:name="index 4" w:semiHidden="1" w:unhideWhenUsed="1"/>
+    <w:lsdException w:name="index 5" w:semiHidden="1" w:unhideWhenUsed="1"/>
+    <w:lsdException w:name="index 6" w:semiHidden="1" w:unhideWhenUsed="1"/>
+    <w:lsdException w:name="index 7" w:semiHidden="1" w:unhideWhenUsed="1"/>
+    <w:lsdException w:name="index 8" w:semiHidden="1" w:unhideWhenUsed="1"/>
+    <w:lsdException w:name="index 9" w:semiHidden="1" w:unhideWhenUsed="1"/>
+    <w:lsdException w:name="toc 1" w:semiHidden="1" w:uiPriority="39" w:unhideWhenUsed="1"/>
+    <w:lsdException w:name="toc 2" w:semiHidden="1" w:uiPriority="39" w:unhideWhenUsed="1"/>
+    <w:lsdException w:name="toc 3" w:semiHidden="1" w:uiPriority="39" w:unhideWhenUsed="1"/>
+    <w:lsdException w:name="toc 4" w:semiHidden="1" w:uiPriority="39" w:unhideWhenUsed="1"/>
+    <w:lsdException w:name="toc 5" w:semiHidden="1" w:uiPriority="39" w:unhideWhenUsed="1"/>
+    <w:lsdException w:name="toc 6" w:semiHidden="1" w:uiPriority="39" w:unhideWhenUsed="1"/>
+    <w:lsdException w:name="toc 7" w:semiHidden="1" w:uiPriority="39" w:unhideWhenUsed="1"/>
+    <w:lsdException w:name="toc 8" w:semiHidden="1" w:uiPriority="39" w:unhideWhenUsed="1"/>
+    <w:lsdException w:name="toc 9" w:semiHidden="1" w:uiPriority="39" w:unhideWhenUsed="1"/>
+    <w:lsdException w:name="Normal Indent" w:semiHidden="1" w:unhideWhenUsed="1"/>
+    <w:lsdException w:name="footnote text" w:semiHidden="1" w:unhideWhenUsed="1"/>
+    <w:lsdException w:name="annotation text" w:semiHidden="1" w:unhideWhenUsed="1"/>
+    <w:lsdException w:name="header" w:semiHidden="1" w:uiPriority="0" w:unhideWhenUsed="1"/>
+    <w:lsdException w:name="footer" w:semiHidden="1" w:uiPriority="0" w:unhideWhenUsed="1"/>
+    <w:lsdException w:name="index heading" w:semiHidden="1" w:unhideWhenUsed="1"/>
+    <w:lsdException w:name="caption" w:semiHidden="1" w:uiPriority="35" w:unhideWhenUsed="1" w:qFormat="1"/>
+    <w:lsdException w:name="table of figures" w:semiHidden="1" w:unhideWhenUsed="1"/>
+    <w:lsdException w:name="envelope address" w:semiHidden="1" w:unhideWhenUsed="1"/>
+    <w:lsdException w:name="envelope return" w:semiHidden="1" w:unhideWhenUsed="1"/>
+    <w:lsdException w:name="footnote reference" w:semiHidden="1" w:unhideWhenUsed="1"/>
+    <w:lsdException w:name="annotation reference" w:semiHidden="1" w:unhideWhenUsed="1"/>
+    <w:lsdException w:name="line number" w:semiHidden="1" w:unhideWhenUsed="1"/>
+    <w:lsdException w:name="page number" w:semiHidden="1" w:unhideWhenUsed="1"/>
+    <w:lsdException w:name="endnote reference" w:semiHidden="1" w:unhideWhenUsed="1"/>
+    <w:lsdException w:name="endnote text" w:semiHidden="1" w:unhideWhenUsed="1"/>
+    <w:lsdException w:name="table of authorities" w:semiHidden="1" w:unhideWhenUsed="1"/>
+    <w:lsdException w:name="macro" w:semiHidden="1" w:unhideWhenUsed="1"/>
+    <w:lsdException w:name="toa heading" w:semiHidden="1" w:unhideWhenUsed="1"/>
+    <w:lsdException w:name="List" w:semiHidden="1" w:unhideWhenUsed="1"/>
+    <w:lsdException w:name="List Bullet" w:semiHidden="1" w:uiPriority="0" w:unhideWhenUsed="1"/>
+    <w:lsdException w:name="List Number" w:semiHidden="1" w:unhideWhenUsed="1"/>
+    <w:lsdException w:name="List 2" w:semiHidden="1" w:unhideWhenUsed="1"/>
+    <w:lsdException w:name="List 3" w:semiHidden="1" w:unhideWhenUsed="1"/>
+    <w:lsdException w:name="List 4" w:semiHidden="1" w:unhideWhenUsed="1"/>
+    <w:lsdException w:name="List 5" w:semiHidden="1" w:unhideWhenUsed="1"/>
+    <w:lsdException w:name="List Bullet 2" w:semiHidden="1" w:unhideWhenUsed="1"/>
+    <w:lsdException w:name="List Bullet 3" w:semiHidden="1" w:unhideWhenUsed="1"/>
+    <w:lsdException w:name="List Bullet 4" w:semiHidden="1" w:unhideWhenUsed="1"/>
+    <w:lsdException w:name="List Bullet 5" w:semiHidden="1" w:unhideWhenUsed="1"/>
+    <w:lsdException w:name="List Number 2" w:semiHidden="1" w:unhideWhenUsed="1"/>
+    <w:lsdException w:name="List Number 3" w:semiHidden="1" w:unhideWhenUsed="1"/>
+    <w:lsdException w:name="List Number 4" w:semiHidden="1" w:unhideWhenUsed="1"/>
+    <w:lsdException w:name="List Number 5" w:semiHidden="1" w:unhideWhenUsed="1"/>
+    <w:lsdException w:name="Title" w:uiPriority="0" w:qFormat="1"/>
+    <w:lsdException w:name="Closing" w:semiHidden="1" w:unhideWhenUsed="1"/>
+    <w:lsdException w:name="Signature" w:semiHidden="1" w:unhideWhenUsed="1"/>
+    <w:lsdException w:name="Default Paragraph Font" w:semiHidden="1" w:uiPriority="1" w:unhideWhenUsed="1"/>
+    <w:lsdException w:name="Body Text" w:semiHidden="1" w:uiPriority="0" w:unhideWhenUsed="1"/>
+    <w:lsdException w:name="Body Text Indent" w:semiHidden="1" w:unhideWhenUsed="1"/>
+    <w:lsdException w:name="List Continue" w:semiHidden="1" w:unhideWhenUsed="1"/>
+    <w:lsdException w:name="List Continue 2" w:semiHidden="1" w:unhideWhenUsed="1"/>
+    <w:lsdException w:name="List Continue 3" w:semiHidden="1" w:unhideWhenUsed="1"/>
+    <w:lsdException w:name="List Continue 4" w:semiHidden="1" w:unhideWhenUsed="1"/>
+    <w:lsdException w:name="List Continue 5" w:semiHidden="1" w:unhideWhenUsed="1"/>
+    <w:lsdException w:name="Message Header" w:semiHidden="1" w:unhideWhenUsed="1"/>
+    <w:lsdException w:name="Subtitle" w:uiPriority="11" w:qFormat="1"/>
+    <w:lsdException w:name="Salutation" w:semiHidden="1" w:unhideWhenUsed="1"/>
+    <w:lsdException w:name="Date" w:semiHidden="1" w:unhideWhenUsed="1"/>
+    <w:lsdException w:name="Body Text First Indent" w:semiHidden="1" w:unhideWhenUsed="1"/>
+    <w:lsdException w:name="Body Text First Indent 2" w:semiHidden="1" w:unhideWhenUsed="1"/>
+    <w:lsdException w:name="Note Heading" w:semiHidden="1" w:unhideWhenUsed="1"/>
+    <w:lsdException w:name="Body Text 2" w:semiHidden="1" w:unhideWhenUsed="1"/>
+    <w:lsdException w:name="Body Text 3" w:semiHidden="1" w:unhideWhenUsed="1"/>
+    <w:lsdException w:name="Body Text Indent 2" w:semiHidden="1" w:unhideWhenUsed="1"/>
+    <w:lsdException w:name="Body Text Indent 3" w:semiHidden="1" w:unhideWhenUsed="1"/>
+    <w:lsdException w:name="Block Text" w:semiHidden="1" w:unhideWhenUsed="1"/>
+    <w:lsdException w:name="Hyperlink" w:semiHidden="1" w:unhideWhenUsed="1"/>
+    <w:lsdException w:name="FollowedHyperlink" w:semiHidden="1" w:unhideWhenUsed="1"/>
+    <w:lsdException w:name="Strong" w:uiPriority="22" w:qFormat="1"/>
+    <w:lsdException w:name="Emphasis" w:uiPriority="20" w:qFormat="1"/>
+    <w:lsdException w:name="Document Map" w:semiHidden="1" w:unhideWhenUsed="1"/>
+    <w:lsdException w:name="Plain Text" w:semiHidden="1" w:unhideWhenUsed="1"/>
+    <w:lsdException w:name="E-mail Signature" w:semiHidden="1" w:unhideWhenUsed="1"/>
+    <w:lsdException w:name="HTML Top of Form" w:semiHidden="1" w:unhideWhenUsed="1"/>
+    <w:lsdException w:name="HTML Bottom of Form" w:semiHidden="1" w:unhideWhenUsed="1"/>
+    <w:lsdException w:name="Normal (Web)" w:semiHidden="1" w:unhideWhenUsed="1"/>
+    <w:lsdException w:name="HTML Acronym" w:semiHidden="1" w:unhideWhenUsed="1"/>
+    <w:lsdException w:name="HTML Address" w:semiHidden="1" w:unhideWhenUsed="1"/>
+    <w:lsdException w:name="HTML Cite" w:semiHidden="1" w:unhideWhenUsed="1"/>
+    <w:lsdException w:name="HTML Code" w:semiHidden="1" w:unhideWhenUsed="1"/>
+    <w:lsdException w:name="HTML Definition" w:semiHidden="1" w:unhideWhenUsed="1"/>
+    <w:lsdException w:name="HTML Keyboard" w:semiHidden="1" w:unhideWhenUsed="1"/>
+    <w:lsdException w:name="HTML Preformatted" w:semiHidden="1" w:unhideWhenUsed="1"/>
+    <w:lsdException w:name="HTML Sample" w:semiHidden="1" w:unhideWhenUsed="1"/>
+    <w:lsdException w:name="HTML Typewriter" w:semiHidden="1" w:unhideWhenUsed="1"/>
+    <w:lsdException w:name="HTML Variable" w:semiHidden="1" w:unhideWhenUsed="1"/>
+    <w:lsdException w:name="Normal Table" w:semiHidden="1" w:unhideWhenUsed="1"/>
+    <w:lsdException w:name="annotation subject" w:semiHidden="1" w:unhideWhenUsed="1"/>
+    <w:lsdException w:name="No List" w:semiHidden="1" w:unhideWhenUsed="1"/>
+    <w:lsdException w:name="Outline List 1" w:semiHidden="1" w:unhideWhenUsed="1"/>
+    <w:lsdException w:name="Outline List 2" w:semiHidden="1" w:unhideWhenUsed="1"/>
+    <w:lsdException w:name="Outline List 3" w:semiHidden="1" w:unhideWhenUsed="1"/>
+    <w:lsdException w:name="Table Simple 1" w:semiHidden="1" w:unhideWhenUsed="1"/>
+    <w:lsdException w:name="Table Simple 2" w:semiHidden="1" w:unhideWhenUsed="1"/>
+    <w:lsdException w:name="Table Simple 3" w:semiHidden="1" w:unhideWhenUsed="1"/>
+    <w:lsdException w:name="Table Classic 1" w:semiHidden="1" w:unhideWhenUsed="1"/>
+    <w:lsdException w:name="Table Classic 2" w:semiHidden="1" w:unhideWhenUsed="1"/>
+    <w:lsdException w:name="Table Classic 3" w:semiHidden="1" w:unhideWhenUsed="1"/>
+    <w:lsdException w:name="Table Classic 4" w:semiHidden="1" w:unhideWhenUsed="1"/>
+    <w:lsdException w:name="Table Colorful 1" w:semiHidden="1" w:unhideWhenUsed="1"/>
+    <w:lsdException w:name="Table Colorful 2" w:semiHidden="1" w:unhideWhenUsed="1"/>
+    <w:lsdException w:name="Table Colorful 3" w:semiHidden="1" w:unhideWhenUsed="1"/>
+    <w:lsdException w:name="Table Columns 1" w:semiHidden="1" w:unhideWhenUsed="1"/>
+    <w:lsdException w:name="Table Columns 2" w:semiHidden="1" w:unhideWhenUsed="1"/>
+    <w:lsdException w:name="Table Columns 3" w:semiHidden="1" w:unhideWhenUsed="1"/>
+    <w:lsdException w:name="Table Columns 4" w:semiHidden="1" w:unhideWhenUsed="1"/>
+    <w:lsdException w:name="Table Columns 5" w:semiHidden="1" w:unhideWhenUsed="1"/>
+    <w:lsdException w:name="Table Grid 1" w:semiHidden="1" w:unhideWhenUsed="1"/>
+    <w:lsdException w:name="Table Grid 2" w:semiHidden="1" w:unhideWhenUsed="1"/>
+    <w:lsdException w:name="Table Grid 3" w:semiHidden="1" w:unhideWhenUsed="1"/>
+    <w:lsdException w:name="Table Grid 4" w:semiHidden="1" w:unhideWhenUsed="1"/>
+    <w:lsdException w:name="Table Grid 5" w:semiHidden="1" w:unhideWhenUsed="1"/>
+    <w:lsdException w:name="Table Grid 6" w:semiHidden="1" w:unhideWhenUsed="1"/>
+    <w:lsdException w:name="Table Grid 7" w:semiHidden="1" w:unhideWhenUsed="1"/>
+    <w:lsdException w:name="Table Grid 8" w:semiHidden="1" w:unhideWhenUsed="1"/>
+    <w:lsdException w:name="Table List 1" w:semiHidden="1" w:unhideWhenUsed="1"/>
+    <w:lsdException w:name="Table List 2" w:semiHidden="1" w:unhideWhenUsed="1"/>
+    <w:lsdException w:name="Table List 3" w:semiHidden="1" w:unhideWhenUsed="1"/>
+    <w:lsdException w:name="Table List 4" w:semiHidden="1" w:unhideWhenUsed="1"/>
+    <w:lsdException w:name="Table List 5" w:semiHidden="1" w:unhideWhenUsed="1"/>
+    <w:lsdException w:name="Table List 6" w:semiHidden="1" w:unhideWhenUsed="1"/>
+    <w:lsdException w:name="Table List 7" w:semiHidden="1" w:unhideWhenUsed="1"/>
+    <w:lsdException w:name="Table List 8" w:semiHidden="1" w:unhideWhenUsed="1"/>
+    <w:lsdException w:name="Table 3D effects 1" w:semiHidden="1" w:unhideWhenUsed="1"/>
+    <w:lsdException w:name="Table 3D effects 2" w:semiHidden="1" w:unhideWhenUsed="1"/>
+    <w:lsdException w:name="Table 3D effects 3" w:semiHidden="1" w:unhideWhenUsed="1"/>
+    <w:lsdException w:name="Table Contemporary" w:semiHidden="1" w:unhideWhenUsed="1"/>
+    <w:lsdException w:name="Table Elegant" w:semiHidden="1" w:unhideWhenUsed="1"/>
+    <w:lsdException w:name="Table Professional" w:semiHidden="1" w:unhideWhenUsed="1"/>
+    <w:lsdException w:name="Table Subtle 1" w:semiHidden="1" w:unhideWhenUsed="1"/>
+    <w:lsdException w:name="Table Subtle 2" w:semiHidden="1" w:unhideWhenUsed="1"/>
+    <w:lsdException w:name="Table Web 1" w:semiHidden="1" w:unhideWhenUsed="1"/>
+    <w:lsdException w:name="Table Web 2" w:semiHidden="1" w:unhideWhenUsed="1"/>
+    <w:lsdException w:name="Table Web 3" w:semiHidden="1" w:unhideWhenUsed="1"/>
+    <w:lsdException w:name="Balloon Text" w:semiHidden="1" w:unhideWhenUsed="1"/>
+    <w:lsdException w:name="Table Grid" w:uiPriority="59"/>
+    <w:lsdException w:name="Table Theme" w:semiHidden="1" w:unhideWhenUsed="1"/>
+    <w:lsdException w:name="Placeholder Text" w:semiHidden="1"/>
+    <w:lsdException w:name="No Spacing" w:uiPriority="1" w:qFormat="1"/>
+    <w:lsdException w:name="Light Shading" w:uiPriority="60"/>
+    <w:lsdException w:name="Light List" w:uiPriority="61"/>
+    <w:lsdException w:name="Light Grid" w:uiPriority="62"/>
+    <w:lsdException w:name="Medium Shading 1" w:uiPriority="63"/>
+    <w:lsdException w:name="Medium Shading 2" w:uiPriority="64"/>
+    <w:lsdException w:name="Medium List 1" w:uiPriority="65"/>
+    <w:lsdException w:name="Medium List 2" w:uiPriority="66"/>
+    <w:lsdException w:name="Medium Grid 1" w:uiPriority="67"/>
+    <w:lsdException w:name="Medium Grid 2" w:uiPriority="68"/>
+    <w:lsdException w:name="Medium Grid 3" w:uiPriority="69"/>
+    <w:lsdException w:name="Dark List" w:uiPriority="70"/>
+    <w:lsdException w:name="Colorful Shading" w:uiPriority="71"/>
+    <w:lsdException w:name="Colorful List" w:uiPriority="72"/>
+    <w:lsdException w:name="Colorful Grid" w:uiPriority="73"/>
+    <w:lsdException w:name="Light Shading Accent 1" w:uiPriority="60"/>
+    <w:lsdException w:name="Light List Accent 1" w:uiPriority="61"/>
+    <w:lsdException w:name="Light Grid Accent 1" w:uiPriority="62"/>
+    <w:lsdException w:name="Medium Shading 1 Accent 1" w:uiPriority="63"/>
+    <w:lsdException w:name="Medium Shading 2 Accent 1" w:uiPriority="64"/>
+    <w:lsdException w:name="Medium List 1 Accent 1" w:uiPriority="65"/>
+    <w:lsdException w:name="Revision" w:semiHidden="1"/>
+    <w:lsdException w:name="List Paragraph" w:uiPriority="34" w:qFormat="1"/>
+    <w:lsdException w:name="Quote" w:uiPriority="29" w:qFormat="1"/>
+    <w:lsdException w:name="Intense Quote" w:uiPriority="30" w:qFormat="1"/>
+    <w:lsdException w:name="Medium List 2 Accent 1" w:uiPriority="66"/>
+    <w:lsdException w:name="Medium Grid 1 Accent 1" w:uiPriority="67"/>
+    <w:lsdException w:name="Medium Grid 2 Accent 1" w:uiPriority="68"/>
+    <w:lsdException w:name="Medium Grid 3 Accent 1" w:uiPriority="69"/>
+    <w:lsdException w:name="Dark List Accent 1" w:uiPriority="70"/>
+    <w:lsdException w:name="Colorful Shading Accent 1" w:uiPriority="71"/>
+    <w:lsdException w:name="Colorful List Accent 1" w:uiPriority="72"/>
+    <w:lsdException w:name="Colorful Grid Accent 1" w:uiPriority="73"/>
+    <w:lsdException w:name="Light Shading Accent 2" w:uiPriority="60"/>
+    <w:lsdException w:name="Light List Accent 2" w:uiPriority="61"/>
+    <w:lsdException w:name="Light Grid Accent 2" w:uiPriority="62"/>
+    <w:lsdException w:name="Medium Shading 1 Accent 2" w:uiPriority="63"/>
+    <w:lsdException w:name="Medium Shading 2 Accent 2" w:uiPriority="64"/>
+    <w:lsdException w:name="Medium List 1 Accent 2" w:uiPriority="65"/>
+    <w:lsdException w:name="Medium List 2 Accent 2" w:uiPriority="66"/>
+    <w:lsdException w:name="Medium Grid 1 Accent 2" w:uiPriority="67"/>
+    <w:lsdException w:name="Medium Grid 2 Accent 2" w:uiPriority="68"/>
+    <w:lsdException w:name="Medium Grid 3 Accent 2" w:uiPriority="69"/>
+    <w:lsdException w:name="Dark List Accent 2" w:uiPriority="70"/>
+    <w:lsdException w:name="Colorful Shading Accent 2" w:uiPriority="71"/>
+    <w:lsdException w:name="Colorful List Accent 2" w:uiPriority="72"/>
+    <w:lsdException w:name="Colorful Grid Accent 2" w:uiPriority="73"/>
+    <w:lsdException w:name="Light Shading Accent 3" w:uiPriority="60"/>
+    <w:lsdException w:name="Light List Accent 3" w:uiPriority="61"/>
+    <w:lsdException w:name="Light Grid Accent 3" w:uiPriority="62"/>
+    <w:lsdException w:name="Medium Shading 1 Accent 3" w:uiPriority="63"/>
+    <w:lsdException w:name="Medium Shading 2 Accent 3" w:uiPriority="64"/>
+    <w:lsdException w:name="Medium List 1 Accent 3" w:uiPriority="65"/>
+    <w:lsdException w:name="Medium List 2 Accent 3" w:uiPriority="66"/>
+    <w:lsdException w:name="Medium Grid 1 Accent 3" w:uiPriority="67"/>
+    <w:lsdException w:name="Medium Grid 2 Accent 3" w:uiPriority="68"/>
+    <w:lsdException w:name="Medium Grid 3 Accent 3" w:uiPriority="69"/>
+    <w:lsdException w:name="Dark List Accent 3" w:uiPriority="70"/>
+    <w:lsdException w:name="Colorful Shading Accent 3" w:uiPriority="71"/>
+    <w:lsdException w:name="Colorful List Accent 3" w:uiPriority="72"/>
+    <w:lsdException w:name="Colorful Grid Accent 3" w:uiPriority="73"/>
+    <w:lsdException w:name="Light Shading Accent 4" w:uiPriority="60"/>
+    <w:lsdException w:name="Light List Accent 4" w:uiPriority="61"/>
+    <w:lsdException w:name="Light Grid Accent 4" w:uiPriority="62"/>
+    <w:lsdException w:name="Medium Shading 1 Accent 4" w:uiPriority="63"/>
+    <w:lsdException w:name="Medium Shading 2 Accent 4" w:uiPriority="64"/>
+    <w:lsdException w:name="Medium List 1 Accent 4" w:uiPriority="65"/>
+    <w:lsdException w:name="Medium List 2 Accent 4" w:uiPriority="66"/>
+    <w:lsdException w:name="Medium Grid 1 Accent 4" w:uiPriority="67"/>
+    <w:lsdException w:name="Medium Grid 2 Accent 4" w:uiPriority="68"/>
+    <w:lsdException w:name="Medium Grid 3 Accent 4" w:uiPriority="69"/>
+    <w:lsdException w:name="Dark List Accent 4" w:uiPriority="70"/>
+    <w:lsdException w:name="Colorful Shading Accent 4" w:uiPriority="71"/>
+    <w:lsdException w:name="Colorful List Accent 4" w:uiPriority="72"/>
+    <w:lsdException w:name="Colorful Grid Accent 4" w:uiPriority="73"/>
+    <w:lsdException w:name="Light Shading Accent 5" w:uiPriority="60"/>
+    <w:lsdException w:name="Light List Accent 5" w:uiPriority="61"/>
+    <w:lsdException w:name="Light Grid Accent 5" w:uiPriority="62"/>
+    <w:lsdException w:name="Medium Shading 1 Accent 5" w:uiPriority="63"/>
+    <w:lsdException w:name="Medium Shading 2 Accent 5" w:uiPriority="64"/>
+    <w:lsdException w:name="Medium List 1 Accent 5" w:uiPriority="65"/>
+    <w:lsdException w:name="Medium List 2 Accent 5" w:uiPriority="66"/>
+    <w:lsdException w:name="Medium Grid 1 Accent 5" w:uiPriority="67"/>
+    <w:lsdException w:name="Medium Grid 2 Accent 5" w:uiPriority="68"/>
+    <w:lsdException w:name="Medium Grid 3 Accent 5" w:uiPriority="69"/>
+    <w:lsdException w:name="Dark List Accent 5" w:uiPriority="70"/>
+    <w:lsdException w:name="Colorful Shading Accent 5" w:uiPriority="71"/>
+    <w:lsdException w:name="Colorful List Accent 5" w:uiPriority="72"/>
+    <w:lsdException w:name="Colorful Grid Accent 5" w:uiPriority="73"/>
+    <w:lsdException w:name="Light Shading Accent 6" w:uiPriority="60"/>
+    <w:lsdException w:name="Light List Accent 6" w:uiPriority="61"/>
+    <w:lsdException w:name="Light Grid Accent 6" w:uiPriority="62"/>
+    <w:lsdException w:name="Medium Shading 1 Accent 6" w:uiPriority="63"/>
+    <w:lsdException w:name="Medium Shading 2 Accent 6" w:uiPriority="64"/>
+    <w:lsdException w:name="Medium List 1 Accent 6" w:uiPriority="65"/>
+    <w:lsdException w:name="Medium List 2 Accent 6" w:uiPriority="66"/>
+    <w:lsdException w:name="Medium Grid 1 Accent 6" w:uiPriority="67"/>
+    <w:lsdException w:name="Medium Grid 2 Accent 6" w:uiPriority="68"/>
+    <w:lsdException w:name="Medium Grid 3 Accent 6" w:uiPriority="69"/>
+    <w:lsdException w:name="Dark List Accent 6" w:uiPriority="70"/>
+    <w:lsdException w:name="Colorful Shading Accent 6" w:uiPriority="71"/>
+    <w:lsdException w:name="Colorful List Accent 6" w:uiPriority="72"/>
+    <w:lsdException w:name="Colorful Grid Accent 6" w:uiPriority="73"/>
+    <w:lsdException w:name="Subtle Emphasis" w:uiPriority="19" w:qFormat="1"/>
+    <w:lsdException w:name="Intense Emphasis" w:uiPriority="21" w:qFormat="1"/>
+    <w:lsdException w:name="Subtle Reference" w:uiPriority="31" w:qFormat="1"/>
+    <w:lsdException w:name="Intense Reference" w:uiPriority="32" w:qFormat="1"/>
+    <w:lsdException w:name="Book Title" w:uiPriority="33" w:qFormat="1"/>
+    <w:lsdException w:name="Bibliography" w:semiHidden="1" w:uiPriority="37" w:unhideWhenUsed="1"/>
+    <w:lsdException w:name="TOC Heading" w:semiHidden="1" w:uiPriority="39" w:unhideWhenUsed="1" w:qFormat="1"/>
+    <w:lsdException w:name="Plain Table 1" w:uiPriority="41"/>
+    <w:lsdException w:name="Plain Table 2" w:uiPriority="42"/>
+    <w:lsdException w:name="Plain Table 3" w:uiPriority="43"/>
+    <w:lsdException w:name="Plain Table 4" w:uiPriority="44"/>
+    <w:lsdException w:name="Plain Table 5" w:uiPriority="45"/>
+    <w:lsdException w:name="Grid Table Light" w:uiPriority="40"/>
+    <w:lsdException w:name="Grid Table 1 Light" w:uiPriority="46"/>
+    <w:lsdException w:name="Grid Table 2" w:uiPriority="47"/>
+    <w:lsdException w:name="Grid Table 3" w:uiPriority="48"/>
+    <w:lsdException w:name="Grid Table 4" w:uiPriority="49"/>
+    <w:lsdException w:name="Grid Table 5 Dark" w:uiPriority="50"/>
+    <w:lsdException w:name="Grid Table 6 Colorful" w:uiPriority="51"/>
+    <w:lsdException w:name="Grid Table 7 Colorful" w:uiPriority="52"/>
+    <w:lsdException w:name="Grid Table 1 Light Accent 1" w:uiPriority="46"/>
+    <w:lsdException w:name="Grid Table 2 Accent 1" w:uiPriority="47"/>
+    <w:lsdException w:name="Grid Table 3 Accent 1" w:uiPriority="48"/>
+    <w:lsdException w:name="Grid Table 4 Accent 1" w:uiPriority="49"/>
+    <w:lsdException w:name="Grid Table 5 Dark Accent 1" w:uiPriority="50"/>
+    <w:lsdException w:name="Grid Table 6 Colorful Accent 1" w:uiPriority="51"/>
+    <w:lsdException w:name="Grid Table 7 Colorful Accent 1" w:uiPriority="52"/>
+    <w:lsdException w:name="Grid Table 1 Light Accent 2" w:uiPriority="46"/>
+    <w:lsdException w:name="Grid Table 2 Accent 2" w:uiPriority="47"/>
+    <w:lsdException w:name="Grid Table 3 Accent 2" w:uiPriority="48"/>
+    <w:lsdException w:name="Grid Table 4 Accent 2" w:uiPriority="49"/>
+    <w:lsdException w:name="Grid Table 5 Dark Accent 2" w:uiPriority="50"/>
+    <w:lsdException w:name="Grid Table 6 Colorful Accent 2" w:uiPriority="51"/>
+    <w:lsdException w:name="Grid Table 7 Colorful Accent 2" w:uiPriority="52"/>
+    <w:lsdException w:name="Grid Table 1 Light Accent 3" w:uiPriority="46"/>
+    <w:lsdException w:name="Grid Table 2 Accent 3" w:uiPriority="47"/>
+    <w:lsdException w:name="Grid Table 3 Accent 3" w:uiPriority="48"/>
+    <w:lsdException w:name="Grid Table 4 Accent 3" w:uiPriority="49"/>
+    <w:lsdException w:name="Grid Table 5 Dark Accent 3" w:uiPriority="50"/>
+    <w:lsdException w:name="Grid Table 6 Colorful Accent 3" w:uiPriority="51"/>
+    <w:lsdException w:name="Grid Table 7 Colorful Accent 3" w:uiPriority="52"/>
+    <w:lsdException w:name="Grid Table 1 Light Accent 4" w:uiPriority="46"/>
+    <w:lsdException w:name="Grid Table 2 Accent 4" w:uiPriority="47"/>
+    <w:lsdException w:name="Grid Table 3 Accent 4" w:uiPriority="48"/>
+    <w:lsdException w:name="Grid Table 4 Accent 4" w:uiPriority="49"/>
+    <w:lsdException w:name="Grid Table 5 Dark Accent 4" w:uiPriority="50"/>
+    <w:lsdException w:name="Grid Table 6 Colorful Accent 4" w:uiPriority="51"/>
+    <w:lsdException w:name="Grid Table 7 Colorful Accent 4" w:uiPriority="52"/>
+    <w:lsdException w:name="Grid Table 1 Light Accent 5" w:uiPriority="46"/>
+    <w:lsdException w:name="Grid Table 2 Accent 5" w:uiPriority="47"/>
+    <w:lsdException w:name="Grid Table 3 Accent 5" w:uiPriority="48"/>
+    <w:lsdException w:name="Grid Table 4 Accent 5" w:uiPriority="49"/>
+    <w:lsdException w:name="Grid Table 5 Dark Accent 5" w:uiPriority="50"/>
+    <w:lsdException w:name="Grid Table 6 Colorful Accent 5" w:uiPriority="51"/>
+    <w:lsdException w:name="Grid Table 7 Colorful Accent 5" w:uiPriority="52"/>
+    <w:lsdException w:name="Grid Table 1 Light Accent 6" w:uiPriority="46"/>
+    <w:lsdException w:name="Grid Table 2 Accent 6" w:uiPriority="47"/>
+    <w:lsdException w:name="Grid Table 3 Accent 6" w:uiPriority="48"/>
+    <w:lsdException w:name="Grid Table 4 Accent 6" w:uiPriority="49"/>
+    <w:lsdException w:name="Grid Table 5 Dark Accent 6" w:uiPriority="50"/>
+    <w:lsdException w:name="Grid Table 6 Colorful Accent 6" w:uiPriority="51"/>
+    <w:lsdException w:name="Grid Table 7 Colorful Accent 6" w:uiPriority="52"/>
+    <w:lsdException w:name="List Table 1 Light" w:uiPriority="46"/>
+    <w:lsdException w:name="List Table 2" w:uiPriority="47"/>
+    <w:lsdException w:name="List Table 3" w:uiPriority="48"/>
+    <w:lsdException w:name="List Table 4" w:uiPriority="49"/>
+    <w:lsdException w:name="List Table 5 Dark" w:uiPriority="50"/>
+    <w:lsdException w:name="List Table 6 Colorful" w:uiPriority="51"/>
+    <w:lsdException w:name="List Table 7 Colorful" w:uiPriority="52"/>
+    <w:lsdException w:name="List Table 1 Light Accent 1" w:uiPriority="46"/>
+    <w:lsdException w:name="List Table 2 Accent 1" w:uiPriority="47"/>
+    <w:lsdException w:name="List Table 3 Accent 1" w:uiPriority="48"/>
+    <w:lsdException w:name="List Table 4 Accent 1" w:uiPriority="49"/>
+    <w:lsdException w:name="List Table 5 Dark Accent 1" w:uiPriority="50"/>
+    <w:lsdException w:name="List Table 6 Colorful Accent 1" w:uiPriority="51"/>
+    <w:lsdException w:name="List Table 7 Colorful Accent 1" w:uiPriority="52"/>
+    <w:lsdException w:name="List Table 1 Light Accent 2" w:uiPriority="46"/>
+    <w:lsdException w:name="List Table 2 Accent 2" w:uiPriority="47"/>
+    <w:lsdException w:name="List Table 3 Accent 2" w:uiPriority="48"/>
+    <w:lsdException w:name="List Table 4 Accent 2" w:uiPriority="49"/>
+    <w:lsdException w:name="List Table 5 Dark Accent 2" w:uiPriority="50"/>
+    <w:lsdException w:name="List Table 6 Colorful Accent 2" w:uiPriority="51"/>
+    <w:lsdException w:name="List Table 7 Colorful Accent 2" w:uiPriority="52"/>
+    <w:lsdException w:name="List Table 1 Light Accent 3" w:uiPriority="46"/>
+    <w:lsdException w:name="List Table 2 Accent 3" w:uiPriority="47"/>
+    <w:lsdException w:name="List Table 3 Accent 3" w:uiPriority="48"/>
+    <w:lsdException w:name="List Table 4 Accent 3" w:uiPriority="49"/>
+    <w:lsdException w:name="List Table 5 Dark Accent 3" w:uiPriority="50"/>
+    <w:lsdException w:name="List Table 6 Colorful Accent 3" w:uiPriority="51"/>
+    <w:lsdException w:name="List Table 7 Colorful Accent 3" w:uiPriority="52"/>
+    <w:lsdException w:name="List Table 1 Light Accent 4" w:uiPriority="46"/>
+    <w:lsdException w:name="List Table 2 Accent 4" w:uiPriority="47"/>
+    <w:lsdException w:name="List Table 3 Accent 4" w:uiPriority="48"/>
+    <w:lsdException w:name="List Table 4 Accent 4" w:uiPriority="49"/>
+    <w:lsdException w:name="List Table 5 Dark Accent 4" w:uiPriority="50"/>
+    <w:lsdException w:name="List Table 6 Colorful Accent 4" w:uiPriority="51"/>
+    <w:lsdException w:name="List Table 7 Colorful Accent 4" w:uiPriority="52"/>
+    <w:lsdException w:name="List Table 1 Light Accent 5" w:uiPriority="46"/>
+    <w:lsdException w:name="List Table 2 Accent 5" w:uiPriority="47"/>
+    <w:lsdException w:name="List Table 3 Accent 5" w:uiPriority="48"/>
+    <w:lsdException w:name="List Table 4 Accent 5" w:uiPriority="49"/>
+    <w:lsdException w:name="List Table 5 Dark Accent 5" w:uiPriority="50"/>
+    <w:lsdException w:name="List Table 6 Colorful Accent 5" w:uiPriority="51"/>
+    <w:lsdException w:name="List Table 7 Colorful Accent 5" w:uiPriority="52"/>
+    <w:lsdException w:name="List Table 1 Light Accent 6" w:uiPriority="46"/>
+    <w:lsdException w:name="List Table 2 Accent 6" w:uiPriority="47"/>
+    <w:lsdException w:name="List Table 3 Accent 6" w:uiPriority="48"/>
+    <w:lsdException w:name="List Table 4 Accent 6" w:uiPriority="49"/>
+    <w:lsdException w:name="List Table 5 Dark Accent 6" w:uiPriority="50"/>
+    <w:lsdException w:name="List Table 6 Colorful Accent 6" w:uiPriority="51"/>
+    <w:lsdException w:name="List Table 7 Colorful Accent 6" w:uiPriority="52"/>
   </w:latentStyles>
   <w:style w:type="paragraph" w:default="1" w:styleId="Normal">
     <w:name w:val="Normal"/>
@@ -2190,7 +2434,7 @@
   <w:style w:type="paragraph" w:styleId="Ttulo1">
     <w:name w:val="heading 1"/>
     <w:basedOn w:val="Normal"/>
-    <w:next w:val="Textodecuerpo"/>
+    <w:next w:val="Textoindependiente"/>
     <w:link w:val="Ttulo1Car"/>
     <w:rsid w:val="00FE2A7B"/>
     <w:pPr>
@@ -2210,7 +2454,7 @@
   <w:style w:type="paragraph" w:styleId="Ttulo2">
     <w:name w:val="heading 2"/>
     <w:basedOn w:val="Normal"/>
-    <w:next w:val="Textodecuerpo"/>
+    <w:next w:val="Textoindependiente"/>
     <w:link w:val="Ttulo2Car"/>
     <w:pPr>
       <w:keepNext/>
@@ -2471,11 +2715,11 @@
       <w:sz w:val="20"/>
     </w:rPr>
   </w:style>
-  <w:style w:type="paragraph" w:styleId="Ttulo">
+  <w:style w:type="paragraph" w:styleId="Puesto">
     <w:name w:val="Title"/>
     <w:basedOn w:val="Normal"/>
     <w:next w:val="Normal"/>
-    <w:link w:val="TtuloCar"/>
+    <w:link w:val="PuestoCar"/>
     <w:pPr>
       <w:spacing w:line="240" w:lineRule="auto"/>
     </w:pPr>
@@ -2488,10 +2732,10 @@
       <w:szCs w:val="40"/>
     </w:rPr>
   </w:style>
-  <w:style w:type="character" w:customStyle="1" w:styleId="TtuloCar">
-    <w:name w:val="Título Car"/>
+  <w:style w:type="character" w:customStyle="1" w:styleId="PuestoCar">
+    <w:name w:val="Puesto Car"/>
     <w:basedOn w:val="Fuentedeprrafopredeter"/>
-    <w:link w:val="Ttulo"/>
+    <w:link w:val="Puesto"/>
     <w:rPr>
       <w:rFonts w:asciiTheme="majorHAnsi" w:eastAsiaTheme="majorEastAsia" w:hAnsiTheme="majorHAnsi" w:cstheme="majorBidi"/>
       <w:color w:val="9C5238" w:themeColor="accent2"/>
@@ -2521,18 +2765,18 @@
       <w:jc w:val="right"/>
     </w:pPr>
   </w:style>
-  <w:style w:type="paragraph" w:styleId="Textodecuerpo">
+  <w:style w:type="paragraph" w:styleId="Textoindependiente">
     <w:name w:val="Body Text"/>
     <w:basedOn w:val="Normal"/>
-    <w:link w:val="TextodecuerpoCar"/>
+    <w:link w:val="TextoindependienteCar"/>
     <w:pPr>
       <w:spacing w:after="200"/>
     </w:pPr>
   </w:style>
-  <w:style w:type="character" w:customStyle="1" w:styleId="TextodecuerpoCar">
-    <w:name w:val="Texto de cuerpo Car"/>
+  <w:style w:type="character" w:customStyle="1" w:styleId="TextoindependienteCar">
+    <w:name w:val="Texto independiente Car"/>
     <w:basedOn w:val="Fuentedeprrafopredeter"/>
-    <w:link w:val="Textodecuerpo"/>
+    <w:link w:val="Textoindependiente"/>
     <w:rPr>
       <w:sz w:val="20"/>
     </w:rPr>
@@ -2603,10 +2847,10 @@
       <w:color w:val="4B5A60" w:themeColor="accent1"/>
     </w:rPr>
   </w:style>
-  <w:style w:type="paragraph" w:styleId="Textodecuerpo2">
+  <w:style w:type="paragraph" w:styleId="Textoindependiente2">
     <w:name w:val="Body Text 2"/>
     <w:basedOn w:val="Normal"/>
-    <w:link w:val="Textodecuerpo2Car"/>
+    <w:link w:val="Textoindependiente2Car"/>
     <w:semiHidden/>
     <w:unhideWhenUsed/>
     <w:pPr>
@@ -2614,10 +2858,10 @@
       <w:ind w:left="360"/>
     </w:pPr>
   </w:style>
-  <w:style w:type="paragraph" w:styleId="Textodecuerpo3">
+  <w:style w:type="paragraph" w:styleId="Textoindependiente3">
     <w:name w:val="Body Text 3"/>
     <w:basedOn w:val="Normal"/>
-    <w:link w:val="Textodecuerpo3Car"/>
+    <w:link w:val="Textoindependiente3Car"/>
     <w:semiHidden/>
     <w:unhideWhenUsed/>
     <w:pPr>
@@ -2628,20 +2872,20 @@
       <w:szCs w:val="16"/>
     </w:rPr>
   </w:style>
-  <w:style w:type="character" w:customStyle="1" w:styleId="Textodecuerpo3Car">
-    <w:name w:val="Texto de cuerpo 3 Car"/>
+  <w:style w:type="character" w:customStyle="1" w:styleId="Textoindependiente3Car">
+    <w:name w:val="Texto independiente 3 Car"/>
     <w:basedOn w:val="Fuentedeprrafopredeter"/>
-    <w:link w:val="Textodecuerpo3"/>
+    <w:link w:val="Textoindependiente3"/>
     <w:semiHidden/>
     <w:rPr>
       <w:sz w:val="16"/>
       <w:szCs w:val="16"/>
     </w:rPr>
   </w:style>
-  <w:style w:type="paragraph" w:styleId="Textodecuerpo1sangra">
+  <w:style w:type="paragraph" w:styleId="Textoindependienteprimerasangra">
     <w:name w:val="Body Text First Indent"/>
-    <w:basedOn w:val="Textodecuerpo"/>
-    <w:link w:val="Textodecuerpo1sangraCar"/>
+    <w:basedOn w:val="Textoindependiente"/>
+    <w:link w:val="TextoindependienteprimerasangraCar"/>
     <w:semiHidden/>
     <w:unhideWhenUsed/>
     <w:pPr>
@@ -2649,28 +2893,28 @@
       <w:ind w:firstLine="360"/>
     </w:pPr>
   </w:style>
-  <w:style w:type="character" w:customStyle="1" w:styleId="Textodecuerpo1sangraCar">
-    <w:name w:val="Texto de cuerpo 1ª sangría Car"/>
-    <w:basedOn w:val="TextodecuerpoCar"/>
-    <w:link w:val="Textodecuerpo1sangra"/>
+  <w:style w:type="character" w:customStyle="1" w:styleId="TextoindependienteprimerasangraCar">
+    <w:name w:val="Texto independiente primera sangría Car"/>
+    <w:basedOn w:val="TextoindependienteCar"/>
+    <w:link w:val="Textoindependienteprimerasangra"/>
     <w:semiHidden/>
     <w:rPr>
       <w:sz w:val="20"/>
     </w:rPr>
   </w:style>
-  <w:style w:type="character" w:customStyle="1" w:styleId="Textodecuerpo2Car">
-    <w:name w:val="Texto de cuerpo 2 Car"/>
+  <w:style w:type="character" w:customStyle="1" w:styleId="Textoindependiente2Car">
+    <w:name w:val="Texto independiente 2 Car"/>
     <w:basedOn w:val="Fuentedeprrafopredeter"/>
-    <w:link w:val="Textodecuerpo2"/>
+    <w:link w:val="Textoindependiente2"/>
     <w:semiHidden/>
     <w:rPr>
       <w:sz w:val="20"/>
     </w:rPr>
   </w:style>
-  <w:style w:type="paragraph" w:styleId="Textodecuerpo1sangra2">
+  <w:style w:type="paragraph" w:styleId="Textoindependienteprimerasangra2">
     <w:name w:val="Body Text First Indent 2"/>
-    <w:basedOn w:val="Textodecuerpo2"/>
-    <w:link w:val="Textodecuerpo1sangra2Car"/>
+    <w:basedOn w:val="Textoindependiente2"/>
+    <w:link w:val="Textoindependienteprimerasangra2Car"/>
     <w:semiHidden/>
     <w:unhideWhenUsed/>
     <w:pPr>
@@ -2678,19 +2922,19 @@
       <w:ind w:firstLine="360"/>
     </w:pPr>
   </w:style>
-  <w:style w:type="character" w:customStyle="1" w:styleId="Textodecuerpo1sangra2Car">
-    <w:name w:val="Texto de cuerpo 1ª sangría 2 Car"/>
-    <w:basedOn w:val="Textodecuerpo2Car"/>
-    <w:link w:val="Textodecuerpo1sangra2"/>
+  <w:style w:type="character" w:customStyle="1" w:styleId="Textoindependienteprimerasangra2Car">
+    <w:name w:val="Texto independiente primera sangría 2 Car"/>
+    <w:basedOn w:val="Textoindependiente2Car"/>
+    <w:link w:val="Textoindependienteprimerasangra2"/>
     <w:semiHidden/>
     <w:rPr>
       <w:sz w:val="20"/>
     </w:rPr>
   </w:style>
-  <w:style w:type="paragraph" w:styleId="Sangra2detdecuerpo">
+  <w:style w:type="paragraph" w:styleId="Sangra2detindependiente">
     <w:name w:val="Body Text Indent 2"/>
     <w:basedOn w:val="Normal"/>
-    <w:link w:val="Sangra2detdecuerpoCar"/>
+    <w:link w:val="Sangra2detindependienteCar"/>
     <w:semiHidden/>
     <w:unhideWhenUsed/>
     <w:pPr>
@@ -2698,19 +2942,19 @@
       <w:ind w:left="360"/>
     </w:pPr>
   </w:style>
-  <w:style w:type="character" w:customStyle="1" w:styleId="Sangra2detdecuerpoCar">
-    <w:name w:val="Sangría 2 de t. de cuerpo Car"/>
+  <w:style w:type="character" w:customStyle="1" w:styleId="Sangra2detindependienteCar">
+    <w:name w:val="Sangría 2 de t. independiente Car"/>
     <w:basedOn w:val="Fuentedeprrafopredeter"/>
-    <w:link w:val="Sangra2detdecuerpo"/>
+    <w:link w:val="Sangra2detindependiente"/>
     <w:semiHidden/>
     <w:rPr>
       <w:sz w:val="20"/>
     </w:rPr>
   </w:style>
-  <w:style w:type="paragraph" w:styleId="Sangra3detdecuerpo">
+  <w:style w:type="paragraph" w:styleId="Sangra3detindependiente">
     <w:name w:val="Body Text Indent 3"/>
     <w:basedOn w:val="Normal"/>
-    <w:link w:val="Sangra3detdecuerpoCar"/>
+    <w:link w:val="Sangra3detindependienteCar"/>
     <w:semiHidden/>
     <w:unhideWhenUsed/>
     <w:pPr>
@@ -2722,17 +2966,17 @@
       <w:szCs w:val="16"/>
     </w:rPr>
   </w:style>
-  <w:style w:type="character" w:customStyle="1" w:styleId="Sangra3detdecuerpoCar">
-    <w:name w:val="Sangría 3 de t. de cuerpo Car"/>
+  <w:style w:type="character" w:customStyle="1" w:styleId="Sangra3detindependienteCar">
+    <w:name w:val="Sangría 3 de t. independiente Car"/>
     <w:basedOn w:val="Fuentedeprrafopredeter"/>
-    <w:link w:val="Sangra3detdecuerpo"/>
+    <w:link w:val="Sangra3detindependiente"/>
     <w:semiHidden/>
     <w:rPr>
       <w:sz w:val="16"/>
       <w:szCs w:val="16"/>
     </w:rPr>
   </w:style>
-  <w:style w:type="paragraph" w:styleId="Epgrafe">
+  <w:style w:type="paragraph" w:styleId="Descripcin">
     <w:name w:val="caption"/>
     <w:basedOn w:val="Normal"/>
     <w:next w:val="Normal"/>
@@ -2902,7 +3146,7 @@
       <w:szCs w:val="20"/>
     </w:rPr>
   </w:style>
-  <w:style w:type="paragraph" w:styleId="Direccindesobre">
+  <w:style w:type="paragraph" w:styleId="Direccinsobre">
     <w:name w:val="envelope address"/>
     <w:basedOn w:val="Normal"/>
     <w:semiHidden/>
@@ -3851,7 +4095,7 @@
       <w:ind w:left="1600"/>
     </w:pPr>
   </w:style>
-  <w:style w:type="paragraph" w:styleId="Encabezadodetabladecontenido">
+  <w:style w:type="paragraph" w:styleId="TtulodeTDC">
     <w:name w:val="TOC Heading"/>
     <w:basedOn w:val="Ttulo1"/>
     <w:next w:val="Normal"/>
@@ -4084,2080 +4328,8 @@
 </w:styles>
 </file>
 
-<file path=word/stylesWithEffects.xml><?xml version="1.0" encoding="utf-8"?>
-<w:styles xmlns:wpc="http://schemas.microsoft.com/office/word/2010/wordprocessingCanvas" xmlns:mo="http://schemas.microsoft.com/office/mac/office/2008/main" xmlns:mc="http://schemas.openxmlformats.org/markup-compatibility/2006" xmlns:mv="urn:schemas-microsoft-com:mac:vml" xmlns:o="urn:schemas-microsoft-com:office:office" xmlns:r="http://schemas.openxmlformats.org/officeDocument/2006/relationships" xmlns:m="http://schemas.openxmlformats.org/officeDocument/2006/math" xmlns:v="urn:schemas-microsoft-com:vml" xmlns:wp14="http://schemas.microsoft.com/office/word/2010/wordprocessingDrawing" xmlns:wp="http://schemas.openxmlformats.org/drawingml/2006/wordprocessingDrawing" xmlns:w10="urn:schemas-microsoft-com:office:word" xmlns:w="http://schemas.openxmlformats.org/wordprocessingml/2006/main" xmlns:w14="http://schemas.microsoft.com/office/word/2010/wordml" xmlns:wpg="http://schemas.microsoft.com/office/word/2010/wordprocessingGroup" xmlns:wpi="http://schemas.microsoft.com/office/word/2010/wordprocessingInk" xmlns:wne="http://schemas.microsoft.com/office/word/2006/wordml" xmlns:wps="http://schemas.microsoft.com/office/word/2010/wordprocessingShape" mc:Ignorable="w14 wp14">
-  <w:docDefaults>
-    <w:rPrDefault>
-      <w:rPr>
-        <w:rFonts w:asciiTheme="minorHAnsi" w:eastAsiaTheme="minorEastAsia" w:hAnsiTheme="minorHAnsi" w:cstheme="minorBidi"/>
-        <w:sz w:val="22"/>
-        <w:szCs w:val="22"/>
-        <w:lang w:val="fr-FR" w:eastAsia="en-US" w:bidi="ar-SA"/>
-      </w:rPr>
-    </w:rPrDefault>
-    <w:pPrDefault/>
-  </w:docDefaults>
-  <w:latentStyles w:defLockedState="0" w:defUIPriority="99" w:defSemiHidden="1" w:defUnhideWhenUsed="1" w:defQFormat="0" w:count="276">
-    <w:lsdException w:name="Normal" w:semiHidden="0" w:uiPriority="0" w:unhideWhenUsed="0" w:qFormat="1"/>
-    <w:lsdException w:name="heading 1" w:semiHidden="0" w:uiPriority="0" w:unhideWhenUsed="0" w:qFormat="1"/>
-    <w:lsdException w:name="heading 2" w:uiPriority="0" w:qFormat="1"/>
-    <w:lsdException w:name="heading 3" w:uiPriority="9" w:qFormat="1"/>
-    <w:lsdException w:name="heading 4" w:uiPriority="9" w:qFormat="1"/>
-    <w:lsdException w:name="heading 5" w:uiPriority="9" w:qFormat="1"/>
-    <w:lsdException w:name="heading 6" w:uiPriority="9" w:qFormat="1"/>
-    <w:lsdException w:name="heading 7" w:uiPriority="9" w:qFormat="1"/>
-    <w:lsdException w:name="heading 8" w:uiPriority="9" w:qFormat="1"/>
-    <w:lsdException w:name="heading 9" w:uiPriority="9" w:qFormat="1"/>
-    <w:lsdException w:name="toc 1" w:uiPriority="39"/>
-    <w:lsdException w:name="toc 2" w:uiPriority="39"/>
-    <w:lsdException w:name="toc 3" w:uiPriority="39"/>
-    <w:lsdException w:name="toc 4" w:uiPriority="39"/>
-    <w:lsdException w:name="toc 5" w:uiPriority="39"/>
-    <w:lsdException w:name="toc 6" w:uiPriority="39"/>
-    <w:lsdException w:name="toc 7" w:uiPriority="39"/>
-    <w:lsdException w:name="toc 8" w:uiPriority="39"/>
-    <w:lsdException w:name="toc 9" w:uiPriority="39"/>
-    <w:lsdException w:name="header" w:uiPriority="0"/>
-    <w:lsdException w:name="footer" w:uiPriority="0"/>
-    <w:lsdException w:name="caption" w:uiPriority="35" w:qFormat="1"/>
-    <w:lsdException w:name="List Bullet" w:uiPriority="0"/>
-    <w:lsdException w:name="Title" w:semiHidden="0" w:uiPriority="0" w:unhideWhenUsed="0" w:qFormat="1"/>
-    <w:lsdException w:name="Default Paragraph Font" w:uiPriority="1"/>
-    <w:lsdException w:name="Body Text" w:uiPriority="0"/>
-    <w:lsdException w:name="Subtitle" w:semiHidden="0" w:uiPriority="11" w:unhideWhenUsed="0" w:qFormat="1"/>
-    <w:lsdException w:name="Strong" w:semiHidden="0" w:uiPriority="22" w:unhideWhenUsed="0" w:qFormat="1"/>
-    <w:lsdException w:name="Emphasis" w:semiHidden="0" w:uiPriority="20" w:unhideWhenUsed="0" w:qFormat="1"/>
-    <w:lsdException w:name="Table Grid" w:semiHidden="0" w:uiPriority="59" w:unhideWhenUsed="0"/>
-    <w:lsdException w:name="Note Level 1" w:semiHidden="0" w:unhideWhenUsed="0"/>
-    <w:lsdException w:name="Note Level 2" w:semiHidden="0" w:unhideWhenUsed="0"/>
-    <w:lsdException w:name="Note Level 3" w:semiHidden="0" w:unhideWhenUsed="0"/>
-    <w:lsdException w:name="Note Level 4" w:semiHidden="0" w:unhideWhenUsed="0"/>
-    <w:lsdException w:name="Note Level 5" w:semiHidden="0" w:unhideWhenUsed="0"/>
-    <w:lsdException w:name="Note Level 6" w:semiHidden="0" w:unhideWhenUsed="0"/>
-    <w:lsdException w:name="Note Level 7" w:semiHidden="0" w:unhideWhenUsed="0"/>
-    <w:lsdException w:name="Note Level 8" w:semiHidden="0" w:unhideWhenUsed="0"/>
-    <w:lsdException w:name="Note Level 9" w:semiHidden="0" w:unhideWhenUsed="0"/>
-    <w:lsdException w:name="Placeholder Text" w:unhideWhenUsed="0"/>
-    <w:lsdException w:name="No Spacing" w:semiHidden="0" w:uiPriority="1" w:unhideWhenUsed="0" w:qFormat="1"/>
-    <w:lsdException w:name="Light Shading" w:semiHidden="0" w:uiPriority="60" w:unhideWhenUsed="0"/>
-    <w:lsdException w:name="Light List" w:semiHidden="0" w:uiPriority="61" w:unhideWhenUsed="0"/>
-    <w:lsdException w:name="Light Grid" w:semiHidden="0" w:uiPriority="62" w:unhideWhenUsed="0"/>
-    <w:lsdException w:name="Medium Shading 1" w:semiHidden="0" w:uiPriority="63" w:unhideWhenUsed="0"/>
-    <w:lsdException w:name="Medium Shading 2" w:semiHidden="0" w:uiPriority="64" w:unhideWhenUsed="0"/>
-    <w:lsdException w:name="Medium List 1" w:semiHidden="0" w:uiPriority="65" w:unhideWhenUsed="0"/>
-    <w:lsdException w:name="Medium List 2" w:semiHidden="0" w:uiPriority="66" w:unhideWhenUsed="0"/>
-    <w:lsdException w:name="Medium Grid 1" w:semiHidden="0" w:uiPriority="67" w:unhideWhenUsed="0"/>
-    <w:lsdException w:name="Medium Grid 2" w:semiHidden="0" w:uiPriority="68" w:unhideWhenUsed="0"/>
-    <w:lsdException w:name="Medium Grid 3" w:semiHidden="0" w:uiPriority="69" w:unhideWhenUsed="0"/>
-    <w:lsdException w:name="Dark List" w:semiHidden="0" w:uiPriority="70" w:unhideWhenUsed="0"/>
-    <w:lsdException w:name="Colorful Shading" w:semiHidden="0" w:uiPriority="71" w:unhideWhenUsed="0"/>
-    <w:lsdException w:name="Colorful List" w:semiHidden="0" w:uiPriority="72" w:unhideWhenUsed="0"/>
-    <w:lsdException w:name="Colorful Grid" w:semiHidden="0" w:uiPriority="73" w:unhideWhenUsed="0"/>
-    <w:lsdException w:name="Light Shading Accent 1" w:semiHidden="0" w:uiPriority="60" w:unhideWhenUsed="0"/>
-    <w:lsdException w:name="Light List Accent 1" w:semiHidden="0" w:uiPriority="61" w:unhideWhenUsed="0"/>
-    <w:lsdException w:name="Light Grid Accent 1" w:semiHidden="0" w:uiPriority="62" w:unhideWhenUsed="0"/>
-    <w:lsdException w:name="Medium Shading 1 Accent 1" w:semiHidden="0" w:uiPriority="63" w:unhideWhenUsed="0"/>
-    <w:lsdException w:name="Medium Shading 2 Accent 1" w:semiHidden="0" w:uiPriority="64" w:unhideWhenUsed="0"/>
-    <w:lsdException w:name="Medium List 1 Accent 1" w:semiHidden="0" w:uiPriority="65" w:unhideWhenUsed="0"/>
-    <w:lsdException w:name="Revision" w:unhideWhenUsed="0"/>
-    <w:lsdException w:name="List Paragraph" w:semiHidden="0" w:uiPriority="34" w:unhideWhenUsed="0" w:qFormat="1"/>
-    <w:lsdException w:name="Quote" w:semiHidden="0" w:uiPriority="29" w:unhideWhenUsed="0" w:qFormat="1"/>
-    <w:lsdException w:name="Intense Quote" w:semiHidden="0" w:uiPriority="30" w:unhideWhenUsed="0" w:qFormat="1"/>
-    <w:lsdException w:name="Medium List 2 Accent 1" w:semiHidden="0" w:uiPriority="66" w:unhideWhenUsed="0"/>
-    <w:lsdException w:name="Medium Grid 1 Accent 1" w:semiHidden="0" w:uiPriority="67" w:unhideWhenUsed="0"/>
-    <w:lsdException w:name="Medium Grid 2 Accent 1" w:semiHidden="0" w:uiPriority="68" w:unhideWhenUsed="0"/>
-    <w:lsdException w:name="Medium Grid 3 Accent 1" w:semiHidden="0" w:uiPriority="69" w:unhideWhenUsed="0"/>
-    <w:lsdException w:name="Dark List Accent 1" w:semiHidden="0" w:uiPriority="70" w:unhideWhenUsed="0"/>
-    <w:lsdException w:name="Colorful Shading Accent 1" w:semiHidden="0" w:uiPriority="71" w:unhideWhenUsed="0"/>
-    <w:lsdException w:name="Colorful List Accent 1" w:semiHidden="0" w:uiPriority="72" w:unhideWhenUsed="0"/>
-    <w:lsdException w:name="Colorful Grid Accent 1" w:semiHidden="0" w:uiPriority="73" w:unhideWhenUsed="0"/>
-    <w:lsdException w:name="Light Shading Accent 2" w:semiHidden="0" w:uiPriority="60" w:unhideWhenUsed="0"/>
-    <w:lsdException w:name="Light List Accent 2" w:semiHidden="0" w:uiPriority="61" w:unhideWhenUsed="0"/>
-    <w:lsdException w:name="Light Grid Accent 2" w:semiHidden="0" w:uiPriority="62" w:unhideWhenUsed="0"/>
-    <w:lsdException w:name="Medium Shading 1 Accent 2" w:semiHidden="0" w:uiPriority="63" w:unhideWhenUsed="0"/>
-    <w:lsdException w:name="Medium Shading 2 Accent 2" w:semiHidden="0" w:uiPriority="64" w:unhideWhenUsed="0"/>
-    <w:lsdException w:name="Medium List 1 Accent 2" w:semiHidden="0" w:uiPriority="65" w:unhideWhenUsed="0"/>
-    <w:lsdException w:name="Medium List 2 Accent 2" w:semiHidden="0" w:uiPriority="66" w:unhideWhenUsed="0"/>
-    <w:lsdException w:name="Medium Grid 1 Accent 2" w:semiHidden="0" w:uiPriority="67" w:unhideWhenUsed="0"/>
-    <w:lsdException w:name="Medium Grid 2 Accent 2" w:semiHidden="0" w:uiPriority="68" w:unhideWhenUsed="0"/>
-    <w:lsdException w:name="Medium Grid 3 Accent 2" w:semiHidden="0" w:uiPriority="69" w:unhideWhenUsed="0"/>
-    <w:lsdException w:name="Dark List Accent 2" w:semiHidden="0" w:uiPriority="70" w:unhideWhenUsed="0"/>
-    <w:lsdException w:name="Colorful Shading Accent 2" w:semiHidden="0" w:uiPriority="71" w:unhideWhenUsed="0"/>
-    <w:lsdException w:name="Colorful List Accent 2" w:semiHidden="0" w:uiPriority="72" w:unhideWhenUsed="0"/>
-    <w:lsdException w:name="Colorful Grid Accent 2" w:semiHidden="0" w:uiPriority="73" w:unhideWhenUsed="0"/>
-    <w:lsdException w:name="Light Shading Accent 3" w:semiHidden="0" w:uiPriority="60" w:unhideWhenUsed="0"/>
-    <w:lsdException w:name="Light List Accent 3" w:semiHidden="0" w:uiPriority="61" w:unhideWhenUsed="0"/>
-    <w:lsdException w:name="Light Grid Accent 3" w:semiHidden="0" w:uiPriority="62" w:unhideWhenUsed="0"/>
-    <w:lsdException w:name="Medium Shading 1 Accent 3" w:semiHidden="0" w:uiPriority="63" w:unhideWhenUsed="0"/>
-    <w:lsdException w:name="Medium Shading 2 Accent 3" w:semiHidden="0" w:uiPriority="64" w:unhideWhenUsed="0"/>
-    <w:lsdException w:name="Medium List 1 Accent 3" w:semiHidden="0" w:uiPriority="65" w:unhideWhenUsed="0"/>
-    <w:lsdException w:name="Medium List 2 Accent 3" w:semiHidden="0" w:uiPriority="66" w:unhideWhenUsed="0"/>
-    <w:lsdException w:name="Medium Grid 1 Accent 3" w:semiHidden="0" w:uiPriority="67" w:unhideWhenUsed="0"/>
-    <w:lsdException w:name="Medium Grid 2 Accent 3" w:semiHidden="0" w:uiPriority="68" w:unhideWhenUsed="0"/>
-    <w:lsdException w:name="Medium Grid 3 Accent 3" w:semiHidden="0" w:uiPriority="69" w:unhideWhenUsed="0"/>
-    <w:lsdException w:name="Dark List Accent 3" w:semiHidden="0" w:uiPriority="70" w:unhideWhenUsed="0"/>
-    <w:lsdException w:name="Colorful Shading Accent 3" w:semiHidden="0" w:uiPriority="71" w:unhideWhenUsed="0"/>
-    <w:lsdException w:name="Colorful List Accent 3" w:semiHidden="0" w:uiPriority="72" w:unhideWhenUsed="0"/>
-    <w:lsdException w:name="Colorful Grid Accent 3" w:semiHidden="0" w:uiPriority="73" w:unhideWhenUsed="0"/>
-    <w:lsdException w:name="Light Shading Accent 4" w:semiHidden="0" w:uiPriority="60" w:unhideWhenUsed="0"/>
-    <w:lsdException w:name="Light List Accent 4" w:semiHidden="0" w:uiPriority="61" w:unhideWhenUsed="0"/>
-    <w:lsdException w:name="Light Grid Accent 4" w:semiHidden="0" w:uiPriority="62" w:unhideWhenUsed="0"/>
-    <w:lsdException w:name="Medium Shading 1 Accent 4" w:semiHidden="0" w:uiPriority="63" w:unhideWhenUsed="0"/>
-    <w:lsdException w:name="Medium Shading 2 Accent 4" w:semiHidden="0" w:uiPriority="64" w:unhideWhenUsed="0"/>
-    <w:lsdException w:name="Medium List 1 Accent 4" w:semiHidden="0" w:uiPriority="65" w:unhideWhenUsed="0"/>
-    <w:lsdException w:name="Medium List 2 Accent 4" w:semiHidden="0" w:uiPriority="66" w:unhideWhenUsed="0"/>
-    <w:lsdException w:name="Medium Grid 1 Accent 4" w:semiHidden="0" w:uiPriority="67" w:unhideWhenUsed="0"/>
-    <w:lsdException w:name="Medium Grid 2 Accent 4" w:semiHidden="0" w:uiPriority="68" w:unhideWhenUsed="0"/>
-    <w:lsdException w:name="Medium Grid 3 Accent 4" w:semiHidden="0" w:uiPriority="69" w:unhideWhenUsed="0"/>
-    <w:lsdException w:name="Dark List Accent 4" w:semiHidden="0" w:uiPriority="70" w:unhideWhenUsed="0"/>
-    <w:lsdException w:name="Colorful Shading Accent 4" w:semiHidden="0" w:uiPriority="71" w:unhideWhenUsed="0"/>
-    <w:lsdException w:name="Colorful List Accent 4" w:semiHidden="0" w:uiPriority="72" w:unhideWhenUsed="0"/>
-    <w:lsdException w:name="Colorful Grid Accent 4" w:semiHidden="0" w:uiPriority="73" w:unhideWhenUsed="0"/>
-    <w:lsdException w:name="Light Shading Accent 5" w:semiHidden="0" w:uiPriority="60" w:unhideWhenUsed="0"/>
-    <w:lsdException w:name="Light List Accent 5" w:semiHidden="0" w:uiPriority="61" w:unhideWhenUsed="0"/>
-    <w:lsdException w:name="Light Grid Accent 5" w:semiHidden="0" w:uiPriority="62" w:unhideWhenUsed="0"/>
-    <w:lsdException w:name="Medium Shading 1 Accent 5" w:semiHidden="0" w:uiPriority="63" w:unhideWhenUsed="0"/>
-    <w:lsdException w:name="Medium Shading 2 Accent 5" w:semiHidden="0" w:uiPriority="64" w:unhideWhenUsed="0"/>
-    <w:lsdException w:name="Medium List 1 Accent 5" w:semiHidden="0" w:uiPriority="65" w:unhideWhenUsed="0"/>
-    <w:lsdException w:name="Medium List 2 Accent 5" w:semiHidden="0" w:uiPriority="66" w:unhideWhenUsed="0"/>
-    <w:lsdException w:name="Medium Grid 1 Accent 5" w:semiHidden="0" w:uiPriority="67" w:unhideWhenUsed="0"/>
-    <w:lsdException w:name="Medium Grid 2 Accent 5" w:semiHidden="0" w:uiPriority="68" w:unhideWhenUsed="0"/>
-    <w:lsdException w:name="Medium Grid 3 Accent 5" w:semiHidden="0" w:uiPriority="69" w:unhideWhenUsed="0"/>
-    <w:lsdException w:name="Dark List Accent 5" w:semiHidden="0" w:uiPriority="70" w:unhideWhenUsed="0"/>
-    <w:lsdException w:name="Colorful Shading Accent 5" w:semiHidden="0" w:uiPriority="71" w:unhideWhenUsed="0"/>
-    <w:lsdException w:name="Colorful List Accent 5" w:semiHidden="0" w:uiPriority="72" w:unhideWhenUsed="0"/>
-    <w:lsdException w:name="Colorful Grid Accent 5" w:semiHidden="0" w:uiPriority="73" w:unhideWhenUsed="0"/>
-    <w:lsdException w:name="Light Shading Accent 6" w:semiHidden="0" w:uiPriority="60" w:unhideWhenUsed="0"/>
-    <w:lsdException w:name="Light List Accent 6" w:semiHidden="0" w:uiPriority="61" w:unhideWhenUsed="0"/>
-    <w:lsdException w:name="Light Grid Accent 6" w:semiHidden="0" w:uiPriority="62" w:unhideWhenUsed="0"/>
-    <w:lsdException w:name="Medium Shading 1 Accent 6" w:semiHidden="0" w:uiPriority="63" w:unhideWhenUsed="0"/>
-    <w:lsdException w:name="Medium Shading 2 Accent 6" w:semiHidden="0" w:uiPriority="64" w:unhideWhenUsed="0"/>
-    <w:lsdException w:name="Medium List 1 Accent 6" w:semiHidden="0" w:uiPriority="65" w:unhideWhenUsed="0"/>
-    <w:lsdException w:name="Medium List 2 Accent 6" w:semiHidden="0" w:uiPriority="66" w:unhideWhenUsed="0"/>
-    <w:lsdException w:name="Medium Grid 1 Accent 6" w:semiHidden="0" w:uiPriority="67" w:unhideWhenUsed="0"/>
-    <w:lsdException w:name="Medium Grid 2 Accent 6" w:semiHidden="0" w:uiPriority="68" w:unhideWhenUsed="0"/>
-    <w:lsdException w:name="Medium Grid 3 Accent 6" w:semiHidden="0" w:uiPriority="69" w:unhideWhenUsed="0"/>
-    <w:lsdException w:name="Dark List Accent 6" w:semiHidden="0" w:uiPriority="70" w:unhideWhenUsed="0"/>
-    <w:lsdException w:name="Colorful Shading Accent 6" w:semiHidden="0" w:uiPriority="71" w:unhideWhenUsed="0"/>
-    <w:lsdException w:name="Colorful List Accent 6" w:semiHidden="0" w:uiPriority="72" w:unhideWhenUsed="0"/>
-    <w:lsdException w:name="Colorful Grid Accent 6" w:semiHidden="0" w:uiPriority="73" w:unhideWhenUsed="0"/>
-    <w:lsdException w:name="Subtle Emphasis" w:semiHidden="0" w:uiPriority="19" w:unhideWhenUsed="0" w:qFormat="1"/>
-    <w:lsdException w:name="Intense Emphasis" w:semiHidden="0" w:uiPriority="21" w:unhideWhenUsed="0" w:qFormat="1"/>
-    <w:lsdException w:name="Subtle Reference" w:semiHidden="0" w:uiPriority="31" w:unhideWhenUsed="0" w:qFormat="1"/>
-    <w:lsdException w:name="Intense Reference" w:semiHidden="0" w:uiPriority="32" w:unhideWhenUsed="0" w:qFormat="1"/>
-    <w:lsdException w:name="Book Title" w:semiHidden="0" w:uiPriority="33" w:unhideWhenUsed="0" w:qFormat="1"/>
-    <w:lsdException w:name="Bibliography" w:uiPriority="37"/>
-    <w:lsdException w:name="TOC Heading" w:uiPriority="39" w:qFormat="1"/>
-  </w:latentStyles>
-  <w:style w:type="paragraph" w:default="1" w:styleId="Normal">
-    <w:name w:val="Normal"/>
-    <w:pPr>
-      <w:spacing w:line="300" w:lineRule="auto"/>
-    </w:pPr>
-    <w:rPr>
-      <w:sz w:val="20"/>
-      <w:lang w:val="es-ES"/>
-    </w:rPr>
-  </w:style>
-  <w:style w:type="paragraph" w:styleId="Ttulo1">
-    <w:name w:val="heading 1"/>
-    <w:basedOn w:val="Normal"/>
-    <w:next w:val="Textodecuerpo"/>
-    <w:link w:val="Ttulo1Car"/>
-    <w:rsid w:val="00FE2A7B"/>
-    <w:pPr>
-      <w:keepNext/>
-      <w:keepLines/>
-      <w:spacing w:before="240" w:after="200" w:line="240" w:lineRule="auto"/>
-      <w:outlineLvl w:val="0"/>
-    </w:pPr>
-    <w:rPr>
-      <w:rFonts w:asciiTheme="majorHAnsi" w:eastAsiaTheme="majorEastAsia" w:hAnsiTheme="majorHAnsi" w:cstheme="majorBidi"/>
-      <w:bCs/>
-      <w:color w:val="9C5238" w:themeColor="accent2"/>
-      <w:sz w:val="26"/>
-      <w:szCs w:val="26"/>
-    </w:rPr>
-  </w:style>
-  <w:style w:type="paragraph" w:styleId="Ttulo2">
-    <w:name w:val="heading 2"/>
-    <w:basedOn w:val="Normal"/>
-    <w:next w:val="Textodecuerpo"/>
-    <w:link w:val="Ttulo2Car"/>
-    <w:pPr>
-      <w:keepNext/>
-      <w:keepLines/>
-      <w:tabs>
-        <w:tab w:val="left" w:pos="5760"/>
-      </w:tabs>
-      <w:spacing w:before="200" w:after="100" w:line="240" w:lineRule="auto"/>
-      <w:outlineLvl w:val="1"/>
-    </w:pPr>
-    <w:rPr>
-      <w:rFonts w:asciiTheme="majorHAnsi" w:eastAsiaTheme="majorEastAsia" w:hAnsiTheme="majorHAnsi" w:cstheme="majorBidi"/>
-      <w:bCs/>
-      <w:color w:val="4B5A60" w:themeColor="accent1"/>
-      <w:sz w:val="22"/>
-    </w:rPr>
-  </w:style>
-  <w:style w:type="paragraph" w:styleId="Ttulo3">
-    <w:name w:val="heading 3"/>
-    <w:basedOn w:val="Normal"/>
-    <w:next w:val="Normal"/>
-    <w:link w:val="Ttulo3Car"/>
-    <w:semiHidden/>
-    <w:unhideWhenUsed/>
-    <w:qFormat/>
-    <w:pPr>
-      <w:keepNext/>
-      <w:keepLines/>
-      <w:spacing w:before="200"/>
-      <w:outlineLvl w:val="2"/>
-    </w:pPr>
-    <w:rPr>
-      <w:rFonts w:asciiTheme="majorHAnsi" w:eastAsiaTheme="majorEastAsia" w:hAnsiTheme="majorHAnsi" w:cstheme="majorBidi"/>
-      <w:b/>
-      <w:bCs/>
-      <w:color w:val="4B5A60" w:themeColor="accent1"/>
-    </w:rPr>
-  </w:style>
-  <w:style w:type="paragraph" w:styleId="Ttulo4">
-    <w:name w:val="heading 4"/>
-    <w:basedOn w:val="Normal"/>
-    <w:next w:val="Normal"/>
-    <w:link w:val="Ttulo4Car"/>
-    <w:semiHidden/>
-    <w:unhideWhenUsed/>
-    <w:qFormat/>
-    <w:pPr>
-      <w:keepNext/>
-      <w:keepLines/>
-      <w:spacing w:before="200"/>
-      <w:outlineLvl w:val="3"/>
-    </w:pPr>
-    <w:rPr>
-      <w:rFonts w:asciiTheme="majorHAnsi" w:eastAsiaTheme="majorEastAsia" w:hAnsiTheme="majorHAnsi" w:cstheme="majorBidi"/>
-      <w:b/>
-      <w:bCs/>
-      <w:i/>
-      <w:iCs/>
-      <w:color w:val="4B5A60" w:themeColor="accent1"/>
-    </w:rPr>
-  </w:style>
-  <w:style w:type="paragraph" w:styleId="Ttulo5">
-    <w:name w:val="heading 5"/>
-    <w:basedOn w:val="Normal"/>
-    <w:next w:val="Normal"/>
-    <w:link w:val="Ttulo5Car"/>
-    <w:semiHidden/>
-    <w:unhideWhenUsed/>
-    <w:qFormat/>
-    <w:pPr>
-      <w:keepNext/>
-      <w:keepLines/>
-      <w:spacing w:before="200"/>
-      <w:outlineLvl w:val="4"/>
-    </w:pPr>
-    <w:rPr>
-      <w:rFonts w:asciiTheme="majorHAnsi" w:eastAsiaTheme="majorEastAsia" w:hAnsiTheme="majorHAnsi" w:cstheme="majorBidi"/>
-      <w:color w:val="252C2F" w:themeColor="accent1" w:themeShade="7F"/>
-    </w:rPr>
-  </w:style>
-  <w:style w:type="paragraph" w:styleId="Ttulo6">
-    <w:name w:val="heading 6"/>
-    <w:basedOn w:val="Normal"/>
-    <w:next w:val="Normal"/>
-    <w:link w:val="Ttulo6Car"/>
-    <w:semiHidden/>
-    <w:unhideWhenUsed/>
-    <w:qFormat/>
-    <w:pPr>
-      <w:keepNext/>
-      <w:keepLines/>
-      <w:spacing w:before="200"/>
-      <w:outlineLvl w:val="5"/>
-    </w:pPr>
-    <w:rPr>
-      <w:rFonts w:asciiTheme="majorHAnsi" w:eastAsiaTheme="majorEastAsia" w:hAnsiTheme="majorHAnsi" w:cstheme="majorBidi"/>
-      <w:i/>
-      <w:iCs/>
-      <w:color w:val="252C2F" w:themeColor="accent1" w:themeShade="7F"/>
-    </w:rPr>
-  </w:style>
-  <w:style w:type="paragraph" w:styleId="Ttulo7">
-    <w:name w:val="heading 7"/>
-    <w:basedOn w:val="Normal"/>
-    <w:next w:val="Normal"/>
-    <w:link w:val="Ttulo7Car"/>
-    <w:semiHidden/>
-    <w:unhideWhenUsed/>
-    <w:qFormat/>
-    <w:pPr>
-      <w:keepNext/>
-      <w:keepLines/>
-      <w:spacing w:before="200"/>
-      <w:outlineLvl w:val="6"/>
-    </w:pPr>
-    <w:rPr>
-      <w:rFonts w:asciiTheme="majorHAnsi" w:eastAsiaTheme="majorEastAsia" w:hAnsiTheme="majorHAnsi" w:cstheme="majorBidi"/>
-      <w:i/>
-      <w:iCs/>
-      <w:color w:val="404040" w:themeColor="text1" w:themeTint="BF"/>
-    </w:rPr>
-  </w:style>
-  <w:style w:type="paragraph" w:styleId="Ttulo8">
-    <w:name w:val="heading 8"/>
-    <w:basedOn w:val="Normal"/>
-    <w:next w:val="Normal"/>
-    <w:link w:val="Ttulo8Car"/>
-    <w:semiHidden/>
-    <w:unhideWhenUsed/>
-    <w:qFormat/>
-    <w:pPr>
-      <w:keepNext/>
-      <w:keepLines/>
-      <w:spacing w:before="200"/>
-      <w:outlineLvl w:val="7"/>
-    </w:pPr>
-    <w:rPr>
-      <w:rFonts w:asciiTheme="majorHAnsi" w:eastAsiaTheme="majorEastAsia" w:hAnsiTheme="majorHAnsi" w:cstheme="majorBidi"/>
-      <w:color w:val="404040" w:themeColor="text1" w:themeTint="BF"/>
-      <w:szCs w:val="20"/>
-    </w:rPr>
-  </w:style>
-  <w:style w:type="paragraph" w:styleId="Ttulo9">
-    <w:name w:val="heading 9"/>
-    <w:basedOn w:val="Normal"/>
-    <w:next w:val="Normal"/>
-    <w:link w:val="Ttulo9Car"/>
-    <w:semiHidden/>
-    <w:unhideWhenUsed/>
-    <w:qFormat/>
-    <w:pPr>
-      <w:keepNext/>
-      <w:keepLines/>
-      <w:spacing w:before="200"/>
-      <w:outlineLvl w:val="8"/>
-    </w:pPr>
-    <w:rPr>
-      <w:rFonts w:asciiTheme="majorHAnsi" w:eastAsiaTheme="majorEastAsia" w:hAnsiTheme="majorHAnsi" w:cstheme="majorBidi"/>
-      <w:i/>
-      <w:iCs/>
-      <w:color w:val="404040" w:themeColor="text1" w:themeTint="BF"/>
-      <w:szCs w:val="20"/>
-    </w:rPr>
-  </w:style>
-  <w:style w:type="character" w:default="1" w:styleId="Fuentedeprrafopredeter">
-    <w:name w:val="Default Paragraph Font"/>
-    <w:uiPriority w:val="1"/>
-    <w:semiHidden/>
-    <w:unhideWhenUsed/>
-  </w:style>
-  <w:style w:type="table" w:default="1" w:styleId="Tablanormal">
-    <w:name w:val="Normal Table"/>
-    <w:uiPriority w:val="99"/>
-    <w:semiHidden/>
-    <w:unhideWhenUsed/>
-    <w:tblPr>
-      <w:tblInd w:w="0" w:type="dxa"/>
-      <w:tblCellMar>
-        <w:top w:w="0" w:type="dxa"/>
-        <w:left w:w="108" w:type="dxa"/>
-        <w:bottom w:w="0" w:type="dxa"/>
-        <w:right w:w="108" w:type="dxa"/>
-      </w:tblCellMar>
-    </w:tblPr>
-  </w:style>
-  <w:style w:type="numbering" w:default="1" w:styleId="Sinlista">
-    <w:name w:val="No List"/>
-    <w:uiPriority w:val="99"/>
-    <w:semiHidden/>
-    <w:unhideWhenUsed/>
-  </w:style>
-  <w:style w:type="character" w:customStyle="1" w:styleId="Ttulo1Car">
-    <w:name w:val="Título 1 Car"/>
-    <w:basedOn w:val="Fuentedeprrafopredeter"/>
-    <w:link w:val="Ttulo1"/>
-    <w:rsid w:val="00FE2A7B"/>
-    <w:rPr>
-      <w:rFonts w:asciiTheme="majorHAnsi" w:eastAsiaTheme="majorEastAsia" w:hAnsiTheme="majorHAnsi" w:cstheme="majorBidi"/>
-      <w:bCs/>
-      <w:color w:val="9C5238" w:themeColor="accent2"/>
-      <w:sz w:val="26"/>
-      <w:szCs w:val="26"/>
-      <w:lang w:val="es-ES"/>
-    </w:rPr>
-  </w:style>
-  <w:style w:type="character" w:customStyle="1" w:styleId="Ttulo2Car">
-    <w:name w:val="Título 2 Car"/>
-    <w:basedOn w:val="Fuentedeprrafopredeter"/>
-    <w:link w:val="Ttulo2"/>
-    <w:rPr>
-      <w:rFonts w:asciiTheme="majorHAnsi" w:eastAsiaTheme="majorEastAsia" w:hAnsiTheme="majorHAnsi" w:cstheme="majorBidi"/>
-      <w:bCs/>
-      <w:color w:val="4B5A60" w:themeColor="accent1"/>
-    </w:rPr>
-  </w:style>
-  <w:style w:type="paragraph" w:styleId="Encabezado">
-    <w:name w:val="header"/>
-    <w:basedOn w:val="Normal"/>
-    <w:link w:val="EncabezadoCar"/>
-    <w:pPr>
-      <w:tabs>
-        <w:tab w:val="center" w:pos="4680"/>
-        <w:tab w:val="right" w:pos="9360"/>
-      </w:tabs>
-      <w:spacing w:after="200"/>
-    </w:pPr>
-  </w:style>
-  <w:style w:type="character" w:customStyle="1" w:styleId="EncabezadoCar">
-    <w:name w:val="Encabezado Car"/>
-    <w:basedOn w:val="Fuentedeprrafopredeter"/>
-    <w:link w:val="Encabezado"/>
-    <w:rPr>
-      <w:sz w:val="20"/>
-    </w:rPr>
-  </w:style>
-  <w:style w:type="paragraph" w:styleId="Piedepgina">
-    <w:name w:val="footer"/>
-    <w:basedOn w:val="Normal"/>
-    <w:link w:val="PiedepginaCar"/>
-    <w:pPr>
-      <w:tabs>
-        <w:tab w:val="center" w:pos="4680"/>
-        <w:tab w:val="right" w:pos="9360"/>
-      </w:tabs>
-      <w:spacing w:before="200"/>
-      <w:jc w:val="right"/>
-    </w:pPr>
-    <w:rPr>
-      <w:color w:val="9C5238" w:themeColor="accent2"/>
-    </w:rPr>
-  </w:style>
-  <w:style w:type="character" w:customStyle="1" w:styleId="PiedepginaCar">
-    <w:name w:val="Pie de página Car"/>
-    <w:basedOn w:val="Fuentedeprrafopredeter"/>
-    <w:link w:val="Piedepgina"/>
-    <w:rPr>
-      <w:color w:val="9C5238" w:themeColor="accent2"/>
-      <w:sz w:val="20"/>
-    </w:rPr>
-  </w:style>
-  <w:style w:type="paragraph" w:styleId="Ttulo">
-    <w:name w:val="Title"/>
-    <w:basedOn w:val="Normal"/>
-    <w:next w:val="Normal"/>
-    <w:link w:val="TtuloCar"/>
-    <w:pPr>
-      <w:spacing w:line="240" w:lineRule="auto"/>
-    </w:pPr>
-    <w:rPr>
-      <w:rFonts w:asciiTheme="majorHAnsi" w:eastAsiaTheme="majorEastAsia" w:hAnsiTheme="majorHAnsi" w:cstheme="majorBidi"/>
-      <w:color w:val="9C5238" w:themeColor="accent2"/>
-      <w:spacing w:val="5"/>
-      <w:kern w:val="28"/>
-      <w:sz w:val="40"/>
-      <w:szCs w:val="40"/>
-    </w:rPr>
-  </w:style>
-  <w:style w:type="character" w:customStyle="1" w:styleId="TtuloCar">
-    <w:name w:val="Título Car"/>
-    <w:basedOn w:val="Fuentedeprrafopredeter"/>
-    <w:link w:val="Ttulo"/>
-    <w:rPr>
-      <w:rFonts w:asciiTheme="majorHAnsi" w:eastAsiaTheme="majorEastAsia" w:hAnsiTheme="majorHAnsi" w:cstheme="majorBidi"/>
-      <w:color w:val="9C5238" w:themeColor="accent2"/>
-      <w:spacing w:val="5"/>
-      <w:kern w:val="28"/>
-      <w:sz w:val="40"/>
-      <w:szCs w:val="40"/>
-    </w:rPr>
-  </w:style>
-  <w:style w:type="paragraph" w:customStyle="1" w:styleId="ContactDetails">
-    <w:name w:val="Contact Details"/>
-    <w:basedOn w:val="Normal"/>
-    <w:pPr>
-      <w:spacing w:before="120" w:after="240" w:line="240" w:lineRule="auto"/>
-    </w:pPr>
-    <w:rPr>
-      <w:color w:val="4B5A60" w:themeColor="accent1"/>
-      <w:sz w:val="18"/>
-      <w:szCs w:val="18"/>
-    </w:rPr>
-  </w:style>
-  <w:style w:type="paragraph" w:customStyle="1" w:styleId="Boxes">
-    <w:name w:val="Boxes"/>
-    <w:basedOn w:val="Normal"/>
-    <w:pPr>
-      <w:spacing w:line="240" w:lineRule="auto"/>
-      <w:jc w:val="right"/>
-    </w:pPr>
-  </w:style>
-  <w:style w:type="paragraph" w:styleId="Textodecuerpo">
-    <w:name w:val="Body Text"/>
-    <w:basedOn w:val="Normal"/>
-    <w:link w:val="TextodecuerpoCar"/>
-    <w:pPr>
-      <w:spacing w:after="200"/>
-    </w:pPr>
-  </w:style>
-  <w:style w:type="character" w:customStyle="1" w:styleId="TextodecuerpoCar">
-    <w:name w:val="Texto de cuerpo Car"/>
-    <w:basedOn w:val="Fuentedeprrafopredeter"/>
-    <w:link w:val="Textodecuerpo"/>
-    <w:rPr>
-      <w:sz w:val="20"/>
-    </w:rPr>
-  </w:style>
-  <w:style w:type="paragraph" w:styleId="Listaconvietas">
-    <w:name w:val="List Bullet"/>
-    <w:basedOn w:val="Normal"/>
-    <w:pPr>
-      <w:numPr>
-        <w:numId w:val="1"/>
-      </w:numPr>
-      <w:tabs>
-        <w:tab w:val="left" w:pos="270"/>
-      </w:tabs>
-      <w:contextualSpacing/>
-    </w:pPr>
-  </w:style>
-  <w:style w:type="paragraph" w:styleId="Textodeglobo">
-    <w:name w:val="Balloon Text"/>
-    <w:basedOn w:val="Normal"/>
-    <w:link w:val="TextodegloboCar"/>
-    <w:semiHidden/>
-    <w:unhideWhenUsed/>
-    <w:pPr>
-      <w:spacing w:line="240" w:lineRule="auto"/>
-    </w:pPr>
-    <w:rPr>
-      <w:rFonts w:ascii="Tahoma" w:hAnsi="Tahoma" w:cs="Tahoma"/>
-      <w:sz w:val="16"/>
-      <w:szCs w:val="16"/>
-    </w:rPr>
-  </w:style>
-  <w:style w:type="character" w:customStyle="1" w:styleId="TextodegloboCar">
-    <w:name w:val="Texto de globo Car"/>
-    <w:basedOn w:val="Fuentedeprrafopredeter"/>
-    <w:link w:val="Textodeglobo"/>
-    <w:semiHidden/>
-    <w:rPr>
-      <w:rFonts w:ascii="Tahoma" w:hAnsi="Tahoma" w:cs="Tahoma"/>
-      <w:sz w:val="16"/>
-      <w:szCs w:val="16"/>
-    </w:rPr>
-  </w:style>
-  <w:style w:type="paragraph" w:styleId="Bibliografa">
-    <w:name w:val="Bibliography"/>
-    <w:basedOn w:val="Normal"/>
-    <w:next w:val="Normal"/>
-    <w:semiHidden/>
-    <w:unhideWhenUsed/>
-  </w:style>
-  <w:style w:type="paragraph" w:styleId="Textodebloque">
-    <w:name w:val="Block Text"/>
-    <w:basedOn w:val="Normal"/>
-    <w:semiHidden/>
-    <w:unhideWhenUsed/>
-    <w:pPr>
-      <w:pBdr>
-        <w:top w:val="single" w:sz="2" w:space="10" w:color="4B5A60" w:themeColor="accent1" w:shadow="1"/>
-        <w:left w:val="single" w:sz="2" w:space="10" w:color="4B5A60" w:themeColor="accent1" w:shadow="1"/>
-        <w:bottom w:val="single" w:sz="2" w:space="10" w:color="4B5A60" w:themeColor="accent1" w:shadow="1"/>
-        <w:right w:val="single" w:sz="2" w:space="10" w:color="4B5A60" w:themeColor="accent1" w:shadow="1"/>
-      </w:pBdr>
-      <w:ind w:left="1152" w:right="1152"/>
-    </w:pPr>
-    <w:rPr>
-      <w:i/>
-      <w:iCs/>
-      <w:color w:val="4B5A60" w:themeColor="accent1"/>
-    </w:rPr>
-  </w:style>
-  <w:style w:type="paragraph" w:styleId="Textodecuerpo2">
-    <w:name w:val="Body Text 2"/>
-    <w:basedOn w:val="Normal"/>
-    <w:link w:val="Textodecuerpo2Car"/>
-    <w:semiHidden/>
-    <w:unhideWhenUsed/>
-    <w:pPr>
-      <w:spacing w:after="120"/>
-      <w:ind w:left="360"/>
-    </w:pPr>
-  </w:style>
-  <w:style w:type="paragraph" w:styleId="Textodecuerpo3">
-    <w:name w:val="Body Text 3"/>
-    <w:basedOn w:val="Normal"/>
-    <w:link w:val="Textodecuerpo3Car"/>
-    <w:semiHidden/>
-    <w:unhideWhenUsed/>
-    <w:pPr>
-      <w:spacing w:after="120"/>
-    </w:pPr>
-    <w:rPr>
-      <w:sz w:val="16"/>
-      <w:szCs w:val="16"/>
-    </w:rPr>
-  </w:style>
-  <w:style w:type="character" w:customStyle="1" w:styleId="Textodecuerpo3Car">
-    <w:name w:val="Texto de cuerpo 3 Car"/>
-    <w:basedOn w:val="Fuentedeprrafopredeter"/>
-    <w:link w:val="Textodecuerpo3"/>
-    <w:semiHidden/>
-    <w:rPr>
-      <w:sz w:val="16"/>
-      <w:szCs w:val="16"/>
-    </w:rPr>
-  </w:style>
-  <w:style w:type="paragraph" w:styleId="Textodecuerpo1sangra">
-    <w:name w:val="Body Text First Indent"/>
-    <w:basedOn w:val="Textodecuerpo"/>
-    <w:link w:val="Textodecuerpo1sangraCar"/>
-    <w:semiHidden/>
-    <w:unhideWhenUsed/>
-    <w:pPr>
-      <w:spacing w:after="0"/>
-      <w:ind w:firstLine="360"/>
-    </w:pPr>
-  </w:style>
-  <w:style w:type="character" w:customStyle="1" w:styleId="Textodecuerpo1sangraCar">
-    <w:name w:val="Texto de cuerpo 1ª sangría Car"/>
-    <w:basedOn w:val="TextodecuerpoCar"/>
-    <w:link w:val="Textodecuerpo1sangra"/>
-    <w:semiHidden/>
-    <w:rPr>
-      <w:sz w:val="20"/>
-    </w:rPr>
-  </w:style>
-  <w:style w:type="character" w:customStyle="1" w:styleId="Textodecuerpo2Car">
-    <w:name w:val="Texto de cuerpo 2 Car"/>
-    <w:basedOn w:val="Fuentedeprrafopredeter"/>
-    <w:link w:val="Textodecuerpo2"/>
-    <w:semiHidden/>
-    <w:rPr>
-      <w:sz w:val="20"/>
-    </w:rPr>
-  </w:style>
-  <w:style w:type="paragraph" w:styleId="Textodecuerpo1sangra2">
-    <w:name w:val="Body Text First Indent 2"/>
-    <w:basedOn w:val="Textodecuerpo2"/>
-    <w:link w:val="Textodecuerpo1sangra2Car"/>
-    <w:semiHidden/>
-    <w:unhideWhenUsed/>
-    <w:pPr>
-      <w:spacing w:after="0"/>
-      <w:ind w:firstLine="360"/>
-    </w:pPr>
-  </w:style>
-  <w:style w:type="character" w:customStyle="1" w:styleId="Textodecuerpo1sangra2Car">
-    <w:name w:val="Texto de cuerpo 1ª sangría 2 Car"/>
-    <w:basedOn w:val="Textodecuerpo2Car"/>
-    <w:link w:val="Textodecuerpo1sangra2"/>
-    <w:semiHidden/>
-    <w:rPr>
-      <w:sz w:val="20"/>
-    </w:rPr>
-  </w:style>
-  <w:style w:type="paragraph" w:styleId="Sangra2detdecuerpo">
-    <w:name w:val="Body Text Indent 2"/>
-    <w:basedOn w:val="Normal"/>
-    <w:link w:val="Sangra2detdecuerpoCar"/>
-    <w:semiHidden/>
-    <w:unhideWhenUsed/>
-    <w:pPr>
-      <w:spacing w:after="120" w:line="480" w:lineRule="auto"/>
-      <w:ind w:left="360"/>
-    </w:pPr>
-  </w:style>
-  <w:style w:type="character" w:customStyle="1" w:styleId="Sangra2detdecuerpoCar">
-    <w:name w:val="Sangría 2 de t. de cuerpo Car"/>
-    <w:basedOn w:val="Fuentedeprrafopredeter"/>
-    <w:link w:val="Sangra2detdecuerpo"/>
-    <w:semiHidden/>
-    <w:rPr>
-      <w:sz w:val="20"/>
-    </w:rPr>
-  </w:style>
-  <w:style w:type="paragraph" w:styleId="Sangra3detdecuerpo">
-    <w:name w:val="Body Text Indent 3"/>
-    <w:basedOn w:val="Normal"/>
-    <w:link w:val="Sangra3detdecuerpoCar"/>
-    <w:semiHidden/>
-    <w:unhideWhenUsed/>
-    <w:pPr>
-      <w:spacing w:after="120"/>
-      <w:ind w:left="360"/>
-    </w:pPr>
-    <w:rPr>
-      <w:sz w:val="16"/>
-      <w:szCs w:val="16"/>
-    </w:rPr>
-  </w:style>
-  <w:style w:type="character" w:customStyle="1" w:styleId="Sangra3detdecuerpoCar">
-    <w:name w:val="Sangría 3 de t. de cuerpo Car"/>
-    <w:basedOn w:val="Fuentedeprrafopredeter"/>
-    <w:link w:val="Sangra3detdecuerpo"/>
-    <w:semiHidden/>
-    <w:rPr>
-      <w:sz w:val="16"/>
-      <w:szCs w:val="16"/>
-    </w:rPr>
-  </w:style>
-  <w:style w:type="paragraph" w:styleId="Epgrafe">
-    <w:name w:val="caption"/>
-    <w:basedOn w:val="Normal"/>
-    <w:next w:val="Normal"/>
-    <w:semiHidden/>
-    <w:unhideWhenUsed/>
-    <w:qFormat/>
-    <w:pPr>
-      <w:spacing w:after="200" w:line="240" w:lineRule="auto"/>
-    </w:pPr>
-    <w:rPr>
-      <w:b/>
-      <w:bCs/>
-      <w:color w:val="4B5A60" w:themeColor="accent1"/>
-      <w:sz w:val="18"/>
-      <w:szCs w:val="18"/>
-    </w:rPr>
-  </w:style>
-  <w:style w:type="paragraph" w:styleId="Cierre">
-    <w:name w:val="Closing"/>
-    <w:basedOn w:val="Normal"/>
-    <w:link w:val="CierreCar"/>
-    <w:semiHidden/>
-    <w:unhideWhenUsed/>
-    <w:pPr>
-      <w:spacing w:line="240" w:lineRule="auto"/>
-      <w:ind w:left="4320"/>
-    </w:pPr>
-  </w:style>
-  <w:style w:type="character" w:customStyle="1" w:styleId="CierreCar">
-    <w:name w:val="Cierre Car"/>
-    <w:basedOn w:val="Fuentedeprrafopredeter"/>
-    <w:link w:val="Cierre"/>
-    <w:semiHidden/>
-    <w:rPr>
-      <w:sz w:val="20"/>
-    </w:rPr>
-  </w:style>
-  <w:style w:type="paragraph" w:styleId="Textocomentario">
-    <w:name w:val="annotation text"/>
-    <w:basedOn w:val="Normal"/>
-    <w:link w:val="TextocomentarioCar"/>
-    <w:semiHidden/>
-    <w:unhideWhenUsed/>
-    <w:pPr>
-      <w:spacing w:line="240" w:lineRule="auto"/>
-    </w:pPr>
-    <w:rPr>
-      <w:szCs w:val="20"/>
-    </w:rPr>
-  </w:style>
-  <w:style w:type="character" w:customStyle="1" w:styleId="TextocomentarioCar">
-    <w:name w:val="Texto comentario Car"/>
-    <w:basedOn w:val="Fuentedeprrafopredeter"/>
-    <w:link w:val="Textocomentario"/>
-    <w:semiHidden/>
-    <w:rPr>
-      <w:sz w:val="20"/>
-      <w:szCs w:val="20"/>
-    </w:rPr>
-  </w:style>
-  <w:style w:type="paragraph" w:styleId="Asuntodelcomentario">
-    <w:name w:val="annotation subject"/>
-    <w:basedOn w:val="Textocomentario"/>
-    <w:next w:val="Textocomentario"/>
-    <w:link w:val="AsuntodelcomentarioCar"/>
-    <w:semiHidden/>
-    <w:unhideWhenUsed/>
-    <w:rPr>
-      <w:b/>
-      <w:bCs/>
-    </w:rPr>
-  </w:style>
-  <w:style w:type="character" w:customStyle="1" w:styleId="AsuntodelcomentarioCar">
-    <w:name w:val="Asunto del comentario Car"/>
-    <w:basedOn w:val="TextocomentarioCar"/>
-    <w:link w:val="Asuntodelcomentario"/>
-    <w:semiHidden/>
-    <w:rPr>
-      <w:b/>
-      <w:bCs/>
-      <w:sz w:val="20"/>
-      <w:szCs w:val="20"/>
-    </w:rPr>
-  </w:style>
-  <w:style w:type="paragraph" w:styleId="Fecha">
-    <w:name w:val="Date"/>
-    <w:basedOn w:val="Normal"/>
-    <w:next w:val="Normal"/>
-    <w:link w:val="FechaCar"/>
-    <w:semiHidden/>
-    <w:unhideWhenUsed/>
-  </w:style>
-  <w:style w:type="character" w:customStyle="1" w:styleId="FechaCar">
-    <w:name w:val="Fecha Car"/>
-    <w:basedOn w:val="Fuentedeprrafopredeter"/>
-    <w:link w:val="Fecha"/>
-    <w:semiHidden/>
-    <w:rPr>
-      <w:sz w:val="20"/>
-    </w:rPr>
-  </w:style>
-  <w:style w:type="paragraph" w:styleId="Mapadeldocumento">
-    <w:name w:val="Document Map"/>
-    <w:basedOn w:val="Normal"/>
-    <w:link w:val="MapadeldocumentoCar"/>
-    <w:semiHidden/>
-    <w:unhideWhenUsed/>
-    <w:pPr>
-      <w:spacing w:line="240" w:lineRule="auto"/>
-    </w:pPr>
-    <w:rPr>
-      <w:rFonts w:ascii="Tahoma" w:hAnsi="Tahoma" w:cs="Tahoma"/>
-      <w:sz w:val="16"/>
-      <w:szCs w:val="16"/>
-    </w:rPr>
-  </w:style>
-  <w:style w:type="character" w:customStyle="1" w:styleId="MapadeldocumentoCar">
-    <w:name w:val="Mapa del documento Car"/>
-    <w:basedOn w:val="Fuentedeprrafopredeter"/>
-    <w:link w:val="Mapadeldocumento"/>
-    <w:semiHidden/>
-    <w:rPr>
-      <w:rFonts w:ascii="Tahoma" w:hAnsi="Tahoma" w:cs="Tahoma"/>
-      <w:sz w:val="16"/>
-      <w:szCs w:val="16"/>
-    </w:rPr>
-  </w:style>
-  <w:style w:type="paragraph" w:styleId="Firmadecorreoelectrnico">
-    <w:name w:val="E-mail Signature"/>
-    <w:basedOn w:val="Normal"/>
-    <w:link w:val="FirmadecorreoelectrnicoCar"/>
-    <w:semiHidden/>
-    <w:unhideWhenUsed/>
-    <w:pPr>
-      <w:spacing w:line="240" w:lineRule="auto"/>
-    </w:pPr>
-  </w:style>
-  <w:style w:type="character" w:customStyle="1" w:styleId="FirmadecorreoelectrnicoCar">
-    <w:name w:val="Firma de correo electrónico Car"/>
-    <w:basedOn w:val="Fuentedeprrafopredeter"/>
-    <w:link w:val="Firmadecorreoelectrnico"/>
-    <w:semiHidden/>
-    <w:rPr>
-      <w:sz w:val="20"/>
-    </w:rPr>
-  </w:style>
-  <w:style w:type="paragraph" w:styleId="Textonotaalfinal">
-    <w:name w:val="endnote text"/>
-    <w:basedOn w:val="Normal"/>
-    <w:link w:val="TextonotaalfinalCar"/>
-    <w:semiHidden/>
-    <w:unhideWhenUsed/>
-    <w:pPr>
-      <w:spacing w:line="240" w:lineRule="auto"/>
-    </w:pPr>
-    <w:rPr>
-      <w:szCs w:val="20"/>
-    </w:rPr>
-  </w:style>
-  <w:style w:type="character" w:customStyle="1" w:styleId="TextonotaalfinalCar">
-    <w:name w:val="Texto nota al final Car"/>
-    <w:basedOn w:val="Fuentedeprrafopredeter"/>
-    <w:link w:val="Textonotaalfinal"/>
-    <w:semiHidden/>
-    <w:rPr>
-      <w:sz w:val="20"/>
-      <w:szCs w:val="20"/>
-    </w:rPr>
-  </w:style>
-  <w:style w:type="paragraph" w:styleId="Direccindesobre">
-    <w:name w:val="envelope address"/>
-    <w:basedOn w:val="Normal"/>
-    <w:semiHidden/>
-    <w:unhideWhenUsed/>
-    <w:pPr>
-      <w:framePr w:w="7920" w:h="1980" w:hRule="exact" w:hSpace="180" w:wrap="auto" w:hAnchor="page" w:xAlign="center" w:yAlign="bottom"/>
-      <w:spacing w:line="240" w:lineRule="auto"/>
-      <w:ind w:left="2880"/>
-    </w:pPr>
-    <w:rPr>
-      <w:rFonts w:asciiTheme="majorHAnsi" w:eastAsiaTheme="majorEastAsia" w:hAnsiTheme="majorHAnsi" w:cstheme="majorBidi"/>
-      <w:sz w:val="24"/>
-      <w:szCs w:val="24"/>
-    </w:rPr>
-  </w:style>
-  <w:style w:type="paragraph" w:styleId="Remitedesobre">
-    <w:name w:val="envelope return"/>
-    <w:basedOn w:val="Normal"/>
-    <w:semiHidden/>
-    <w:unhideWhenUsed/>
-    <w:pPr>
-      <w:spacing w:line="240" w:lineRule="auto"/>
-    </w:pPr>
-    <w:rPr>
-      <w:rFonts w:asciiTheme="majorHAnsi" w:eastAsiaTheme="majorEastAsia" w:hAnsiTheme="majorHAnsi" w:cstheme="majorBidi"/>
-      <w:szCs w:val="20"/>
-    </w:rPr>
-  </w:style>
-  <w:style w:type="paragraph" w:styleId="Textonotapie">
-    <w:name w:val="footnote text"/>
-    <w:basedOn w:val="Normal"/>
-    <w:link w:val="TextonotapieCar"/>
-    <w:semiHidden/>
-    <w:unhideWhenUsed/>
-    <w:pPr>
-      <w:spacing w:line="240" w:lineRule="auto"/>
-    </w:pPr>
-    <w:rPr>
-      <w:szCs w:val="20"/>
-    </w:rPr>
-  </w:style>
-  <w:style w:type="character" w:customStyle="1" w:styleId="TextonotapieCar">
-    <w:name w:val="Texto nota pie Car"/>
-    <w:basedOn w:val="Fuentedeprrafopredeter"/>
-    <w:link w:val="Textonotapie"/>
-    <w:semiHidden/>
-    <w:rPr>
-      <w:sz w:val="20"/>
-      <w:szCs w:val="20"/>
-    </w:rPr>
-  </w:style>
-  <w:style w:type="character" w:customStyle="1" w:styleId="Ttulo3Car">
-    <w:name w:val="Título 3 Car"/>
-    <w:basedOn w:val="Fuentedeprrafopredeter"/>
-    <w:link w:val="Ttulo3"/>
-    <w:semiHidden/>
-    <w:rPr>
-      <w:rFonts w:asciiTheme="majorHAnsi" w:eastAsiaTheme="majorEastAsia" w:hAnsiTheme="majorHAnsi" w:cstheme="majorBidi"/>
-      <w:b/>
-      <w:bCs/>
-      <w:color w:val="4B5A60" w:themeColor="accent1"/>
-      <w:sz w:val="20"/>
-    </w:rPr>
-  </w:style>
-  <w:style w:type="character" w:customStyle="1" w:styleId="Ttulo4Car">
-    <w:name w:val="Título 4 Car"/>
-    <w:basedOn w:val="Fuentedeprrafopredeter"/>
-    <w:link w:val="Ttulo4"/>
-    <w:semiHidden/>
-    <w:rPr>
-      <w:rFonts w:asciiTheme="majorHAnsi" w:eastAsiaTheme="majorEastAsia" w:hAnsiTheme="majorHAnsi" w:cstheme="majorBidi"/>
-      <w:b/>
-      <w:bCs/>
-      <w:i/>
-      <w:iCs/>
-      <w:color w:val="4B5A60" w:themeColor="accent1"/>
-      <w:sz w:val="20"/>
-    </w:rPr>
-  </w:style>
-  <w:style w:type="character" w:customStyle="1" w:styleId="Ttulo5Car">
-    <w:name w:val="Título 5 Car"/>
-    <w:basedOn w:val="Fuentedeprrafopredeter"/>
-    <w:link w:val="Ttulo5"/>
-    <w:semiHidden/>
-    <w:rPr>
-      <w:rFonts w:asciiTheme="majorHAnsi" w:eastAsiaTheme="majorEastAsia" w:hAnsiTheme="majorHAnsi" w:cstheme="majorBidi"/>
-      <w:color w:val="252C2F" w:themeColor="accent1" w:themeShade="7F"/>
-      <w:sz w:val="20"/>
-    </w:rPr>
-  </w:style>
-  <w:style w:type="character" w:customStyle="1" w:styleId="Ttulo6Car">
-    <w:name w:val="Título 6 Car"/>
-    <w:basedOn w:val="Fuentedeprrafopredeter"/>
-    <w:link w:val="Ttulo6"/>
-    <w:semiHidden/>
-    <w:rPr>
-      <w:rFonts w:asciiTheme="majorHAnsi" w:eastAsiaTheme="majorEastAsia" w:hAnsiTheme="majorHAnsi" w:cstheme="majorBidi"/>
-      <w:i/>
-      <w:iCs/>
-      <w:color w:val="252C2F" w:themeColor="accent1" w:themeShade="7F"/>
-      <w:sz w:val="20"/>
-    </w:rPr>
-  </w:style>
-  <w:style w:type="character" w:customStyle="1" w:styleId="Ttulo7Car">
-    <w:name w:val="Título 7 Car"/>
-    <w:basedOn w:val="Fuentedeprrafopredeter"/>
-    <w:link w:val="Ttulo7"/>
-    <w:semiHidden/>
-    <w:rPr>
-      <w:rFonts w:asciiTheme="majorHAnsi" w:eastAsiaTheme="majorEastAsia" w:hAnsiTheme="majorHAnsi" w:cstheme="majorBidi"/>
-      <w:i/>
-      <w:iCs/>
-      <w:color w:val="404040" w:themeColor="text1" w:themeTint="BF"/>
-      <w:sz w:val="20"/>
-    </w:rPr>
-  </w:style>
-  <w:style w:type="character" w:customStyle="1" w:styleId="Ttulo8Car">
-    <w:name w:val="Título 8 Car"/>
-    <w:basedOn w:val="Fuentedeprrafopredeter"/>
-    <w:link w:val="Ttulo8"/>
-    <w:semiHidden/>
-    <w:rPr>
-      <w:rFonts w:asciiTheme="majorHAnsi" w:eastAsiaTheme="majorEastAsia" w:hAnsiTheme="majorHAnsi" w:cstheme="majorBidi"/>
-      <w:color w:val="404040" w:themeColor="text1" w:themeTint="BF"/>
-      <w:sz w:val="20"/>
-      <w:szCs w:val="20"/>
-    </w:rPr>
-  </w:style>
-  <w:style w:type="character" w:customStyle="1" w:styleId="Ttulo9Car">
-    <w:name w:val="Título 9 Car"/>
-    <w:basedOn w:val="Fuentedeprrafopredeter"/>
-    <w:link w:val="Ttulo9"/>
-    <w:semiHidden/>
-    <w:rPr>
-      <w:rFonts w:asciiTheme="majorHAnsi" w:eastAsiaTheme="majorEastAsia" w:hAnsiTheme="majorHAnsi" w:cstheme="majorBidi"/>
-      <w:i/>
-      <w:iCs/>
-      <w:color w:val="404040" w:themeColor="text1" w:themeTint="BF"/>
-      <w:sz w:val="20"/>
-      <w:szCs w:val="20"/>
-    </w:rPr>
-  </w:style>
-  <w:style w:type="paragraph" w:styleId="DireccinHTML">
-    <w:name w:val="HTML Address"/>
-    <w:basedOn w:val="Normal"/>
-    <w:link w:val="DireccinHTMLCar"/>
-    <w:semiHidden/>
-    <w:unhideWhenUsed/>
-    <w:pPr>
-      <w:spacing w:line="240" w:lineRule="auto"/>
-    </w:pPr>
-    <w:rPr>
-      <w:i/>
-      <w:iCs/>
-    </w:rPr>
-  </w:style>
-  <w:style w:type="character" w:customStyle="1" w:styleId="DireccinHTMLCar">
-    <w:name w:val="Dirección HTML Car"/>
-    <w:basedOn w:val="Fuentedeprrafopredeter"/>
-    <w:link w:val="DireccinHTML"/>
-    <w:semiHidden/>
-    <w:rPr>
-      <w:i/>
-      <w:iCs/>
-      <w:sz w:val="20"/>
-    </w:rPr>
-  </w:style>
-  <w:style w:type="paragraph" w:styleId="HTMLconformatoprevio">
-    <w:name w:val="HTML Preformatted"/>
-    <w:basedOn w:val="Normal"/>
-    <w:link w:val="HTMLconformatoprevioCar"/>
-    <w:semiHidden/>
-    <w:unhideWhenUsed/>
-    <w:pPr>
-      <w:spacing w:line="240" w:lineRule="auto"/>
-    </w:pPr>
-    <w:rPr>
-      <w:rFonts w:ascii="Consolas" w:hAnsi="Consolas"/>
-      <w:szCs w:val="20"/>
-    </w:rPr>
-  </w:style>
-  <w:style w:type="character" w:customStyle="1" w:styleId="HTMLconformatoprevioCar">
-    <w:name w:val="HTML con formato previo Car"/>
-    <w:basedOn w:val="Fuentedeprrafopredeter"/>
-    <w:link w:val="HTMLconformatoprevio"/>
-    <w:semiHidden/>
-    <w:rPr>
-      <w:rFonts w:ascii="Consolas" w:hAnsi="Consolas"/>
-      <w:sz w:val="20"/>
-      <w:szCs w:val="20"/>
-    </w:rPr>
-  </w:style>
-  <w:style w:type="paragraph" w:styleId="ndice1">
-    <w:name w:val="index 1"/>
-    <w:basedOn w:val="Normal"/>
-    <w:next w:val="Normal"/>
-    <w:autoRedefine/>
-    <w:semiHidden/>
-    <w:unhideWhenUsed/>
-    <w:pPr>
-      <w:spacing w:line="240" w:lineRule="auto"/>
-      <w:ind w:left="200" w:hanging="200"/>
-    </w:pPr>
-  </w:style>
-  <w:style w:type="paragraph" w:styleId="ndice2">
-    <w:name w:val="index 2"/>
-    <w:basedOn w:val="Normal"/>
-    <w:next w:val="Normal"/>
-    <w:autoRedefine/>
-    <w:semiHidden/>
-    <w:unhideWhenUsed/>
-    <w:pPr>
-      <w:spacing w:line="240" w:lineRule="auto"/>
-      <w:ind w:left="400" w:hanging="200"/>
-    </w:pPr>
-  </w:style>
-  <w:style w:type="paragraph" w:styleId="ndice3">
-    <w:name w:val="index 3"/>
-    <w:basedOn w:val="Normal"/>
-    <w:next w:val="Normal"/>
-    <w:autoRedefine/>
-    <w:semiHidden/>
-    <w:unhideWhenUsed/>
-    <w:pPr>
-      <w:spacing w:line="240" w:lineRule="auto"/>
-      <w:ind w:left="600" w:hanging="200"/>
-    </w:pPr>
-  </w:style>
-  <w:style w:type="paragraph" w:styleId="ndice4">
-    <w:name w:val="index 4"/>
-    <w:basedOn w:val="Normal"/>
-    <w:next w:val="Normal"/>
-    <w:autoRedefine/>
-    <w:semiHidden/>
-    <w:unhideWhenUsed/>
-    <w:pPr>
-      <w:spacing w:line="240" w:lineRule="auto"/>
-      <w:ind w:left="800" w:hanging="200"/>
-    </w:pPr>
-  </w:style>
-  <w:style w:type="paragraph" w:styleId="ndice5">
-    <w:name w:val="index 5"/>
-    <w:basedOn w:val="Normal"/>
-    <w:next w:val="Normal"/>
-    <w:autoRedefine/>
-    <w:semiHidden/>
-    <w:unhideWhenUsed/>
-    <w:pPr>
-      <w:spacing w:line="240" w:lineRule="auto"/>
-      <w:ind w:left="1000" w:hanging="200"/>
-    </w:pPr>
-  </w:style>
-  <w:style w:type="paragraph" w:styleId="ndice6">
-    <w:name w:val="index 6"/>
-    <w:basedOn w:val="Normal"/>
-    <w:next w:val="Normal"/>
-    <w:autoRedefine/>
-    <w:semiHidden/>
-    <w:unhideWhenUsed/>
-    <w:pPr>
-      <w:spacing w:line="240" w:lineRule="auto"/>
-      <w:ind w:left="1200" w:hanging="200"/>
-    </w:pPr>
-  </w:style>
-  <w:style w:type="paragraph" w:styleId="ndice7">
-    <w:name w:val="index 7"/>
-    <w:basedOn w:val="Normal"/>
-    <w:next w:val="Normal"/>
-    <w:autoRedefine/>
-    <w:semiHidden/>
-    <w:unhideWhenUsed/>
-    <w:pPr>
-      <w:spacing w:line="240" w:lineRule="auto"/>
-      <w:ind w:left="1400" w:hanging="200"/>
-    </w:pPr>
-  </w:style>
-  <w:style w:type="paragraph" w:styleId="ndice8">
-    <w:name w:val="index 8"/>
-    <w:basedOn w:val="Normal"/>
-    <w:next w:val="Normal"/>
-    <w:autoRedefine/>
-    <w:semiHidden/>
-    <w:unhideWhenUsed/>
-    <w:pPr>
-      <w:spacing w:line="240" w:lineRule="auto"/>
-      <w:ind w:left="1600" w:hanging="200"/>
-    </w:pPr>
-  </w:style>
-  <w:style w:type="paragraph" w:styleId="ndice9">
-    <w:name w:val="index 9"/>
-    <w:basedOn w:val="Normal"/>
-    <w:next w:val="Normal"/>
-    <w:autoRedefine/>
-    <w:semiHidden/>
-    <w:unhideWhenUsed/>
-    <w:pPr>
-      <w:spacing w:line="240" w:lineRule="auto"/>
-      <w:ind w:left="1800" w:hanging="200"/>
-    </w:pPr>
-  </w:style>
-  <w:style w:type="paragraph" w:styleId="Ttulodendice">
-    <w:name w:val="index heading"/>
-    <w:basedOn w:val="Normal"/>
-    <w:next w:val="ndice1"/>
-    <w:semiHidden/>
-    <w:unhideWhenUsed/>
-    <w:rPr>
-      <w:rFonts w:asciiTheme="majorHAnsi" w:eastAsiaTheme="majorEastAsia" w:hAnsiTheme="majorHAnsi" w:cstheme="majorBidi"/>
-      <w:b/>
-      <w:bCs/>
-    </w:rPr>
-  </w:style>
-  <w:style w:type="paragraph" w:styleId="Citaintensa">
-    <w:name w:val="Intense Quote"/>
-    <w:basedOn w:val="Normal"/>
-    <w:next w:val="Normal"/>
-    <w:link w:val="CitaintensaCar"/>
-    <w:qFormat/>
-    <w:pPr>
-      <w:pBdr>
-        <w:bottom w:val="single" w:sz="4" w:space="4" w:color="4B5A60" w:themeColor="accent1"/>
-      </w:pBdr>
-      <w:spacing w:before="200" w:after="280"/>
-      <w:ind w:left="936" w:right="936"/>
-    </w:pPr>
-    <w:rPr>
-      <w:b/>
-      <w:bCs/>
-      <w:i/>
-      <w:iCs/>
-      <w:color w:val="4B5A60" w:themeColor="accent1"/>
-    </w:rPr>
-  </w:style>
-  <w:style w:type="character" w:customStyle="1" w:styleId="CitaintensaCar">
-    <w:name w:val="Cita intensa Car"/>
-    <w:basedOn w:val="Fuentedeprrafopredeter"/>
-    <w:link w:val="Citaintensa"/>
-    <w:rPr>
-      <w:b/>
-      <w:bCs/>
-      <w:i/>
-      <w:iCs/>
-      <w:color w:val="4B5A60" w:themeColor="accent1"/>
-      <w:sz w:val="20"/>
-    </w:rPr>
-  </w:style>
-  <w:style w:type="paragraph" w:styleId="Lista">
-    <w:name w:val="List"/>
-    <w:basedOn w:val="Normal"/>
-    <w:semiHidden/>
-    <w:unhideWhenUsed/>
-    <w:pPr>
-      <w:ind w:left="360" w:hanging="360"/>
-      <w:contextualSpacing/>
-    </w:pPr>
-  </w:style>
-  <w:style w:type="paragraph" w:styleId="Lista2">
-    <w:name w:val="List 2"/>
-    <w:basedOn w:val="Normal"/>
-    <w:semiHidden/>
-    <w:unhideWhenUsed/>
-    <w:pPr>
-      <w:ind w:left="720" w:hanging="360"/>
-      <w:contextualSpacing/>
-    </w:pPr>
-  </w:style>
-  <w:style w:type="paragraph" w:styleId="Lista3">
-    <w:name w:val="List 3"/>
-    <w:basedOn w:val="Normal"/>
-    <w:semiHidden/>
-    <w:unhideWhenUsed/>
-    <w:pPr>
-      <w:ind w:left="1080" w:hanging="360"/>
-      <w:contextualSpacing/>
-    </w:pPr>
-  </w:style>
-  <w:style w:type="paragraph" w:styleId="Lista4">
-    <w:name w:val="List 4"/>
-    <w:basedOn w:val="Normal"/>
-    <w:semiHidden/>
-    <w:unhideWhenUsed/>
-    <w:pPr>
-      <w:ind w:left="1440" w:hanging="360"/>
-      <w:contextualSpacing/>
-    </w:pPr>
-  </w:style>
-  <w:style w:type="paragraph" w:styleId="Lista5">
-    <w:name w:val="List 5"/>
-    <w:basedOn w:val="Normal"/>
-    <w:semiHidden/>
-    <w:unhideWhenUsed/>
-    <w:pPr>
-      <w:ind w:left="1800" w:hanging="360"/>
-      <w:contextualSpacing/>
-    </w:pPr>
-  </w:style>
-  <w:style w:type="paragraph" w:styleId="Listaconvietas2">
-    <w:name w:val="List Bullet 2"/>
-    <w:basedOn w:val="Normal"/>
-    <w:semiHidden/>
-    <w:unhideWhenUsed/>
-    <w:pPr>
-      <w:numPr>
-        <w:numId w:val="2"/>
-      </w:numPr>
-      <w:contextualSpacing/>
-    </w:pPr>
-  </w:style>
-  <w:style w:type="paragraph" w:styleId="Listaconvietas3">
-    <w:name w:val="List Bullet 3"/>
-    <w:basedOn w:val="Normal"/>
-    <w:semiHidden/>
-    <w:unhideWhenUsed/>
-    <w:pPr>
-      <w:numPr>
-        <w:numId w:val="3"/>
-      </w:numPr>
-      <w:contextualSpacing/>
-    </w:pPr>
-  </w:style>
-  <w:style w:type="paragraph" w:styleId="Listaconvietas4">
-    <w:name w:val="List Bullet 4"/>
-    <w:basedOn w:val="Normal"/>
-    <w:semiHidden/>
-    <w:unhideWhenUsed/>
-    <w:pPr>
-      <w:numPr>
-        <w:numId w:val="4"/>
-      </w:numPr>
-      <w:contextualSpacing/>
-    </w:pPr>
-  </w:style>
-  <w:style w:type="paragraph" w:styleId="Listaconvietas5">
-    <w:name w:val="List Bullet 5"/>
-    <w:basedOn w:val="Normal"/>
-    <w:semiHidden/>
-    <w:unhideWhenUsed/>
-    <w:pPr>
-      <w:numPr>
-        <w:numId w:val="5"/>
-      </w:numPr>
-      <w:contextualSpacing/>
-    </w:pPr>
-  </w:style>
-  <w:style w:type="paragraph" w:styleId="Continuarlista">
-    <w:name w:val="List Continue"/>
-    <w:basedOn w:val="Normal"/>
-    <w:semiHidden/>
-    <w:unhideWhenUsed/>
-    <w:pPr>
-      <w:spacing w:after="120"/>
-      <w:ind w:left="360"/>
-      <w:contextualSpacing/>
-    </w:pPr>
-  </w:style>
-  <w:style w:type="paragraph" w:styleId="Continuarlista2">
-    <w:name w:val="List Continue 2"/>
-    <w:basedOn w:val="Normal"/>
-    <w:semiHidden/>
-    <w:unhideWhenUsed/>
-    <w:pPr>
-      <w:spacing w:after="120"/>
-      <w:ind w:left="720"/>
-      <w:contextualSpacing/>
-    </w:pPr>
-  </w:style>
-  <w:style w:type="paragraph" w:styleId="Continuarlista3">
-    <w:name w:val="List Continue 3"/>
-    <w:basedOn w:val="Normal"/>
-    <w:semiHidden/>
-    <w:unhideWhenUsed/>
-    <w:pPr>
-      <w:spacing w:after="120"/>
-      <w:ind w:left="1080"/>
-      <w:contextualSpacing/>
-    </w:pPr>
-  </w:style>
-  <w:style w:type="paragraph" w:styleId="Continuarlista4">
-    <w:name w:val="List Continue 4"/>
-    <w:basedOn w:val="Normal"/>
-    <w:semiHidden/>
-    <w:unhideWhenUsed/>
-    <w:pPr>
-      <w:spacing w:after="120"/>
-      <w:ind w:left="1440"/>
-      <w:contextualSpacing/>
-    </w:pPr>
-  </w:style>
-  <w:style w:type="paragraph" w:styleId="Continuarlista5">
-    <w:name w:val="List Continue 5"/>
-    <w:basedOn w:val="Normal"/>
-    <w:semiHidden/>
-    <w:unhideWhenUsed/>
-    <w:pPr>
-      <w:spacing w:after="120"/>
-      <w:ind w:left="1800"/>
-      <w:contextualSpacing/>
-    </w:pPr>
-  </w:style>
-  <w:style w:type="paragraph" w:styleId="Listaconnmeros">
-    <w:name w:val="List Number"/>
-    <w:basedOn w:val="Normal"/>
-    <w:semiHidden/>
-    <w:unhideWhenUsed/>
-    <w:pPr>
-      <w:numPr>
-        <w:numId w:val="6"/>
-      </w:numPr>
-      <w:contextualSpacing/>
-    </w:pPr>
-  </w:style>
-  <w:style w:type="paragraph" w:styleId="Listaconnmeros2">
-    <w:name w:val="List Number 2"/>
-    <w:basedOn w:val="Normal"/>
-    <w:semiHidden/>
-    <w:unhideWhenUsed/>
-    <w:pPr>
-      <w:numPr>
-        <w:numId w:val="7"/>
-      </w:numPr>
-      <w:contextualSpacing/>
-    </w:pPr>
-  </w:style>
-  <w:style w:type="paragraph" w:styleId="Listaconnmeros3">
-    <w:name w:val="List Number 3"/>
-    <w:basedOn w:val="Normal"/>
-    <w:semiHidden/>
-    <w:unhideWhenUsed/>
-    <w:pPr>
-      <w:numPr>
-        <w:numId w:val="8"/>
-      </w:numPr>
-      <w:contextualSpacing/>
-    </w:pPr>
-  </w:style>
-  <w:style w:type="paragraph" w:styleId="Listaconnmeros4">
-    <w:name w:val="List Number 4"/>
-    <w:basedOn w:val="Normal"/>
-    <w:semiHidden/>
-    <w:unhideWhenUsed/>
-    <w:pPr>
-      <w:numPr>
-        <w:numId w:val="9"/>
-      </w:numPr>
-      <w:contextualSpacing/>
-    </w:pPr>
-  </w:style>
-  <w:style w:type="paragraph" w:styleId="Listaconnmeros5">
-    <w:name w:val="List Number 5"/>
-    <w:basedOn w:val="Normal"/>
-    <w:semiHidden/>
-    <w:unhideWhenUsed/>
-    <w:pPr>
-      <w:numPr>
-        <w:numId w:val="10"/>
-      </w:numPr>
-      <w:contextualSpacing/>
-    </w:pPr>
-  </w:style>
-  <w:style w:type="paragraph" w:styleId="Prrafodelista">
-    <w:name w:val="List Paragraph"/>
-    <w:basedOn w:val="Normal"/>
-    <w:qFormat/>
-    <w:pPr>
-      <w:ind w:left="720"/>
-      <w:contextualSpacing/>
-    </w:pPr>
-  </w:style>
-  <w:style w:type="paragraph" w:styleId="Textomacro">
-    <w:name w:val="macro"/>
-    <w:link w:val="TextomacroCar"/>
-    <w:semiHidden/>
-    <w:unhideWhenUsed/>
-    <w:pPr>
-      <w:tabs>
-        <w:tab w:val="left" w:pos="480"/>
-        <w:tab w:val="left" w:pos="960"/>
-        <w:tab w:val="left" w:pos="1440"/>
-        <w:tab w:val="left" w:pos="1920"/>
-        <w:tab w:val="left" w:pos="2400"/>
-        <w:tab w:val="left" w:pos="2880"/>
-        <w:tab w:val="left" w:pos="3360"/>
-        <w:tab w:val="left" w:pos="3840"/>
-        <w:tab w:val="left" w:pos="4320"/>
-      </w:tabs>
-      <w:spacing w:line="300" w:lineRule="auto"/>
-    </w:pPr>
-    <w:rPr>
-      <w:rFonts w:ascii="Consolas" w:hAnsi="Consolas"/>
-      <w:sz w:val="20"/>
-      <w:szCs w:val="20"/>
-    </w:rPr>
-  </w:style>
-  <w:style w:type="character" w:customStyle="1" w:styleId="TextomacroCar">
-    <w:name w:val="Texto macro Car"/>
-    <w:basedOn w:val="Fuentedeprrafopredeter"/>
-    <w:link w:val="Textomacro"/>
-    <w:semiHidden/>
-    <w:rPr>
-      <w:rFonts w:ascii="Consolas" w:hAnsi="Consolas"/>
-      <w:sz w:val="20"/>
-      <w:szCs w:val="20"/>
-    </w:rPr>
-  </w:style>
-  <w:style w:type="paragraph" w:styleId="Encabezadodemensaje">
-    <w:name w:val="Message Header"/>
-    <w:basedOn w:val="Normal"/>
-    <w:link w:val="EncabezadodemensajeCar"/>
-    <w:semiHidden/>
-    <w:unhideWhenUsed/>
-    <w:pPr>
-      <w:pBdr>
-        <w:top w:val="single" w:sz="6" w:space="1" w:color="auto"/>
-        <w:left w:val="single" w:sz="6" w:space="1" w:color="auto"/>
-        <w:bottom w:val="single" w:sz="6" w:space="1" w:color="auto"/>
-        <w:right w:val="single" w:sz="6" w:space="1" w:color="auto"/>
-      </w:pBdr>
-      <w:shd w:val="pct20" w:color="auto" w:fill="auto"/>
-      <w:spacing w:line="240" w:lineRule="auto"/>
-      <w:ind w:left="1080" w:hanging="1080"/>
-    </w:pPr>
-    <w:rPr>
-      <w:rFonts w:asciiTheme="majorHAnsi" w:eastAsiaTheme="majorEastAsia" w:hAnsiTheme="majorHAnsi" w:cstheme="majorBidi"/>
-      <w:sz w:val="24"/>
-      <w:szCs w:val="24"/>
-    </w:rPr>
-  </w:style>
-  <w:style w:type="character" w:customStyle="1" w:styleId="EncabezadodemensajeCar">
-    <w:name w:val="Encabezado de mensaje Car"/>
-    <w:basedOn w:val="Fuentedeprrafopredeter"/>
-    <w:link w:val="Encabezadodemensaje"/>
-    <w:semiHidden/>
-    <w:rPr>
-      <w:rFonts w:asciiTheme="majorHAnsi" w:eastAsiaTheme="majorEastAsia" w:hAnsiTheme="majorHAnsi" w:cstheme="majorBidi"/>
-      <w:sz w:val="24"/>
-      <w:szCs w:val="24"/>
-      <w:shd w:val="pct20" w:color="auto" w:fill="auto"/>
-    </w:rPr>
-  </w:style>
-  <w:style w:type="paragraph" w:styleId="Sinespaciado">
-    <w:name w:val="No Spacing"/>
-    <w:qFormat/>
-    <w:rPr>
-      <w:sz w:val="20"/>
-    </w:rPr>
-  </w:style>
-  <w:style w:type="paragraph" w:styleId="NormalWeb">
-    <w:name w:val="Normal (Web)"/>
-    <w:basedOn w:val="Normal"/>
-    <w:semiHidden/>
-    <w:unhideWhenUsed/>
-    <w:rPr>
-      <w:rFonts w:ascii="Times New Roman" w:hAnsi="Times New Roman" w:cs="Times New Roman"/>
-      <w:sz w:val="24"/>
-      <w:szCs w:val="24"/>
-    </w:rPr>
-  </w:style>
-  <w:style w:type="paragraph" w:styleId="Sangranormal">
-    <w:name w:val="Normal Indent"/>
-    <w:basedOn w:val="Normal"/>
-    <w:semiHidden/>
-    <w:unhideWhenUsed/>
-    <w:pPr>
-      <w:ind w:left="720"/>
-    </w:pPr>
-  </w:style>
-  <w:style w:type="paragraph" w:styleId="Encabezadodenota">
-    <w:name w:val="Note Heading"/>
-    <w:basedOn w:val="Normal"/>
-    <w:next w:val="Normal"/>
-    <w:link w:val="EncabezadodenotaCar"/>
-    <w:semiHidden/>
-    <w:unhideWhenUsed/>
-    <w:pPr>
-      <w:spacing w:line="240" w:lineRule="auto"/>
-    </w:pPr>
-  </w:style>
-  <w:style w:type="character" w:customStyle="1" w:styleId="EncabezadodenotaCar">
-    <w:name w:val="Encabezado de nota Car"/>
-    <w:basedOn w:val="Fuentedeprrafopredeter"/>
-    <w:link w:val="Encabezadodenota"/>
-    <w:semiHidden/>
-    <w:rPr>
-      <w:sz w:val="20"/>
-    </w:rPr>
-  </w:style>
-  <w:style w:type="paragraph" w:styleId="Textosinformato">
-    <w:name w:val="Plain Text"/>
-    <w:basedOn w:val="Normal"/>
-    <w:link w:val="TextosinformatoCar"/>
-    <w:semiHidden/>
-    <w:unhideWhenUsed/>
-    <w:pPr>
-      <w:spacing w:line="240" w:lineRule="auto"/>
-    </w:pPr>
-    <w:rPr>
-      <w:rFonts w:ascii="Consolas" w:hAnsi="Consolas"/>
-      <w:sz w:val="21"/>
-      <w:szCs w:val="21"/>
-    </w:rPr>
-  </w:style>
-  <w:style w:type="character" w:customStyle="1" w:styleId="TextosinformatoCar">
-    <w:name w:val="Texto sin formato Car"/>
-    <w:basedOn w:val="Fuentedeprrafopredeter"/>
-    <w:link w:val="Textosinformato"/>
-    <w:semiHidden/>
-    <w:rPr>
-      <w:rFonts w:ascii="Consolas" w:hAnsi="Consolas"/>
-      <w:sz w:val="21"/>
-      <w:szCs w:val="21"/>
-    </w:rPr>
-  </w:style>
-  <w:style w:type="paragraph" w:styleId="Cita">
-    <w:name w:val="Quote"/>
-    <w:basedOn w:val="Normal"/>
-    <w:next w:val="Normal"/>
-    <w:link w:val="CitaCar"/>
-    <w:qFormat/>
-    <w:rPr>
-      <w:i/>
-      <w:iCs/>
-      <w:color w:val="000000" w:themeColor="text1"/>
-    </w:rPr>
-  </w:style>
-  <w:style w:type="character" w:customStyle="1" w:styleId="CitaCar">
-    <w:name w:val="Cita Car"/>
-    <w:basedOn w:val="Fuentedeprrafopredeter"/>
-    <w:link w:val="Cita"/>
-    <w:rPr>
-      <w:i/>
-      <w:iCs/>
-      <w:color w:val="000000" w:themeColor="text1"/>
-      <w:sz w:val="20"/>
-    </w:rPr>
-  </w:style>
-  <w:style w:type="paragraph" w:styleId="Saludo">
-    <w:name w:val="Salutation"/>
-    <w:basedOn w:val="Normal"/>
-    <w:next w:val="Normal"/>
-    <w:link w:val="SaludoCar"/>
-    <w:semiHidden/>
-    <w:unhideWhenUsed/>
-  </w:style>
-  <w:style w:type="character" w:customStyle="1" w:styleId="SaludoCar">
-    <w:name w:val="Saludo Car"/>
-    <w:basedOn w:val="Fuentedeprrafopredeter"/>
-    <w:link w:val="Saludo"/>
-    <w:semiHidden/>
-    <w:rPr>
-      <w:sz w:val="20"/>
-    </w:rPr>
-  </w:style>
-  <w:style w:type="paragraph" w:styleId="Firma">
-    <w:name w:val="Signature"/>
-    <w:basedOn w:val="Normal"/>
-    <w:link w:val="FirmaCar"/>
-    <w:semiHidden/>
-    <w:unhideWhenUsed/>
-    <w:pPr>
-      <w:spacing w:line="240" w:lineRule="auto"/>
-      <w:ind w:left="4320"/>
-    </w:pPr>
-  </w:style>
-  <w:style w:type="character" w:customStyle="1" w:styleId="FirmaCar">
-    <w:name w:val="Firma Car"/>
-    <w:basedOn w:val="Fuentedeprrafopredeter"/>
-    <w:link w:val="Firma"/>
-    <w:semiHidden/>
-    <w:rPr>
-      <w:sz w:val="20"/>
-    </w:rPr>
-  </w:style>
-  <w:style w:type="paragraph" w:styleId="Subttulo">
-    <w:name w:val="Subtitle"/>
-    <w:basedOn w:val="Normal"/>
-    <w:next w:val="Normal"/>
-    <w:link w:val="SubttuloCar"/>
-    <w:qFormat/>
-    <w:pPr>
-      <w:numPr>
-        <w:ilvl w:val="1"/>
-      </w:numPr>
-    </w:pPr>
-    <w:rPr>
-      <w:rFonts w:asciiTheme="majorHAnsi" w:eastAsiaTheme="majorEastAsia" w:hAnsiTheme="majorHAnsi" w:cstheme="majorBidi"/>
-      <w:i/>
-      <w:iCs/>
-      <w:color w:val="4B5A60" w:themeColor="accent1"/>
-      <w:spacing w:val="15"/>
-      <w:sz w:val="24"/>
-      <w:szCs w:val="24"/>
-    </w:rPr>
-  </w:style>
-  <w:style w:type="character" w:customStyle="1" w:styleId="SubttuloCar">
-    <w:name w:val="Subtítulo Car"/>
-    <w:basedOn w:val="Fuentedeprrafopredeter"/>
-    <w:link w:val="Subttulo"/>
-    <w:rPr>
-      <w:rFonts w:asciiTheme="majorHAnsi" w:eastAsiaTheme="majorEastAsia" w:hAnsiTheme="majorHAnsi" w:cstheme="majorBidi"/>
-      <w:i/>
-      <w:iCs/>
-      <w:color w:val="4B5A60" w:themeColor="accent1"/>
-      <w:spacing w:val="15"/>
-      <w:sz w:val="24"/>
-      <w:szCs w:val="24"/>
-    </w:rPr>
-  </w:style>
-  <w:style w:type="paragraph" w:styleId="Textoconsangra">
-    <w:name w:val="table of authorities"/>
-    <w:basedOn w:val="Normal"/>
-    <w:next w:val="Normal"/>
-    <w:semiHidden/>
-    <w:unhideWhenUsed/>
-    <w:pPr>
-      <w:ind w:left="200" w:hanging="200"/>
-    </w:pPr>
-  </w:style>
-  <w:style w:type="paragraph" w:styleId="Tabladeilustraciones">
-    <w:name w:val="table of figures"/>
-    <w:basedOn w:val="Normal"/>
-    <w:next w:val="Normal"/>
-    <w:semiHidden/>
-    <w:unhideWhenUsed/>
-  </w:style>
-  <w:style w:type="paragraph" w:styleId="Encabezadodelista">
-    <w:name w:val="toa heading"/>
-    <w:basedOn w:val="Normal"/>
-    <w:next w:val="Normal"/>
-    <w:semiHidden/>
-    <w:unhideWhenUsed/>
-    <w:pPr>
-      <w:spacing w:before="120"/>
-    </w:pPr>
-    <w:rPr>
-      <w:rFonts w:asciiTheme="majorHAnsi" w:eastAsiaTheme="majorEastAsia" w:hAnsiTheme="majorHAnsi" w:cstheme="majorBidi"/>
-      <w:b/>
-      <w:bCs/>
-      <w:sz w:val="24"/>
-      <w:szCs w:val="24"/>
-    </w:rPr>
-  </w:style>
-  <w:style w:type="paragraph" w:styleId="TDC1">
-    <w:name w:val="toc 1"/>
-    <w:basedOn w:val="Normal"/>
-    <w:next w:val="Normal"/>
-    <w:autoRedefine/>
-    <w:semiHidden/>
-    <w:unhideWhenUsed/>
-    <w:pPr>
-      <w:spacing w:after="100"/>
-    </w:pPr>
-  </w:style>
-  <w:style w:type="paragraph" w:styleId="TDC2">
-    <w:name w:val="toc 2"/>
-    <w:basedOn w:val="Normal"/>
-    <w:next w:val="Normal"/>
-    <w:autoRedefine/>
-    <w:semiHidden/>
-    <w:unhideWhenUsed/>
-    <w:pPr>
-      <w:spacing w:after="100"/>
-      <w:ind w:left="200"/>
-    </w:pPr>
-  </w:style>
-  <w:style w:type="paragraph" w:styleId="TDC3">
-    <w:name w:val="toc 3"/>
-    <w:basedOn w:val="Normal"/>
-    <w:next w:val="Normal"/>
-    <w:autoRedefine/>
-    <w:semiHidden/>
-    <w:unhideWhenUsed/>
-    <w:pPr>
-      <w:spacing w:after="100"/>
-      <w:ind w:left="400"/>
-    </w:pPr>
-  </w:style>
-  <w:style w:type="paragraph" w:styleId="TDC4">
-    <w:name w:val="toc 4"/>
-    <w:basedOn w:val="Normal"/>
-    <w:next w:val="Normal"/>
-    <w:autoRedefine/>
-    <w:semiHidden/>
-    <w:unhideWhenUsed/>
-    <w:pPr>
-      <w:spacing w:after="100"/>
-      <w:ind w:left="600"/>
-    </w:pPr>
-  </w:style>
-  <w:style w:type="paragraph" w:styleId="TDC5">
-    <w:name w:val="toc 5"/>
-    <w:basedOn w:val="Normal"/>
-    <w:next w:val="Normal"/>
-    <w:autoRedefine/>
-    <w:semiHidden/>
-    <w:unhideWhenUsed/>
-    <w:pPr>
-      <w:spacing w:after="100"/>
-      <w:ind w:left="800"/>
-    </w:pPr>
-  </w:style>
-  <w:style w:type="paragraph" w:styleId="TDC6">
-    <w:name w:val="toc 6"/>
-    <w:basedOn w:val="Normal"/>
-    <w:next w:val="Normal"/>
-    <w:autoRedefine/>
-    <w:semiHidden/>
-    <w:unhideWhenUsed/>
-    <w:pPr>
-      <w:spacing w:after="100"/>
-      <w:ind w:left="1000"/>
-    </w:pPr>
-  </w:style>
-  <w:style w:type="paragraph" w:styleId="TDC7">
-    <w:name w:val="toc 7"/>
-    <w:basedOn w:val="Normal"/>
-    <w:next w:val="Normal"/>
-    <w:autoRedefine/>
-    <w:semiHidden/>
-    <w:unhideWhenUsed/>
-    <w:pPr>
-      <w:spacing w:after="100"/>
-      <w:ind w:left="1200"/>
-    </w:pPr>
-  </w:style>
-  <w:style w:type="paragraph" w:styleId="TDC8">
-    <w:name w:val="toc 8"/>
-    <w:basedOn w:val="Normal"/>
-    <w:next w:val="Normal"/>
-    <w:autoRedefine/>
-    <w:semiHidden/>
-    <w:unhideWhenUsed/>
-    <w:pPr>
-      <w:spacing w:after="100"/>
-      <w:ind w:left="1400"/>
-    </w:pPr>
-  </w:style>
-  <w:style w:type="paragraph" w:styleId="TDC9">
-    <w:name w:val="toc 9"/>
-    <w:basedOn w:val="Normal"/>
-    <w:next w:val="Normal"/>
-    <w:autoRedefine/>
-    <w:semiHidden/>
-    <w:unhideWhenUsed/>
-    <w:pPr>
-      <w:spacing w:after="100"/>
-      <w:ind w:left="1600"/>
-    </w:pPr>
-  </w:style>
-  <w:style w:type="paragraph" w:styleId="Encabezadodetabladecontenido">
-    <w:name w:val="TOC Heading"/>
-    <w:basedOn w:val="Ttulo1"/>
-    <w:next w:val="Normal"/>
-    <w:semiHidden/>
-    <w:unhideWhenUsed/>
-    <w:qFormat/>
-    <w:pPr>
-      <w:spacing w:before="480" w:after="0" w:line="300" w:lineRule="auto"/>
-      <w:outlineLvl w:val="9"/>
-    </w:pPr>
-    <w:rPr>
-      <w:b/>
-      <w:color w:val="384347" w:themeColor="accent1" w:themeShade="BF"/>
-      <w:sz w:val="28"/>
-      <w:szCs w:val="28"/>
-    </w:rPr>
-  </w:style>
-  <w:style w:type="table" w:styleId="Tablaconcuadrcula">
-    <w:name w:val="Table Grid"/>
-    <w:basedOn w:val="Tablanormal"/>
-    <w:uiPriority w:val="59"/>
-    <w:rsid w:val="00DB465E"/>
-    <w:tblPr>
-      <w:tblInd w:w="0" w:type="dxa"/>
-      <w:tblBorders>
-        <w:top w:val="single" w:sz="4" w:space="0" w:color="auto"/>
-        <w:left w:val="single" w:sz="4" w:space="0" w:color="auto"/>
-        <w:bottom w:val="single" w:sz="4" w:space="0" w:color="auto"/>
-        <w:right w:val="single" w:sz="4" w:space="0" w:color="auto"/>
-        <w:insideH w:val="single" w:sz="4" w:space="0" w:color="auto"/>
-        <w:insideV w:val="single" w:sz="4" w:space="0" w:color="auto"/>
-      </w:tblBorders>
-      <w:tblCellMar>
-        <w:top w:w="0" w:type="dxa"/>
-        <w:left w:w="108" w:type="dxa"/>
-        <w:bottom w:w="0" w:type="dxa"/>
-        <w:right w:w="108" w:type="dxa"/>
-      </w:tblCellMar>
-    </w:tblPr>
-  </w:style>
-  <w:style w:type="table" w:styleId="Listaclara">
-    <w:name w:val="Light List"/>
-    <w:basedOn w:val="Tablanormal"/>
-    <w:uiPriority w:val="61"/>
-    <w:rsid w:val="00DB465E"/>
-    <w:tblPr>
-      <w:tblStyleRowBandSize w:val="1"/>
-      <w:tblStyleColBandSize w:val="1"/>
-      <w:tblInd w:w="0" w:type="dxa"/>
-      <w:tblBorders>
-        <w:top w:val="single" w:sz="8" w:space="0" w:color="000000" w:themeColor="text1"/>
-        <w:left w:val="single" w:sz="8" w:space="0" w:color="000000" w:themeColor="text1"/>
-        <w:bottom w:val="single" w:sz="8" w:space="0" w:color="000000" w:themeColor="text1"/>
-        <w:right w:val="single" w:sz="8" w:space="0" w:color="000000" w:themeColor="text1"/>
-      </w:tblBorders>
-      <w:tblCellMar>
-        <w:top w:w="0" w:type="dxa"/>
-        <w:left w:w="108" w:type="dxa"/>
-        <w:bottom w:w="0" w:type="dxa"/>
-        <w:right w:w="108" w:type="dxa"/>
-      </w:tblCellMar>
-    </w:tblPr>
-    <w:tblStylePr w:type="firstRow">
-      <w:pPr>
-        <w:spacing w:before="0" w:after="0" w:line="240" w:lineRule="auto"/>
-      </w:pPr>
-      <w:rPr>
-        <w:b/>
-        <w:bCs/>
-        <w:color w:val="FFFFFF" w:themeColor="background1"/>
-      </w:rPr>
-      <w:tblPr/>
-      <w:tcPr>
-        <w:shd w:val="clear" w:color="auto" w:fill="000000" w:themeFill="text1"/>
-      </w:tcPr>
-    </w:tblStylePr>
-    <w:tblStylePr w:type="lastRow">
-      <w:pPr>
-        <w:spacing w:before="0" w:after="0" w:line="240" w:lineRule="auto"/>
-      </w:pPr>
-      <w:rPr>
-        <w:b/>
-        <w:bCs/>
-      </w:rPr>
-      <w:tblPr/>
-      <w:tcPr>
-        <w:tcBorders>
-          <w:top w:val="double" w:sz="6" w:space="0" w:color="000000" w:themeColor="text1"/>
-          <w:left w:val="single" w:sz="8" w:space="0" w:color="000000" w:themeColor="text1"/>
-          <w:bottom w:val="single" w:sz="8" w:space="0" w:color="000000" w:themeColor="text1"/>
-          <w:right w:val="single" w:sz="8" w:space="0" w:color="000000" w:themeColor="text1"/>
-        </w:tcBorders>
-      </w:tcPr>
-    </w:tblStylePr>
-    <w:tblStylePr w:type="firstCol">
-      <w:rPr>
-        <w:b/>
-        <w:bCs/>
-      </w:rPr>
-    </w:tblStylePr>
-    <w:tblStylePr w:type="lastCol">
-      <w:rPr>
-        <w:b/>
-        <w:bCs/>
-      </w:rPr>
-    </w:tblStylePr>
-    <w:tblStylePr w:type="band1Vert">
-      <w:tblPr/>
-      <w:tcPr>
-        <w:tcBorders>
-          <w:top w:val="single" w:sz="8" w:space="0" w:color="000000" w:themeColor="text1"/>
-          <w:left w:val="single" w:sz="8" w:space="0" w:color="000000" w:themeColor="text1"/>
-          <w:bottom w:val="single" w:sz="8" w:space="0" w:color="000000" w:themeColor="text1"/>
-          <w:right w:val="single" w:sz="8" w:space="0" w:color="000000" w:themeColor="text1"/>
-        </w:tcBorders>
-      </w:tcPr>
-    </w:tblStylePr>
-    <w:tblStylePr w:type="band1Horz">
-      <w:tblPr/>
-      <w:tcPr>
-        <w:tcBorders>
-          <w:top w:val="single" w:sz="8" w:space="0" w:color="000000" w:themeColor="text1"/>
-          <w:left w:val="single" w:sz="8" w:space="0" w:color="000000" w:themeColor="text1"/>
-          <w:bottom w:val="single" w:sz="8" w:space="0" w:color="000000" w:themeColor="text1"/>
-          <w:right w:val="single" w:sz="8" w:space="0" w:color="000000" w:themeColor="text1"/>
-        </w:tcBorders>
-      </w:tcPr>
-    </w:tblStylePr>
-  </w:style>
-  <w:style w:type="table" w:styleId="Listaclara-nfasis1">
-    <w:name w:val="Light List Accent 1"/>
-    <w:basedOn w:val="Tablanormal"/>
-    <w:uiPriority w:val="61"/>
-    <w:rsid w:val="00DB465E"/>
-    <w:tblPr>
-      <w:tblStyleRowBandSize w:val="1"/>
-      <w:tblStyleColBandSize w:val="1"/>
-      <w:tblInd w:w="0" w:type="dxa"/>
-      <w:tblBorders>
-        <w:top w:val="single" w:sz="8" w:space="0" w:color="4B5A60" w:themeColor="accent1"/>
-        <w:left w:val="single" w:sz="8" w:space="0" w:color="4B5A60" w:themeColor="accent1"/>
-        <w:bottom w:val="single" w:sz="8" w:space="0" w:color="4B5A60" w:themeColor="accent1"/>
-        <w:right w:val="single" w:sz="8" w:space="0" w:color="4B5A60" w:themeColor="accent1"/>
-      </w:tblBorders>
-      <w:tblCellMar>
-        <w:top w:w="0" w:type="dxa"/>
-        <w:left w:w="108" w:type="dxa"/>
-        <w:bottom w:w="0" w:type="dxa"/>
-        <w:right w:w="108" w:type="dxa"/>
-      </w:tblCellMar>
-    </w:tblPr>
-    <w:tblStylePr w:type="firstRow">
-      <w:pPr>
-        <w:spacing w:before="0" w:after="0" w:line="240" w:lineRule="auto"/>
-      </w:pPr>
-      <w:rPr>
-        <w:b/>
-        <w:bCs/>
-        <w:color w:val="FFFFFF" w:themeColor="background1"/>
-      </w:rPr>
-      <w:tblPr/>
-      <w:tcPr>
-        <w:shd w:val="clear" w:color="auto" w:fill="4B5A60" w:themeFill="accent1"/>
-      </w:tcPr>
-    </w:tblStylePr>
-    <w:tblStylePr w:type="lastRow">
-      <w:pPr>
-        <w:spacing w:before="0" w:after="0" w:line="240" w:lineRule="auto"/>
-      </w:pPr>
-      <w:rPr>
-        <w:b/>
-        <w:bCs/>
-      </w:rPr>
-      <w:tblPr/>
-      <w:tcPr>
-        <w:tcBorders>
-          <w:top w:val="double" w:sz="6" w:space="0" w:color="4B5A60" w:themeColor="accent1"/>
-          <w:left w:val="single" w:sz="8" w:space="0" w:color="4B5A60" w:themeColor="accent1"/>
-          <w:bottom w:val="single" w:sz="8" w:space="0" w:color="4B5A60" w:themeColor="accent1"/>
-          <w:right w:val="single" w:sz="8" w:space="0" w:color="4B5A60" w:themeColor="accent1"/>
-        </w:tcBorders>
-      </w:tcPr>
-    </w:tblStylePr>
-    <w:tblStylePr w:type="firstCol">
-      <w:rPr>
-        <w:b/>
-        <w:bCs/>
-      </w:rPr>
-    </w:tblStylePr>
-    <w:tblStylePr w:type="lastCol">
-      <w:rPr>
-        <w:b/>
-        <w:bCs/>
-      </w:rPr>
-    </w:tblStylePr>
-    <w:tblStylePr w:type="band1Vert">
-      <w:tblPr/>
-      <w:tcPr>
-        <w:tcBorders>
-          <w:top w:val="single" w:sz="8" w:space="0" w:color="4B5A60" w:themeColor="accent1"/>
-          <w:left w:val="single" w:sz="8" w:space="0" w:color="4B5A60" w:themeColor="accent1"/>
-          <w:bottom w:val="single" w:sz="8" w:space="0" w:color="4B5A60" w:themeColor="accent1"/>
-          <w:right w:val="single" w:sz="8" w:space="0" w:color="4B5A60" w:themeColor="accent1"/>
-        </w:tcBorders>
-      </w:tcPr>
-    </w:tblStylePr>
-    <w:tblStylePr w:type="band1Horz">
-      <w:tblPr/>
-      <w:tcPr>
-        <w:tcBorders>
-          <w:top w:val="single" w:sz="8" w:space="0" w:color="4B5A60" w:themeColor="accent1"/>
-          <w:left w:val="single" w:sz="8" w:space="0" w:color="4B5A60" w:themeColor="accent1"/>
-          <w:bottom w:val="single" w:sz="8" w:space="0" w:color="4B5A60" w:themeColor="accent1"/>
-          <w:right w:val="single" w:sz="8" w:space="0" w:color="4B5A60" w:themeColor="accent1"/>
-        </w:tcBorders>
-      </w:tcPr>
-    </w:tblStylePr>
-  </w:style>
-  <w:style w:type="character" w:styleId="Hipervnculo">
-    <w:name w:val="Hyperlink"/>
-    <w:basedOn w:val="Fuentedeprrafopredeter"/>
-    <w:uiPriority w:val="99"/>
-    <w:unhideWhenUsed/>
-    <w:rsid w:val="008048E3"/>
-    <w:rPr>
-      <w:color w:val="524A82" w:themeColor="hyperlink"/>
-      <w:u w:val="single"/>
-    </w:rPr>
-  </w:style>
-</w:styles>
-</file>
-
 <file path=word/glossary/document.xml><?xml version="1.0" encoding="utf-8"?>
-<w:glossaryDocument xmlns:wpc="http://schemas.microsoft.com/office/word/2010/wordprocessingCanvas" xmlns:mo="http://schemas.microsoft.com/office/mac/office/2008/main" xmlns:mc="http://schemas.openxmlformats.org/markup-compatibility/2006" xmlns:mv="urn:schemas-microsoft-com:mac:vml" xmlns:o="urn:schemas-microsoft-com:office:office" xmlns:r="http://schemas.openxmlformats.org/officeDocument/2006/relationships" xmlns:m="http://schemas.openxmlformats.org/officeDocument/2006/math" xmlns:v="urn:schemas-microsoft-com:vml" xmlns:wp14="http://schemas.microsoft.com/office/word/2010/wordprocessingDrawing" xmlns:wp="http://schemas.openxmlformats.org/drawingml/2006/wordprocessingDrawing" xmlns:w10="urn:schemas-microsoft-com:office:word" xmlns:w="http://schemas.openxmlformats.org/wordprocessingml/2006/main" xmlns:w14="http://schemas.microsoft.com/office/word/2010/wordml" xmlns:wpg="http://schemas.microsoft.com/office/word/2010/wordprocessingGroup" xmlns:wpi="http://schemas.microsoft.com/office/word/2010/wordprocessingInk" xmlns:wne="http://schemas.microsoft.com/office/word/2006/wordml" xmlns:wps="http://schemas.microsoft.com/office/word/2010/wordprocessingShape" mc:Ignorable="w14 wp14">
+<w:glossaryDocument xmlns:wpc="http://schemas.microsoft.com/office/word/2010/wordprocessingCanvas" xmlns:mo="http://schemas.microsoft.com/office/mac/office/2008/main" xmlns:mc="http://schemas.openxmlformats.org/markup-compatibility/2006" xmlns:mv="urn:schemas-microsoft-com:mac:vml" xmlns:o="urn:schemas-microsoft-com:office:office" xmlns:r="http://schemas.openxmlformats.org/officeDocument/2006/relationships" xmlns:m="http://schemas.openxmlformats.org/officeDocument/2006/math" xmlns:v="urn:schemas-microsoft-com:vml" xmlns:wp14="http://schemas.microsoft.com/office/word/2010/wordprocessingDrawing" xmlns:wp="http://schemas.openxmlformats.org/drawingml/2006/wordprocessingDrawing" xmlns:w10="urn:schemas-microsoft-com:office:word" xmlns:w="http://schemas.openxmlformats.org/wordprocessingml/2006/main" xmlns:w14="http://schemas.microsoft.com/office/word/2010/wordml" xmlns:w15="http://schemas.microsoft.com/office/word/2012/wordml" xmlns:wpg="http://schemas.microsoft.com/office/word/2010/wordprocessingGroup" xmlns:wpi="http://schemas.microsoft.com/office/word/2010/wordprocessingInk" xmlns:wne="http://schemas.microsoft.com/office/word/2006/wordml" xmlns:wps="http://schemas.microsoft.com/office/word/2010/wordprocessingShape" mc:Ignorable="w14 w15 wp14">
   <w:docParts>
     <w:docPart>
       <w:docPartPr>
@@ -6181,7 +4353,7 @@
           </w:pPr>
           <w:r>
             <w:rPr>
-              <w:rStyle w:val="TextodecuerpoCar"/>
+              <w:rStyle w:val="TextoindependienteCar"/>
               <w:lang w:val="es-ES"/>
             </w:rPr>
             <w:t>Donec sollicitudin mi et magna. Proin non est. Vestibulum diam. Quisque in enim. Sed id dui. Nunc nec sapien. Nulla lacus. Quisque in ante vel nunc semper pellentesque. Nam sit amet lacus sit amet ipsum auctor eleifend. Quisque vitae justo eu neque mattis pellentesque. Suspendisse tristique. Nulla facilisi. Pellentesque hendrerit tristique turpis. Pellentesque eget mi. Vestibulum a lacus.</w:t>
@@ -6463,7 +4635,7 @@
 </file>
 
 <file path=word/glossary/fontTable.xml><?xml version="1.0" encoding="utf-8"?>
-<w:fonts xmlns:mc="http://schemas.openxmlformats.org/markup-compatibility/2006" xmlns:r="http://schemas.openxmlformats.org/officeDocument/2006/relationships" xmlns:w="http://schemas.openxmlformats.org/wordprocessingml/2006/main" xmlns:w14="http://schemas.microsoft.com/office/word/2010/wordml" mc:Ignorable="w14">
+<w:fonts xmlns:mc="http://schemas.openxmlformats.org/markup-compatibility/2006" xmlns:r="http://schemas.openxmlformats.org/officeDocument/2006/relationships" xmlns:w="http://schemas.openxmlformats.org/wordprocessingml/2006/main" xmlns:w14="http://schemas.microsoft.com/office/word/2010/wordml" xmlns:w15="http://schemas.microsoft.com/office/word/2012/wordml" mc:Ignorable="w14 w15">
   <w:font w:name="Symbol">
     <w:panose1 w:val="00000000000000000000"/>
     <w:charset w:val="02"/>
@@ -6476,7 +4648,7 @@
     <w:charset w:val="00"/>
     <w:family w:val="auto"/>
     <w:pitch w:val="variable"/>
-    <w:sig w:usb0="00000003" w:usb1="00000000" w:usb2="00000000" w:usb3="00000000" w:csb0="00000001" w:csb1="00000000"/>
+    <w:sig w:usb0="E0002AFF" w:usb1="C0007841" w:usb2="00000009" w:usb3="00000000" w:csb0="000001FF" w:csb1="00000000"/>
   </w:font>
   <w:font w:name="Baskerville Old Face">
     <w:panose1 w:val="02020602080505020303"/>
@@ -6486,12 +4658,10 @@
     <w:sig w:usb0="00000003" w:usb1="00000000" w:usb2="00000000" w:usb3="00000000" w:csb0="00000001" w:csb1="00000000"/>
   </w:font>
   <w:font w:name="宋体">
-    <w:panose1 w:val="00000000000000000000"/>
     <w:charset w:val="86"/>
     <w:family w:val="auto"/>
-    <w:notTrueType/>
     <w:pitch w:val="variable"/>
-    <w:sig w:usb0="00000001" w:usb1="080E0000" w:usb2="00000010" w:usb3="00000000" w:csb0="00040000" w:csb1="00000000"/>
+    <w:sig w:usb0="00000003" w:usb1="288F0000" w:usb2="00000016" w:usb3="00000000" w:csb0="00040001" w:csb1="00000000"/>
   </w:font>
   <w:font w:name="Tahoma">
     <w:panose1 w:val="020B0604030504040204"/>
@@ -6521,41 +4691,37 @@
     <w:pitch w:val="variable"/>
     <w:sig w:usb0="E0002AFF" w:usb1="C0007843" w:usb2="00000009" w:usb3="00000000" w:csb0="000001FF" w:csb1="00000000"/>
   </w:font>
-  <w:font w:name="Cambria">
-    <w:panose1 w:val="02040503050406030204"/>
-    <w:charset w:val="00"/>
-    <w:family w:val="auto"/>
-    <w:pitch w:val="variable"/>
-    <w:sig w:usb0="00000003" w:usb1="00000000" w:usb2="00000000" w:usb3="00000000" w:csb0="00000001" w:csb1="00000000"/>
-  </w:font>
-  <w:font w:name="ＭＳ 明朝">
-    <w:panose1 w:val="00000000000000000000"/>
-    <w:charset w:val="80"/>
-    <w:family w:val="roman"/>
-    <w:notTrueType/>
-    <w:pitch w:val="fixed"/>
-    <w:sig w:usb0="00000001" w:usb1="08070000" w:usb2="00000010" w:usb3="00000000" w:csb0="00020000" w:csb1="00000000"/>
-  </w:font>
-  <w:font w:name="ＭＳ ゴシック">
-    <w:panose1 w:val="00000000000000000000"/>
-    <w:charset w:val="80"/>
-    <w:family w:val="modern"/>
-    <w:notTrueType/>
-    <w:pitch w:val="fixed"/>
-    <w:sig w:usb0="00000001" w:usb1="08070000" w:usb2="00000010" w:usb3="00000000" w:csb0="00020000" w:csb1="00000000"/>
-  </w:font>
   <w:font w:name="Calibri">
     <w:panose1 w:val="020F0502020204030204"/>
     <w:charset w:val="00"/>
     <w:family w:val="auto"/>
     <w:pitch w:val="variable"/>
-    <w:sig w:usb0="00000003" w:usb1="00000000" w:usb2="00000000" w:usb3="00000000" w:csb0="00000001" w:csb1="00000000"/>
+    <w:sig w:usb0="E00002FF" w:usb1="4000ACFF" w:usb2="00000001" w:usb3="00000000" w:csb0="0000019F" w:csb1="00000000"/>
+  </w:font>
+  <w:font w:name="ＭＳ 明朝">
+    <w:charset w:val="80"/>
+    <w:family w:val="auto"/>
+    <w:pitch w:val="variable"/>
+    <w:sig w:usb0="E00002FF" w:usb1="6AC7FDFB" w:usb2="08000012" w:usb3="00000000" w:csb0="0002009F" w:csb1="00000000"/>
+  </w:font>
+  <w:font w:name="ＭＳ ゴシック">
+    <w:charset w:val="80"/>
+    <w:family w:val="auto"/>
+    <w:pitch w:val="variable"/>
+    <w:sig w:usb0="E00002FF" w:usb1="6AC7FDFB" w:usb2="08000012" w:usb3="00000000" w:csb0="0002009F" w:csb1="00000000"/>
+  </w:font>
+  <w:font w:name="Calibri Light">
+    <w:panose1 w:val="020F0302020204030204"/>
+    <w:charset w:val="00"/>
+    <w:family w:val="auto"/>
+    <w:pitch w:val="variable"/>
+    <w:sig w:usb0="A00002EF" w:usb1="4000207B" w:usb2="00000000" w:usb3="00000000" w:csb0="0000019F" w:csb1="00000000"/>
   </w:font>
 </w:fonts>
 </file>
 
 <file path=word/glossary/numbering.xml><?xml version="1.0" encoding="utf-8"?>
-<w:numbering xmlns:wpc="http://schemas.microsoft.com/office/word/2010/wordprocessingCanvas" xmlns:mo="http://schemas.microsoft.com/office/mac/office/2008/main" xmlns:mc="http://schemas.openxmlformats.org/markup-compatibility/2006" xmlns:mv="urn:schemas-microsoft-com:mac:vml" xmlns:o="urn:schemas-microsoft-com:office:office" xmlns:r="http://schemas.openxmlformats.org/officeDocument/2006/relationships" xmlns:m="http://schemas.openxmlformats.org/officeDocument/2006/math" xmlns:v="urn:schemas-microsoft-com:vml" xmlns:wp14="http://schemas.microsoft.com/office/word/2010/wordprocessingDrawing" xmlns:wp="http://schemas.openxmlformats.org/drawingml/2006/wordprocessingDrawing" xmlns:w10="urn:schemas-microsoft-com:office:word" xmlns:w="http://schemas.openxmlformats.org/wordprocessingml/2006/main" xmlns:w14="http://schemas.microsoft.com/office/word/2010/wordml" xmlns:wpg="http://schemas.microsoft.com/office/word/2010/wordprocessingGroup" xmlns:wpi="http://schemas.microsoft.com/office/word/2010/wordprocessingInk" xmlns:wne="http://schemas.microsoft.com/office/word/2006/wordml" xmlns:wps="http://schemas.microsoft.com/office/word/2010/wordprocessingShape" mc:Ignorable="w14 wp14">
+<w:numbering xmlns:wpc="http://schemas.microsoft.com/office/word/2010/wordprocessingCanvas" xmlns:mo="http://schemas.microsoft.com/office/mac/office/2008/main" xmlns:mc="http://schemas.openxmlformats.org/markup-compatibility/2006" xmlns:mv="urn:schemas-microsoft-com:mac:vml" xmlns:o="urn:schemas-microsoft-com:office:office" xmlns:r="http://schemas.openxmlformats.org/officeDocument/2006/relationships" xmlns:m="http://schemas.openxmlformats.org/officeDocument/2006/math" xmlns:v="urn:schemas-microsoft-com:vml" xmlns:wp14="http://schemas.microsoft.com/office/word/2010/wordprocessingDrawing" xmlns:wp="http://schemas.openxmlformats.org/drawingml/2006/wordprocessingDrawing" xmlns:w10="urn:schemas-microsoft-com:office:word" xmlns:w="http://schemas.openxmlformats.org/wordprocessingml/2006/main" xmlns:w14="http://schemas.microsoft.com/office/word/2010/wordml" xmlns:w15="http://schemas.microsoft.com/office/word/2012/wordml" xmlns:wpg="http://schemas.microsoft.com/office/word/2010/wordprocessingGroup" xmlns:wpi="http://schemas.microsoft.com/office/word/2010/wordprocessingInk" xmlns:wne="http://schemas.microsoft.com/office/word/2006/wordml" xmlns:wps="http://schemas.microsoft.com/office/word/2010/wordprocessingShape" mc:Ignorable="w14 w15 wp14">
   <w:abstractNum w:abstractNumId="0">
     <w:nsid w:val="FFFFFF89"/>
     <w:multiLevelType w:val="singleLevel"/>
@@ -6574,7 +4740,7 @@
       </w:pPr>
       <w:rPr>
         <w:rFonts w:ascii="Symbol" w:hAnsi="Symbol" w:hint="default"/>
-        <w:color w:val="C0504D" w:themeColor="accent2"/>
+        <w:color w:val="ED7D31" w:themeColor="accent2"/>
       </w:rPr>
     </w:lvl>
   </w:abstractNum>
@@ -6585,7 +4751,7 @@
 </file>
 
 <file path=word/glossary/settings.xml><?xml version="1.0" encoding="utf-8"?>
-<w:settings xmlns:mc="http://schemas.openxmlformats.org/markup-compatibility/2006" xmlns:o="urn:schemas-microsoft-com:office:office" xmlns:r="http://schemas.openxmlformats.org/officeDocument/2006/relationships" xmlns:m="http://schemas.openxmlformats.org/officeDocument/2006/math" xmlns:v="urn:schemas-microsoft-com:vml" xmlns:w10="urn:schemas-microsoft-com:office:word" xmlns:w="http://schemas.openxmlformats.org/wordprocessingml/2006/main" xmlns:w14="http://schemas.microsoft.com/office/word/2010/wordml" xmlns:sl="http://schemas.openxmlformats.org/schemaLibrary/2006/main" mc:Ignorable="w14">
+<w:settings xmlns:mc="http://schemas.openxmlformats.org/markup-compatibility/2006" xmlns:o="urn:schemas-microsoft-com:office:office" xmlns:r="http://schemas.openxmlformats.org/officeDocument/2006/relationships" xmlns:m="http://schemas.openxmlformats.org/officeDocument/2006/math" xmlns:v="urn:schemas-microsoft-com:vml" xmlns:w10="urn:schemas-microsoft-com:office:word" xmlns:w="http://schemas.openxmlformats.org/wordprocessingml/2006/main" xmlns:w14="http://schemas.microsoft.com/office/word/2010/wordml" xmlns:w15="http://schemas.microsoft.com/office/word/2012/wordml" xmlns:sl="http://schemas.openxmlformats.org/schemaLibrary/2006/main" mc:Ignorable="w14 w15">
   <w:view w:val="normal"/>
   <w:defaultTabStop w:val="708"/>
   <w:hyphenationZone w:val="425"/>
@@ -6601,6 +4767,7 @@
     <w:rsidRoot w:val="00C60F23"/>
     <w:rsid w:val="00054F37"/>
     <w:rsid w:val="003465B0"/>
+    <w:rsid w:val="00676AE1"/>
     <w:rsid w:val="00A07FC7"/>
     <w:rsid w:val="00C60F23"/>
     <w:rsid w:val="00D6191E"/>
@@ -6630,7 +4797,7 @@
 </file>
 
 <file path=word/glossary/styles.xml><?xml version="1.0" encoding="utf-8"?>
-<w:styles xmlns:mc="http://schemas.openxmlformats.org/markup-compatibility/2006" xmlns:r="http://schemas.openxmlformats.org/officeDocument/2006/relationships" xmlns:w="http://schemas.openxmlformats.org/wordprocessingml/2006/main" xmlns:w14="http://schemas.microsoft.com/office/word/2010/wordml" mc:Ignorable="w14">
+<w:styles xmlns:mc="http://schemas.openxmlformats.org/markup-compatibility/2006" xmlns:r="http://schemas.openxmlformats.org/officeDocument/2006/relationships" xmlns:w="http://schemas.openxmlformats.org/wordprocessingml/2006/main" xmlns:w14="http://schemas.microsoft.com/office/word/2010/wordml" xmlns:w15="http://schemas.microsoft.com/office/word/2012/wordml" mc:Ignorable="w14 w15">
   <w:docDefaults>
     <w:rPrDefault>
       <w:rPr>
@@ -6642,155 +4809,378 @@
     </w:rPrDefault>
     <w:pPrDefault/>
   </w:docDefaults>
-  <w:latentStyles w:defLockedState="0" w:defUIPriority="99" w:defSemiHidden="1" w:defUnhideWhenUsed="1" w:defQFormat="0" w:count="276">
-    <w:lsdException w:name="Normal" w:semiHidden="0" w:uiPriority="0" w:unhideWhenUsed="0" w:qFormat="1"/>
-    <w:lsdException w:name="heading 1" w:semiHidden="0" w:uiPriority="9" w:unhideWhenUsed="0" w:qFormat="1"/>
-    <w:lsdException w:name="heading 2" w:uiPriority="9" w:qFormat="1"/>
-    <w:lsdException w:name="heading 3" w:uiPriority="9" w:qFormat="1"/>
-    <w:lsdException w:name="heading 4" w:uiPriority="9" w:qFormat="1"/>
-    <w:lsdException w:name="heading 5" w:uiPriority="9" w:qFormat="1"/>
-    <w:lsdException w:name="heading 6" w:uiPriority="9" w:qFormat="1"/>
-    <w:lsdException w:name="heading 7" w:uiPriority="9" w:qFormat="1"/>
-    <w:lsdException w:name="heading 8" w:uiPriority="9" w:qFormat="1"/>
-    <w:lsdException w:name="heading 9" w:uiPriority="9" w:qFormat="1"/>
-    <w:lsdException w:name="toc 1" w:uiPriority="39"/>
-    <w:lsdException w:name="toc 2" w:uiPriority="39"/>
-    <w:lsdException w:name="toc 3" w:uiPriority="39"/>
-    <w:lsdException w:name="toc 4" w:uiPriority="39"/>
-    <w:lsdException w:name="toc 5" w:uiPriority="39"/>
-    <w:lsdException w:name="toc 6" w:uiPriority="39"/>
-    <w:lsdException w:name="toc 7" w:uiPriority="39"/>
-    <w:lsdException w:name="toc 8" w:uiPriority="39"/>
-    <w:lsdException w:name="toc 9" w:uiPriority="39"/>
-    <w:lsdException w:name="caption" w:uiPriority="35" w:qFormat="1"/>
-    <w:lsdException w:name="List Bullet" w:uiPriority="0"/>
-    <w:lsdException w:name="Title" w:semiHidden="0" w:uiPriority="10" w:unhideWhenUsed="0" w:qFormat="1"/>
-    <w:lsdException w:name="Default Paragraph Font" w:uiPriority="1"/>
-    <w:lsdException w:name="Body Text" w:uiPriority="0"/>
-    <w:lsdException w:name="Subtitle" w:semiHidden="0" w:uiPriority="11" w:unhideWhenUsed="0" w:qFormat="1"/>
-    <w:lsdException w:name="Strong" w:semiHidden="0" w:uiPriority="22" w:unhideWhenUsed="0" w:qFormat="1"/>
-    <w:lsdException w:name="Emphasis" w:semiHidden="0" w:uiPriority="20" w:unhideWhenUsed="0" w:qFormat="1"/>
-    <w:lsdException w:name="Table Grid" w:semiHidden="0" w:uiPriority="59" w:unhideWhenUsed="0"/>
-    <w:lsdException w:name="Note Level 1" w:semiHidden="0" w:unhideWhenUsed="0"/>
-    <w:lsdException w:name="Note Level 2" w:semiHidden="0" w:unhideWhenUsed="0"/>
-    <w:lsdException w:name="Note Level 3" w:semiHidden="0" w:unhideWhenUsed="0"/>
-    <w:lsdException w:name="Note Level 4" w:semiHidden="0" w:unhideWhenUsed="0"/>
-    <w:lsdException w:name="Note Level 5" w:semiHidden="0" w:unhideWhenUsed="0"/>
-    <w:lsdException w:name="Note Level 6" w:semiHidden="0" w:unhideWhenUsed="0"/>
-    <w:lsdException w:name="Note Level 7" w:semiHidden="0" w:unhideWhenUsed="0"/>
-    <w:lsdException w:name="Note Level 8" w:semiHidden="0" w:unhideWhenUsed="0"/>
-    <w:lsdException w:name="Note Level 9" w:semiHidden="0" w:unhideWhenUsed="0"/>
-    <w:lsdException w:name="Placeholder Text" w:unhideWhenUsed="0"/>
-    <w:lsdException w:name="No Spacing" w:semiHidden="0" w:uiPriority="1" w:unhideWhenUsed="0" w:qFormat="1"/>
-    <w:lsdException w:name="Light Shading" w:semiHidden="0" w:uiPriority="60" w:unhideWhenUsed="0"/>
-    <w:lsdException w:name="Light List" w:semiHidden="0" w:uiPriority="61" w:unhideWhenUsed="0"/>
-    <w:lsdException w:name="Light Grid" w:semiHidden="0" w:uiPriority="62" w:unhideWhenUsed="0"/>
-    <w:lsdException w:name="Medium Shading 1" w:semiHidden="0" w:uiPriority="63" w:unhideWhenUsed="0"/>
-    <w:lsdException w:name="Medium Shading 2" w:semiHidden="0" w:uiPriority="64" w:unhideWhenUsed="0"/>
-    <w:lsdException w:name="Medium List 1" w:semiHidden="0" w:uiPriority="65" w:unhideWhenUsed="0"/>
-    <w:lsdException w:name="Medium List 2" w:semiHidden="0" w:uiPriority="66" w:unhideWhenUsed="0"/>
-    <w:lsdException w:name="Medium Grid 1" w:semiHidden="0" w:uiPriority="67" w:unhideWhenUsed="0"/>
-    <w:lsdException w:name="Medium Grid 2" w:semiHidden="0" w:uiPriority="68" w:unhideWhenUsed="0"/>
-    <w:lsdException w:name="Medium Grid 3" w:semiHidden="0" w:uiPriority="69" w:unhideWhenUsed="0"/>
-    <w:lsdException w:name="Dark List" w:semiHidden="0" w:uiPriority="70" w:unhideWhenUsed="0"/>
-    <w:lsdException w:name="Colorful Shading" w:semiHidden="0" w:uiPriority="71" w:unhideWhenUsed="0"/>
-    <w:lsdException w:name="Colorful List" w:semiHidden="0" w:uiPriority="72" w:unhideWhenUsed="0"/>
-    <w:lsdException w:name="Colorful Grid" w:semiHidden="0" w:uiPriority="73" w:unhideWhenUsed="0"/>
-    <w:lsdException w:name="Light Shading Accent 1" w:semiHidden="0" w:uiPriority="60" w:unhideWhenUsed="0"/>
-    <w:lsdException w:name="Light List Accent 1" w:semiHidden="0" w:uiPriority="61" w:unhideWhenUsed="0"/>
-    <w:lsdException w:name="Light Grid Accent 1" w:semiHidden="0" w:uiPriority="62" w:unhideWhenUsed="0"/>
-    <w:lsdException w:name="Medium Shading 1 Accent 1" w:semiHidden="0" w:uiPriority="63" w:unhideWhenUsed="0"/>
-    <w:lsdException w:name="Medium Shading 2 Accent 1" w:semiHidden="0" w:uiPriority="64" w:unhideWhenUsed="0"/>
-    <w:lsdException w:name="Medium List 1 Accent 1" w:semiHidden="0" w:uiPriority="65" w:unhideWhenUsed="0"/>
-    <w:lsdException w:name="Revision" w:unhideWhenUsed="0"/>
-    <w:lsdException w:name="List Paragraph" w:semiHidden="0" w:uiPriority="34" w:unhideWhenUsed="0" w:qFormat="1"/>
-    <w:lsdException w:name="Quote" w:semiHidden="0" w:uiPriority="29" w:unhideWhenUsed="0" w:qFormat="1"/>
-    <w:lsdException w:name="Intense Quote" w:semiHidden="0" w:uiPriority="30" w:unhideWhenUsed="0" w:qFormat="1"/>
-    <w:lsdException w:name="Medium List 2 Accent 1" w:semiHidden="0" w:uiPriority="66" w:unhideWhenUsed="0"/>
-    <w:lsdException w:name="Medium Grid 1 Accent 1" w:semiHidden="0" w:uiPriority="67" w:unhideWhenUsed="0"/>
-    <w:lsdException w:name="Medium Grid 2 Accent 1" w:semiHidden="0" w:uiPriority="68" w:unhideWhenUsed="0"/>
-    <w:lsdException w:name="Medium Grid 3 Accent 1" w:semiHidden="0" w:uiPriority="69" w:unhideWhenUsed="0"/>
-    <w:lsdException w:name="Dark List Accent 1" w:semiHidden="0" w:uiPriority="70" w:unhideWhenUsed="0"/>
-    <w:lsdException w:name="Colorful Shading Accent 1" w:semiHidden="0" w:uiPriority="71" w:unhideWhenUsed="0"/>
-    <w:lsdException w:name="Colorful List Accent 1" w:semiHidden="0" w:uiPriority="72" w:unhideWhenUsed="0"/>
-    <w:lsdException w:name="Colorful Grid Accent 1" w:semiHidden="0" w:uiPriority="73" w:unhideWhenUsed="0"/>
-    <w:lsdException w:name="Light Shading Accent 2" w:semiHidden="0" w:uiPriority="60" w:unhideWhenUsed="0"/>
-    <w:lsdException w:name="Light List Accent 2" w:semiHidden="0" w:uiPriority="61" w:unhideWhenUsed="0"/>
-    <w:lsdException w:name="Light Grid Accent 2" w:semiHidden="0" w:uiPriority="62" w:unhideWhenUsed="0"/>
-    <w:lsdException w:name="Medium Shading 1 Accent 2" w:semiHidden="0" w:uiPriority="63" w:unhideWhenUsed="0"/>
-    <w:lsdException w:name="Medium Shading 2 Accent 2" w:semiHidden="0" w:uiPriority="64" w:unhideWhenUsed="0"/>
-    <w:lsdException w:name="Medium List 1 Accent 2" w:semiHidden="0" w:uiPriority="65" w:unhideWhenUsed="0"/>
-    <w:lsdException w:name="Medium List 2 Accent 2" w:semiHidden="0" w:uiPriority="66" w:unhideWhenUsed="0"/>
-    <w:lsdException w:name="Medium Grid 1 Accent 2" w:semiHidden="0" w:uiPriority="67" w:unhideWhenUsed="0"/>
-    <w:lsdException w:name="Medium Grid 2 Accent 2" w:semiHidden="0" w:uiPriority="68" w:unhideWhenUsed="0"/>
-    <w:lsdException w:name="Medium Grid 3 Accent 2" w:semiHidden="0" w:uiPriority="69" w:unhideWhenUsed="0"/>
-    <w:lsdException w:name="Dark List Accent 2" w:semiHidden="0" w:uiPriority="70" w:unhideWhenUsed="0"/>
-    <w:lsdException w:name="Colorful Shading Accent 2" w:semiHidden="0" w:uiPriority="71" w:unhideWhenUsed="0"/>
-    <w:lsdException w:name="Colorful List Accent 2" w:semiHidden="0" w:uiPriority="72" w:unhideWhenUsed="0"/>
-    <w:lsdException w:name="Colorful Grid Accent 2" w:semiHidden="0" w:uiPriority="73" w:unhideWhenUsed="0"/>
-    <w:lsdException w:name="Light Shading Accent 3" w:semiHidden="0" w:uiPriority="60" w:unhideWhenUsed="0"/>
-    <w:lsdException w:name="Light List Accent 3" w:semiHidden="0" w:uiPriority="61" w:unhideWhenUsed="0"/>
-    <w:lsdException w:name="Light Grid Accent 3" w:semiHidden="0" w:uiPriority="62" w:unhideWhenUsed="0"/>
-    <w:lsdException w:name="Medium Shading 1 Accent 3" w:semiHidden="0" w:uiPriority="63" w:unhideWhenUsed="0"/>
-    <w:lsdException w:name="Medium Shading 2 Accent 3" w:semiHidden="0" w:uiPriority="64" w:unhideWhenUsed="0"/>
-    <w:lsdException w:name="Medium List 1 Accent 3" w:semiHidden="0" w:uiPriority="65" w:unhideWhenUsed="0"/>
-    <w:lsdException w:name="Medium List 2 Accent 3" w:semiHidden="0" w:uiPriority="66" w:unhideWhenUsed="0"/>
-    <w:lsdException w:name="Medium Grid 1 Accent 3" w:semiHidden="0" w:uiPriority="67" w:unhideWhenUsed="0"/>
-    <w:lsdException w:name="Medium Grid 2 Accent 3" w:semiHidden="0" w:uiPriority="68" w:unhideWhenUsed="0"/>
-    <w:lsdException w:name="Medium Grid 3 Accent 3" w:semiHidden="0" w:uiPriority="69" w:unhideWhenUsed="0"/>
-    <w:lsdException w:name="Dark List Accent 3" w:semiHidden="0" w:uiPriority="70" w:unhideWhenUsed="0"/>
-    <w:lsdException w:name="Colorful Shading Accent 3" w:semiHidden="0" w:uiPriority="71" w:unhideWhenUsed="0"/>
-    <w:lsdException w:name="Colorful List Accent 3" w:semiHidden="0" w:uiPriority="72" w:unhideWhenUsed="0"/>
-    <w:lsdException w:name="Colorful Grid Accent 3" w:semiHidden="0" w:uiPriority="73" w:unhideWhenUsed="0"/>
-    <w:lsdException w:name="Light Shading Accent 4" w:semiHidden="0" w:uiPriority="60" w:unhideWhenUsed="0"/>
-    <w:lsdException w:name="Light List Accent 4" w:semiHidden="0" w:uiPriority="61" w:unhideWhenUsed="0"/>
-    <w:lsdException w:name="Light Grid Accent 4" w:semiHidden="0" w:uiPriority="62" w:unhideWhenUsed="0"/>
-    <w:lsdException w:name="Medium Shading 1 Accent 4" w:semiHidden="0" w:uiPriority="63" w:unhideWhenUsed="0"/>
-    <w:lsdException w:name="Medium Shading 2 Accent 4" w:semiHidden="0" w:uiPriority="64" w:unhideWhenUsed="0"/>
-    <w:lsdException w:name="Medium List 1 Accent 4" w:semiHidden="0" w:uiPriority="65" w:unhideWhenUsed="0"/>
-    <w:lsdException w:name="Medium List 2 Accent 4" w:semiHidden="0" w:uiPriority="66" w:unhideWhenUsed="0"/>
-    <w:lsdException w:name="Medium Grid 1 Accent 4" w:semiHidden="0" w:uiPriority="67" w:unhideWhenUsed="0"/>
-    <w:lsdException w:name="Medium Grid 2 Accent 4" w:semiHidden="0" w:uiPriority="68" w:unhideWhenUsed="0"/>
-    <w:lsdException w:name="Medium Grid 3 Accent 4" w:semiHidden="0" w:uiPriority="69" w:unhideWhenUsed="0"/>
-    <w:lsdException w:name="Dark List Accent 4" w:semiHidden="0" w:uiPriority="70" w:unhideWhenUsed="0"/>
-    <w:lsdException w:name="Colorful Shading Accent 4" w:semiHidden="0" w:uiPriority="71" w:unhideWhenUsed="0"/>
-    <w:lsdException w:name="Colorful List Accent 4" w:semiHidden="0" w:uiPriority="72" w:unhideWhenUsed="0"/>
-    <w:lsdException w:name="Colorful Grid Accent 4" w:semiHidden="0" w:uiPriority="73" w:unhideWhenUsed="0"/>
-    <w:lsdException w:name="Light Shading Accent 5" w:semiHidden="0" w:uiPriority="60" w:unhideWhenUsed="0"/>
-    <w:lsdException w:name="Light List Accent 5" w:semiHidden="0" w:uiPriority="61" w:unhideWhenUsed="0"/>
-    <w:lsdException w:name="Light Grid Accent 5" w:semiHidden="0" w:uiPriority="62" w:unhideWhenUsed="0"/>
-    <w:lsdException w:name="Medium Shading 1 Accent 5" w:semiHidden="0" w:uiPriority="63" w:unhideWhenUsed="0"/>
-    <w:lsdException w:name="Medium Shading 2 Accent 5" w:semiHidden="0" w:uiPriority="64" w:unhideWhenUsed="0"/>
-    <w:lsdException w:name="Medium List 1 Accent 5" w:semiHidden="0" w:uiPriority="65" w:unhideWhenUsed="0"/>
-    <w:lsdException w:name="Medium List 2 Accent 5" w:semiHidden="0" w:uiPriority="66" w:unhideWhenUsed="0"/>
-    <w:lsdException w:name="Medium Grid 1 Accent 5" w:semiHidden="0" w:uiPriority="67" w:unhideWhenUsed="0"/>
-    <w:lsdException w:name="Medium Grid 2 Accent 5" w:semiHidden="0" w:uiPriority="68" w:unhideWhenUsed="0"/>
-    <w:lsdException w:name="Medium Grid 3 Accent 5" w:semiHidden="0" w:uiPriority="69" w:unhideWhenUsed="0"/>
-    <w:lsdException w:name="Dark List Accent 5" w:semiHidden="0" w:uiPriority="70" w:unhideWhenUsed="0"/>
-    <w:lsdException w:name="Colorful Shading Accent 5" w:semiHidden="0" w:uiPriority="71" w:unhideWhenUsed="0"/>
-    <w:lsdException w:name="Colorful List Accent 5" w:semiHidden="0" w:uiPriority="72" w:unhideWhenUsed="0"/>
-    <w:lsdException w:name="Colorful Grid Accent 5" w:semiHidden="0" w:uiPriority="73" w:unhideWhenUsed="0"/>
-    <w:lsdException w:name="Light Shading Accent 6" w:semiHidden="0" w:uiPriority="60" w:unhideWhenUsed="0"/>
-    <w:lsdException w:name="Light List Accent 6" w:semiHidden="0" w:uiPriority="61" w:unhideWhenUsed="0"/>
-    <w:lsdException w:name="Light Grid Accent 6" w:semiHidden="0" w:uiPriority="62" w:unhideWhenUsed="0"/>
-    <w:lsdException w:name="Medium Shading 1 Accent 6" w:semiHidden="0" w:uiPriority="63" w:unhideWhenUsed="0"/>
-    <w:lsdException w:name="Medium Shading 2 Accent 6" w:semiHidden="0" w:uiPriority="64" w:unhideWhenUsed="0"/>
-    <w:lsdException w:name="Medium List 1 Accent 6" w:semiHidden="0" w:uiPriority="65" w:unhideWhenUsed="0"/>
-    <w:lsdException w:name="Medium List 2 Accent 6" w:semiHidden="0" w:uiPriority="66" w:unhideWhenUsed="0"/>
-    <w:lsdException w:name="Medium Grid 1 Accent 6" w:semiHidden="0" w:uiPriority="67" w:unhideWhenUsed="0"/>
-    <w:lsdException w:name="Medium Grid 2 Accent 6" w:semiHidden="0" w:uiPriority="68" w:unhideWhenUsed="0"/>
-    <w:lsdException w:name="Medium Grid 3 Accent 6" w:semiHidden="0" w:uiPriority="69" w:unhideWhenUsed="0"/>
-    <w:lsdException w:name="Dark List Accent 6" w:semiHidden="0" w:uiPriority="70" w:unhideWhenUsed="0"/>
-    <w:lsdException w:name="Colorful Shading Accent 6" w:semiHidden="0" w:uiPriority="71" w:unhideWhenUsed="0"/>
-    <w:lsdException w:name="Colorful List Accent 6" w:semiHidden="0" w:uiPriority="72" w:unhideWhenUsed="0"/>
-    <w:lsdException w:name="Colorful Grid Accent 6" w:semiHidden="0" w:uiPriority="73" w:unhideWhenUsed="0"/>
-    <w:lsdException w:name="Subtle Emphasis" w:semiHidden="0" w:uiPriority="19" w:unhideWhenUsed="0" w:qFormat="1"/>
-    <w:lsdException w:name="Intense Emphasis" w:semiHidden="0" w:uiPriority="21" w:unhideWhenUsed="0" w:qFormat="1"/>
-    <w:lsdException w:name="Subtle Reference" w:semiHidden="0" w:uiPriority="31" w:unhideWhenUsed="0" w:qFormat="1"/>
-    <w:lsdException w:name="Intense Reference" w:semiHidden="0" w:uiPriority="32" w:unhideWhenUsed="0" w:qFormat="1"/>
-    <w:lsdException w:name="Book Title" w:semiHidden="0" w:uiPriority="33" w:unhideWhenUsed="0" w:qFormat="1"/>
-    <w:lsdException w:name="Bibliography" w:uiPriority="37"/>
-    <w:lsdException w:name="TOC Heading" w:uiPriority="39" w:qFormat="1"/>
+  <w:latentStyles w:defLockedState="0" w:defUIPriority="99" w:defSemiHidden="0" w:defUnhideWhenUsed="0" w:defQFormat="0" w:count="380">
+    <w:lsdException w:name="Normal" w:uiPriority="0" w:qFormat="1"/>
+    <w:lsdException w:name="heading 1" w:uiPriority="9" w:qFormat="1"/>
+    <w:lsdException w:name="heading 2" w:semiHidden="1" w:uiPriority="9" w:unhideWhenUsed="1" w:qFormat="1"/>
+    <w:lsdException w:name="heading 3" w:semiHidden="1" w:uiPriority="9" w:unhideWhenUsed="1" w:qFormat="1"/>
+    <w:lsdException w:name="heading 4" w:semiHidden="1" w:uiPriority="9" w:unhideWhenUsed="1" w:qFormat="1"/>
+    <w:lsdException w:name="heading 5" w:semiHidden="1" w:uiPriority="9" w:unhideWhenUsed="1" w:qFormat="1"/>
+    <w:lsdException w:name="heading 6" w:semiHidden="1" w:uiPriority="9" w:unhideWhenUsed="1" w:qFormat="1"/>
+    <w:lsdException w:name="heading 7" w:semiHidden="1" w:uiPriority="9" w:unhideWhenUsed="1" w:qFormat="1"/>
+    <w:lsdException w:name="heading 8" w:semiHidden="1" w:uiPriority="9" w:unhideWhenUsed="1" w:qFormat="1"/>
+    <w:lsdException w:name="heading 9" w:semiHidden="1" w:uiPriority="9" w:unhideWhenUsed="1" w:qFormat="1"/>
+    <w:lsdException w:name="index 1" w:semiHidden="1" w:unhideWhenUsed="1"/>
+    <w:lsdException w:name="index 2" w:semiHidden="1" w:unhideWhenUsed="1"/>
+    <w:lsdException w:name="index 3" w:semiHidden="1" w:unhideWhenUsed="1"/>
+    <w:lsdException w:name="index 4" w:semiHidden="1" w:unhideWhenUsed="1"/>
+    <w:lsdException w:name="index 5" w:semiHidden="1" w:unhideWhenUsed="1"/>
+    <w:lsdException w:name="index 6" w:semiHidden="1" w:unhideWhenUsed="1"/>
+    <w:lsdException w:name="index 7" w:semiHidden="1" w:unhideWhenUsed="1"/>
+    <w:lsdException w:name="index 8" w:semiHidden="1" w:unhideWhenUsed="1"/>
+    <w:lsdException w:name="index 9" w:semiHidden="1" w:unhideWhenUsed="1"/>
+    <w:lsdException w:name="toc 1" w:semiHidden="1" w:uiPriority="39" w:unhideWhenUsed="1"/>
+    <w:lsdException w:name="toc 2" w:semiHidden="1" w:uiPriority="39" w:unhideWhenUsed="1"/>
+    <w:lsdException w:name="toc 3" w:semiHidden="1" w:uiPriority="39" w:unhideWhenUsed="1"/>
+    <w:lsdException w:name="toc 4" w:semiHidden="1" w:uiPriority="39" w:unhideWhenUsed="1"/>
+    <w:lsdException w:name="toc 5" w:semiHidden="1" w:uiPriority="39" w:unhideWhenUsed="1"/>
+    <w:lsdException w:name="toc 6" w:semiHidden="1" w:uiPriority="39" w:unhideWhenUsed="1"/>
+    <w:lsdException w:name="toc 7" w:semiHidden="1" w:uiPriority="39" w:unhideWhenUsed="1"/>
+    <w:lsdException w:name="toc 8" w:semiHidden="1" w:uiPriority="39" w:unhideWhenUsed="1"/>
+    <w:lsdException w:name="toc 9" w:semiHidden="1" w:uiPriority="39" w:unhideWhenUsed="1"/>
+    <w:lsdException w:name="Normal Indent" w:semiHidden="1" w:unhideWhenUsed="1"/>
+    <w:lsdException w:name="footnote text" w:semiHidden="1" w:unhideWhenUsed="1"/>
+    <w:lsdException w:name="annotation text" w:semiHidden="1" w:unhideWhenUsed="1"/>
+    <w:lsdException w:name="header" w:semiHidden="1" w:unhideWhenUsed="1"/>
+    <w:lsdException w:name="footer" w:semiHidden="1" w:unhideWhenUsed="1"/>
+    <w:lsdException w:name="index heading" w:semiHidden="1" w:unhideWhenUsed="1"/>
+    <w:lsdException w:name="caption" w:semiHidden="1" w:uiPriority="35" w:unhideWhenUsed="1" w:qFormat="1"/>
+    <w:lsdException w:name="table of figures" w:semiHidden="1" w:unhideWhenUsed="1"/>
+    <w:lsdException w:name="envelope address" w:semiHidden="1" w:unhideWhenUsed="1"/>
+    <w:lsdException w:name="envelope return" w:semiHidden="1" w:unhideWhenUsed="1"/>
+    <w:lsdException w:name="footnote reference" w:semiHidden="1" w:unhideWhenUsed="1"/>
+    <w:lsdException w:name="annotation reference" w:semiHidden="1" w:unhideWhenUsed="1"/>
+    <w:lsdException w:name="line number" w:semiHidden="1" w:unhideWhenUsed="1"/>
+    <w:lsdException w:name="page number" w:semiHidden="1" w:unhideWhenUsed="1"/>
+    <w:lsdException w:name="endnote reference" w:semiHidden="1" w:unhideWhenUsed="1"/>
+    <w:lsdException w:name="endnote text" w:semiHidden="1" w:unhideWhenUsed="1"/>
+    <w:lsdException w:name="table of authorities" w:semiHidden="1" w:unhideWhenUsed="1"/>
+    <w:lsdException w:name="macro" w:semiHidden="1" w:unhideWhenUsed="1"/>
+    <w:lsdException w:name="toa heading" w:semiHidden="1" w:unhideWhenUsed="1"/>
+    <w:lsdException w:name="List" w:semiHidden="1" w:unhideWhenUsed="1"/>
+    <w:lsdException w:name="List Bullet" w:semiHidden="1" w:uiPriority="0" w:unhideWhenUsed="1"/>
+    <w:lsdException w:name="List Number" w:semiHidden="1" w:unhideWhenUsed="1"/>
+    <w:lsdException w:name="List 2" w:semiHidden="1" w:unhideWhenUsed="1"/>
+    <w:lsdException w:name="List 3" w:semiHidden="1" w:unhideWhenUsed="1"/>
+    <w:lsdException w:name="List 4" w:semiHidden="1" w:unhideWhenUsed="1"/>
+    <w:lsdException w:name="List 5" w:semiHidden="1" w:unhideWhenUsed="1"/>
+    <w:lsdException w:name="List Bullet 2" w:semiHidden="1" w:unhideWhenUsed="1"/>
+    <w:lsdException w:name="List Bullet 3" w:semiHidden="1" w:unhideWhenUsed="1"/>
+    <w:lsdException w:name="List Bullet 4" w:semiHidden="1" w:unhideWhenUsed="1"/>
+    <w:lsdException w:name="List Bullet 5" w:semiHidden="1" w:unhideWhenUsed="1"/>
+    <w:lsdException w:name="List Number 2" w:semiHidden="1" w:unhideWhenUsed="1"/>
+    <w:lsdException w:name="List Number 3" w:semiHidden="1" w:unhideWhenUsed="1"/>
+    <w:lsdException w:name="List Number 4" w:semiHidden="1" w:unhideWhenUsed="1"/>
+    <w:lsdException w:name="List Number 5" w:semiHidden="1" w:unhideWhenUsed="1"/>
+    <w:lsdException w:name="Title" w:uiPriority="10" w:qFormat="1"/>
+    <w:lsdException w:name="Closing" w:semiHidden="1" w:unhideWhenUsed="1"/>
+    <w:lsdException w:name="Signature" w:semiHidden="1" w:unhideWhenUsed="1"/>
+    <w:lsdException w:name="Default Paragraph Font" w:semiHidden="1" w:uiPriority="1" w:unhideWhenUsed="1"/>
+    <w:lsdException w:name="Body Text" w:semiHidden="1" w:uiPriority="0" w:unhideWhenUsed="1"/>
+    <w:lsdException w:name="Body Text Indent" w:semiHidden="1" w:unhideWhenUsed="1"/>
+    <w:lsdException w:name="List Continue" w:semiHidden="1" w:unhideWhenUsed="1"/>
+    <w:lsdException w:name="List Continue 2" w:semiHidden="1" w:unhideWhenUsed="1"/>
+    <w:lsdException w:name="List Continue 3" w:semiHidden="1" w:unhideWhenUsed="1"/>
+    <w:lsdException w:name="List Continue 4" w:semiHidden="1" w:unhideWhenUsed="1"/>
+    <w:lsdException w:name="List Continue 5" w:semiHidden="1" w:unhideWhenUsed="1"/>
+    <w:lsdException w:name="Message Header" w:semiHidden="1" w:unhideWhenUsed="1"/>
+    <w:lsdException w:name="Subtitle" w:uiPriority="11" w:qFormat="1"/>
+    <w:lsdException w:name="Salutation" w:semiHidden="1" w:unhideWhenUsed="1"/>
+    <w:lsdException w:name="Date" w:semiHidden="1" w:unhideWhenUsed="1"/>
+    <w:lsdException w:name="Body Text First Indent" w:semiHidden="1" w:unhideWhenUsed="1"/>
+    <w:lsdException w:name="Body Text First Indent 2" w:semiHidden="1" w:unhideWhenUsed="1"/>
+    <w:lsdException w:name="Note Heading" w:semiHidden="1" w:unhideWhenUsed="1"/>
+    <w:lsdException w:name="Body Text 2" w:semiHidden="1" w:unhideWhenUsed="1"/>
+    <w:lsdException w:name="Body Text 3" w:semiHidden="1" w:unhideWhenUsed="1"/>
+    <w:lsdException w:name="Body Text Indent 2" w:semiHidden="1" w:unhideWhenUsed="1"/>
+    <w:lsdException w:name="Body Text Indent 3" w:semiHidden="1" w:unhideWhenUsed="1"/>
+    <w:lsdException w:name="Block Text" w:semiHidden="1" w:unhideWhenUsed="1"/>
+    <w:lsdException w:name="Hyperlink" w:semiHidden="1" w:unhideWhenUsed="1"/>
+    <w:lsdException w:name="FollowedHyperlink" w:semiHidden="1" w:unhideWhenUsed="1"/>
+    <w:lsdException w:name="Strong" w:uiPriority="22" w:qFormat="1"/>
+    <w:lsdException w:name="Emphasis" w:uiPriority="20" w:qFormat="1"/>
+    <w:lsdException w:name="Document Map" w:semiHidden="1" w:unhideWhenUsed="1"/>
+    <w:lsdException w:name="Plain Text" w:semiHidden="1" w:unhideWhenUsed="1"/>
+    <w:lsdException w:name="E-mail Signature" w:semiHidden="1" w:unhideWhenUsed="1"/>
+    <w:lsdException w:name="HTML Top of Form" w:semiHidden="1" w:unhideWhenUsed="1"/>
+    <w:lsdException w:name="HTML Bottom of Form" w:semiHidden="1" w:unhideWhenUsed="1"/>
+    <w:lsdException w:name="Normal (Web)" w:semiHidden="1" w:unhideWhenUsed="1"/>
+    <w:lsdException w:name="HTML Acronym" w:semiHidden="1" w:unhideWhenUsed="1"/>
+    <w:lsdException w:name="HTML Address" w:semiHidden="1" w:unhideWhenUsed="1"/>
+    <w:lsdException w:name="HTML Cite" w:semiHidden="1" w:unhideWhenUsed="1"/>
+    <w:lsdException w:name="HTML Code" w:semiHidden="1" w:unhideWhenUsed="1"/>
+    <w:lsdException w:name="HTML Definition" w:semiHidden="1" w:unhideWhenUsed="1"/>
+    <w:lsdException w:name="HTML Keyboard" w:semiHidden="1" w:unhideWhenUsed="1"/>
+    <w:lsdException w:name="HTML Preformatted" w:semiHidden="1" w:unhideWhenUsed="1"/>
+    <w:lsdException w:name="HTML Sample" w:semiHidden="1" w:unhideWhenUsed="1"/>
+    <w:lsdException w:name="HTML Typewriter" w:semiHidden="1" w:unhideWhenUsed="1"/>
+    <w:lsdException w:name="HTML Variable" w:semiHidden="1" w:unhideWhenUsed="1"/>
+    <w:lsdException w:name="Normal Table" w:semiHidden="1" w:unhideWhenUsed="1"/>
+    <w:lsdException w:name="annotation subject" w:semiHidden="1" w:unhideWhenUsed="1"/>
+    <w:lsdException w:name="No List" w:semiHidden="1" w:unhideWhenUsed="1"/>
+    <w:lsdException w:name="Outline List 1" w:semiHidden="1" w:unhideWhenUsed="1"/>
+    <w:lsdException w:name="Outline List 2" w:semiHidden="1" w:unhideWhenUsed="1"/>
+    <w:lsdException w:name="Outline List 3" w:semiHidden="1" w:unhideWhenUsed="1"/>
+    <w:lsdException w:name="Table Simple 1" w:semiHidden="1" w:unhideWhenUsed="1"/>
+    <w:lsdException w:name="Table Simple 2" w:semiHidden="1" w:unhideWhenUsed="1"/>
+    <w:lsdException w:name="Table Simple 3" w:semiHidden="1" w:unhideWhenUsed="1"/>
+    <w:lsdException w:name="Table Classic 1" w:semiHidden="1" w:unhideWhenUsed="1"/>
+    <w:lsdException w:name="Table Classic 2" w:semiHidden="1" w:unhideWhenUsed="1"/>
+    <w:lsdException w:name="Table Classic 3" w:semiHidden="1" w:unhideWhenUsed="1"/>
+    <w:lsdException w:name="Table Classic 4" w:semiHidden="1" w:unhideWhenUsed="1"/>
+    <w:lsdException w:name="Table Colorful 1" w:semiHidden="1" w:unhideWhenUsed="1"/>
+    <w:lsdException w:name="Table Colorful 2" w:semiHidden="1" w:unhideWhenUsed="1"/>
+    <w:lsdException w:name="Table Colorful 3" w:semiHidden="1" w:unhideWhenUsed="1"/>
+    <w:lsdException w:name="Table Columns 1" w:semiHidden="1" w:unhideWhenUsed="1"/>
+    <w:lsdException w:name="Table Columns 2" w:semiHidden="1" w:unhideWhenUsed="1"/>
+    <w:lsdException w:name="Table Columns 3" w:semiHidden="1" w:unhideWhenUsed="1"/>
+    <w:lsdException w:name="Table Columns 4" w:semiHidden="1" w:unhideWhenUsed="1"/>
+    <w:lsdException w:name="Table Columns 5" w:semiHidden="1" w:unhideWhenUsed="1"/>
+    <w:lsdException w:name="Table Grid 1" w:semiHidden="1" w:unhideWhenUsed="1"/>
+    <w:lsdException w:name="Table Grid 2" w:semiHidden="1" w:unhideWhenUsed="1"/>
+    <w:lsdException w:name="Table Grid 3" w:semiHidden="1" w:unhideWhenUsed="1"/>
+    <w:lsdException w:name="Table Grid 4" w:semiHidden="1" w:unhideWhenUsed="1"/>
+    <w:lsdException w:name="Table Grid 5" w:semiHidden="1" w:unhideWhenUsed="1"/>
+    <w:lsdException w:name="Table Grid 6" w:semiHidden="1" w:unhideWhenUsed="1"/>
+    <w:lsdException w:name="Table Grid 7" w:semiHidden="1" w:unhideWhenUsed="1"/>
+    <w:lsdException w:name="Table Grid 8" w:semiHidden="1" w:unhideWhenUsed="1"/>
+    <w:lsdException w:name="Table List 1" w:semiHidden="1" w:unhideWhenUsed="1"/>
+    <w:lsdException w:name="Table List 2" w:semiHidden="1" w:unhideWhenUsed="1"/>
+    <w:lsdException w:name="Table List 3" w:semiHidden="1" w:unhideWhenUsed="1"/>
+    <w:lsdException w:name="Table List 4" w:semiHidden="1" w:unhideWhenUsed="1"/>
+    <w:lsdException w:name="Table List 5" w:semiHidden="1" w:unhideWhenUsed="1"/>
+    <w:lsdException w:name="Table List 6" w:semiHidden="1" w:unhideWhenUsed="1"/>
+    <w:lsdException w:name="Table List 7" w:semiHidden="1" w:unhideWhenUsed="1"/>
+    <w:lsdException w:name="Table List 8" w:semiHidden="1" w:unhideWhenUsed="1"/>
+    <w:lsdException w:name="Table 3D effects 1" w:semiHidden="1" w:unhideWhenUsed="1"/>
+    <w:lsdException w:name="Table 3D effects 2" w:semiHidden="1" w:unhideWhenUsed="1"/>
+    <w:lsdException w:name="Table 3D effects 3" w:semiHidden="1" w:unhideWhenUsed="1"/>
+    <w:lsdException w:name="Table Contemporary" w:semiHidden="1" w:unhideWhenUsed="1"/>
+    <w:lsdException w:name="Table Elegant" w:semiHidden="1" w:unhideWhenUsed="1"/>
+    <w:lsdException w:name="Table Professional" w:semiHidden="1" w:unhideWhenUsed="1"/>
+    <w:lsdException w:name="Table Subtle 1" w:semiHidden="1" w:unhideWhenUsed="1"/>
+    <w:lsdException w:name="Table Subtle 2" w:semiHidden="1" w:unhideWhenUsed="1"/>
+    <w:lsdException w:name="Table Web 1" w:semiHidden="1" w:unhideWhenUsed="1"/>
+    <w:lsdException w:name="Table Web 2" w:semiHidden="1" w:unhideWhenUsed="1"/>
+    <w:lsdException w:name="Table Web 3" w:semiHidden="1" w:unhideWhenUsed="1"/>
+    <w:lsdException w:name="Balloon Text" w:semiHidden="1" w:unhideWhenUsed="1"/>
+    <w:lsdException w:name="Table Grid" w:uiPriority="59"/>
+    <w:lsdException w:name="Table Theme" w:semiHidden="1" w:unhideWhenUsed="1"/>
+    <w:lsdException w:name="Placeholder Text" w:semiHidden="1"/>
+    <w:lsdException w:name="No Spacing" w:uiPriority="1" w:qFormat="1"/>
+    <w:lsdException w:name="Light Shading" w:uiPriority="60"/>
+    <w:lsdException w:name="Light List" w:uiPriority="61"/>
+    <w:lsdException w:name="Light Grid" w:uiPriority="62"/>
+    <w:lsdException w:name="Medium Shading 1" w:uiPriority="63"/>
+    <w:lsdException w:name="Medium Shading 2" w:uiPriority="64"/>
+    <w:lsdException w:name="Medium List 1" w:uiPriority="65"/>
+    <w:lsdException w:name="Medium List 2" w:uiPriority="66"/>
+    <w:lsdException w:name="Medium Grid 1" w:uiPriority="67"/>
+    <w:lsdException w:name="Medium Grid 2" w:uiPriority="68"/>
+    <w:lsdException w:name="Medium Grid 3" w:uiPriority="69"/>
+    <w:lsdException w:name="Dark List" w:uiPriority="70"/>
+    <w:lsdException w:name="Colorful Shading" w:uiPriority="71"/>
+    <w:lsdException w:name="Colorful List" w:uiPriority="72"/>
+    <w:lsdException w:name="Colorful Grid" w:uiPriority="73"/>
+    <w:lsdException w:name="Light Shading Accent 1" w:uiPriority="60"/>
+    <w:lsdException w:name="Light List Accent 1" w:uiPriority="61"/>
+    <w:lsdException w:name="Light Grid Accent 1" w:uiPriority="62"/>
+    <w:lsdException w:name="Medium Shading 1 Accent 1" w:uiPriority="63"/>
+    <w:lsdException w:name="Medium Shading 2 Accent 1" w:uiPriority="64"/>
+    <w:lsdException w:name="Medium List 1 Accent 1" w:uiPriority="65"/>
+    <w:lsdException w:name="Revision" w:semiHidden="1"/>
+    <w:lsdException w:name="List Paragraph" w:uiPriority="34" w:qFormat="1"/>
+    <w:lsdException w:name="Quote" w:uiPriority="29" w:qFormat="1"/>
+    <w:lsdException w:name="Intense Quote" w:uiPriority="30" w:qFormat="1"/>
+    <w:lsdException w:name="Medium List 2 Accent 1" w:uiPriority="66"/>
+    <w:lsdException w:name="Medium Grid 1 Accent 1" w:uiPriority="67"/>
+    <w:lsdException w:name="Medium Grid 2 Accent 1" w:uiPriority="68"/>
+    <w:lsdException w:name="Medium Grid 3 Accent 1" w:uiPriority="69"/>
+    <w:lsdException w:name="Dark List Accent 1" w:uiPriority="70"/>
+    <w:lsdException w:name="Colorful Shading Accent 1" w:uiPriority="71"/>
+    <w:lsdException w:name="Colorful List Accent 1" w:uiPriority="72"/>
+    <w:lsdException w:name="Colorful Grid Accent 1" w:uiPriority="73"/>
+    <w:lsdException w:name="Light Shading Accent 2" w:uiPriority="60"/>
+    <w:lsdException w:name="Light List Accent 2" w:uiPriority="61"/>
+    <w:lsdException w:name="Light Grid Accent 2" w:uiPriority="62"/>
+    <w:lsdException w:name="Medium Shading 1 Accent 2" w:uiPriority="63"/>
+    <w:lsdException w:name="Medium Shading 2 Accent 2" w:uiPriority="64"/>
+    <w:lsdException w:name="Medium List 1 Accent 2" w:uiPriority="65"/>
+    <w:lsdException w:name="Medium List 2 Accent 2" w:uiPriority="66"/>
+    <w:lsdException w:name="Medium Grid 1 Accent 2" w:uiPriority="67"/>
+    <w:lsdException w:name="Medium Grid 2 Accent 2" w:uiPriority="68"/>
+    <w:lsdException w:name="Medium Grid 3 Accent 2" w:uiPriority="69"/>
+    <w:lsdException w:name="Dark List Accent 2" w:uiPriority="70"/>
+    <w:lsdException w:name="Colorful Shading Accent 2" w:uiPriority="71"/>
+    <w:lsdException w:name="Colorful List Accent 2" w:uiPriority="72"/>
+    <w:lsdException w:name="Colorful Grid Accent 2" w:uiPriority="73"/>
+    <w:lsdException w:name="Light Shading Accent 3" w:uiPriority="60"/>
+    <w:lsdException w:name="Light List Accent 3" w:uiPriority="61"/>
+    <w:lsdException w:name="Light Grid Accent 3" w:uiPriority="62"/>
+    <w:lsdException w:name="Medium Shading 1 Accent 3" w:uiPriority="63"/>
+    <w:lsdException w:name="Medium Shading 2 Accent 3" w:uiPriority="64"/>
+    <w:lsdException w:name="Medium List 1 Accent 3" w:uiPriority="65"/>
+    <w:lsdException w:name="Medium List 2 Accent 3" w:uiPriority="66"/>
+    <w:lsdException w:name="Medium Grid 1 Accent 3" w:uiPriority="67"/>
+    <w:lsdException w:name="Medium Grid 2 Accent 3" w:uiPriority="68"/>
+    <w:lsdException w:name="Medium Grid 3 Accent 3" w:uiPriority="69"/>
+    <w:lsdException w:name="Dark List Accent 3" w:uiPriority="70"/>
+    <w:lsdException w:name="Colorful Shading Accent 3" w:uiPriority="71"/>
+    <w:lsdException w:name="Colorful List Accent 3" w:uiPriority="72"/>
+    <w:lsdException w:name="Colorful Grid Accent 3" w:uiPriority="73"/>
+    <w:lsdException w:name="Light Shading Accent 4" w:uiPriority="60"/>
+    <w:lsdException w:name="Light List Accent 4" w:uiPriority="61"/>
+    <w:lsdException w:name="Light Grid Accent 4" w:uiPriority="62"/>
+    <w:lsdException w:name="Medium Shading 1 Accent 4" w:uiPriority="63"/>
+    <w:lsdException w:name="Medium Shading 2 Accent 4" w:uiPriority="64"/>
+    <w:lsdException w:name="Medium List 1 Accent 4" w:uiPriority="65"/>
+    <w:lsdException w:name="Medium List 2 Accent 4" w:uiPriority="66"/>
+    <w:lsdException w:name="Medium Grid 1 Accent 4" w:uiPriority="67"/>
+    <w:lsdException w:name="Medium Grid 2 Accent 4" w:uiPriority="68"/>
+    <w:lsdException w:name="Medium Grid 3 Accent 4" w:uiPriority="69"/>
+    <w:lsdException w:name="Dark List Accent 4" w:uiPriority="70"/>
+    <w:lsdException w:name="Colorful Shading Accent 4" w:uiPriority="71"/>
+    <w:lsdException w:name="Colorful List Accent 4" w:uiPriority="72"/>
+    <w:lsdException w:name="Colorful Grid Accent 4" w:uiPriority="73"/>
+    <w:lsdException w:name="Light Shading Accent 5" w:uiPriority="60"/>
+    <w:lsdException w:name="Light List Accent 5" w:uiPriority="61"/>
+    <w:lsdException w:name="Light Grid Accent 5" w:uiPriority="62"/>
+    <w:lsdException w:name="Medium Shading 1 Accent 5" w:uiPriority="63"/>
+    <w:lsdException w:name="Medium Shading 2 Accent 5" w:uiPriority="64"/>
+    <w:lsdException w:name="Medium List 1 Accent 5" w:uiPriority="65"/>
+    <w:lsdException w:name="Medium List 2 Accent 5" w:uiPriority="66"/>
+    <w:lsdException w:name="Medium Grid 1 Accent 5" w:uiPriority="67"/>
+    <w:lsdException w:name="Medium Grid 2 Accent 5" w:uiPriority="68"/>
+    <w:lsdException w:name="Medium Grid 3 Accent 5" w:uiPriority="69"/>
+    <w:lsdException w:name="Dark List Accent 5" w:uiPriority="70"/>
+    <w:lsdException w:name="Colorful Shading Accent 5" w:uiPriority="71"/>
+    <w:lsdException w:name="Colorful List Accent 5" w:uiPriority="72"/>
+    <w:lsdException w:name="Colorful Grid Accent 5" w:uiPriority="73"/>
+    <w:lsdException w:name="Light Shading Accent 6" w:uiPriority="60"/>
+    <w:lsdException w:name="Light List Accent 6" w:uiPriority="61"/>
+    <w:lsdException w:name="Light Grid Accent 6" w:uiPriority="62"/>
+    <w:lsdException w:name="Medium Shading 1 Accent 6" w:uiPriority="63"/>
+    <w:lsdException w:name="Medium Shading 2 Accent 6" w:uiPriority="64"/>
+    <w:lsdException w:name="Medium List 1 Accent 6" w:uiPriority="65"/>
+    <w:lsdException w:name="Medium List 2 Accent 6" w:uiPriority="66"/>
+    <w:lsdException w:name="Medium Grid 1 Accent 6" w:uiPriority="67"/>
+    <w:lsdException w:name="Medium Grid 2 Accent 6" w:uiPriority="68"/>
+    <w:lsdException w:name="Medium Grid 3 Accent 6" w:uiPriority="69"/>
+    <w:lsdException w:name="Dark List Accent 6" w:uiPriority="70"/>
+    <w:lsdException w:name="Colorful Shading Accent 6" w:uiPriority="71"/>
+    <w:lsdException w:name="Colorful List Accent 6" w:uiPriority="72"/>
+    <w:lsdException w:name="Colorful Grid Accent 6" w:uiPriority="73"/>
+    <w:lsdException w:name="Subtle Emphasis" w:uiPriority="19" w:qFormat="1"/>
+    <w:lsdException w:name="Intense Emphasis" w:uiPriority="21" w:qFormat="1"/>
+    <w:lsdException w:name="Subtle Reference" w:uiPriority="31" w:qFormat="1"/>
+    <w:lsdException w:name="Intense Reference" w:uiPriority="32" w:qFormat="1"/>
+    <w:lsdException w:name="Book Title" w:uiPriority="33" w:qFormat="1"/>
+    <w:lsdException w:name="Bibliography" w:semiHidden="1" w:uiPriority="37" w:unhideWhenUsed="1"/>
+    <w:lsdException w:name="TOC Heading" w:semiHidden="1" w:uiPriority="39" w:unhideWhenUsed="1" w:qFormat="1"/>
+    <w:lsdException w:name="Plain Table 1" w:uiPriority="41"/>
+    <w:lsdException w:name="Plain Table 2" w:uiPriority="42"/>
+    <w:lsdException w:name="Plain Table 3" w:uiPriority="43"/>
+    <w:lsdException w:name="Plain Table 4" w:uiPriority="44"/>
+    <w:lsdException w:name="Plain Table 5" w:uiPriority="45"/>
+    <w:lsdException w:name="Grid Table Light" w:uiPriority="40"/>
+    <w:lsdException w:name="Grid Table 1 Light" w:uiPriority="46"/>
+    <w:lsdException w:name="Grid Table 2" w:uiPriority="47"/>
+    <w:lsdException w:name="Grid Table 3" w:uiPriority="48"/>
+    <w:lsdException w:name="Grid Table 4" w:uiPriority="49"/>
+    <w:lsdException w:name="Grid Table 5 Dark" w:uiPriority="50"/>
+    <w:lsdException w:name="Grid Table 6 Colorful" w:uiPriority="51"/>
+    <w:lsdException w:name="Grid Table 7 Colorful" w:uiPriority="52"/>
+    <w:lsdException w:name="Grid Table 1 Light Accent 1" w:uiPriority="46"/>
+    <w:lsdException w:name="Grid Table 2 Accent 1" w:uiPriority="47"/>
+    <w:lsdException w:name="Grid Table 3 Accent 1" w:uiPriority="48"/>
+    <w:lsdException w:name="Grid Table 4 Accent 1" w:uiPriority="49"/>
+    <w:lsdException w:name="Grid Table 5 Dark Accent 1" w:uiPriority="50"/>
+    <w:lsdException w:name="Grid Table 6 Colorful Accent 1" w:uiPriority="51"/>
+    <w:lsdException w:name="Grid Table 7 Colorful Accent 1" w:uiPriority="52"/>
+    <w:lsdException w:name="Grid Table 1 Light Accent 2" w:uiPriority="46"/>
+    <w:lsdException w:name="Grid Table 2 Accent 2" w:uiPriority="47"/>
+    <w:lsdException w:name="Grid Table 3 Accent 2" w:uiPriority="48"/>
+    <w:lsdException w:name="Grid Table 4 Accent 2" w:uiPriority="49"/>
+    <w:lsdException w:name="Grid Table 5 Dark Accent 2" w:uiPriority="50"/>
+    <w:lsdException w:name="Grid Table 6 Colorful Accent 2" w:uiPriority="51"/>
+    <w:lsdException w:name="Grid Table 7 Colorful Accent 2" w:uiPriority="52"/>
+    <w:lsdException w:name="Grid Table 1 Light Accent 3" w:uiPriority="46"/>
+    <w:lsdException w:name="Grid Table 2 Accent 3" w:uiPriority="47"/>
+    <w:lsdException w:name="Grid Table 3 Accent 3" w:uiPriority="48"/>
+    <w:lsdException w:name="Grid Table 4 Accent 3" w:uiPriority="49"/>
+    <w:lsdException w:name="Grid Table 5 Dark Accent 3" w:uiPriority="50"/>
+    <w:lsdException w:name="Grid Table 6 Colorful Accent 3" w:uiPriority="51"/>
+    <w:lsdException w:name="Grid Table 7 Colorful Accent 3" w:uiPriority="52"/>
+    <w:lsdException w:name="Grid Table 1 Light Accent 4" w:uiPriority="46"/>
+    <w:lsdException w:name="Grid Table 2 Accent 4" w:uiPriority="47"/>
+    <w:lsdException w:name="Grid Table 3 Accent 4" w:uiPriority="48"/>
+    <w:lsdException w:name="Grid Table 4 Accent 4" w:uiPriority="49"/>
+    <w:lsdException w:name="Grid Table 5 Dark Accent 4" w:uiPriority="50"/>
+    <w:lsdException w:name="Grid Table 6 Colorful Accent 4" w:uiPriority="51"/>
+    <w:lsdException w:name="Grid Table 7 Colorful Accent 4" w:uiPriority="52"/>
+    <w:lsdException w:name="Grid Table 1 Light Accent 5" w:uiPriority="46"/>
+    <w:lsdException w:name="Grid Table 2 Accent 5" w:uiPriority="47"/>
+    <w:lsdException w:name="Grid Table 3 Accent 5" w:uiPriority="48"/>
+    <w:lsdException w:name="Grid Table 4 Accent 5" w:uiPriority="49"/>
+    <w:lsdException w:name="Grid Table 5 Dark Accent 5" w:uiPriority="50"/>
+    <w:lsdException w:name="Grid Table 6 Colorful Accent 5" w:uiPriority="51"/>
+    <w:lsdException w:name="Grid Table 7 Colorful Accent 5" w:uiPriority="52"/>
+    <w:lsdException w:name="Grid Table 1 Light Accent 6" w:uiPriority="46"/>
+    <w:lsdException w:name="Grid Table 2 Accent 6" w:uiPriority="47"/>
+    <w:lsdException w:name="Grid Table 3 Accent 6" w:uiPriority="48"/>
+    <w:lsdException w:name="Grid Table 4 Accent 6" w:uiPriority="49"/>
+    <w:lsdException w:name="Grid Table 5 Dark Accent 6" w:uiPriority="50"/>
+    <w:lsdException w:name="Grid Table 6 Colorful Accent 6" w:uiPriority="51"/>
+    <w:lsdException w:name="Grid Table 7 Colorful Accent 6" w:uiPriority="52"/>
+    <w:lsdException w:name="List Table 1 Light" w:uiPriority="46"/>
+    <w:lsdException w:name="List Table 2" w:uiPriority="47"/>
+    <w:lsdException w:name="List Table 3" w:uiPriority="48"/>
+    <w:lsdException w:name="List Table 4" w:uiPriority="49"/>
+    <w:lsdException w:name="List Table 5 Dark" w:uiPriority="50"/>
+    <w:lsdException w:name="List Table 6 Colorful" w:uiPriority="51"/>
+    <w:lsdException w:name="List Table 7 Colorful" w:uiPriority="52"/>
+    <w:lsdException w:name="List Table 1 Light Accent 1" w:uiPriority="46"/>
+    <w:lsdException w:name="List Table 2 Accent 1" w:uiPriority="47"/>
+    <w:lsdException w:name="List Table 3 Accent 1" w:uiPriority="48"/>
+    <w:lsdException w:name="List Table 4 Accent 1" w:uiPriority="49"/>
+    <w:lsdException w:name="List Table 5 Dark Accent 1" w:uiPriority="50"/>
+    <w:lsdException w:name="List Table 6 Colorful Accent 1" w:uiPriority="51"/>
+    <w:lsdException w:name="List Table 7 Colorful Accent 1" w:uiPriority="52"/>
+    <w:lsdException w:name="List Table 1 Light Accent 2" w:uiPriority="46"/>
+    <w:lsdException w:name="List Table 2 Accent 2" w:uiPriority="47"/>
+    <w:lsdException w:name="List Table 3 Accent 2" w:uiPriority="48"/>
+    <w:lsdException w:name="List Table 4 Accent 2" w:uiPriority="49"/>
+    <w:lsdException w:name="List Table 5 Dark Accent 2" w:uiPriority="50"/>
+    <w:lsdException w:name="List Table 6 Colorful Accent 2" w:uiPriority="51"/>
+    <w:lsdException w:name="List Table 7 Colorful Accent 2" w:uiPriority="52"/>
+    <w:lsdException w:name="List Table 1 Light Accent 3" w:uiPriority="46"/>
+    <w:lsdException w:name="List Table 2 Accent 3" w:uiPriority="47"/>
+    <w:lsdException w:name="List Table 3 Accent 3" w:uiPriority="48"/>
+    <w:lsdException w:name="List Table 4 Accent 3" w:uiPriority="49"/>
+    <w:lsdException w:name="List Table 5 Dark Accent 3" w:uiPriority="50"/>
+    <w:lsdException w:name="List Table 6 Colorful Accent 3" w:uiPriority="51"/>
+    <w:lsdException w:name="List Table 7 Colorful Accent 3" w:uiPriority="52"/>
+    <w:lsdException w:name="List Table 1 Light Accent 4" w:uiPriority="46"/>
+    <w:lsdException w:name="List Table 2 Accent 4" w:uiPriority="47"/>
+    <w:lsdException w:name="List Table 3 Accent 4" w:uiPriority="48"/>
+    <w:lsdException w:name="List Table 4 Accent 4" w:uiPriority="49"/>
+    <w:lsdException w:name="List Table 5 Dark Accent 4" w:uiPriority="50"/>
+    <w:lsdException w:name="List Table 6 Colorful Accent 4" w:uiPriority="51"/>
+    <w:lsdException w:name="List Table 7 Colorful Accent 4" w:uiPriority="52"/>
+    <w:lsdException w:name="List Table 1 Light Accent 5" w:uiPriority="46"/>
+    <w:lsdException w:name="List Table 2 Accent 5" w:uiPriority="47"/>
+    <w:lsdException w:name="List Table 3 Accent 5" w:uiPriority="48"/>
+    <w:lsdException w:name="List Table 4 Accent 5" w:uiPriority="49"/>
+    <w:lsdException w:name="List Table 5 Dark Accent 5" w:uiPriority="50"/>
+    <w:lsdException w:name="List Table 6 Colorful Accent 5" w:uiPriority="51"/>
+    <w:lsdException w:name="List Table 7 Colorful Accent 5" w:uiPriority="52"/>
+    <w:lsdException w:name="List Table 1 Light Accent 6" w:uiPriority="46"/>
+    <w:lsdException w:name="List Table 2 Accent 6" w:uiPriority="47"/>
+    <w:lsdException w:name="List Table 3 Accent 6" w:uiPriority="48"/>
+    <w:lsdException w:name="List Table 4 Accent 6" w:uiPriority="49"/>
+    <w:lsdException w:name="List Table 5 Dark Accent 6" w:uiPriority="50"/>
+    <w:lsdException w:name="List Table 6 Colorful Accent 6" w:uiPriority="51"/>
+    <w:lsdException w:name="List Table 7 Colorful Accent 6" w:uiPriority="52"/>
   </w:latentStyles>
   <w:style w:type="paragraph" w:default="1" w:styleId="Normal">
     <w:name w:val="Normal"/>
@@ -6823,10 +5213,10 @@
     <w:semiHidden/>
     <w:unhideWhenUsed/>
   </w:style>
-  <w:style w:type="paragraph" w:styleId="Textodecuerpo">
+  <w:style w:type="paragraph" w:styleId="Textoindependiente">
     <w:name w:val="Body Text"/>
     <w:basedOn w:val="Normal"/>
-    <w:link w:val="TextodecuerpoCar"/>
+    <w:link w:val="TextoindependienteCar"/>
     <w:pPr>
       <w:spacing w:after="200"/>
     </w:pPr>
@@ -6837,10 +5227,10 @@
       <w:lang w:val="fr-FR" w:eastAsia="en-US"/>
     </w:rPr>
   </w:style>
-  <w:style w:type="character" w:customStyle="1" w:styleId="TextodecuerpoCar">
-    <w:name w:val="Texto de cuerpo Car"/>
+  <w:style w:type="character" w:customStyle="1" w:styleId="TextoindependienteCar">
+    <w:name w:val="Texto independiente Car"/>
     <w:basedOn w:val="Fuentedeprrafopredeter"/>
-    <w:link w:val="Textodecuerpo"/>
+    <w:link w:val="Textoindependiente"/>
     <w:rPr>
       <w:rFonts w:eastAsiaTheme="minorHAnsi"/>
       <w:sz w:val="20"/>
@@ -6912,291 +5302,8 @@
 </w:styles>
 </file>
 
-<file path=word/glossary/stylesWithEffects.xml><?xml version="1.0" encoding="utf-8"?>
-<w:styles xmlns:wpc="http://schemas.microsoft.com/office/word/2010/wordprocessingCanvas" xmlns:mo="http://schemas.microsoft.com/office/mac/office/2008/main" xmlns:mc="http://schemas.openxmlformats.org/markup-compatibility/2006" xmlns:mv="urn:schemas-microsoft-com:mac:vml" xmlns:o="urn:schemas-microsoft-com:office:office" xmlns:r="http://schemas.openxmlformats.org/officeDocument/2006/relationships" xmlns:m="http://schemas.openxmlformats.org/officeDocument/2006/math" xmlns:v="urn:schemas-microsoft-com:vml" xmlns:wp14="http://schemas.microsoft.com/office/word/2010/wordprocessingDrawing" xmlns:wp="http://schemas.openxmlformats.org/drawingml/2006/wordprocessingDrawing" xmlns:w10="urn:schemas-microsoft-com:office:word" xmlns:w="http://schemas.openxmlformats.org/wordprocessingml/2006/main" xmlns:w14="http://schemas.microsoft.com/office/word/2010/wordml" xmlns:wpg="http://schemas.microsoft.com/office/word/2010/wordprocessingGroup" xmlns:wpi="http://schemas.microsoft.com/office/word/2010/wordprocessingInk" xmlns:wne="http://schemas.microsoft.com/office/word/2006/wordml" xmlns:wps="http://schemas.microsoft.com/office/word/2010/wordprocessingShape" mc:Ignorable="w14 wp14">
-  <w:docDefaults>
-    <w:rPrDefault>
-      <w:rPr>
-        <w:rFonts w:asciiTheme="minorHAnsi" w:eastAsiaTheme="minorEastAsia" w:hAnsiTheme="minorHAnsi" w:cstheme="minorBidi"/>
-        <w:sz w:val="24"/>
-        <w:szCs w:val="24"/>
-        <w:lang w:val="es-ES_tradnl" w:eastAsia="ja-JP" w:bidi="ar-SA"/>
-      </w:rPr>
-    </w:rPrDefault>
-    <w:pPrDefault/>
-  </w:docDefaults>
-  <w:latentStyles w:defLockedState="0" w:defUIPriority="99" w:defSemiHidden="1" w:defUnhideWhenUsed="1" w:defQFormat="0" w:count="276">
-    <w:lsdException w:name="Normal" w:semiHidden="0" w:uiPriority="0" w:unhideWhenUsed="0" w:qFormat="1"/>
-    <w:lsdException w:name="heading 1" w:semiHidden="0" w:uiPriority="9" w:unhideWhenUsed="0" w:qFormat="1"/>
-    <w:lsdException w:name="heading 2" w:uiPriority="9" w:qFormat="1"/>
-    <w:lsdException w:name="heading 3" w:uiPriority="9" w:qFormat="1"/>
-    <w:lsdException w:name="heading 4" w:uiPriority="9" w:qFormat="1"/>
-    <w:lsdException w:name="heading 5" w:uiPriority="9" w:qFormat="1"/>
-    <w:lsdException w:name="heading 6" w:uiPriority="9" w:qFormat="1"/>
-    <w:lsdException w:name="heading 7" w:uiPriority="9" w:qFormat="1"/>
-    <w:lsdException w:name="heading 8" w:uiPriority="9" w:qFormat="1"/>
-    <w:lsdException w:name="heading 9" w:uiPriority="9" w:qFormat="1"/>
-    <w:lsdException w:name="toc 1" w:uiPriority="39"/>
-    <w:lsdException w:name="toc 2" w:uiPriority="39"/>
-    <w:lsdException w:name="toc 3" w:uiPriority="39"/>
-    <w:lsdException w:name="toc 4" w:uiPriority="39"/>
-    <w:lsdException w:name="toc 5" w:uiPriority="39"/>
-    <w:lsdException w:name="toc 6" w:uiPriority="39"/>
-    <w:lsdException w:name="toc 7" w:uiPriority="39"/>
-    <w:lsdException w:name="toc 8" w:uiPriority="39"/>
-    <w:lsdException w:name="toc 9" w:uiPriority="39"/>
-    <w:lsdException w:name="caption" w:uiPriority="35" w:qFormat="1"/>
-    <w:lsdException w:name="List Bullet" w:uiPriority="0"/>
-    <w:lsdException w:name="Title" w:semiHidden="0" w:uiPriority="10" w:unhideWhenUsed="0" w:qFormat="1"/>
-    <w:lsdException w:name="Default Paragraph Font" w:uiPriority="1"/>
-    <w:lsdException w:name="Body Text" w:uiPriority="0"/>
-    <w:lsdException w:name="Subtitle" w:semiHidden="0" w:uiPriority="11" w:unhideWhenUsed="0" w:qFormat="1"/>
-    <w:lsdException w:name="Strong" w:semiHidden="0" w:uiPriority="22" w:unhideWhenUsed="0" w:qFormat="1"/>
-    <w:lsdException w:name="Emphasis" w:semiHidden="0" w:uiPriority="20" w:unhideWhenUsed="0" w:qFormat="1"/>
-    <w:lsdException w:name="Table Grid" w:semiHidden="0" w:uiPriority="59" w:unhideWhenUsed="0"/>
-    <w:lsdException w:name="Note Level 1" w:semiHidden="0" w:unhideWhenUsed="0"/>
-    <w:lsdException w:name="Note Level 2" w:semiHidden="0" w:unhideWhenUsed="0"/>
-    <w:lsdException w:name="Note Level 3" w:semiHidden="0" w:unhideWhenUsed="0"/>
-    <w:lsdException w:name="Note Level 4" w:semiHidden="0" w:unhideWhenUsed="0"/>
-    <w:lsdException w:name="Note Level 5" w:semiHidden="0" w:unhideWhenUsed="0"/>
-    <w:lsdException w:name="Note Level 6" w:semiHidden="0" w:unhideWhenUsed="0"/>
-    <w:lsdException w:name="Note Level 7" w:semiHidden="0" w:unhideWhenUsed="0"/>
-    <w:lsdException w:name="Note Level 8" w:semiHidden="0" w:unhideWhenUsed="0"/>
-    <w:lsdException w:name="Note Level 9" w:semiHidden="0" w:unhideWhenUsed="0"/>
-    <w:lsdException w:name="Placeholder Text" w:unhideWhenUsed="0"/>
-    <w:lsdException w:name="No Spacing" w:semiHidden="0" w:uiPriority="1" w:unhideWhenUsed="0" w:qFormat="1"/>
-    <w:lsdException w:name="Light Shading" w:semiHidden="0" w:uiPriority="60" w:unhideWhenUsed="0"/>
-    <w:lsdException w:name="Light List" w:semiHidden="0" w:uiPriority="61" w:unhideWhenUsed="0"/>
-    <w:lsdException w:name="Light Grid" w:semiHidden="0" w:uiPriority="62" w:unhideWhenUsed="0"/>
-    <w:lsdException w:name="Medium Shading 1" w:semiHidden="0" w:uiPriority="63" w:unhideWhenUsed="0"/>
-    <w:lsdException w:name="Medium Shading 2" w:semiHidden="0" w:uiPriority="64" w:unhideWhenUsed="0"/>
-    <w:lsdException w:name="Medium List 1" w:semiHidden="0" w:uiPriority="65" w:unhideWhenUsed="0"/>
-    <w:lsdException w:name="Medium List 2" w:semiHidden="0" w:uiPriority="66" w:unhideWhenUsed="0"/>
-    <w:lsdException w:name="Medium Grid 1" w:semiHidden="0" w:uiPriority="67" w:unhideWhenUsed="0"/>
-    <w:lsdException w:name="Medium Grid 2" w:semiHidden="0" w:uiPriority="68" w:unhideWhenUsed="0"/>
-    <w:lsdException w:name="Medium Grid 3" w:semiHidden="0" w:uiPriority="69" w:unhideWhenUsed="0"/>
-    <w:lsdException w:name="Dark List" w:semiHidden="0" w:uiPriority="70" w:unhideWhenUsed="0"/>
-    <w:lsdException w:name="Colorful Shading" w:semiHidden="0" w:uiPriority="71" w:unhideWhenUsed="0"/>
-    <w:lsdException w:name="Colorful List" w:semiHidden="0" w:uiPriority="72" w:unhideWhenUsed="0"/>
-    <w:lsdException w:name="Colorful Grid" w:semiHidden="0" w:uiPriority="73" w:unhideWhenUsed="0"/>
-    <w:lsdException w:name="Light Shading Accent 1" w:semiHidden="0" w:uiPriority="60" w:unhideWhenUsed="0"/>
-    <w:lsdException w:name="Light List Accent 1" w:semiHidden="0" w:uiPriority="61" w:unhideWhenUsed="0"/>
-    <w:lsdException w:name="Light Grid Accent 1" w:semiHidden="0" w:uiPriority="62" w:unhideWhenUsed="0"/>
-    <w:lsdException w:name="Medium Shading 1 Accent 1" w:semiHidden="0" w:uiPriority="63" w:unhideWhenUsed="0"/>
-    <w:lsdException w:name="Medium Shading 2 Accent 1" w:semiHidden="0" w:uiPriority="64" w:unhideWhenUsed="0"/>
-    <w:lsdException w:name="Medium List 1 Accent 1" w:semiHidden="0" w:uiPriority="65" w:unhideWhenUsed="0"/>
-    <w:lsdException w:name="Revision" w:unhideWhenUsed="0"/>
-    <w:lsdException w:name="List Paragraph" w:semiHidden="0" w:uiPriority="34" w:unhideWhenUsed="0" w:qFormat="1"/>
-    <w:lsdException w:name="Quote" w:semiHidden="0" w:uiPriority="29" w:unhideWhenUsed="0" w:qFormat="1"/>
-    <w:lsdException w:name="Intense Quote" w:semiHidden="0" w:uiPriority="30" w:unhideWhenUsed="0" w:qFormat="1"/>
-    <w:lsdException w:name="Medium List 2 Accent 1" w:semiHidden="0" w:uiPriority="66" w:unhideWhenUsed="0"/>
-    <w:lsdException w:name="Medium Grid 1 Accent 1" w:semiHidden="0" w:uiPriority="67" w:unhideWhenUsed="0"/>
-    <w:lsdException w:name="Medium Grid 2 Accent 1" w:semiHidden="0" w:uiPriority="68" w:unhideWhenUsed="0"/>
-    <w:lsdException w:name="Medium Grid 3 Accent 1" w:semiHidden="0" w:uiPriority="69" w:unhideWhenUsed="0"/>
-    <w:lsdException w:name="Dark List Accent 1" w:semiHidden="0" w:uiPriority="70" w:unhideWhenUsed="0"/>
-    <w:lsdException w:name="Colorful Shading Accent 1" w:semiHidden="0" w:uiPriority="71" w:unhideWhenUsed="0"/>
-    <w:lsdException w:name="Colorful List Accent 1" w:semiHidden="0" w:uiPriority="72" w:unhideWhenUsed="0"/>
-    <w:lsdException w:name="Colorful Grid Accent 1" w:semiHidden="0" w:uiPriority="73" w:unhideWhenUsed="0"/>
-    <w:lsdException w:name="Light Shading Accent 2" w:semiHidden="0" w:uiPriority="60" w:unhideWhenUsed="0"/>
-    <w:lsdException w:name="Light List Accent 2" w:semiHidden="0" w:uiPriority="61" w:unhideWhenUsed="0"/>
-    <w:lsdException w:name="Light Grid Accent 2" w:semiHidden="0" w:uiPriority="62" w:unhideWhenUsed="0"/>
-    <w:lsdException w:name="Medium Shading 1 Accent 2" w:semiHidden="0" w:uiPriority="63" w:unhideWhenUsed="0"/>
-    <w:lsdException w:name="Medium Shading 2 Accent 2" w:semiHidden="0" w:uiPriority="64" w:unhideWhenUsed="0"/>
-    <w:lsdException w:name="Medium List 1 Accent 2" w:semiHidden="0" w:uiPriority="65" w:unhideWhenUsed="0"/>
-    <w:lsdException w:name="Medium List 2 Accent 2" w:semiHidden="0" w:uiPriority="66" w:unhideWhenUsed="0"/>
-    <w:lsdException w:name="Medium Grid 1 Accent 2" w:semiHidden="0" w:uiPriority="67" w:unhideWhenUsed="0"/>
-    <w:lsdException w:name="Medium Grid 2 Accent 2" w:semiHidden="0" w:uiPriority="68" w:unhideWhenUsed="0"/>
-    <w:lsdException w:name="Medium Grid 3 Accent 2" w:semiHidden="0" w:uiPriority="69" w:unhideWhenUsed="0"/>
-    <w:lsdException w:name="Dark List Accent 2" w:semiHidden="0" w:uiPriority="70" w:unhideWhenUsed="0"/>
-    <w:lsdException w:name="Colorful Shading Accent 2" w:semiHidden="0" w:uiPriority="71" w:unhideWhenUsed="0"/>
-    <w:lsdException w:name="Colorful List Accent 2" w:semiHidden="0" w:uiPriority="72" w:unhideWhenUsed="0"/>
-    <w:lsdException w:name="Colorful Grid Accent 2" w:semiHidden="0" w:uiPriority="73" w:unhideWhenUsed="0"/>
-    <w:lsdException w:name="Light Shading Accent 3" w:semiHidden="0" w:uiPriority="60" w:unhideWhenUsed="0"/>
-    <w:lsdException w:name="Light List Accent 3" w:semiHidden="0" w:uiPriority="61" w:unhideWhenUsed="0"/>
-    <w:lsdException w:name="Light Grid Accent 3" w:semiHidden="0" w:uiPriority="62" w:unhideWhenUsed="0"/>
-    <w:lsdException w:name="Medium Shading 1 Accent 3" w:semiHidden="0" w:uiPriority="63" w:unhideWhenUsed="0"/>
-    <w:lsdException w:name="Medium Shading 2 Accent 3" w:semiHidden="0" w:uiPriority="64" w:unhideWhenUsed="0"/>
-    <w:lsdException w:name="Medium List 1 Accent 3" w:semiHidden="0" w:uiPriority="65" w:unhideWhenUsed="0"/>
-    <w:lsdException w:name="Medium List 2 Accent 3" w:semiHidden="0" w:uiPriority="66" w:unhideWhenUsed="0"/>
-    <w:lsdException w:name="Medium Grid 1 Accent 3" w:semiHidden="0" w:uiPriority="67" w:unhideWhenUsed="0"/>
-    <w:lsdException w:name="Medium Grid 2 Accent 3" w:semiHidden="0" w:uiPriority="68" w:unhideWhenUsed="0"/>
-    <w:lsdException w:name="Medium Grid 3 Accent 3" w:semiHidden="0" w:uiPriority="69" w:unhideWhenUsed="0"/>
-    <w:lsdException w:name="Dark List Accent 3" w:semiHidden="0" w:uiPriority="70" w:unhideWhenUsed="0"/>
-    <w:lsdException w:name="Colorful Shading Accent 3" w:semiHidden="0" w:uiPriority="71" w:unhideWhenUsed="0"/>
-    <w:lsdException w:name="Colorful List Accent 3" w:semiHidden="0" w:uiPriority="72" w:unhideWhenUsed="0"/>
-    <w:lsdException w:name="Colorful Grid Accent 3" w:semiHidden="0" w:uiPriority="73" w:unhideWhenUsed="0"/>
-    <w:lsdException w:name="Light Shading Accent 4" w:semiHidden="0" w:uiPriority="60" w:unhideWhenUsed="0"/>
-    <w:lsdException w:name="Light List Accent 4" w:semiHidden="0" w:uiPriority="61" w:unhideWhenUsed="0"/>
-    <w:lsdException w:name="Light Grid Accent 4" w:semiHidden="0" w:uiPriority="62" w:unhideWhenUsed="0"/>
-    <w:lsdException w:name="Medium Shading 1 Accent 4" w:semiHidden="0" w:uiPriority="63" w:unhideWhenUsed="0"/>
-    <w:lsdException w:name="Medium Shading 2 Accent 4" w:semiHidden="0" w:uiPriority="64" w:unhideWhenUsed="0"/>
-    <w:lsdException w:name="Medium List 1 Accent 4" w:semiHidden="0" w:uiPriority="65" w:unhideWhenUsed="0"/>
-    <w:lsdException w:name="Medium List 2 Accent 4" w:semiHidden="0" w:uiPriority="66" w:unhideWhenUsed="0"/>
-    <w:lsdException w:name="Medium Grid 1 Accent 4" w:semiHidden="0" w:uiPriority="67" w:unhideWhenUsed="0"/>
-    <w:lsdException w:name="Medium Grid 2 Accent 4" w:semiHidden="0" w:uiPriority="68" w:unhideWhenUsed="0"/>
-    <w:lsdException w:name="Medium Grid 3 Accent 4" w:semiHidden="0" w:uiPriority="69" w:unhideWhenUsed="0"/>
-    <w:lsdException w:name="Dark List Accent 4" w:semiHidden="0" w:uiPriority="70" w:unhideWhenUsed="0"/>
-    <w:lsdException w:name="Colorful Shading Accent 4" w:semiHidden="0" w:uiPriority="71" w:unhideWhenUsed="0"/>
-    <w:lsdException w:name="Colorful List Accent 4" w:semiHidden="0" w:uiPriority="72" w:unhideWhenUsed="0"/>
-    <w:lsdException w:name="Colorful Grid Accent 4" w:semiHidden="0" w:uiPriority="73" w:unhideWhenUsed="0"/>
-    <w:lsdException w:name="Light Shading Accent 5" w:semiHidden="0" w:uiPriority="60" w:unhideWhenUsed="0"/>
-    <w:lsdException w:name="Light List Accent 5" w:semiHidden="0" w:uiPriority="61" w:unhideWhenUsed="0"/>
-    <w:lsdException w:name="Light Grid Accent 5" w:semiHidden="0" w:uiPriority="62" w:unhideWhenUsed="0"/>
-    <w:lsdException w:name="Medium Shading 1 Accent 5" w:semiHidden="0" w:uiPriority="63" w:unhideWhenUsed="0"/>
-    <w:lsdException w:name="Medium Shading 2 Accent 5" w:semiHidden="0" w:uiPriority="64" w:unhideWhenUsed="0"/>
-    <w:lsdException w:name="Medium List 1 Accent 5" w:semiHidden="0" w:uiPriority="65" w:unhideWhenUsed="0"/>
-    <w:lsdException w:name="Medium List 2 Accent 5" w:semiHidden="0" w:uiPriority="66" w:unhideWhenUsed="0"/>
-    <w:lsdException w:name="Medium Grid 1 Accent 5" w:semiHidden="0" w:uiPriority="67" w:unhideWhenUsed="0"/>
-    <w:lsdException w:name="Medium Grid 2 Accent 5" w:semiHidden="0" w:uiPriority="68" w:unhideWhenUsed="0"/>
-    <w:lsdException w:name="Medium Grid 3 Accent 5" w:semiHidden="0" w:uiPriority="69" w:unhideWhenUsed="0"/>
-    <w:lsdException w:name="Dark List Accent 5" w:semiHidden="0" w:uiPriority="70" w:unhideWhenUsed="0"/>
-    <w:lsdException w:name="Colorful Shading Accent 5" w:semiHidden="0" w:uiPriority="71" w:unhideWhenUsed="0"/>
-    <w:lsdException w:name="Colorful List Accent 5" w:semiHidden="0" w:uiPriority="72" w:unhideWhenUsed="0"/>
-    <w:lsdException w:name="Colorful Grid Accent 5" w:semiHidden="0" w:uiPriority="73" w:unhideWhenUsed="0"/>
-    <w:lsdException w:name="Light Shading Accent 6" w:semiHidden="0" w:uiPriority="60" w:unhideWhenUsed="0"/>
-    <w:lsdException w:name="Light List Accent 6" w:semiHidden="0" w:uiPriority="61" w:unhideWhenUsed="0"/>
-    <w:lsdException w:name="Light Grid Accent 6" w:semiHidden="0" w:uiPriority="62" w:unhideWhenUsed="0"/>
-    <w:lsdException w:name="Medium Shading 1 Accent 6" w:semiHidden="0" w:uiPriority="63" w:unhideWhenUsed="0"/>
-    <w:lsdException w:name="Medium Shading 2 Accent 6" w:semiHidden="0" w:uiPriority="64" w:unhideWhenUsed="0"/>
-    <w:lsdException w:name="Medium List 1 Accent 6" w:semiHidden="0" w:uiPriority="65" w:unhideWhenUsed="0"/>
-    <w:lsdException w:name="Medium List 2 Accent 6" w:semiHidden="0" w:uiPriority="66" w:unhideWhenUsed="0"/>
-    <w:lsdException w:name="Medium Grid 1 Accent 6" w:semiHidden="0" w:uiPriority="67" w:unhideWhenUsed="0"/>
-    <w:lsdException w:name="Medium Grid 2 Accent 6" w:semiHidden="0" w:uiPriority="68" w:unhideWhenUsed="0"/>
-    <w:lsdException w:name="Medium Grid 3 Accent 6" w:semiHidden="0" w:uiPriority="69" w:unhideWhenUsed="0"/>
-    <w:lsdException w:name="Dark List Accent 6" w:semiHidden="0" w:uiPriority="70" w:unhideWhenUsed="0"/>
-    <w:lsdException w:name="Colorful Shading Accent 6" w:semiHidden="0" w:uiPriority="71" w:unhideWhenUsed="0"/>
-    <w:lsdException w:name="Colorful List Accent 6" w:semiHidden="0" w:uiPriority="72" w:unhideWhenUsed="0"/>
-    <w:lsdException w:name="Colorful Grid Accent 6" w:semiHidden="0" w:uiPriority="73" w:unhideWhenUsed="0"/>
-    <w:lsdException w:name="Subtle Emphasis" w:semiHidden="0" w:uiPriority="19" w:unhideWhenUsed="0" w:qFormat="1"/>
-    <w:lsdException w:name="Intense Emphasis" w:semiHidden="0" w:uiPriority="21" w:unhideWhenUsed="0" w:qFormat="1"/>
-    <w:lsdException w:name="Subtle Reference" w:semiHidden="0" w:uiPriority="31" w:unhideWhenUsed="0" w:qFormat="1"/>
-    <w:lsdException w:name="Intense Reference" w:semiHidden="0" w:uiPriority="32" w:unhideWhenUsed="0" w:qFormat="1"/>
-    <w:lsdException w:name="Book Title" w:semiHidden="0" w:uiPriority="33" w:unhideWhenUsed="0" w:qFormat="1"/>
-    <w:lsdException w:name="Bibliography" w:uiPriority="37"/>
-    <w:lsdException w:name="TOC Heading" w:uiPriority="39" w:qFormat="1"/>
-  </w:latentStyles>
-  <w:style w:type="paragraph" w:default="1" w:styleId="Normal">
-    <w:name w:val="Normal"/>
-    <w:qFormat/>
-  </w:style>
-  <w:style w:type="character" w:default="1" w:styleId="Fuentedeprrafopredeter">
-    <w:name w:val="Default Paragraph Font"/>
-    <w:uiPriority w:val="1"/>
-    <w:semiHidden/>
-    <w:unhideWhenUsed/>
-  </w:style>
-  <w:style w:type="table" w:default="1" w:styleId="Tablanormal">
-    <w:name w:val="Normal Table"/>
-    <w:uiPriority w:val="99"/>
-    <w:semiHidden/>
-    <w:unhideWhenUsed/>
-    <w:tblPr>
-      <w:tblInd w:w="0" w:type="dxa"/>
-      <w:tblCellMar>
-        <w:top w:w="0" w:type="dxa"/>
-        <w:left w:w="108" w:type="dxa"/>
-        <w:bottom w:w="0" w:type="dxa"/>
-        <w:right w:w="108" w:type="dxa"/>
-      </w:tblCellMar>
-    </w:tblPr>
-  </w:style>
-  <w:style w:type="numbering" w:default="1" w:styleId="Sinlista">
-    <w:name w:val="No List"/>
-    <w:uiPriority w:val="99"/>
-    <w:semiHidden/>
-    <w:unhideWhenUsed/>
-  </w:style>
-  <w:style w:type="paragraph" w:styleId="Textodecuerpo">
-    <w:name w:val="Body Text"/>
-    <w:basedOn w:val="Normal"/>
-    <w:link w:val="TextodecuerpoCar"/>
-    <w:pPr>
-      <w:spacing w:after="200"/>
-    </w:pPr>
-    <w:rPr>
-      <w:rFonts w:eastAsiaTheme="minorHAnsi"/>
-      <w:sz w:val="20"/>
-      <w:szCs w:val="22"/>
-      <w:lang w:val="fr-FR" w:eastAsia="en-US"/>
-    </w:rPr>
-  </w:style>
-  <w:style w:type="character" w:customStyle="1" w:styleId="TextodecuerpoCar">
-    <w:name w:val="Texto de cuerpo Car"/>
-    <w:basedOn w:val="Fuentedeprrafopredeter"/>
-    <w:link w:val="Textodecuerpo"/>
-    <w:rPr>
-      <w:rFonts w:eastAsiaTheme="minorHAnsi"/>
-      <w:sz w:val="20"/>
-      <w:szCs w:val="22"/>
-      <w:lang w:val="fr-FR" w:eastAsia="en-US"/>
-    </w:rPr>
-  </w:style>
-  <w:style w:type="paragraph" w:customStyle="1" w:styleId="34D7238027EBB847AC152D1231F079E4">
-    <w:name w:val="34D7238027EBB847AC152D1231F079E4"/>
-  </w:style>
-  <w:style w:type="paragraph" w:customStyle="1" w:styleId="B0F0382DD291D74ABE69A7836453F674">
-    <w:name w:val="B0F0382DD291D74ABE69A7836453F674"/>
-  </w:style>
-  <w:style w:type="paragraph" w:styleId="Listaconvietas">
-    <w:name w:val="List Bullet"/>
-    <w:basedOn w:val="Normal"/>
-    <w:rsid w:val="00C60F23"/>
-    <w:pPr>
-      <w:numPr>
-        <w:numId w:val="1"/>
-      </w:numPr>
-      <w:tabs>
-        <w:tab w:val="clear" w:pos="360"/>
-        <w:tab w:val="left" w:pos="270"/>
-      </w:tabs>
-      <w:spacing w:line="300" w:lineRule="auto"/>
-      <w:ind w:left="288" w:hanging="288"/>
-      <w:contextualSpacing/>
-    </w:pPr>
-    <w:rPr>
-      <w:rFonts w:eastAsiaTheme="minorHAnsi"/>
-      <w:sz w:val="20"/>
-      <w:szCs w:val="22"/>
-      <w:lang w:val="fr-FR" w:eastAsia="en-US"/>
-    </w:rPr>
-  </w:style>
-  <w:style w:type="paragraph" w:customStyle="1" w:styleId="FC6E15FD90A8EA4182418D2B86BBF24E">
-    <w:name w:val="FC6E15FD90A8EA4182418D2B86BBF24E"/>
-  </w:style>
-  <w:style w:type="paragraph" w:customStyle="1" w:styleId="462CB041E03C424DBDC2D3DA1FC5DAF0">
-    <w:name w:val="462CB041E03C424DBDC2D3DA1FC5DAF0"/>
-  </w:style>
-  <w:style w:type="paragraph" w:customStyle="1" w:styleId="8B92149D5FA0254B831FBFA9C9EF45C1">
-    <w:name w:val="8B92149D5FA0254B831FBFA9C9EF45C1"/>
-  </w:style>
-  <w:style w:type="paragraph" w:customStyle="1" w:styleId="EF2689278762C944868C1496C3FDBFA2">
-    <w:name w:val="EF2689278762C944868C1496C3FDBFA2"/>
-  </w:style>
-  <w:style w:type="paragraph" w:customStyle="1" w:styleId="E7AB6B0BD8AAC843873C93B723462FA2">
-    <w:name w:val="E7AB6B0BD8AAC843873C93B723462FA2"/>
-  </w:style>
-  <w:style w:type="paragraph" w:customStyle="1" w:styleId="F0C675572B7FA241B2BF3CCFE0A070C4">
-    <w:name w:val="F0C675572B7FA241B2BF3CCFE0A070C4"/>
-  </w:style>
-  <w:style w:type="paragraph" w:customStyle="1" w:styleId="F5B85CFCF066A24C8681DB779DB00474">
-    <w:name w:val="F5B85CFCF066A24C8681DB779DB00474"/>
-  </w:style>
-  <w:style w:type="paragraph" w:customStyle="1" w:styleId="7C8898CC6D2FA349A26A665748E68D33">
-    <w:name w:val="7C8898CC6D2FA349A26A665748E68D33"/>
-  </w:style>
-  <w:style w:type="paragraph" w:customStyle="1" w:styleId="91D1E5ED65489049A5D4CA7FA9EC75C4">
-    <w:name w:val="91D1E5ED65489049A5D4CA7FA9EC75C4"/>
-    <w:rsid w:val="00C60F23"/>
-  </w:style>
-  <w:style w:type="paragraph" w:customStyle="1" w:styleId="D0AE67667973A243B50ACE99CE55F0D7">
-    <w:name w:val="D0AE67667973A243B50ACE99CE55F0D7"/>
-    <w:rsid w:val="00C60F23"/>
-  </w:style>
-</w:styles>
-</file>
-
 <file path=word/glossary/webSettings.xml><?xml version="1.0" encoding="utf-8"?>
-<w:webSettings xmlns:mc="http://schemas.openxmlformats.org/markup-compatibility/2006" xmlns:r="http://schemas.openxmlformats.org/officeDocument/2006/relationships" xmlns:w="http://schemas.openxmlformats.org/wordprocessingml/2006/main" xmlns:w14="http://schemas.microsoft.com/office/word/2010/wordml" mc:Ignorable="w14">
+<w:webSettings xmlns:mc="http://schemas.openxmlformats.org/markup-compatibility/2006" xmlns:r="http://schemas.openxmlformats.org/officeDocument/2006/relationships" xmlns:w="http://schemas.openxmlformats.org/wordprocessingml/2006/main" xmlns:w14="http://schemas.microsoft.com/office/word/2010/wordml" xmlns:w15="http://schemas.microsoft.com/office/word/2012/wordml" mc:Ignorable="w14 w15">
   <w:allowPNG/>
   <w:doNotSaveAsSingleFile/>
 </w:webSettings>
@@ -7434,7 +5541,7 @@
 </file>
 
 <file path=customXml/itemProps1.xml><?xml version="1.0" encoding="utf-8"?>
-<ds:datastoreItem xmlns:ds="http://schemas.openxmlformats.org/officeDocument/2006/customXml" ds:itemID="{B2C45756-9D00-A145-9E60-701DA57A6E52}">
+<ds:datastoreItem xmlns:ds="http://schemas.openxmlformats.org/officeDocument/2006/customXml" ds:itemID="{E310B18E-D203-F74F-BFA1-A16467E4EB97}">
   <ds:schemaRefs>
     <ds:schemaRef ds:uri="http://schemas.openxmlformats.org/officeDocument/2006/bibliography"/>
   </ds:schemaRefs>

</xml_diff>

<commit_message>
Add IBM Software experience to all resumes.
</commit_message>
<xml_diff>
--- a/public/attachments/CVRaulPedrocheNovillo.docx
+++ b/public/attachments/CVRaulPedrocheNovillo.docx
@@ -27,10 +27,12 @@
             <w:pStyle w:val="Textoindependiente"/>
           </w:pPr>
           <w:r>
-            <w:t>Administrador de sistemas unix</w:t>
-          </w:r>
-          <w:r>
-            <w:t xml:space="preserve"> con </w:t>
+            <w:t xml:space="preserve">Administrador de sistemas </w:t>
+          </w:r>
+          <w:bookmarkStart w:id="0" w:name="_GoBack"/>
+          <w:bookmarkEnd w:id="0"/>
+          <w:r>
+            <w:t xml:space="preserve">con </w:t>
           </w:r>
           <w:r>
             <w:t xml:space="preserve">10 años de </w:t>
@@ -54,14 +56,31 @@
         <w:pStyle w:val="Ttulo2"/>
       </w:pPr>
       <w:r>
-        <w:t>atSistemas para IBM</w:t>
+        <w:t>atSistemas para IBM Software</w:t>
+      </w:r>
+      <w:r>
+        <w:tab/>
+        <w:t>2015 –</w:t>
+      </w:r>
+    </w:p>
+    <w:p>
+      <w:pPr>
+        <w:pStyle w:val="Textoindependiente"/>
+      </w:pPr>
+      <w:r>
+        <w:t>Técnico de soporte para clientes de Software Services/Analytics.</w:t>
+      </w:r>
+    </w:p>
+    <w:p>
+      <w:pPr>
+        <w:pStyle w:val="Ttulo2"/>
+      </w:pPr>
+      <w:r>
+        <w:t>atSistemas para IBM GTS</w:t>
       </w:r>
       <w:r>
         <w:tab/>
         <w:t>2015</w:t>
-      </w:r>
-      <w:r>
-        <w:t xml:space="preserve"> –</w:t>
       </w:r>
     </w:p>
     <w:p>
@@ -71,8 +90,6 @@
       <w:r>
         <w:t>Miembro del equipo de Sistemas unix del grupo de explotación del cliente Correos.</w:t>
       </w:r>
-      <w:bookmarkStart w:id="0" w:name="_GoBack"/>
-      <w:bookmarkEnd w:id="0"/>
     </w:p>
     <w:p>
       <w:pPr>
@@ -85,8 +102,14 @@
         <w:t xml:space="preserve"> para IBM</w:t>
       </w:r>
       <w:r>
+        <w:t xml:space="preserve"> GTS</w:t>
+      </w:r>
+      <w:r>
         <w:tab/>
         <w:t>2014 –</w:t>
+      </w:r>
+      <w:r>
+        <w:t xml:space="preserve"> </w:t>
       </w:r>
       <w:r>
         <w:t>2015</w:t>
@@ -1026,7 +1049,7 @@
           <w:r>
             <w:rPr>
               <w:noProof/>
-              <w:lang w:eastAsia="es-ES"/>
+              <w:lang w:val="es-ES_tradnl" w:eastAsia="zh-CN"/>
             </w:rPr>
             <w:drawing>
               <wp:inline distT="0" distB="0" distL="0" distR="0" wp14:anchorId="1FFCC84A" wp14:editId="3F9C8D7C">
@@ -1082,7 +1105,7 @@
           <w:r>
             <w:rPr>
               <w:noProof/>
-              <w:lang w:eastAsia="es-ES"/>
+              <w:lang w:val="es-ES_tradnl" w:eastAsia="zh-CN"/>
             </w:rPr>
             <w:drawing>
               <wp:inline distT="0" distB="0" distL="0" distR="0" wp14:anchorId="73EC9646" wp14:editId="564DFF87">
@@ -1141,7 +1164,7 @@
           <w:r>
             <w:rPr>
               <w:noProof/>
-              <w:lang w:eastAsia="es-ES"/>
+              <w:lang w:val="es-ES_tradnl" w:eastAsia="zh-CN"/>
             </w:rPr>
             <w:drawing>
               <wp:inline distT="0" distB="0" distL="0" distR="0" wp14:anchorId="0950C0E1" wp14:editId="7A041B40">
@@ -1200,7 +1223,7 @@
           <w:r>
             <w:rPr>
               <w:noProof/>
-              <w:lang w:eastAsia="es-ES"/>
+              <w:lang w:val="es-ES_tradnl" w:eastAsia="zh-CN"/>
             </w:rPr>
             <w:drawing>
               <wp:inline distT="0" distB="0" distL="0" distR="0" wp14:anchorId="0A966A34" wp14:editId="4774FB6C">
@@ -1259,7 +1282,7 @@
           <w:r>
             <w:rPr>
               <w:noProof/>
-              <w:lang w:eastAsia="es-ES"/>
+              <w:lang w:val="es-ES_tradnl" w:eastAsia="zh-CN"/>
             </w:rPr>
             <w:drawing>
               <wp:inline distT="0" distB="0" distL="0" distR="0" wp14:anchorId="6DDE305A" wp14:editId="7FF1EFE4">
@@ -1454,7 +1477,7 @@
           <w:r>
             <w:rPr>
               <w:noProof/>
-              <w:lang w:eastAsia="es-ES"/>
+              <w:lang w:val="es-ES_tradnl" w:eastAsia="zh-CN"/>
             </w:rPr>
             <w:drawing>
               <wp:inline distT="0" distB="0" distL="0" distR="0" wp14:anchorId="7F8D0020" wp14:editId="5F4AC708">
@@ -1510,7 +1533,7 @@
           <w:r>
             <w:rPr>
               <w:noProof/>
-              <w:lang w:eastAsia="es-ES"/>
+              <w:lang w:val="es-ES_tradnl" w:eastAsia="zh-CN"/>
             </w:rPr>
             <w:drawing>
               <wp:inline distT="0" distB="0" distL="0" distR="0" wp14:anchorId="52C25E0A" wp14:editId="059E8133">
@@ -1569,7 +1592,7 @@
           <w:r>
             <w:rPr>
               <w:noProof/>
-              <w:lang w:eastAsia="es-ES"/>
+              <w:lang w:val="es-ES_tradnl" w:eastAsia="zh-CN"/>
             </w:rPr>
             <w:drawing>
               <wp:inline distT="0" distB="0" distL="0" distR="0" wp14:anchorId="2CCF33A8" wp14:editId="23FD7B5D">
@@ -1628,7 +1651,7 @@
           <w:r>
             <w:rPr>
               <w:noProof/>
-              <w:lang w:eastAsia="es-ES"/>
+              <w:lang w:val="es-ES_tradnl" w:eastAsia="zh-CN"/>
             </w:rPr>
             <w:drawing>
               <wp:inline distT="0" distB="0" distL="0" distR="0" wp14:anchorId="4E7275A0" wp14:editId="181768F9">
@@ -1687,7 +1710,7 @@
           <w:r>
             <w:rPr>
               <w:noProof/>
-              <w:lang w:eastAsia="es-ES"/>
+              <w:lang w:val="es-ES_tradnl" w:eastAsia="zh-CN"/>
             </w:rPr>
             <w:drawing>
               <wp:inline distT="0" distB="0" distL="0" distR="0" wp14:anchorId="5522D6DF" wp14:editId="349A0E9E">
@@ -4648,7 +4671,7 @@
     <w:charset w:val="00"/>
     <w:family w:val="auto"/>
     <w:pitch w:val="variable"/>
-    <w:sig w:usb0="E0002AFF" w:usb1="C0007841" w:usb2="00000009" w:usb3="00000000" w:csb0="000001FF" w:csb1="00000000"/>
+    <w:sig w:usb0="E0002AEF" w:usb1="C0007841" w:usb2="00000009" w:usb3="00000000" w:csb0="000001FF" w:csb1="00000000"/>
   </w:font>
   <w:font w:name="Baskerville Old Face">
     <w:panose1 w:val="02020602080505020303"/>
@@ -4698,17 +4721,19 @@
     <w:pitch w:val="variable"/>
     <w:sig w:usb0="E00002FF" w:usb1="4000ACFF" w:usb2="00000001" w:usb3="00000000" w:csb0="0000019F" w:csb1="00000000"/>
   </w:font>
-  <w:font w:name="ＭＳ 明朝">
+  <w:font w:name="Yu Mincho">
+    <w:panose1 w:val="02020400000000000000"/>
     <w:charset w:val="80"/>
     <w:family w:val="auto"/>
     <w:pitch w:val="variable"/>
-    <w:sig w:usb0="E00002FF" w:usb1="6AC7FDFB" w:usb2="08000012" w:usb3="00000000" w:csb0="0002009F" w:csb1="00000000"/>
+    <w:sig w:usb0="800002E7" w:usb1="2AC7FCFF" w:usb2="00000012" w:usb3="00000000" w:csb0="0002009F" w:csb1="00000000"/>
   </w:font>
-  <w:font w:name="ＭＳ ゴシック">
+  <w:font w:name="Yu Gothic Light">
+    <w:panose1 w:val="020B0300000000000000"/>
     <w:charset w:val="80"/>
     <w:family w:val="auto"/>
     <w:pitch w:val="variable"/>
-    <w:sig w:usb0="E00002FF" w:usb1="6AC7FDFB" w:usb2="08000012" w:usb3="00000000" w:csb0="0002009F" w:csb1="00000000"/>
+    <w:sig w:usb0="E00002FF" w:usb1="2AC7FDFF" w:usb2="00000016" w:usb3="00000000" w:csb0="0002009F" w:csb1="00000000"/>
   </w:font>
   <w:font w:name="Calibri Light">
     <w:panose1 w:val="020F0302020204030204"/>
@@ -4769,6 +4794,7 @@
     <w:rsid w:val="003465B0"/>
     <w:rsid w:val="00676AE1"/>
     <w:rsid w:val="00A07FC7"/>
+    <w:rsid w:val="00C352C6"/>
     <w:rsid w:val="00C60F23"/>
     <w:rsid w:val="00D6191E"/>
     <w:rsid w:val="00D72E0C"/>
@@ -5541,7 +5567,7 @@
 </file>
 
 <file path=customXml/itemProps1.xml><?xml version="1.0" encoding="utf-8"?>
-<ds:datastoreItem xmlns:ds="http://schemas.openxmlformats.org/officeDocument/2006/customXml" ds:itemID="{E310B18E-D203-F74F-BFA1-A16467E4EB97}">
+<ds:datastoreItem xmlns:ds="http://schemas.openxmlformats.org/officeDocument/2006/customXml" ds:itemID="{7A47D3A9-1B4C-5945-A02D-0BF51855B88C}">
   <ds:schemaRefs>
     <ds:schemaRef ds:uri="http://schemas.openxmlformats.org/officeDocument/2006/bibliography"/>
   </ds:schemaRefs>

</xml_diff>

<commit_message>
Update newest projects and reorg skills table
</commit_message>
<xml_diff>
--- a/public/attachments/CVRaulPedrocheNovillo.docx
+++ b/public/attachments/CVRaulPedrocheNovillo.docx
@@ -29,8 +29,6 @@
           <w:r>
             <w:t xml:space="preserve">Administrador de sistemas </w:t>
           </w:r>
-          <w:bookmarkStart w:id="0" w:name="_GoBack"/>
-          <w:bookmarkEnd w:id="0"/>
           <w:r>
             <w:t xml:space="preserve">con </w:t>
           </w:r>
@@ -68,7 +66,16 @@
         <w:pStyle w:val="Textoindependiente"/>
       </w:pPr>
       <w:r>
-        <w:t>Técnico de soporte para clientes de Software Services/Analytics.</w:t>
+        <w:t xml:space="preserve">Técnico de soporte para </w:t>
+      </w:r>
+      <w:r>
+        <w:t>un proyecto de Smart Cities e Internet of Things</w:t>
+      </w:r>
+      <w:r>
+        <w:t>.</w:t>
+      </w:r>
+      <w:r>
+        <w:t xml:space="preserve"> Administración de RHEL 6 sobre z/VM, DB2, WebSphere Application Server, IBM MQ.</w:t>
       </w:r>
     </w:p>
     <w:p>
@@ -89,6 +96,9 @@
       </w:pPr>
       <w:r>
         <w:t>Miembro del equipo de Sistemas unix del grupo de explotación del cliente Correos.</w:t>
+      </w:r>
+      <w:r>
+        <w:t xml:space="preserve"> Administración de AIX 5, 6 y 7.</w:t>
       </w:r>
     </w:p>
     <w:p>
@@ -497,13 +507,15 @@
     <w:tbl>
       <w:tblPr>
         <w:tblStyle w:val="Listaclara-nfasis1"/>
-        <w:tblW w:w="0" w:type="auto"/>
+        <w:tblW w:w="10182" w:type="dxa"/>
+        <w:tblInd w:w="104" w:type="dxa"/>
         <w:tblLook w:val="04A0" w:firstRow="1" w:lastRow="0" w:firstColumn="1" w:lastColumn="0" w:noHBand="0" w:noVBand="1"/>
       </w:tblPr>
       <w:tblGrid>
-        <w:gridCol w:w="3536"/>
-        <w:gridCol w:w="3536"/>
-        <w:gridCol w:w="3537"/>
+        <w:gridCol w:w="3406"/>
+        <w:gridCol w:w="1384"/>
+        <w:gridCol w:w="4114"/>
+        <w:gridCol w:w="1278"/>
       </w:tblGrid>
       <w:tr>
         <w:trPr>
@@ -512,7 +524,7 @@
         <w:tc>
           <w:tcPr>
             <w:cnfStyle w:val="001000000000" w:firstRow="0" w:lastRow="0" w:firstColumn="1" w:lastColumn="0" w:oddVBand="0" w:evenVBand="0" w:oddHBand="0" w:evenHBand="0" w:firstRowFirstColumn="0" w:firstRowLastColumn="0" w:lastRowFirstColumn="0" w:lastRowLastColumn="0"/>
-            <w:tcW w:w="3536" w:type="dxa"/>
+            <w:tcW w:w="3406" w:type="dxa"/>
           </w:tcPr>
           <w:p>
             <w:pPr>
@@ -526,7 +538,7 @@
         </w:tc>
         <w:tc>
           <w:tcPr>
-            <w:tcW w:w="3536" w:type="dxa"/>
+            <w:tcW w:w="1384" w:type="dxa"/>
           </w:tcPr>
           <w:p>
             <w:pPr>
@@ -535,13 +547,28 @@
               <w:cnfStyle w:val="100000000000" w:firstRow="1" w:lastRow="0" w:firstColumn="0" w:lastColumn="0" w:oddVBand="0" w:evenVBand="0" w:oddHBand="0" w:evenHBand="0" w:firstRowFirstColumn="0" w:firstRowLastColumn="0" w:lastRowFirstColumn="0" w:lastRowLastColumn="0"/>
             </w:pPr>
             <w:r>
-              <w:t>Formación</w:t>
+              <w:t>Experiencia</w:t>
             </w:r>
           </w:p>
         </w:tc>
         <w:tc>
           <w:tcPr>
-            <w:tcW w:w="3537" w:type="dxa"/>
+            <w:tcW w:w="4114" w:type="dxa"/>
+          </w:tcPr>
+          <w:p>
+            <w:pPr>
+              <w:pStyle w:val="Textoindependiente"/>
+              <w:spacing w:after="0" w:line="240" w:lineRule="auto"/>
+              <w:cnfStyle w:val="100000000000" w:firstRow="1" w:lastRow="0" w:firstColumn="0" w:lastColumn="0" w:oddVBand="0" w:evenVBand="0" w:oddHBand="0" w:evenHBand="0" w:firstRowFirstColumn="0" w:firstRowLastColumn="0" w:lastRowFirstColumn="0" w:lastRowLastColumn="0"/>
+            </w:pPr>
+            <w:r>
+              <w:t>Programa/Herramienta</w:t>
+            </w:r>
+          </w:p>
+        </w:tc>
+        <w:tc>
+          <w:tcPr>
+            <w:tcW w:w="1278" w:type="dxa"/>
           </w:tcPr>
           <w:p>
             <w:pPr>
@@ -562,7 +589,7 @@
         <w:tc>
           <w:tcPr>
             <w:cnfStyle w:val="001000000000" w:firstRow="0" w:lastRow="0" w:firstColumn="1" w:lastColumn="0" w:oddVBand="0" w:evenVBand="0" w:oddHBand="0" w:evenHBand="0" w:firstRowFirstColumn="0" w:firstRowLastColumn="0" w:lastRowFirstColumn="0" w:lastRowLastColumn="0"/>
-            <w:tcW w:w="3536" w:type="dxa"/>
+            <w:tcW w:w="3406" w:type="dxa"/>
           </w:tcPr>
           <w:p>
             <w:pPr>
@@ -576,22 +603,7 @@
         </w:tc>
         <w:tc>
           <w:tcPr>
-            <w:tcW w:w="3536" w:type="dxa"/>
-          </w:tcPr>
-          <w:p>
-            <w:pPr>
-              <w:pStyle w:val="Textoindependiente"/>
-              <w:spacing w:after="0" w:line="240" w:lineRule="auto"/>
-              <w:cnfStyle w:val="000000100000" w:firstRow="0" w:lastRow="0" w:firstColumn="0" w:lastColumn="0" w:oddVBand="0" w:evenVBand="0" w:oddHBand="1" w:evenHBand="0" w:firstRowFirstColumn="0" w:firstRowLastColumn="0" w:lastRowFirstColumn="0" w:lastRowLastColumn="0"/>
-            </w:pPr>
-            <w:r>
-              <w:t>20 horas</w:t>
-            </w:r>
-          </w:p>
-        </w:tc>
-        <w:tc>
-          <w:tcPr>
-            <w:tcW w:w="3537" w:type="dxa"/>
+            <w:tcW w:w="1384" w:type="dxa"/>
           </w:tcPr>
           <w:p>
             <w:pPr>
@@ -604,17 +616,15 @@
             </w:r>
           </w:p>
         </w:tc>
-      </w:tr>
-      <w:tr>
         <w:tc>
           <w:tcPr>
-            <w:cnfStyle w:val="001000000000" w:firstRow="0" w:lastRow="0" w:firstColumn="1" w:lastColumn="0" w:oddVBand="0" w:evenVBand="0" w:oddHBand="0" w:evenHBand="0" w:firstRowFirstColumn="0" w:firstRowLastColumn="0" w:lastRowFirstColumn="0" w:lastRowLastColumn="0"/>
-            <w:tcW w:w="3536" w:type="dxa"/>
+            <w:tcW w:w="4114" w:type="dxa"/>
           </w:tcPr>
           <w:p>
             <w:pPr>
               <w:pStyle w:val="Textoindependiente"/>
               <w:spacing w:after="0" w:line="240" w:lineRule="auto"/>
+              <w:cnfStyle w:val="000000100000" w:firstRow="0" w:lastRow="0" w:firstColumn="0" w:lastColumn="0" w:oddVBand="0" w:evenVBand="0" w:oddHBand="1" w:evenHBand="0" w:firstRowFirstColumn="0" w:firstRowLastColumn="0" w:lastRowFirstColumn="0" w:lastRowLastColumn="0"/>
             </w:pPr>
             <w:r>
               <w:t>HP Integrity VM</w:t>
@@ -623,7 +633,39 @@
         </w:tc>
         <w:tc>
           <w:tcPr>
-            <w:tcW w:w="3536" w:type="dxa"/>
+            <w:tcW w:w="1278" w:type="dxa"/>
+          </w:tcPr>
+          <w:p>
+            <w:pPr>
+              <w:pStyle w:val="Textoindependiente"/>
+              <w:spacing w:after="0" w:line="240" w:lineRule="auto"/>
+              <w:cnfStyle w:val="000000100000" w:firstRow="0" w:lastRow="0" w:firstColumn="0" w:lastColumn="0" w:oddVBand="0" w:evenVBand="0" w:oddHBand="1" w:evenHBand="0" w:firstRowFirstColumn="0" w:firstRowLastColumn="0" w:lastRowFirstColumn="0" w:lastRowLastColumn="0"/>
+            </w:pPr>
+            <w:r>
+              <w:t>2 años</w:t>
+            </w:r>
+          </w:p>
+        </w:tc>
+      </w:tr>
+      <w:tr>
+        <w:tc>
+          <w:tcPr>
+            <w:cnfStyle w:val="001000000000" w:firstRow="0" w:lastRow="0" w:firstColumn="1" w:lastColumn="0" w:oddVBand="0" w:evenVBand="0" w:oddHBand="0" w:evenHBand="0" w:firstRowFirstColumn="0" w:firstRowLastColumn="0" w:lastRowFirstColumn="0" w:lastRowLastColumn="0"/>
+            <w:tcW w:w="3406" w:type="dxa"/>
+          </w:tcPr>
+          <w:p>
+            <w:pPr>
+              <w:pStyle w:val="Textoindependiente"/>
+              <w:spacing w:after="0" w:line="240" w:lineRule="auto"/>
+            </w:pPr>
+            <w:r>
+              <w:t>Solaris</w:t>
+            </w:r>
+          </w:p>
+        </w:tc>
+        <w:tc>
+          <w:tcPr>
+            <w:tcW w:w="1384" w:type="dxa"/>
           </w:tcPr>
           <w:p>
             <w:pPr>
@@ -632,13 +674,31 @@
               <w:cnfStyle w:val="000000000000" w:firstRow="0" w:lastRow="0" w:firstColumn="0" w:lastColumn="0" w:oddVBand="0" w:evenVBand="0" w:oddHBand="0" w:evenHBand="0" w:firstRowFirstColumn="0" w:firstRowLastColumn="0" w:lastRowFirstColumn="0" w:lastRowLastColumn="0"/>
             </w:pPr>
             <w:r>
-              <w:t>0</w:t>
+              <w:t>10 años</w:t>
             </w:r>
           </w:p>
         </w:tc>
         <w:tc>
           <w:tcPr>
-            <w:tcW w:w="3537" w:type="dxa"/>
+            <w:tcW w:w="4114" w:type="dxa"/>
+          </w:tcPr>
+          <w:p>
+            <w:pPr>
+              <w:pStyle w:val="Textoindependiente"/>
+              <w:spacing w:after="0" w:line="240" w:lineRule="auto"/>
+              <w:cnfStyle w:val="000000000000" w:firstRow="0" w:lastRow="0" w:firstColumn="0" w:lastColumn="0" w:oddVBand="0" w:evenVBand="0" w:oddHBand="0" w:evenHBand="0" w:firstRowFirstColumn="0" w:firstRowLastColumn="0" w:lastRowFirstColumn="0" w:lastRowLastColumn="0"/>
+            </w:pPr>
+            <w:r>
+              <w:rPr>
+                <w:lang w:val="en-US"/>
+              </w:rPr>
+              <w:t>Oracle VM Server for SPARC</w:t>
+            </w:r>
+          </w:p>
+        </w:tc>
+        <w:tc>
+          <w:tcPr>
+            <w:tcW w:w="1278" w:type="dxa"/>
           </w:tcPr>
           <w:p>
             <w:pPr>
@@ -659,54 +719,7 @@
         <w:tc>
           <w:tcPr>
             <w:cnfStyle w:val="001000000000" w:firstRow="0" w:lastRow="0" w:firstColumn="1" w:lastColumn="0" w:oddVBand="0" w:evenVBand="0" w:oddHBand="0" w:evenHBand="0" w:firstRowFirstColumn="0" w:firstRowLastColumn="0" w:lastRowFirstColumn="0" w:lastRowLastColumn="0"/>
-            <w:tcW w:w="3536" w:type="dxa"/>
-          </w:tcPr>
-          <w:p>
-            <w:pPr>
-              <w:pStyle w:val="Textoindependiente"/>
-              <w:spacing w:after="0" w:line="240" w:lineRule="auto"/>
-            </w:pPr>
-            <w:r>
-              <w:t>Solaris</w:t>
-            </w:r>
-          </w:p>
-        </w:tc>
-        <w:tc>
-          <w:tcPr>
-            <w:tcW w:w="3536" w:type="dxa"/>
-          </w:tcPr>
-          <w:p>
-            <w:pPr>
-              <w:pStyle w:val="Textoindependiente"/>
-              <w:spacing w:after="0" w:line="240" w:lineRule="auto"/>
-              <w:cnfStyle w:val="000000100000" w:firstRow="0" w:lastRow="0" w:firstColumn="0" w:lastColumn="0" w:oddVBand="0" w:evenVBand="0" w:oddHBand="1" w:evenHBand="0" w:firstRowFirstColumn="0" w:firstRowLastColumn="0" w:lastRowFirstColumn="0" w:lastRowLastColumn="0"/>
-            </w:pPr>
-            <w:r>
-              <w:t>0</w:t>
-            </w:r>
-          </w:p>
-        </w:tc>
-        <w:tc>
-          <w:tcPr>
-            <w:tcW w:w="3537" w:type="dxa"/>
-          </w:tcPr>
-          <w:p>
-            <w:pPr>
-              <w:pStyle w:val="Textoindependiente"/>
-              <w:spacing w:after="0" w:line="240" w:lineRule="auto"/>
-              <w:cnfStyle w:val="000000100000" w:firstRow="0" w:lastRow="0" w:firstColumn="0" w:lastColumn="0" w:oddVBand="0" w:evenVBand="0" w:oddHBand="1" w:evenHBand="0" w:firstRowFirstColumn="0" w:firstRowLastColumn="0" w:lastRowFirstColumn="0" w:lastRowLastColumn="0"/>
-            </w:pPr>
-            <w:r>
-              <w:t>10 años</w:t>
-            </w:r>
-          </w:p>
-        </w:tc>
-      </w:tr>
-      <w:tr>
-        <w:tc>
-          <w:tcPr>
-            <w:cnfStyle w:val="001000000000" w:firstRow="0" w:lastRow="0" w:firstColumn="1" w:lastColumn="0" w:oddVBand="0" w:evenVBand="0" w:oddHBand="0" w:evenHBand="0" w:firstRowFirstColumn="0" w:firstRowLastColumn="0" w:lastRowFirstColumn="0" w:lastRowLastColumn="0"/>
-            <w:tcW w:w="3536" w:type="dxa"/>
+            <w:tcW w:w="3406" w:type="dxa"/>
           </w:tcPr>
           <w:p>
             <w:pPr>
@@ -720,43 +733,55 @@
         </w:tc>
         <w:tc>
           <w:tcPr>
-            <w:tcW w:w="3536" w:type="dxa"/>
+            <w:tcW w:w="1384" w:type="dxa"/>
           </w:tcPr>
           <w:p>
             <w:pPr>
               <w:pStyle w:val="Textoindependiente"/>
               <w:spacing w:after="0" w:line="240" w:lineRule="auto"/>
-              <w:cnfStyle w:val="000000000000" w:firstRow="0" w:lastRow="0" w:firstColumn="0" w:lastColumn="0" w:oddVBand="0" w:evenVBand="0" w:oddHBand="0" w:evenHBand="0" w:firstRowFirstColumn="0" w:firstRowLastColumn="0" w:lastRowFirstColumn="0" w:lastRowLastColumn="0"/>
-            </w:pPr>
-            <w:r>
-              <w:t>0</w:t>
-            </w:r>
-          </w:p>
-        </w:tc>
-        <w:tc>
-          <w:tcPr>
-            <w:tcW w:w="3537" w:type="dxa"/>
-          </w:tcPr>
-          <w:p>
-            <w:pPr>
-              <w:pStyle w:val="Textoindependiente"/>
-              <w:spacing w:after="0" w:line="240" w:lineRule="auto"/>
-              <w:cnfStyle w:val="000000000000" w:firstRow="0" w:lastRow="0" w:firstColumn="0" w:lastColumn="0" w:oddVBand="0" w:evenVBand="0" w:oddHBand="0" w:evenHBand="0" w:firstRowFirstColumn="0" w:firstRowLastColumn="0" w:lastRowFirstColumn="0" w:lastRowLastColumn="0"/>
+              <w:cnfStyle w:val="000000100000" w:firstRow="0" w:lastRow="0" w:firstColumn="0" w:lastColumn="0" w:oddVBand="0" w:evenVBand="0" w:oddHBand="1" w:evenHBand="0" w:firstRowFirstColumn="0" w:firstRowLastColumn="0" w:lastRowFirstColumn="0" w:lastRowLastColumn="0"/>
             </w:pPr>
             <w:r>
               <w:t>8 años</w:t>
             </w:r>
           </w:p>
         </w:tc>
+        <w:tc>
+          <w:tcPr>
+            <w:tcW w:w="4114" w:type="dxa"/>
+          </w:tcPr>
+          <w:p>
+            <w:pPr>
+              <w:pStyle w:val="Textoindependiente"/>
+              <w:spacing w:after="0" w:line="240" w:lineRule="auto"/>
+              <w:cnfStyle w:val="000000100000" w:firstRow="0" w:lastRow="0" w:firstColumn="0" w:lastColumn="0" w:oddVBand="0" w:evenVBand="0" w:oddHBand="1" w:evenHBand="0" w:firstRowFirstColumn="0" w:firstRowLastColumn="0" w:lastRowFirstColumn="0" w:lastRowLastColumn="0"/>
+            </w:pPr>
+            <w:r>
+              <w:t>VMware vSphere</w:t>
+            </w:r>
+          </w:p>
+        </w:tc>
+        <w:tc>
+          <w:tcPr>
+            <w:tcW w:w="1278" w:type="dxa"/>
+          </w:tcPr>
+          <w:p>
+            <w:pPr>
+              <w:pStyle w:val="Textoindependiente"/>
+              <w:spacing w:after="0" w:line="240" w:lineRule="auto"/>
+              <w:cnfStyle w:val="000000100000" w:firstRow="0" w:lastRow="0" w:firstColumn="0" w:lastColumn="0" w:oddVBand="0" w:evenVBand="0" w:oddHBand="1" w:evenHBand="0" w:firstRowFirstColumn="0" w:firstRowLastColumn="0" w:lastRowFirstColumn="0" w:lastRowLastColumn="0"/>
+            </w:pPr>
+            <w:r>
+              <w:t>2 años</w:t>
+            </w:r>
+          </w:p>
+        </w:tc>
       </w:tr>
       <w:tr>
-        <w:trPr>
-          <w:cnfStyle w:val="000000100000" w:firstRow="0" w:lastRow="0" w:firstColumn="0" w:lastColumn="0" w:oddVBand="0" w:evenVBand="0" w:oddHBand="1" w:evenHBand="0" w:firstRowFirstColumn="0" w:firstRowLastColumn="0" w:lastRowFirstColumn="0" w:lastRowLastColumn="0"/>
-        </w:trPr>
         <w:tc>
           <w:tcPr>
             <w:cnfStyle w:val="001000000000" w:firstRow="0" w:lastRow="0" w:firstColumn="1" w:lastColumn="0" w:oddVBand="0" w:evenVBand="0" w:oddHBand="0" w:evenHBand="0" w:firstRowFirstColumn="0" w:firstRowLastColumn="0" w:lastRowFirstColumn="0" w:lastRowLastColumn="0"/>
-            <w:tcW w:w="3536" w:type="dxa"/>
+            <w:tcW w:w="3406" w:type="dxa"/>
           </w:tcPr>
           <w:p>
             <w:pPr>
@@ -770,54 +795,7 @@
         </w:tc>
         <w:tc>
           <w:tcPr>
-            <w:tcW w:w="3536" w:type="dxa"/>
-          </w:tcPr>
-          <w:p>
-            <w:pPr>
-              <w:pStyle w:val="Textoindependiente"/>
-              <w:spacing w:after="0" w:line="240" w:lineRule="auto"/>
-              <w:cnfStyle w:val="000000100000" w:firstRow="0" w:lastRow="0" w:firstColumn="0" w:lastColumn="0" w:oddVBand="0" w:evenVBand="0" w:oddHBand="1" w:evenHBand="0" w:firstRowFirstColumn="0" w:firstRowLastColumn="0" w:lastRowFirstColumn="0" w:lastRowLastColumn="0"/>
-            </w:pPr>
-            <w:r>
-              <w:t>0</w:t>
-            </w:r>
-          </w:p>
-        </w:tc>
-        <w:tc>
-          <w:tcPr>
-            <w:tcW w:w="3537" w:type="dxa"/>
-          </w:tcPr>
-          <w:p>
-            <w:pPr>
-              <w:pStyle w:val="Textoindependiente"/>
-              <w:spacing w:after="0" w:line="240" w:lineRule="auto"/>
-              <w:cnfStyle w:val="000000100000" w:firstRow="0" w:lastRow="0" w:firstColumn="0" w:lastColumn="0" w:oddVBand="0" w:evenVBand="0" w:oddHBand="1" w:evenHBand="0" w:firstRowFirstColumn="0" w:firstRowLastColumn="0" w:lastRowFirstColumn="0" w:lastRowLastColumn="0"/>
-            </w:pPr>
-            <w:r>
-              <w:t>6 años</w:t>
-            </w:r>
-          </w:p>
-        </w:tc>
-      </w:tr>
-      <w:tr>
-        <w:tc>
-          <w:tcPr>
-            <w:cnfStyle w:val="001000000000" w:firstRow="0" w:lastRow="0" w:firstColumn="1" w:lastColumn="0" w:oddVBand="0" w:evenVBand="0" w:oddHBand="0" w:evenHBand="0" w:firstRowFirstColumn="0" w:firstRowLastColumn="0" w:lastRowFirstColumn="0" w:lastRowLastColumn="0"/>
-            <w:tcW w:w="3536" w:type="dxa"/>
-          </w:tcPr>
-          <w:p>
-            <w:pPr>
-              <w:pStyle w:val="Textoindependiente"/>
-              <w:spacing w:after="0" w:line="240" w:lineRule="auto"/>
-            </w:pPr>
-            <w:r>
-              <w:t>VMware vSphere</w:t>
-            </w:r>
-          </w:p>
-        </w:tc>
-        <w:tc>
-          <w:tcPr>
-            <w:tcW w:w="3536" w:type="dxa"/>
+            <w:tcW w:w="1384" w:type="dxa"/>
           </w:tcPr>
           <w:p>
             <w:pPr>
@@ -826,13 +804,13 @@
               <w:cnfStyle w:val="000000000000" w:firstRow="0" w:lastRow="0" w:firstColumn="0" w:lastColumn="0" w:oddVBand="0" w:evenVBand="0" w:oddHBand="0" w:evenHBand="0" w:firstRowFirstColumn="0" w:firstRowLastColumn="0" w:lastRowFirstColumn="0" w:lastRowLastColumn="0"/>
             </w:pPr>
             <w:r>
-              <w:t>20 horas</w:t>
+              <w:t>6 años</w:t>
             </w:r>
           </w:p>
         </w:tc>
         <w:tc>
           <w:tcPr>
-            <w:tcW w:w="3537" w:type="dxa"/>
+            <w:tcW w:w="4114" w:type="dxa"/>
           </w:tcPr>
           <w:p>
             <w:pPr>
@@ -840,65 +818,18 @@
               <w:spacing w:after="0" w:line="240" w:lineRule="auto"/>
               <w:cnfStyle w:val="000000000000" w:firstRow="0" w:lastRow="0" w:firstColumn="0" w:lastColumn="0" w:oddVBand="0" w:evenVBand="0" w:oddHBand="0" w:evenHBand="0" w:firstRowFirstColumn="0" w:firstRowLastColumn="0" w:lastRowFirstColumn="0" w:lastRowLastColumn="0"/>
             </w:pPr>
-            <w:r>
-              <w:t>2 años</w:t>
-            </w:r>
           </w:p>
         </w:tc>
-      </w:tr>
-      <w:tr>
-        <w:trPr>
-          <w:cnfStyle w:val="000000100000" w:firstRow="0" w:lastRow="0" w:firstColumn="0" w:lastColumn="0" w:oddVBand="0" w:evenVBand="0" w:oddHBand="1" w:evenHBand="0" w:firstRowFirstColumn="0" w:firstRowLastColumn="0" w:lastRowFirstColumn="0" w:lastRowLastColumn="0"/>
-        </w:trPr>
         <w:tc>
           <w:tcPr>
-            <w:cnfStyle w:val="001000000000" w:firstRow="0" w:lastRow="0" w:firstColumn="1" w:lastColumn="0" w:oddVBand="0" w:evenVBand="0" w:oddHBand="0" w:evenHBand="0" w:firstRowFirstColumn="0" w:firstRowLastColumn="0" w:lastRowFirstColumn="0" w:lastRowLastColumn="0"/>
-            <w:tcW w:w="3536" w:type="dxa"/>
+            <w:tcW w:w="1278" w:type="dxa"/>
           </w:tcPr>
           <w:p>
             <w:pPr>
               <w:pStyle w:val="Textoindependiente"/>
               <w:spacing w:after="0" w:line="240" w:lineRule="auto"/>
-              <w:rPr>
-                <w:lang w:val="en-US"/>
-              </w:rPr>
+              <w:cnfStyle w:val="000000000000" w:firstRow="0" w:lastRow="0" w:firstColumn="0" w:lastColumn="0" w:oddVBand="0" w:evenVBand="0" w:oddHBand="0" w:evenHBand="0" w:firstRowFirstColumn="0" w:firstRowLastColumn="0" w:lastRowFirstColumn="0" w:lastRowLastColumn="0"/>
             </w:pPr>
-            <w:r>
-              <w:rPr>
-                <w:lang w:val="en-US"/>
-              </w:rPr>
-              <w:t>Oracle VM Server for SPARC</w:t>
-            </w:r>
-          </w:p>
-        </w:tc>
-        <w:tc>
-          <w:tcPr>
-            <w:tcW w:w="3536" w:type="dxa"/>
-          </w:tcPr>
-          <w:p>
-            <w:pPr>
-              <w:pStyle w:val="Textoindependiente"/>
-              <w:spacing w:after="0" w:line="240" w:lineRule="auto"/>
-              <w:cnfStyle w:val="000000100000" w:firstRow="0" w:lastRow="0" w:firstColumn="0" w:lastColumn="0" w:oddVBand="0" w:evenVBand="0" w:oddHBand="1" w:evenHBand="0" w:firstRowFirstColumn="0" w:firstRowLastColumn="0" w:lastRowFirstColumn="0" w:lastRowLastColumn="0"/>
-            </w:pPr>
-            <w:r>
-              <w:t>0</w:t>
-            </w:r>
-          </w:p>
-        </w:tc>
-        <w:tc>
-          <w:tcPr>
-            <w:tcW w:w="3537" w:type="dxa"/>
-          </w:tcPr>
-          <w:p>
-            <w:pPr>
-              <w:pStyle w:val="Textoindependiente"/>
-              <w:spacing w:after="0" w:line="240" w:lineRule="auto"/>
-              <w:cnfStyle w:val="000000100000" w:firstRow="0" w:lastRow="0" w:firstColumn="0" w:lastColumn="0" w:oddVBand="0" w:evenVBand="0" w:oddHBand="1" w:evenHBand="0" w:firstRowFirstColumn="0" w:firstRowLastColumn="0" w:lastRowFirstColumn="0" w:lastRowLastColumn="0"/>
-            </w:pPr>
-            <w:r>
-              <w:t>2 años</w:t>
-            </w:r>
           </w:p>
         </w:tc>
       </w:tr>
@@ -907,6 +838,8 @@
       <w:pPr>
         <w:pStyle w:val="Listaconvietas"/>
       </w:pPr>
+      <w:bookmarkStart w:id="0" w:name="_GoBack"/>
+      <w:bookmarkEnd w:id="0"/>
       <w:r>
         <w:t>Nivel alto de Inglés hablado y escrito (CEFR C1)</w:t>
       </w:r>
@@ -4792,6 +4725,7 @@
     <w:rsidRoot w:val="00C60F23"/>
     <w:rsid w:val="00054F37"/>
     <w:rsid w:val="003465B0"/>
+    <w:rsid w:val="005C213E"/>
     <w:rsid w:val="00676AE1"/>
     <w:rsid w:val="00A07FC7"/>
     <w:rsid w:val="00C352C6"/>
@@ -5567,7 +5501,7 @@
 </file>
 
 <file path=customXml/itemProps1.xml><?xml version="1.0" encoding="utf-8"?>
-<ds:datastoreItem xmlns:ds="http://schemas.openxmlformats.org/officeDocument/2006/customXml" ds:itemID="{7A47D3A9-1B4C-5945-A02D-0BF51855B88C}">
+<ds:datastoreItem xmlns:ds="http://schemas.openxmlformats.org/officeDocument/2006/customXml" ds:itemID="{E6540E7A-529C-4B46-A71D-A8F96F4FE32A}">
   <ds:schemaRefs>
     <ds:schemaRef ds:uri="http://schemas.openxmlformats.org/officeDocument/2006/bibliography"/>
   </ds:schemaRefs>

</xml_diff>

<commit_message>
Remove Internet of Things.
</commit_message>
<xml_diff>
--- a/public/attachments/CVRaulPedrocheNovillo.docx
+++ b/public/attachments/CVRaulPedrocheNovillo.docx
@@ -54,8 +54,10 @@
         <w:pStyle w:val="Ttulo2"/>
       </w:pPr>
       <w:r>
-        <w:t>atSistemas para IBM Software</w:t>
+        <w:t>atSistemas para IBM</w:t>
       </w:r>
+      <w:bookmarkStart w:id="0" w:name="_GoBack"/>
+      <w:bookmarkEnd w:id="0"/>
       <w:r>
         <w:tab/>
         <w:t>2015 –</w:t>
@@ -69,7 +71,7 @@
         <w:t xml:space="preserve">Técnico de soporte para </w:t>
       </w:r>
       <w:r>
-        <w:t>un proyecto de Smart Cities e Internet of Things</w:t>
+        <w:t>un proyecto de Smart Cities</w:t>
       </w:r>
       <w:r>
         <w:t>.</w:t>
@@ -838,10 +840,14 @@
       <w:pPr>
         <w:pStyle w:val="Listaconvietas"/>
       </w:pPr>
-      <w:bookmarkStart w:id="0" w:name="_GoBack"/>
-      <w:bookmarkEnd w:id="0"/>
       <w:r>
-        <w:t>Nivel alto de Inglés hablado y escrito (CEFR C1)</w:t>
+        <w:t xml:space="preserve">Nivel alto de </w:t>
+      </w:r>
+      <w:r>
+        <w:t>inglés</w:t>
+      </w:r>
+      <w:r>
+        <w:t xml:space="preserve"> hablado y escrito (CEFR C1)</w:t>
       </w:r>
     </w:p>
     <w:p>
@@ -982,7 +988,7 @@
           <w:r>
             <w:rPr>
               <w:noProof/>
-              <w:lang w:val="es-ES_tradnl" w:eastAsia="zh-CN"/>
+              <w:lang w:val="es-ES_tradnl" w:eastAsia="es-ES_tradnl"/>
             </w:rPr>
             <w:drawing>
               <wp:inline distT="0" distB="0" distL="0" distR="0" wp14:anchorId="1FFCC84A" wp14:editId="3F9C8D7C">
@@ -1038,7 +1044,7 @@
           <w:r>
             <w:rPr>
               <w:noProof/>
-              <w:lang w:val="es-ES_tradnl" w:eastAsia="zh-CN"/>
+              <w:lang w:val="es-ES_tradnl" w:eastAsia="es-ES_tradnl"/>
             </w:rPr>
             <w:drawing>
               <wp:inline distT="0" distB="0" distL="0" distR="0" wp14:anchorId="73EC9646" wp14:editId="564DFF87">
@@ -1097,7 +1103,7 @@
           <w:r>
             <w:rPr>
               <w:noProof/>
-              <w:lang w:val="es-ES_tradnl" w:eastAsia="zh-CN"/>
+              <w:lang w:val="es-ES_tradnl" w:eastAsia="es-ES_tradnl"/>
             </w:rPr>
             <w:drawing>
               <wp:inline distT="0" distB="0" distL="0" distR="0" wp14:anchorId="0950C0E1" wp14:editId="7A041B40">
@@ -1156,7 +1162,7 @@
           <w:r>
             <w:rPr>
               <w:noProof/>
-              <w:lang w:val="es-ES_tradnl" w:eastAsia="zh-CN"/>
+              <w:lang w:val="es-ES_tradnl" w:eastAsia="es-ES_tradnl"/>
             </w:rPr>
             <w:drawing>
               <wp:inline distT="0" distB="0" distL="0" distR="0" wp14:anchorId="0A966A34" wp14:editId="4774FB6C">
@@ -1215,7 +1221,7 @@
           <w:r>
             <w:rPr>
               <w:noProof/>
-              <w:lang w:val="es-ES_tradnl" w:eastAsia="zh-CN"/>
+              <w:lang w:val="es-ES_tradnl" w:eastAsia="es-ES_tradnl"/>
             </w:rPr>
             <w:drawing>
               <wp:inline distT="0" distB="0" distL="0" distR="0" wp14:anchorId="6DDE305A" wp14:editId="7FF1EFE4">
@@ -1410,7 +1416,7 @@
           <w:r>
             <w:rPr>
               <w:noProof/>
-              <w:lang w:val="es-ES_tradnl" w:eastAsia="zh-CN"/>
+              <w:lang w:val="es-ES_tradnl" w:eastAsia="es-ES_tradnl"/>
             </w:rPr>
             <w:drawing>
               <wp:inline distT="0" distB="0" distL="0" distR="0" wp14:anchorId="7F8D0020" wp14:editId="5F4AC708">
@@ -1466,7 +1472,7 @@
           <w:r>
             <w:rPr>
               <w:noProof/>
-              <w:lang w:val="es-ES_tradnl" w:eastAsia="zh-CN"/>
+              <w:lang w:val="es-ES_tradnl" w:eastAsia="es-ES_tradnl"/>
             </w:rPr>
             <w:drawing>
               <wp:inline distT="0" distB="0" distL="0" distR="0" wp14:anchorId="52C25E0A" wp14:editId="059E8133">
@@ -1525,7 +1531,7 @@
           <w:r>
             <w:rPr>
               <w:noProof/>
-              <w:lang w:val="es-ES_tradnl" w:eastAsia="zh-CN"/>
+              <w:lang w:val="es-ES_tradnl" w:eastAsia="es-ES_tradnl"/>
             </w:rPr>
             <w:drawing>
               <wp:inline distT="0" distB="0" distL="0" distR="0" wp14:anchorId="2CCF33A8" wp14:editId="23FD7B5D">
@@ -1584,7 +1590,7 @@
           <w:r>
             <w:rPr>
               <w:noProof/>
-              <w:lang w:val="es-ES_tradnl" w:eastAsia="zh-CN"/>
+              <w:lang w:val="es-ES_tradnl" w:eastAsia="es-ES_tradnl"/>
             </w:rPr>
             <w:drawing>
               <wp:inline distT="0" distB="0" distL="0" distR="0" wp14:anchorId="4E7275A0" wp14:editId="181768F9">
@@ -1643,7 +1649,7 @@
           <w:r>
             <w:rPr>
               <w:noProof/>
-              <w:lang w:val="es-ES_tradnl" w:eastAsia="zh-CN"/>
+              <w:lang w:val="es-ES_tradnl" w:eastAsia="es-ES_tradnl"/>
             </w:rPr>
             <w:drawing>
               <wp:inline distT="0" distB="0" distL="0" distR="0" wp14:anchorId="5522D6DF" wp14:editId="349A0E9E">
@@ -2004,7 +2010,7 @@
     </w:rPrDefault>
     <w:pPrDefault/>
   </w:docDefaults>
-  <w:latentStyles w:defLockedState="0" w:defUIPriority="99" w:defSemiHidden="0" w:defUnhideWhenUsed="0" w:defQFormat="0" w:count="380">
+  <w:latentStyles w:defLockedState="0" w:defUIPriority="99" w:defSemiHidden="0" w:defUnhideWhenUsed="0" w:defQFormat="0" w:count="382">
     <w:lsdException w:name="Normal" w:uiPriority="0" w:qFormat="1"/>
     <w:lsdException w:name="heading 1" w:uiPriority="0" w:qFormat="1"/>
     <w:lsdException w:name="heading 2" w:semiHidden="1" w:uiPriority="0" w:unhideWhenUsed="1" w:qFormat="1"/>
@@ -2110,7 +2116,6 @@
     <w:lsdException w:name="HTML Sample" w:semiHidden="1" w:unhideWhenUsed="1"/>
     <w:lsdException w:name="HTML Typewriter" w:semiHidden="1" w:unhideWhenUsed="1"/>
     <w:lsdException w:name="HTML Variable" w:semiHidden="1" w:unhideWhenUsed="1"/>
-    <w:lsdException w:name="Normal Table" w:semiHidden="1" w:unhideWhenUsed="1"/>
     <w:lsdException w:name="annotation subject" w:semiHidden="1" w:unhideWhenUsed="1"/>
     <w:lsdException w:name="No List" w:semiHidden="1" w:unhideWhenUsed="1"/>
     <w:lsdException w:name="Outline List 1" w:semiHidden="1" w:unhideWhenUsed="1"/>
@@ -2156,11 +2161,9 @@
     <w:lsdException w:name="Table Subtle 1" w:semiHidden="1" w:unhideWhenUsed="1"/>
     <w:lsdException w:name="Table Subtle 2" w:semiHidden="1" w:unhideWhenUsed="1"/>
     <w:lsdException w:name="Table Web 1" w:semiHidden="1" w:unhideWhenUsed="1"/>
-    <w:lsdException w:name="Table Web 2" w:semiHidden="1" w:unhideWhenUsed="1"/>
     <w:lsdException w:name="Table Web 3" w:semiHidden="1" w:unhideWhenUsed="1"/>
     <w:lsdException w:name="Balloon Text" w:semiHidden="1" w:unhideWhenUsed="1"/>
     <w:lsdException w:name="Table Grid" w:uiPriority="59"/>
-    <w:lsdException w:name="Table Theme" w:semiHidden="1" w:unhideWhenUsed="1"/>
     <w:lsdException w:name="Placeholder Text" w:semiHidden="1"/>
     <w:lsdException w:name="No Spacing" w:uiPriority="1" w:qFormat="1"/>
     <w:lsdException w:name="Light Shading" w:uiPriority="60"/>
@@ -2376,6 +2379,8 @@
     <w:lsdException w:name="List Table 5 Dark Accent 6" w:uiPriority="50"/>
     <w:lsdException w:name="List Table 6 Colorful Accent 6" w:uiPriority="51"/>
     <w:lsdException w:name="List Table 7 Colorful Accent 6" w:uiPriority="52"/>
+    <w:lsdException w:name="Mention" w:semiHidden="1" w:unhideWhenUsed="1"/>
+    <w:lsdException w:name="Smart Hyperlink" w:semiHidden="1" w:unhideWhenUsed="1"/>
   </w:latentStyles>
   <w:style w:type="paragraph" w:default="1" w:styleId="Normal">
     <w:name w:val="Normal"/>
@@ -4593,7 +4598,7 @@
 <file path=word/glossary/fontTable.xml><?xml version="1.0" encoding="utf-8"?>
 <w:fonts xmlns:mc="http://schemas.openxmlformats.org/markup-compatibility/2006" xmlns:r="http://schemas.openxmlformats.org/officeDocument/2006/relationships" xmlns:w="http://schemas.openxmlformats.org/wordprocessingml/2006/main" xmlns:w14="http://schemas.microsoft.com/office/word/2010/wordml" xmlns:w15="http://schemas.microsoft.com/office/word/2012/wordml" mc:Ignorable="w14 w15">
   <w:font w:name="Symbol">
-    <w:panose1 w:val="00000000000000000000"/>
+    <w:panose1 w:val="05050102010706020507"/>
     <w:charset w:val="02"/>
     <w:family w:val="auto"/>
     <w:pitch w:val="variable"/>
@@ -4724,6 +4729,7 @@
   <w:rsids>
     <w:rsidRoot w:val="00C60F23"/>
     <w:rsid w:val="00054F37"/>
+    <w:rsid w:val="001208A3"/>
     <w:rsid w:val="003465B0"/>
     <w:rsid w:val="005C213E"/>
     <w:rsid w:val="00676AE1"/>
@@ -4747,7 +4753,7 @@
     <m:intLim m:val="subSup"/>
     <m:naryLim m:val="undOvr"/>
   </m:mathPr>
-  <w:themeFontLang w:val="es-ES_tradnl" w:eastAsia="ja-JP"/>
+  <w:themeFontLang w:val="es-ES_tradnl" w:eastAsia="ja-JP" w:bidi="x-none"/>
   <w:clrSchemeMapping w:bg1="light1" w:t1="dark1" w:bg2="light2" w:t2="dark2" w:accent1="accent1" w:accent2="accent2" w:accent3="accent3" w:accent4="accent4" w:accent5="accent5" w:accent6="accent6" w:hyperlink="hyperlink" w:followedHyperlink="followedHyperlink"/>
   <w:doNotAutoCompressPictures/>
   <w:decimalSymbol w:val=","/>
@@ -4769,7 +4775,7 @@
     </w:rPrDefault>
     <w:pPrDefault/>
   </w:docDefaults>
-  <w:latentStyles w:defLockedState="0" w:defUIPriority="99" w:defSemiHidden="0" w:defUnhideWhenUsed="0" w:defQFormat="0" w:count="380">
+  <w:latentStyles w:defLockedState="0" w:defUIPriority="99" w:defSemiHidden="0" w:defUnhideWhenUsed="0" w:defQFormat="0" w:count="382">
     <w:lsdException w:name="Normal" w:uiPriority="0" w:qFormat="1"/>
     <w:lsdException w:name="heading 1" w:uiPriority="9" w:qFormat="1"/>
     <w:lsdException w:name="heading 2" w:semiHidden="1" w:uiPriority="9" w:unhideWhenUsed="1" w:qFormat="1"/>
@@ -4875,7 +4881,6 @@
     <w:lsdException w:name="HTML Sample" w:semiHidden="1" w:unhideWhenUsed="1"/>
     <w:lsdException w:name="HTML Typewriter" w:semiHidden="1" w:unhideWhenUsed="1"/>
     <w:lsdException w:name="HTML Variable" w:semiHidden="1" w:unhideWhenUsed="1"/>
-    <w:lsdException w:name="Normal Table" w:semiHidden="1" w:unhideWhenUsed="1"/>
     <w:lsdException w:name="annotation subject" w:semiHidden="1" w:unhideWhenUsed="1"/>
     <w:lsdException w:name="No List" w:semiHidden="1" w:unhideWhenUsed="1"/>
     <w:lsdException w:name="Outline List 1" w:semiHidden="1" w:unhideWhenUsed="1"/>
@@ -4921,11 +4926,9 @@
     <w:lsdException w:name="Table Subtle 1" w:semiHidden="1" w:unhideWhenUsed="1"/>
     <w:lsdException w:name="Table Subtle 2" w:semiHidden="1" w:unhideWhenUsed="1"/>
     <w:lsdException w:name="Table Web 1" w:semiHidden="1" w:unhideWhenUsed="1"/>
-    <w:lsdException w:name="Table Web 2" w:semiHidden="1" w:unhideWhenUsed="1"/>
     <w:lsdException w:name="Table Web 3" w:semiHidden="1" w:unhideWhenUsed="1"/>
     <w:lsdException w:name="Balloon Text" w:semiHidden="1" w:unhideWhenUsed="1"/>
     <w:lsdException w:name="Table Grid" w:uiPriority="59"/>
-    <w:lsdException w:name="Table Theme" w:semiHidden="1" w:unhideWhenUsed="1"/>
     <w:lsdException w:name="Placeholder Text" w:semiHidden="1"/>
     <w:lsdException w:name="No Spacing" w:uiPriority="1" w:qFormat="1"/>
     <w:lsdException w:name="Light Shading" w:uiPriority="60"/>
@@ -5141,6 +5144,8 @@
     <w:lsdException w:name="List Table 5 Dark Accent 6" w:uiPriority="50"/>
     <w:lsdException w:name="List Table 6 Colorful Accent 6" w:uiPriority="51"/>
     <w:lsdException w:name="List Table 7 Colorful Accent 6" w:uiPriority="52"/>
+    <w:lsdException w:name="Mention" w:semiHidden="1" w:unhideWhenUsed="1"/>
+    <w:lsdException w:name="Smart Hyperlink" w:semiHidden="1" w:unhideWhenUsed="1"/>
   </w:latentStyles>
   <w:style w:type="paragraph" w:default="1" w:styleId="Normal">
     <w:name w:val="Normal"/>
@@ -5501,7 +5506,7 @@
 </file>
 
 <file path=customXml/itemProps1.xml><?xml version="1.0" encoding="utf-8"?>
-<ds:datastoreItem xmlns:ds="http://schemas.openxmlformats.org/officeDocument/2006/customXml" ds:itemID="{E6540E7A-529C-4B46-A71D-A8F96F4FE32A}">
+<ds:datastoreItem xmlns:ds="http://schemas.openxmlformats.org/officeDocument/2006/customXml" ds:itemID="{75972C6C-3C35-384B-9836-D53A0F19D769}">
   <ds:schemaRefs>
     <ds:schemaRef ds:uri="http://schemas.openxmlformats.org/officeDocument/2006/bibliography"/>
   </ds:schemaRefs>

</xml_diff>

<commit_message>
Update DOCX and PDF resumes to match HTML versions
</commit_message>
<xml_diff>
--- a/public/attachments/CVRaulPedrocheNovillo.docx
+++ b/public/attachments/CVRaulPedrocheNovillo.docx
@@ -30,7 +30,13 @@
             <w:t xml:space="preserve">Administrador de sistemas </w:t>
           </w:r>
           <w:r>
-            <w:t xml:space="preserve">con </w:t>
+            <w:t>con</w:t>
+          </w:r>
+          <w:r>
+            <w:t xml:space="preserve"> más de</w:t>
+          </w:r>
+          <w:r>
+            <w:t xml:space="preserve"> </w:t>
           </w:r>
           <w:r>
             <w:t xml:space="preserve">10 años de </w:t>
@@ -56,8 +62,6 @@
       <w:r>
         <w:t>atSistemas para IBM</w:t>
       </w:r>
-      <w:bookmarkStart w:id="0" w:name="_GoBack"/>
-      <w:bookmarkEnd w:id="0"/>
       <w:r>
         <w:tab/>
         <w:t>2015 –</w:t>
@@ -68,7 +72,13 @@
         <w:pStyle w:val="Textoindependiente"/>
       </w:pPr>
       <w:r>
-        <w:t xml:space="preserve">Técnico de soporte para </w:t>
+        <w:t xml:space="preserve">Técnico de soporte </w:t>
+      </w:r>
+      <w:r>
+        <w:t xml:space="preserve">global </w:t>
+      </w:r>
+      <w:r>
+        <w:t xml:space="preserve">para </w:t>
       </w:r>
       <w:r>
         <w:t>un proyecto de Smart Cities</w:t>
@@ -77,7 +87,40 @@
         <w:t>.</w:t>
       </w:r>
       <w:r>
-        <w:t xml:space="preserve"> Administración de RHEL 6 sobre z/VM, DB2, WebSphere Application Server, IBM MQ.</w:t>
+        <w:t xml:space="preserve"> Administración, configuración y solución de problemas de IBM Intelligent Operations Center, a</w:t>
+      </w:r>
+      <w:r>
+        <w:t>dmin</w:t>
+      </w:r>
+      <w:r>
+        <w:t xml:space="preserve">istración de RHEL 6 sobre z/VM, desarrollo SQL y tuning de </w:t>
+      </w:r>
+      <w:r>
+        <w:t xml:space="preserve">DB2, </w:t>
+      </w:r>
+      <w:r>
+        <w:t xml:space="preserve">solución de problemas y despliegue de aplicaciones en </w:t>
+      </w:r>
+      <w:r>
+        <w:t>WebSphere Application Server</w:t>
+      </w:r>
+      <w:r>
+        <w:t xml:space="preserve"> Network Deployment</w:t>
+      </w:r>
+      <w:r>
+        <w:t xml:space="preserve">, </w:t>
+      </w:r>
+      <w:r>
+        <w:t xml:space="preserve">administración de </w:t>
+      </w:r>
+      <w:r>
+        <w:t>IBM MQ</w:t>
+      </w:r>
+      <w:r>
+        <w:t>, diagnóstico y solución de problemas en Cognos BI, administración y desarrollo de IBM WebSphere Message Broker, configuración de IBM HTTP Server</w:t>
+      </w:r>
+      <w:r>
+        <w:t>.</w:t>
       </w:r>
     </w:p>
     <w:p>
@@ -144,9 +187,6 @@
     <w:p>
       <w:pPr>
         <w:pStyle w:val="Ttulo2"/>
-        <w:rPr>
-          <w:lang w:val="en-US"/>
-        </w:rPr>
       </w:pPr>
       <w:sdt>
         <w:sdtPr>
@@ -158,41 +198,23 @@
         <w:sdtEndPr/>
         <w:sdtContent>
           <w:r>
-            <w:rPr>
-              <w:lang w:val="en-US"/>
-            </w:rPr>
             <w:t>Accenture Outsourcing Services</w:t>
           </w:r>
         </w:sdtContent>
       </w:sdt>
       <w:r>
-        <w:rPr>
-          <w:lang w:val="en-US"/>
-        </w:rPr>
         <w:tab/>
       </w:r>
       <w:r>
-        <w:rPr>
-          <w:lang w:val="en-US"/>
-        </w:rPr>
         <w:t xml:space="preserve">2005 – </w:t>
       </w:r>
       <w:r>
-        <w:rPr>
-          <w:lang w:val="en-US"/>
-        </w:rPr>
         <w:t>2</w:t>
       </w:r>
       <w:r>
-        <w:rPr>
-          <w:lang w:val="en-US"/>
-        </w:rPr>
         <w:t>01</w:t>
       </w:r>
       <w:r>
-        <w:rPr>
-          <w:lang w:val="en-US"/>
-        </w:rPr>
         <w:t>2</w:t>
       </w:r>
     </w:p>
@@ -200,121 +222,27 @@
       <w:r>
         <w:t>Labores de administración de sistemas operativos en tres proyectos.</w:t>
       </w:r>
+      <w:r>
+        <w:t xml:space="preserve"> </w:t>
+      </w:r>
+      <w:r>
+        <w:t xml:space="preserve">Instalación, mantenimiento y soporte de sistemas operativos </w:t>
+      </w:r>
+      <w:r>
+        <w:t xml:space="preserve">(Windows Server, </w:t>
+      </w:r>
+      <w:r>
+        <w:t xml:space="preserve">Linux, AIX, HP-UX, Solaris) </w:t>
+      </w:r>
+      <w:r>
+        <w:t>y entornos de virtualización</w:t>
+      </w:r>
+      <w:r>
+        <w:t xml:space="preserve"> (VMware vSphere, HP Integrity VM, Sun LDOMs) tanto en entornos de producción como de desarrollo.</w:t>
+      </w:r>
+      <w:bookmarkStart w:id="0" w:name="_GoBack"/>
+      <w:bookmarkEnd w:id="0"/>
     </w:p>
-    <w:sdt>
-      <w:sdtPr>
-        <w:id w:val="9459741"/>
-        <w:placeholder>
-          <w:docPart w:val="FC6E15FD90A8EA4182418D2B86BBF24E"/>
-        </w:placeholder>
-      </w:sdtPr>
-      <w:sdtEndPr/>
-      <w:sdtContent>
-        <w:p>
-          <w:pPr>
-            <w:pStyle w:val="Listaconvietas"/>
-            <w:tabs>
-              <w:tab w:val="clear" w:pos="360"/>
-            </w:tabs>
-            <w:ind w:left="288" w:hanging="288"/>
-          </w:pPr>
-          <w:r>
-            <w:t>2</w:t>
-          </w:r>
-          <w:r>
-            <w:t>009-201</w:t>
-          </w:r>
-          <w:r>
-            <w:t>2</w:t>
-          </w:r>
-          <w:r>
-            <w:t xml:space="preserve"> </w:t>
-          </w:r>
-          <w:r>
-            <w:t>–</w:t>
-          </w:r>
-          <w:r>
-            <w:t xml:space="preserve"> </w:t>
-          </w:r>
-          <w:r>
-            <w:t xml:space="preserve">IO Madrid Delivery Center (departamento interno). </w:t>
-          </w:r>
-          <w:r>
-            <w:t>Instalación, mantenimiento y soporte de sistemas operativos y entornos de virtualización</w:t>
-          </w:r>
-          <w:r>
-            <w:t xml:space="preserve"> </w:t>
-          </w:r>
-          <w:r>
-            <w:t>como parte de un equipo multicliente</w:t>
-          </w:r>
-          <w:r>
-            <w:t>.</w:t>
-          </w:r>
-          <w:r>
-            <w:t xml:space="preserve"> </w:t>
-          </w:r>
-          <w:r>
-            <w:t>T</w:t>
-          </w:r>
-          <w:r>
-            <w:t>raslado del centro de datos de Accenture en Madrid.</w:t>
-          </w:r>
-        </w:p>
-        <w:p>
-          <w:pPr>
-            <w:pStyle w:val="Listaconvietas"/>
-          </w:pPr>
-          <w:r>
-            <w:t xml:space="preserve">2007-2009 </w:t>
-          </w:r>
-          <w:r>
-            <w:t>–</w:t>
-          </w:r>
-          <w:r>
-            <w:t xml:space="preserve"> </w:t>
-          </w:r>
-          <w:r>
-            <w:t xml:space="preserve">Telefónica (Proyecto Apolo). </w:t>
-          </w:r>
-          <w:r>
-            <w:t>Administración de entornos de desarrollo unix.</w:t>
-          </w:r>
-          <w:r>
-            <w:t xml:space="preserve"> Colaboración con equipos de desarrollo locales y offshore, </w:t>
-          </w:r>
-          <w:r>
-            <w:t>gestión de backup y monitorización.</w:t>
-          </w:r>
-        </w:p>
-        <w:p>
-          <w:pPr>
-            <w:pStyle w:val="Listaconvietas"/>
-          </w:pPr>
-          <w:r>
-            <w:t xml:space="preserve">2005-2007 - Administración de entornos de desarrollo unix compartido entre </w:t>
-          </w:r>
-          <w:r>
-            <w:t>cuatro</w:t>
-          </w:r>
-          <w:r>
-            <w:t xml:space="preserve"> proyectos de </w:t>
-          </w:r>
-          <w:r>
-            <w:t>CRM</w:t>
-          </w:r>
-          <w:r>
-            <w:t xml:space="preserve"> para empresas de telefonía en Europa e India</w:t>
-          </w:r>
-          <w:r>
-            <w:t>.</w:t>
-          </w:r>
-          <w:r>
-            <w:t xml:space="preserve"> Intervenciones en festivos y guardias telefónicas. Colaboración con equipos en cliente.</w:t>
-          </w:r>
-        </w:p>
-      </w:sdtContent>
-    </w:sdt>
     <w:p>
       <w:pPr>
         <w:pStyle w:val="Ttulo2"/>
@@ -493,369 +421,6 @@
       </w:r>
       <w:r>
         <w:t>2000</w:t>
-      </w:r>
-    </w:p>
-    <w:p>
-      <w:pPr>
-        <w:pStyle w:val="Ttulo1"/>
-      </w:pPr>
-      <w:r>
-        <w:t>Resumen</w:t>
-      </w:r>
-      <w:r>
-        <w:t xml:space="preserve"> de competencias</w:t>
-      </w:r>
-    </w:p>
-    <w:tbl>
-      <w:tblPr>
-        <w:tblStyle w:val="Listaclara-nfasis1"/>
-        <w:tblW w:w="10182" w:type="dxa"/>
-        <w:tblInd w:w="104" w:type="dxa"/>
-        <w:tblLook w:val="04A0" w:firstRow="1" w:lastRow="0" w:firstColumn="1" w:lastColumn="0" w:noHBand="0" w:noVBand="1"/>
-      </w:tblPr>
-      <w:tblGrid>
-        <w:gridCol w:w="3406"/>
-        <w:gridCol w:w="1384"/>
-        <w:gridCol w:w="4114"/>
-        <w:gridCol w:w="1278"/>
-      </w:tblGrid>
-      <w:tr>
-        <w:trPr>
-          <w:cnfStyle w:val="100000000000" w:firstRow="1" w:lastRow="0" w:firstColumn="0" w:lastColumn="0" w:oddVBand="0" w:evenVBand="0" w:oddHBand="0" w:evenHBand="0" w:firstRowFirstColumn="0" w:firstRowLastColumn="0" w:lastRowFirstColumn="0" w:lastRowLastColumn="0"/>
-        </w:trPr>
-        <w:tc>
-          <w:tcPr>
-            <w:cnfStyle w:val="001000000000" w:firstRow="0" w:lastRow="0" w:firstColumn="1" w:lastColumn="0" w:oddVBand="0" w:evenVBand="0" w:oddHBand="0" w:evenHBand="0" w:firstRowFirstColumn="0" w:firstRowLastColumn="0" w:lastRowFirstColumn="0" w:lastRowLastColumn="0"/>
-            <w:tcW w:w="3406" w:type="dxa"/>
-          </w:tcPr>
-          <w:p>
-            <w:pPr>
-              <w:pStyle w:val="Textoindependiente"/>
-              <w:spacing w:after="0" w:line="240" w:lineRule="auto"/>
-            </w:pPr>
-            <w:r>
-              <w:t>Programa/Herramienta</w:t>
-            </w:r>
-          </w:p>
-        </w:tc>
-        <w:tc>
-          <w:tcPr>
-            <w:tcW w:w="1384" w:type="dxa"/>
-          </w:tcPr>
-          <w:p>
-            <w:pPr>
-              <w:pStyle w:val="Textoindependiente"/>
-              <w:spacing w:after="0" w:line="240" w:lineRule="auto"/>
-              <w:cnfStyle w:val="100000000000" w:firstRow="1" w:lastRow="0" w:firstColumn="0" w:lastColumn="0" w:oddVBand="0" w:evenVBand="0" w:oddHBand="0" w:evenHBand="0" w:firstRowFirstColumn="0" w:firstRowLastColumn="0" w:lastRowFirstColumn="0" w:lastRowLastColumn="0"/>
-            </w:pPr>
-            <w:r>
-              <w:t>Experiencia</w:t>
-            </w:r>
-          </w:p>
-        </w:tc>
-        <w:tc>
-          <w:tcPr>
-            <w:tcW w:w="4114" w:type="dxa"/>
-          </w:tcPr>
-          <w:p>
-            <w:pPr>
-              <w:pStyle w:val="Textoindependiente"/>
-              <w:spacing w:after="0" w:line="240" w:lineRule="auto"/>
-              <w:cnfStyle w:val="100000000000" w:firstRow="1" w:lastRow="0" w:firstColumn="0" w:lastColumn="0" w:oddVBand="0" w:evenVBand="0" w:oddHBand="0" w:evenHBand="0" w:firstRowFirstColumn="0" w:firstRowLastColumn="0" w:lastRowFirstColumn="0" w:lastRowLastColumn="0"/>
-            </w:pPr>
-            <w:r>
-              <w:t>Programa/Herramienta</w:t>
-            </w:r>
-          </w:p>
-        </w:tc>
-        <w:tc>
-          <w:tcPr>
-            <w:tcW w:w="1278" w:type="dxa"/>
-          </w:tcPr>
-          <w:p>
-            <w:pPr>
-              <w:pStyle w:val="Textoindependiente"/>
-              <w:spacing w:after="0" w:line="240" w:lineRule="auto"/>
-              <w:cnfStyle w:val="100000000000" w:firstRow="1" w:lastRow="0" w:firstColumn="0" w:lastColumn="0" w:oddVBand="0" w:evenVBand="0" w:oddHBand="0" w:evenHBand="0" w:firstRowFirstColumn="0" w:firstRowLastColumn="0" w:lastRowFirstColumn="0" w:lastRowLastColumn="0"/>
-            </w:pPr>
-            <w:r>
-              <w:t>Experiencia</w:t>
-            </w:r>
-          </w:p>
-        </w:tc>
-      </w:tr>
-      <w:tr>
-        <w:trPr>
-          <w:cnfStyle w:val="000000100000" w:firstRow="0" w:lastRow="0" w:firstColumn="0" w:lastColumn="0" w:oddVBand="0" w:evenVBand="0" w:oddHBand="1" w:evenHBand="0" w:firstRowFirstColumn="0" w:firstRowLastColumn="0" w:lastRowFirstColumn="0" w:lastRowLastColumn="0"/>
-        </w:trPr>
-        <w:tc>
-          <w:tcPr>
-            <w:cnfStyle w:val="001000000000" w:firstRow="0" w:lastRow="0" w:firstColumn="1" w:lastColumn="0" w:oddVBand="0" w:evenVBand="0" w:oddHBand="0" w:evenHBand="0" w:firstRowFirstColumn="0" w:firstRowLastColumn="0" w:lastRowFirstColumn="0" w:lastRowLastColumn="0"/>
-            <w:tcW w:w="3406" w:type="dxa"/>
-          </w:tcPr>
-          <w:p>
-            <w:pPr>
-              <w:pStyle w:val="Textoindependiente"/>
-              <w:spacing w:after="0" w:line="240" w:lineRule="auto"/>
-            </w:pPr>
-            <w:r>
-              <w:t>HP-UX</w:t>
-            </w:r>
-          </w:p>
-        </w:tc>
-        <w:tc>
-          <w:tcPr>
-            <w:tcW w:w="1384" w:type="dxa"/>
-          </w:tcPr>
-          <w:p>
-            <w:pPr>
-              <w:pStyle w:val="Textoindependiente"/>
-              <w:spacing w:after="0" w:line="240" w:lineRule="auto"/>
-              <w:cnfStyle w:val="000000100000" w:firstRow="0" w:lastRow="0" w:firstColumn="0" w:lastColumn="0" w:oddVBand="0" w:evenVBand="0" w:oddHBand="1" w:evenHBand="0" w:firstRowFirstColumn="0" w:firstRowLastColumn="0" w:lastRowFirstColumn="0" w:lastRowLastColumn="0"/>
-            </w:pPr>
-            <w:r>
-              <w:t>6 años</w:t>
-            </w:r>
-          </w:p>
-        </w:tc>
-        <w:tc>
-          <w:tcPr>
-            <w:tcW w:w="4114" w:type="dxa"/>
-          </w:tcPr>
-          <w:p>
-            <w:pPr>
-              <w:pStyle w:val="Textoindependiente"/>
-              <w:spacing w:after="0" w:line="240" w:lineRule="auto"/>
-              <w:cnfStyle w:val="000000100000" w:firstRow="0" w:lastRow="0" w:firstColumn="0" w:lastColumn="0" w:oddVBand="0" w:evenVBand="0" w:oddHBand="1" w:evenHBand="0" w:firstRowFirstColumn="0" w:firstRowLastColumn="0" w:lastRowFirstColumn="0" w:lastRowLastColumn="0"/>
-            </w:pPr>
-            <w:r>
-              <w:t>HP Integrity VM</w:t>
-            </w:r>
-          </w:p>
-        </w:tc>
-        <w:tc>
-          <w:tcPr>
-            <w:tcW w:w="1278" w:type="dxa"/>
-          </w:tcPr>
-          <w:p>
-            <w:pPr>
-              <w:pStyle w:val="Textoindependiente"/>
-              <w:spacing w:after="0" w:line="240" w:lineRule="auto"/>
-              <w:cnfStyle w:val="000000100000" w:firstRow="0" w:lastRow="0" w:firstColumn="0" w:lastColumn="0" w:oddVBand="0" w:evenVBand="0" w:oddHBand="1" w:evenHBand="0" w:firstRowFirstColumn="0" w:firstRowLastColumn="0" w:lastRowFirstColumn="0" w:lastRowLastColumn="0"/>
-            </w:pPr>
-            <w:r>
-              <w:t>2 años</w:t>
-            </w:r>
-          </w:p>
-        </w:tc>
-      </w:tr>
-      <w:tr>
-        <w:tc>
-          <w:tcPr>
-            <w:cnfStyle w:val="001000000000" w:firstRow="0" w:lastRow="0" w:firstColumn="1" w:lastColumn="0" w:oddVBand="0" w:evenVBand="0" w:oddHBand="0" w:evenHBand="0" w:firstRowFirstColumn="0" w:firstRowLastColumn="0" w:lastRowFirstColumn="0" w:lastRowLastColumn="0"/>
-            <w:tcW w:w="3406" w:type="dxa"/>
-          </w:tcPr>
-          <w:p>
-            <w:pPr>
-              <w:pStyle w:val="Textoindependiente"/>
-              <w:spacing w:after="0" w:line="240" w:lineRule="auto"/>
-            </w:pPr>
-            <w:r>
-              <w:t>Solaris</w:t>
-            </w:r>
-          </w:p>
-        </w:tc>
-        <w:tc>
-          <w:tcPr>
-            <w:tcW w:w="1384" w:type="dxa"/>
-          </w:tcPr>
-          <w:p>
-            <w:pPr>
-              <w:pStyle w:val="Textoindependiente"/>
-              <w:spacing w:after="0" w:line="240" w:lineRule="auto"/>
-              <w:cnfStyle w:val="000000000000" w:firstRow="0" w:lastRow="0" w:firstColumn="0" w:lastColumn="0" w:oddVBand="0" w:evenVBand="0" w:oddHBand="0" w:evenHBand="0" w:firstRowFirstColumn="0" w:firstRowLastColumn="0" w:lastRowFirstColumn="0" w:lastRowLastColumn="0"/>
-            </w:pPr>
-            <w:r>
-              <w:t>10 años</w:t>
-            </w:r>
-          </w:p>
-        </w:tc>
-        <w:tc>
-          <w:tcPr>
-            <w:tcW w:w="4114" w:type="dxa"/>
-          </w:tcPr>
-          <w:p>
-            <w:pPr>
-              <w:pStyle w:val="Textoindependiente"/>
-              <w:spacing w:after="0" w:line="240" w:lineRule="auto"/>
-              <w:cnfStyle w:val="000000000000" w:firstRow="0" w:lastRow="0" w:firstColumn="0" w:lastColumn="0" w:oddVBand="0" w:evenVBand="0" w:oddHBand="0" w:evenHBand="0" w:firstRowFirstColumn="0" w:firstRowLastColumn="0" w:lastRowFirstColumn="0" w:lastRowLastColumn="0"/>
-            </w:pPr>
-            <w:r>
-              <w:rPr>
-                <w:lang w:val="en-US"/>
-              </w:rPr>
-              <w:t>Oracle VM Server for SPARC</w:t>
-            </w:r>
-          </w:p>
-        </w:tc>
-        <w:tc>
-          <w:tcPr>
-            <w:tcW w:w="1278" w:type="dxa"/>
-          </w:tcPr>
-          <w:p>
-            <w:pPr>
-              <w:pStyle w:val="Textoindependiente"/>
-              <w:spacing w:after="0" w:line="240" w:lineRule="auto"/>
-              <w:cnfStyle w:val="000000000000" w:firstRow="0" w:lastRow="0" w:firstColumn="0" w:lastColumn="0" w:oddVBand="0" w:evenVBand="0" w:oddHBand="0" w:evenHBand="0" w:firstRowFirstColumn="0" w:firstRowLastColumn="0" w:lastRowFirstColumn="0" w:lastRowLastColumn="0"/>
-            </w:pPr>
-            <w:r>
-              <w:t>2 años</w:t>
-            </w:r>
-          </w:p>
-        </w:tc>
-      </w:tr>
-      <w:tr>
-        <w:trPr>
-          <w:cnfStyle w:val="000000100000" w:firstRow="0" w:lastRow="0" w:firstColumn="0" w:lastColumn="0" w:oddVBand="0" w:evenVBand="0" w:oddHBand="1" w:evenHBand="0" w:firstRowFirstColumn="0" w:firstRowLastColumn="0" w:lastRowFirstColumn="0" w:lastRowLastColumn="0"/>
-        </w:trPr>
-        <w:tc>
-          <w:tcPr>
-            <w:cnfStyle w:val="001000000000" w:firstRow="0" w:lastRow="0" w:firstColumn="1" w:lastColumn="0" w:oddVBand="0" w:evenVBand="0" w:oddHBand="0" w:evenHBand="0" w:firstRowFirstColumn="0" w:firstRowLastColumn="0" w:lastRowFirstColumn="0" w:lastRowLastColumn="0"/>
-            <w:tcW w:w="3406" w:type="dxa"/>
-          </w:tcPr>
-          <w:p>
-            <w:pPr>
-              <w:pStyle w:val="Textoindependiente"/>
-              <w:spacing w:after="0" w:line="240" w:lineRule="auto"/>
-            </w:pPr>
-            <w:r>
-              <w:t>Linux</w:t>
-            </w:r>
-          </w:p>
-        </w:tc>
-        <w:tc>
-          <w:tcPr>
-            <w:tcW w:w="1384" w:type="dxa"/>
-          </w:tcPr>
-          <w:p>
-            <w:pPr>
-              <w:pStyle w:val="Textoindependiente"/>
-              <w:spacing w:after="0" w:line="240" w:lineRule="auto"/>
-              <w:cnfStyle w:val="000000100000" w:firstRow="0" w:lastRow="0" w:firstColumn="0" w:lastColumn="0" w:oddVBand="0" w:evenVBand="0" w:oddHBand="1" w:evenHBand="0" w:firstRowFirstColumn="0" w:firstRowLastColumn="0" w:lastRowFirstColumn="0" w:lastRowLastColumn="0"/>
-            </w:pPr>
-            <w:r>
-              <w:t>8 años</w:t>
-            </w:r>
-          </w:p>
-        </w:tc>
-        <w:tc>
-          <w:tcPr>
-            <w:tcW w:w="4114" w:type="dxa"/>
-          </w:tcPr>
-          <w:p>
-            <w:pPr>
-              <w:pStyle w:val="Textoindependiente"/>
-              <w:spacing w:after="0" w:line="240" w:lineRule="auto"/>
-              <w:cnfStyle w:val="000000100000" w:firstRow="0" w:lastRow="0" w:firstColumn="0" w:lastColumn="0" w:oddVBand="0" w:evenVBand="0" w:oddHBand="1" w:evenHBand="0" w:firstRowFirstColumn="0" w:firstRowLastColumn="0" w:lastRowFirstColumn="0" w:lastRowLastColumn="0"/>
-            </w:pPr>
-            <w:r>
-              <w:t>VMware vSphere</w:t>
-            </w:r>
-          </w:p>
-        </w:tc>
-        <w:tc>
-          <w:tcPr>
-            <w:tcW w:w="1278" w:type="dxa"/>
-          </w:tcPr>
-          <w:p>
-            <w:pPr>
-              <w:pStyle w:val="Textoindependiente"/>
-              <w:spacing w:after="0" w:line="240" w:lineRule="auto"/>
-              <w:cnfStyle w:val="000000100000" w:firstRow="0" w:lastRow="0" w:firstColumn="0" w:lastColumn="0" w:oddVBand="0" w:evenVBand="0" w:oddHBand="1" w:evenHBand="0" w:firstRowFirstColumn="0" w:firstRowLastColumn="0" w:lastRowFirstColumn="0" w:lastRowLastColumn="0"/>
-            </w:pPr>
-            <w:r>
-              <w:t>2 años</w:t>
-            </w:r>
-          </w:p>
-        </w:tc>
-      </w:tr>
-      <w:tr>
-        <w:tc>
-          <w:tcPr>
-            <w:cnfStyle w:val="001000000000" w:firstRow="0" w:lastRow="0" w:firstColumn="1" w:lastColumn="0" w:oddVBand="0" w:evenVBand="0" w:oddHBand="0" w:evenHBand="0" w:firstRowFirstColumn="0" w:firstRowLastColumn="0" w:lastRowFirstColumn="0" w:lastRowLastColumn="0"/>
-            <w:tcW w:w="3406" w:type="dxa"/>
-          </w:tcPr>
-          <w:p>
-            <w:pPr>
-              <w:pStyle w:val="Textoindependiente"/>
-              <w:spacing w:after="0" w:line="240" w:lineRule="auto"/>
-            </w:pPr>
-            <w:r>
-              <w:t>AIX</w:t>
-            </w:r>
-          </w:p>
-        </w:tc>
-        <w:tc>
-          <w:tcPr>
-            <w:tcW w:w="1384" w:type="dxa"/>
-          </w:tcPr>
-          <w:p>
-            <w:pPr>
-              <w:pStyle w:val="Textoindependiente"/>
-              <w:spacing w:after="0" w:line="240" w:lineRule="auto"/>
-              <w:cnfStyle w:val="000000000000" w:firstRow="0" w:lastRow="0" w:firstColumn="0" w:lastColumn="0" w:oddVBand="0" w:evenVBand="0" w:oddHBand="0" w:evenHBand="0" w:firstRowFirstColumn="0" w:firstRowLastColumn="0" w:lastRowFirstColumn="0" w:lastRowLastColumn="0"/>
-            </w:pPr>
-            <w:r>
-              <w:t>6 años</w:t>
-            </w:r>
-          </w:p>
-        </w:tc>
-        <w:tc>
-          <w:tcPr>
-            <w:tcW w:w="4114" w:type="dxa"/>
-          </w:tcPr>
-          <w:p>
-            <w:pPr>
-              <w:pStyle w:val="Textoindependiente"/>
-              <w:spacing w:after="0" w:line="240" w:lineRule="auto"/>
-              <w:cnfStyle w:val="000000000000" w:firstRow="0" w:lastRow="0" w:firstColumn="0" w:lastColumn="0" w:oddVBand="0" w:evenVBand="0" w:oddHBand="0" w:evenHBand="0" w:firstRowFirstColumn="0" w:firstRowLastColumn="0" w:lastRowFirstColumn="0" w:lastRowLastColumn="0"/>
-            </w:pPr>
-          </w:p>
-        </w:tc>
-        <w:tc>
-          <w:tcPr>
-            <w:tcW w:w="1278" w:type="dxa"/>
-          </w:tcPr>
-          <w:p>
-            <w:pPr>
-              <w:pStyle w:val="Textoindependiente"/>
-              <w:spacing w:after="0" w:line="240" w:lineRule="auto"/>
-              <w:cnfStyle w:val="000000000000" w:firstRow="0" w:lastRow="0" w:firstColumn="0" w:lastColumn="0" w:oddVBand="0" w:evenVBand="0" w:oddHBand="0" w:evenHBand="0" w:firstRowFirstColumn="0" w:firstRowLastColumn="0" w:lastRowFirstColumn="0" w:lastRowLastColumn="0"/>
-            </w:pPr>
-          </w:p>
-        </w:tc>
-      </w:tr>
-    </w:tbl>
-    <w:p>
-      <w:pPr>
-        <w:pStyle w:val="Listaconvietas"/>
-      </w:pPr>
-      <w:r>
-        <w:t xml:space="preserve">Nivel alto de </w:t>
-      </w:r>
-      <w:r>
-        <w:t>inglés</w:t>
-      </w:r>
-      <w:r>
-        <w:t xml:space="preserve"> hablado y escrito (CEFR C1)</w:t>
-      </w:r>
-    </w:p>
-    <w:p>
-      <w:pPr>
-        <w:pStyle w:val="Listaconvietas"/>
-      </w:pPr>
-      <w:r>
-        <w:t>Carnet de conducir B1 y vehículo propio</w:t>
       </w:r>
     </w:p>
     <w:sectPr>
@@ -1389,16 +954,12 @@
             <w:fldChar w:fldCharType="end"/>
           </w:r>
           <w:r>
-            <w:rPr>
-              <w:lang w:val="en-US"/>
-            </w:rPr>
             <w:tab/>
           </w:r>
           <w:r>
             <w:rPr>
               <w:sz w:val="28"/>
               <w:szCs w:val="28"/>
-              <w:lang w:val="en-US"/>
             </w:rPr>
             <w:t>Administrador de Sistemas</w:t>
           </w:r>
@@ -2116,6 +1677,7 @@
     <w:lsdException w:name="HTML Sample" w:semiHidden="1" w:unhideWhenUsed="1"/>
     <w:lsdException w:name="HTML Typewriter" w:semiHidden="1" w:unhideWhenUsed="1"/>
     <w:lsdException w:name="HTML Variable" w:semiHidden="1" w:unhideWhenUsed="1"/>
+    <w:lsdException w:name="Normal Table" w:semiHidden="1" w:unhideWhenUsed="1"/>
     <w:lsdException w:name="annotation subject" w:semiHidden="1" w:unhideWhenUsed="1"/>
     <w:lsdException w:name="No List" w:semiHidden="1" w:unhideWhenUsed="1"/>
     <w:lsdException w:name="Outline List 1" w:semiHidden="1" w:unhideWhenUsed="1"/>
@@ -2161,9 +1723,11 @@
     <w:lsdException w:name="Table Subtle 1" w:semiHidden="1" w:unhideWhenUsed="1"/>
     <w:lsdException w:name="Table Subtle 2" w:semiHidden="1" w:unhideWhenUsed="1"/>
     <w:lsdException w:name="Table Web 1" w:semiHidden="1" w:unhideWhenUsed="1"/>
+    <w:lsdException w:name="Table Web 2" w:semiHidden="1" w:unhideWhenUsed="1"/>
     <w:lsdException w:name="Table Web 3" w:semiHidden="1" w:unhideWhenUsed="1"/>
     <w:lsdException w:name="Balloon Text" w:semiHidden="1" w:unhideWhenUsed="1"/>
     <w:lsdException w:name="Table Grid" w:uiPriority="59"/>
+    <w:lsdException w:name="Table Theme" w:semiHidden="1" w:unhideWhenUsed="1"/>
     <w:lsdException w:name="Placeholder Text" w:semiHidden="1"/>
     <w:lsdException w:name="No Spacing" w:uiPriority="1" w:qFormat="1"/>
     <w:lsdException w:name="Light Shading" w:uiPriority="60"/>
@@ -4353,57 +3917,6 @@
     </w:docPart>
     <w:docPart>
       <w:docPartPr>
-        <w:name w:val="FC6E15FD90A8EA4182418D2B86BBF24E"/>
-        <w:category>
-          <w:name w:val="General"/>
-          <w:gallery w:val="placeholder"/>
-        </w:category>
-        <w:types>
-          <w:type w:val="bbPlcHdr"/>
-        </w:types>
-        <w:behaviors>
-          <w:behavior w:val="content"/>
-        </w:behaviors>
-        <w:guid w:val="{5C6D2FC7-6949-AC43-8C07-9F624E651EEB}"/>
-      </w:docPartPr>
-      <w:docPartBody>
-        <w:p>
-          <w:pPr>
-            <w:pStyle w:val="Listaconvietas"/>
-          </w:pPr>
-          <w:r>
-            <w:rPr>
-              <w:lang w:val="es-ES"/>
-            </w:rPr>
-            <w:t>Etiam cursus suscipit enim. Nulla facilisi. Integer eleifend diam eu diam. Donec dapibus enim sollicitudin nulla. Nam hendrerit. Nunc id nisi. Curabitur sed neque. Pellentesque placerat consequat pede.</w:t>
-          </w:r>
-        </w:p>
-        <w:p>
-          <w:pPr>
-            <w:pStyle w:val="Listaconvietas"/>
-          </w:pPr>
-          <w:r>
-            <w:rPr>
-              <w:lang w:val="es-ES"/>
-            </w:rPr>
-            <w:t>Nullam dapibus elementum metus. Aenean libero sem, commodo euismod, imperdiet et, molestie vel, neque. Duis nec sapien eu pede consectetuer placerat.</w:t>
-          </w:r>
-        </w:p>
-        <w:p>
-          <w:pPr>
-            <w:pStyle w:val="FC6E15FD90A8EA4182418D2B86BBF24E"/>
-          </w:pPr>
-          <w:r>
-            <w:rPr>
-              <w:lang w:val="es-ES"/>
-            </w:rPr>
-            <w:t>Pellentesque interdum, tellus non consectetuer mattis, lectus eros volutpat nunc, auctor nonummy nulla lectus nec tellus. Aliquam hendrerit lorem vulputate turpis.</w:t>
-          </w:r>
-        </w:p>
-      </w:docPartBody>
-    </w:docPart>
-    <w:docPart>
-      <w:docPartPr>
         <w:name w:val="462CB041E03C424DBDC2D3DA1FC5DAF0"/>
         <w:category>
           <w:name w:val="General"/>
@@ -4627,16 +4140,16 @@
   <w:font w:name="Tahoma">
     <w:panose1 w:val="020B0604030504040204"/>
     <w:charset w:val="00"/>
-    <w:family w:val="auto"/>
+    <w:family w:val="swiss"/>
     <w:pitch w:val="variable"/>
-    <w:sig w:usb0="00000003" w:usb1="00000000" w:usb2="00000000" w:usb3="00000000" w:csb0="00000001" w:csb1="00000000"/>
+    <w:sig w:usb0="E1002EFF" w:usb1="C000605B" w:usb2="00000029" w:usb3="00000000" w:csb0="000101FF" w:csb1="00000000"/>
   </w:font>
   <w:font w:name="Consolas">
     <w:panose1 w:val="020B0609020204030204"/>
     <w:charset w:val="00"/>
-    <w:family w:val="auto"/>
-    <w:pitch w:val="variable"/>
-    <w:sig w:usb0="00000003" w:usb1="00000000" w:usb2="00000000" w:usb3="00000000" w:csb0="00000001" w:csb1="00000000"/>
+    <w:family w:val="modern"/>
+    <w:pitch w:val="fixed"/>
+    <w:sig w:usb0="E10002FF" w:usb1="4000FCFF" w:usb2="00000009" w:usb3="00000000" w:csb0="0000019F" w:csb1="00000000"/>
   </w:font>
   <w:font w:name="Wingdings 2">
     <w:panose1 w:val="05020102010507070707"/>
@@ -4881,6 +4394,7 @@
     <w:lsdException w:name="HTML Sample" w:semiHidden="1" w:unhideWhenUsed="1"/>
     <w:lsdException w:name="HTML Typewriter" w:semiHidden="1" w:unhideWhenUsed="1"/>
     <w:lsdException w:name="HTML Variable" w:semiHidden="1" w:unhideWhenUsed="1"/>
+    <w:lsdException w:name="Normal Table" w:semiHidden="1" w:unhideWhenUsed="1"/>
     <w:lsdException w:name="annotation subject" w:semiHidden="1" w:unhideWhenUsed="1"/>
     <w:lsdException w:name="No List" w:semiHidden="1" w:unhideWhenUsed="1"/>
     <w:lsdException w:name="Outline List 1" w:semiHidden="1" w:unhideWhenUsed="1"/>
@@ -4926,9 +4440,11 @@
     <w:lsdException w:name="Table Subtle 1" w:semiHidden="1" w:unhideWhenUsed="1"/>
     <w:lsdException w:name="Table Subtle 2" w:semiHidden="1" w:unhideWhenUsed="1"/>
     <w:lsdException w:name="Table Web 1" w:semiHidden="1" w:unhideWhenUsed="1"/>
+    <w:lsdException w:name="Table Web 2" w:semiHidden="1" w:unhideWhenUsed="1"/>
     <w:lsdException w:name="Table Web 3" w:semiHidden="1" w:unhideWhenUsed="1"/>
     <w:lsdException w:name="Balloon Text" w:semiHidden="1" w:unhideWhenUsed="1"/>
     <w:lsdException w:name="Table Grid" w:uiPriority="59"/>
+    <w:lsdException w:name="Table Theme" w:semiHidden="1" w:unhideWhenUsed="1"/>
     <w:lsdException w:name="Placeholder Text" w:semiHidden="1"/>
     <w:lsdException w:name="No Spacing" w:uiPriority="1" w:qFormat="1"/>
     <w:lsdException w:name="Light Shading" w:uiPriority="60"/>
@@ -5506,7 +5022,7 @@
 </file>
 
 <file path=customXml/itemProps1.xml><?xml version="1.0" encoding="utf-8"?>
-<ds:datastoreItem xmlns:ds="http://schemas.openxmlformats.org/officeDocument/2006/customXml" ds:itemID="{75972C6C-3C35-384B-9836-D53A0F19D769}">
+<ds:datastoreItem xmlns:ds="http://schemas.openxmlformats.org/officeDocument/2006/customXml" ds:itemID="{6CE78C61-1556-A146-9FFF-432E4A00AA6B}">
   <ds:schemaRefs>
     <ds:schemaRef ds:uri="http://schemas.openxmlformats.org/officeDocument/2006/bibliography"/>
   </ds:schemaRefs>

</xml_diff>

<commit_message>
Remove metadata from docx
</commit_message>
<xml_diff>
--- a/public/attachments/CVRaulPedrocheNovillo.docx
+++ b/public/attachments/CVRaulPedrocheNovillo.docx
@@ -6,6 +6,8 @@
       <w:pPr>
         <w:pStyle w:val="Ttulo1"/>
       </w:pPr>
+      <w:bookmarkStart w:id="0" w:name="_GoBack"/>
+      <w:bookmarkEnd w:id="0"/>
       <w:r>
         <w:t>Perfil</w:t>
       </w:r>
@@ -151,8 +153,6 @@
       <w:r>
         <w:t>.</w:t>
       </w:r>
-      <w:bookmarkStart w:id="0" w:name="_GoBack"/>
-      <w:bookmarkEnd w:id="0"/>
     </w:p>
     <w:p>
       <w:pPr>
@@ -4567,6 +4567,7 @@
   <w:rsids>
     <w:rsidRoot w:val="00C60F23"/>
     <w:rsid w:val="00054F37"/>
+    <w:rsid w:val="000740DA"/>
     <w:rsid w:val="001208A3"/>
     <w:rsid w:val="003465B0"/>
     <w:rsid w:val="005C213E"/>
@@ -5347,7 +5348,7 @@
 </file>
 
 <file path=customXml/itemProps1.xml><?xml version="1.0" encoding="utf-8"?>
-<ds:datastoreItem xmlns:ds="http://schemas.openxmlformats.org/officeDocument/2006/customXml" ds:itemID="{43E6793D-E618-4341-B93C-08883D611F63}">
+<ds:datastoreItem xmlns:ds="http://schemas.openxmlformats.org/officeDocument/2006/customXml" ds:itemID="{3FC2AF51-78F7-8845-9472-0E2E6842A7CA}">
   <ds:schemaRefs>
     <ds:schemaRef ds:uri="http://schemas.openxmlformats.org/officeDocument/2006/bibliography"/>
   </ds:schemaRefs>

</xml_diff>

<commit_message>
Update resume - Ansible Tower
</commit_message>
<xml_diff>
--- a/public/attachments/CVRaulPedrocheNovillo.docx
+++ b/public/attachments/CVRaulPedrocheNovillo.docx
@@ -1,13 +1,11 @@
 
 <file path=word/document.xml><?xml version="1.0" encoding="utf-8"?>
-<w:document xmlns:wpc="http://schemas.microsoft.com/office/word/2010/wordprocessingCanvas" xmlns:cx="http://schemas.microsoft.com/office/drawing/2014/chartex" xmlns:cx1="http://schemas.microsoft.com/office/drawing/2015/9/8/chartex" xmlns:cx2="http://schemas.microsoft.com/office/drawing/2015/10/21/chartex" xmlns:cx3="http://schemas.microsoft.com/office/drawing/2016/5/9/chartex" xmlns:cx4="http://schemas.microsoft.com/office/drawing/2016/5/10/chartex" xmlns:cx5="http://schemas.microsoft.com/office/drawing/2016/5/11/chartex" xmlns:cx6="http://schemas.microsoft.com/office/drawing/2016/5/12/chartex" xmlns:cx7="http://schemas.microsoft.com/office/drawing/2016/5/13/chartex" xmlns:cx8="http://schemas.microsoft.com/office/drawing/2016/5/14/chartex" xmlns:mc="http://schemas.openxmlformats.org/markup-compatibility/2006" xmlns:aink="http://schemas.microsoft.com/office/drawing/2016/ink" xmlns:am3d="http://schemas.microsoft.com/office/drawing/2017/model3d" xmlns:o="urn:schemas-microsoft-com:office:office" xmlns:r="http://schemas.openxmlformats.org/officeDocument/2006/relationships" xmlns:m="http://schemas.openxmlformats.org/officeDocument/2006/math" xmlns:v="urn:schemas-microsoft-com:vml" xmlns:wp14="http://schemas.microsoft.com/office/word/2010/wordprocessingDrawing" xmlns:wp="http://schemas.openxmlformats.org/drawingml/2006/wordprocessingDrawing" xmlns:w10="urn:schemas-microsoft-com:office:word" xmlns:w="http://schemas.openxmlformats.org/wordprocessingml/2006/main" xmlns:w14="http://schemas.microsoft.com/office/word/2010/wordml" xmlns:w15="http://schemas.microsoft.com/office/word/2012/wordml" xmlns:w16cid="http://schemas.microsoft.com/office/word/2016/wordml/cid" xmlns:w16se="http://schemas.microsoft.com/office/word/2015/wordml/symex" xmlns:wpg="http://schemas.microsoft.com/office/word/2010/wordprocessingGroup" xmlns:wpi="http://schemas.microsoft.com/office/word/2010/wordprocessingInk" xmlns:wne="http://schemas.microsoft.com/office/word/2006/wordml" xmlns:wps="http://schemas.microsoft.com/office/word/2010/wordprocessingShape" mc:Ignorable="w14 w15 w16se w16cid wp14">
+<w:document xmlns:wpc="http://schemas.microsoft.com/office/word/2010/wordprocessingCanvas" xmlns:cx="http://schemas.microsoft.com/office/drawing/2014/chartex" xmlns:cx1="http://schemas.microsoft.com/office/drawing/2015/9/8/chartex" xmlns:cx2="http://schemas.microsoft.com/office/drawing/2015/10/21/chartex" xmlns:cx3="http://schemas.microsoft.com/office/drawing/2016/5/9/chartex" xmlns:cx4="http://schemas.microsoft.com/office/drawing/2016/5/10/chartex" xmlns:cx5="http://schemas.microsoft.com/office/drawing/2016/5/11/chartex" xmlns:cx6="http://schemas.microsoft.com/office/drawing/2016/5/12/chartex" xmlns:cx7="http://schemas.microsoft.com/office/drawing/2016/5/13/chartex" xmlns:cx8="http://schemas.microsoft.com/office/drawing/2016/5/14/chartex" xmlns:mc="http://schemas.openxmlformats.org/markup-compatibility/2006" xmlns:aink="http://schemas.microsoft.com/office/drawing/2016/ink" xmlns:am3d="http://schemas.microsoft.com/office/drawing/2017/model3d" xmlns:o="urn:schemas-microsoft-com:office:office" xmlns:r="http://schemas.openxmlformats.org/officeDocument/2006/relationships" xmlns:m="http://schemas.openxmlformats.org/officeDocument/2006/math" xmlns:v="urn:schemas-microsoft-com:vml" xmlns:wp14="http://schemas.microsoft.com/office/word/2010/wordprocessingDrawing" xmlns:wp="http://schemas.openxmlformats.org/drawingml/2006/wordprocessingDrawing" xmlns:w10="urn:schemas-microsoft-com:office:word" xmlns:w="http://schemas.openxmlformats.org/wordprocessingml/2006/main" xmlns:w14="http://schemas.microsoft.com/office/word/2010/wordml" xmlns:w15="http://schemas.microsoft.com/office/word/2012/wordml" xmlns:w16cex="http://schemas.microsoft.com/office/word/2018/wordml/cex" xmlns:w16cid="http://schemas.microsoft.com/office/word/2016/wordml/cid" xmlns:w16="http://schemas.microsoft.com/office/word/2018/wordml" xmlns:w16sdtdh="http://schemas.microsoft.com/office/word/2020/wordml/sdtdatahash" xmlns:w16se="http://schemas.microsoft.com/office/word/2015/wordml/symex" xmlns:wpg="http://schemas.microsoft.com/office/word/2010/wordprocessingGroup" xmlns:wpi="http://schemas.microsoft.com/office/word/2010/wordprocessingInk" xmlns:wne="http://schemas.microsoft.com/office/word/2006/wordml" xmlns:wps="http://schemas.microsoft.com/office/word/2010/wordprocessingShape" mc:Ignorable="w14 w15 w16se w16cid w16 w16cex w16sdtdh wp14">
   <w:body>
     <w:p>
       <w:pPr>
         <w:pStyle w:val="Ttulo1"/>
       </w:pPr>
-      <w:bookmarkStart w:id="0" w:name="_GoBack"/>
-      <w:bookmarkEnd w:id="0"/>
       <w:r>
         <w:t>Perfil</w:t>
       </w:r>
@@ -44,15 +42,7 @@
             <w:t xml:space="preserve">10 años de </w:t>
           </w:r>
           <w:r>
-            <w:t xml:space="preserve">experiencia en equipos </w:t>
-          </w:r>
-          <w:proofErr w:type="spellStart"/>
-          <w:r>
-            <w:t>multicliente</w:t>
-          </w:r>
-          <w:proofErr w:type="spellEnd"/>
-          <w:r>
-            <w:t xml:space="preserve"> de producción y entornos de desarrollo.</w:t>
+            <w:t>experiencia en equipos multicliente de producción y entornos de desarrollo.</w:t>
           </w:r>
         </w:p>
       </w:sdtContent>
@@ -95,7 +85,31 @@
       </w:r>
       <w:proofErr w:type="spellEnd"/>
       <w:r>
-        <w:t xml:space="preserve"> del grupo de explotación del cliente Correos. Administración de sistemas Linux (RHEL 6, 7, SLES 9, 10, 11) e IBM AIX (5.3, 6.1, 7.1), administración de IBM </w:t>
+        <w:t xml:space="preserve"> </w:t>
+      </w:r>
+      <w:r>
+        <w:t xml:space="preserve">y responsable de Ansible Tower </w:t>
+      </w:r>
+      <w:r>
+        <w:t>del grupo de explotación del cliente Correos. Administración de sistemas Linux (RHEL 6, 7</w:t>
+      </w:r>
+      <w:r>
+        <w:t>, 8</w:t>
+      </w:r>
+      <w:r>
+        <w:t>, SLES 9, 10, 11</w:t>
+      </w:r>
+      <w:r>
+        <w:t>, 12</w:t>
+      </w:r>
+      <w:r>
+        <w:t>) e IBM AIX (5.3, 6.1, 7.1</w:t>
+      </w:r>
+      <w:r>
+        <w:t>, 7.2</w:t>
+      </w:r>
+      <w:r>
+        <w:t xml:space="preserve">), administración de IBM </w:t>
       </w:r>
       <w:proofErr w:type="spellStart"/>
       <w:r>
@@ -114,10 +128,12 @@
         <w:t xml:space="preserve"> </w:t>
       </w:r>
       <w:proofErr w:type="spellStart"/>
+      <w:proofErr w:type="gramStart"/>
       <w:r>
         <w:t>Cluster</w:t>
       </w:r>
       <w:proofErr w:type="spellEnd"/>
+      <w:proofErr w:type="gramEnd"/>
       <w:r>
         <w:t xml:space="preserve">, IBM </w:t>
       </w:r>
@@ -143,15 +159,7 @@
       </w:r>
       <w:proofErr w:type="spellEnd"/>
       <w:r>
-        <w:t xml:space="preserve">. Automatización de procesos mediante Shell y </w:t>
-      </w:r>
-      <w:proofErr w:type="spellStart"/>
-      <w:r>
-        <w:t>Ansible</w:t>
-      </w:r>
-      <w:proofErr w:type="spellEnd"/>
-      <w:r>
-        <w:t>.</w:t>
+        <w:t>. Automatización de procesos mediante Shell y Ansible.</w:t>
       </w:r>
     </w:p>
     <w:p>
@@ -237,31 +245,26 @@
       <w:r>
         <w:t xml:space="preserve">solución de problemas y despliegue de aplicaciones en </w:t>
       </w:r>
+      <w:r>
+        <w:t xml:space="preserve">WebSphere </w:t>
+      </w:r>
       <w:proofErr w:type="spellStart"/>
       <w:r>
-        <w:t>WebSphere</w:t>
+        <w:t>Application</w:t>
       </w:r>
       <w:proofErr w:type="spellEnd"/>
       <w:r>
-        <w:t xml:space="preserve"> </w:t>
+        <w:t xml:space="preserve"> Server</w:t>
+      </w:r>
+      <w:r>
+        <w:t xml:space="preserve"> Network </w:t>
       </w:r>
       <w:proofErr w:type="spellStart"/>
       <w:r>
-        <w:t>Application</w:t>
+        <w:t>Deployment</w:t>
       </w:r>
       <w:proofErr w:type="spellEnd"/>
       <w:r>
-        <w:t xml:space="preserve"> Server</w:t>
-      </w:r>
-      <w:r>
-        <w:t xml:space="preserve"> Network </w:t>
-      </w:r>
-      <w:proofErr w:type="spellStart"/>
-      <w:r>
-        <w:t>Deployment</w:t>
-      </w:r>
-      <w:proofErr w:type="spellEnd"/>
-      <w:r>
         <w:t xml:space="preserve">, </w:t>
       </w:r>
       <w:r>
@@ -271,23 +274,7 @@
         <w:t>IBM MQ</w:t>
       </w:r>
       <w:r>
-        <w:t xml:space="preserve">, diagnóstico y solución de problemas en </w:t>
-      </w:r>
-      <w:proofErr w:type="spellStart"/>
-      <w:r>
-        <w:t>Cognos</w:t>
-      </w:r>
-      <w:proofErr w:type="spellEnd"/>
-      <w:r>
-        <w:t xml:space="preserve"> BI, administración y desarrollo de IBM </w:t>
-      </w:r>
-      <w:proofErr w:type="spellStart"/>
-      <w:r>
-        <w:t>WebSphere</w:t>
-      </w:r>
-      <w:proofErr w:type="spellEnd"/>
-      <w:r>
-        <w:t xml:space="preserve"> </w:t>
+        <w:t xml:space="preserve">, diagnóstico y solución de problemas en Cognos BI, administración y desarrollo de IBM WebSphere </w:t>
       </w:r>
       <w:proofErr w:type="spellStart"/>
       <w:r>
@@ -342,7 +329,25 @@
         <w:t xml:space="preserve"> del grupo de explotación del cliente Correos.</w:t>
       </w:r>
       <w:r>
-        <w:t xml:space="preserve"> Administración de AIX 5, 6 y 7.</w:t>
+        <w:t xml:space="preserve"> Administración de AIX 5</w:t>
+      </w:r>
+      <w:r>
+        <w:t>.3</w:t>
+      </w:r>
+      <w:r>
+        <w:t>, 6</w:t>
+      </w:r>
+      <w:r>
+        <w:t>.1</w:t>
+      </w:r>
+      <w:r>
+        <w:t xml:space="preserve"> y 7</w:t>
+      </w:r>
+      <w:r>
+        <w:t>.1</w:t>
+      </w:r>
+      <w:r>
+        <w:t>.</w:t>
       </w:r>
     </w:p>
     <w:p>
@@ -430,21 +435,8 @@
         </w:sdtPr>
         <w:sdtEndPr/>
         <w:sdtContent>
-          <w:proofErr w:type="spellStart"/>
-          <w:r>
-            <w:t>Accenture</w:t>
-          </w:r>
-          <w:proofErr w:type="spellEnd"/>
-          <w:r>
-            <w:t xml:space="preserve"> </w:t>
-          </w:r>
-          <w:proofErr w:type="spellStart"/>
-          <w:r>
-            <w:t>Outsourcing</w:t>
-          </w:r>
-          <w:proofErr w:type="spellEnd"/>
-          <w:r>
-            <w:t xml:space="preserve"> </w:t>
+          <w:r>
+            <w:t xml:space="preserve">Accenture Outsourcing </w:t>
           </w:r>
           <w:proofErr w:type="spellStart"/>
           <w:r>
@@ -489,15 +481,7 @@
         <w:t>y entornos de virtualización</w:t>
       </w:r>
       <w:r>
-        <w:t xml:space="preserve"> (</w:t>
-      </w:r>
-      <w:proofErr w:type="spellStart"/>
-      <w:r>
-        <w:t>VMware</w:t>
-      </w:r>
-      <w:proofErr w:type="spellEnd"/>
-      <w:r>
-        <w:t xml:space="preserve"> </w:t>
+        <w:t xml:space="preserve"> (VMware </w:t>
       </w:r>
       <w:proofErr w:type="spellStart"/>
       <w:r>
@@ -612,15 +596,7 @@
           </w:r>
           <w:proofErr w:type="spellEnd"/>
           <w:r>
-            <w:t xml:space="preserve">, </w:t>
-          </w:r>
-          <w:proofErr w:type="spellStart"/>
-          <w:r>
-            <w:t>WebLogic</w:t>
-          </w:r>
-          <w:proofErr w:type="spellEnd"/>
-          <w:r>
-            <w:t xml:space="preserve"> y Oracle IAS</w:t>
+            <w:t>, WebLogic y Oracle IAS</w:t>
           </w:r>
           <w:r>
             <w:t xml:space="preserve"> y bases de datos</w:t>
@@ -691,15 +667,7 @@
             </w:numPr>
           </w:pPr>
           <w:r>
-            <w:t xml:space="preserve">Instalación y mantenimiento de servidores de oficina basados en </w:t>
-          </w:r>
-          <w:proofErr w:type="spellStart"/>
-          <w:r>
-            <w:t>SuSE</w:t>
-          </w:r>
-          <w:proofErr w:type="spellEnd"/>
-          <w:r>
-            <w:t xml:space="preserve"> Linux para </w:t>
+            <w:t xml:space="preserve">Instalación y mantenimiento de servidores de oficina basados en SuSE Linux para </w:t>
           </w:r>
           <w:proofErr w:type="spellStart"/>
           <w:r>
@@ -780,7 +748,7 @@
 </file>
 
 <file path=word/endnotes.xml><?xml version="1.0" encoding="utf-8"?>
-<w:endnotes xmlns:wpc="http://schemas.microsoft.com/office/word/2010/wordprocessingCanvas" xmlns:cx="http://schemas.microsoft.com/office/drawing/2014/chartex" xmlns:cx1="http://schemas.microsoft.com/office/drawing/2015/9/8/chartex" xmlns:cx2="http://schemas.microsoft.com/office/drawing/2015/10/21/chartex" xmlns:cx3="http://schemas.microsoft.com/office/drawing/2016/5/9/chartex" xmlns:cx4="http://schemas.microsoft.com/office/drawing/2016/5/10/chartex" xmlns:cx5="http://schemas.microsoft.com/office/drawing/2016/5/11/chartex" xmlns:cx6="http://schemas.microsoft.com/office/drawing/2016/5/12/chartex" xmlns:cx7="http://schemas.microsoft.com/office/drawing/2016/5/13/chartex" xmlns:cx8="http://schemas.microsoft.com/office/drawing/2016/5/14/chartex" xmlns:mc="http://schemas.openxmlformats.org/markup-compatibility/2006" xmlns:aink="http://schemas.microsoft.com/office/drawing/2016/ink" xmlns:am3d="http://schemas.microsoft.com/office/drawing/2017/model3d" xmlns:o="urn:schemas-microsoft-com:office:office" xmlns:r="http://schemas.openxmlformats.org/officeDocument/2006/relationships" xmlns:m="http://schemas.openxmlformats.org/officeDocument/2006/math" xmlns:v="urn:schemas-microsoft-com:vml" xmlns:wp14="http://schemas.microsoft.com/office/word/2010/wordprocessingDrawing" xmlns:wp="http://schemas.openxmlformats.org/drawingml/2006/wordprocessingDrawing" xmlns:w10="urn:schemas-microsoft-com:office:word" xmlns:w="http://schemas.openxmlformats.org/wordprocessingml/2006/main" xmlns:w14="http://schemas.microsoft.com/office/word/2010/wordml" xmlns:w15="http://schemas.microsoft.com/office/word/2012/wordml" xmlns:w16cid="http://schemas.microsoft.com/office/word/2016/wordml/cid" xmlns:w16se="http://schemas.microsoft.com/office/word/2015/wordml/symex" xmlns:wpg="http://schemas.microsoft.com/office/word/2010/wordprocessingGroup" xmlns:wpi="http://schemas.microsoft.com/office/word/2010/wordprocessingInk" xmlns:wne="http://schemas.microsoft.com/office/word/2006/wordml" xmlns:wps="http://schemas.microsoft.com/office/word/2010/wordprocessingShape" mc:Ignorable="w14 w15 w16se w16cid wp14">
+<w:endnotes xmlns:wpc="http://schemas.microsoft.com/office/word/2010/wordprocessingCanvas" xmlns:cx="http://schemas.microsoft.com/office/drawing/2014/chartex" xmlns:cx1="http://schemas.microsoft.com/office/drawing/2015/9/8/chartex" xmlns:cx2="http://schemas.microsoft.com/office/drawing/2015/10/21/chartex" xmlns:cx3="http://schemas.microsoft.com/office/drawing/2016/5/9/chartex" xmlns:cx4="http://schemas.microsoft.com/office/drawing/2016/5/10/chartex" xmlns:cx5="http://schemas.microsoft.com/office/drawing/2016/5/11/chartex" xmlns:cx6="http://schemas.microsoft.com/office/drawing/2016/5/12/chartex" xmlns:cx7="http://schemas.microsoft.com/office/drawing/2016/5/13/chartex" xmlns:cx8="http://schemas.microsoft.com/office/drawing/2016/5/14/chartex" xmlns:mc="http://schemas.openxmlformats.org/markup-compatibility/2006" xmlns:aink="http://schemas.microsoft.com/office/drawing/2016/ink" xmlns:am3d="http://schemas.microsoft.com/office/drawing/2017/model3d" xmlns:o="urn:schemas-microsoft-com:office:office" xmlns:r="http://schemas.openxmlformats.org/officeDocument/2006/relationships" xmlns:m="http://schemas.openxmlformats.org/officeDocument/2006/math" xmlns:v="urn:schemas-microsoft-com:vml" xmlns:wp14="http://schemas.microsoft.com/office/word/2010/wordprocessingDrawing" xmlns:wp="http://schemas.openxmlformats.org/drawingml/2006/wordprocessingDrawing" xmlns:w10="urn:schemas-microsoft-com:office:word" xmlns:w="http://schemas.openxmlformats.org/wordprocessingml/2006/main" xmlns:w14="http://schemas.microsoft.com/office/word/2010/wordml" xmlns:w15="http://schemas.microsoft.com/office/word/2012/wordml" xmlns:w16cex="http://schemas.microsoft.com/office/word/2018/wordml/cex" xmlns:w16cid="http://schemas.microsoft.com/office/word/2016/wordml/cid" xmlns:w16="http://schemas.microsoft.com/office/word/2018/wordml" xmlns:w16sdtdh="http://schemas.microsoft.com/office/word/2020/wordml/sdtdatahash" xmlns:w16se="http://schemas.microsoft.com/office/word/2015/wordml/symex" xmlns:wpg="http://schemas.microsoft.com/office/word/2010/wordprocessingGroup" xmlns:wpi="http://schemas.microsoft.com/office/word/2010/wordprocessingInk" xmlns:wne="http://schemas.microsoft.com/office/word/2006/wordml" xmlns:wps="http://schemas.microsoft.com/office/word/2010/wordprocessingShape" mc:Ignorable="w14 w15 w16se w16cid w16 w16cex w16sdtdh wp14">
   <w:endnote w:type="separator" w:id="-1">
     <w:p>
       <w:pPr>
@@ -805,7 +773,7 @@
 </file>
 
 <file path=word/footer1.xml><?xml version="1.0" encoding="utf-8"?>
-<w:ftr xmlns:wpc="http://schemas.microsoft.com/office/word/2010/wordprocessingCanvas" xmlns:cx="http://schemas.microsoft.com/office/drawing/2014/chartex" xmlns:cx1="http://schemas.microsoft.com/office/drawing/2015/9/8/chartex" xmlns:cx2="http://schemas.microsoft.com/office/drawing/2015/10/21/chartex" xmlns:cx3="http://schemas.microsoft.com/office/drawing/2016/5/9/chartex" xmlns:cx4="http://schemas.microsoft.com/office/drawing/2016/5/10/chartex" xmlns:cx5="http://schemas.microsoft.com/office/drawing/2016/5/11/chartex" xmlns:cx6="http://schemas.microsoft.com/office/drawing/2016/5/12/chartex" xmlns:cx7="http://schemas.microsoft.com/office/drawing/2016/5/13/chartex" xmlns:cx8="http://schemas.microsoft.com/office/drawing/2016/5/14/chartex" xmlns:mc="http://schemas.openxmlformats.org/markup-compatibility/2006" xmlns:aink="http://schemas.microsoft.com/office/drawing/2016/ink" xmlns:am3d="http://schemas.microsoft.com/office/drawing/2017/model3d" xmlns:o="urn:schemas-microsoft-com:office:office" xmlns:r="http://schemas.openxmlformats.org/officeDocument/2006/relationships" xmlns:m="http://schemas.openxmlformats.org/officeDocument/2006/math" xmlns:v="urn:schemas-microsoft-com:vml" xmlns:wp14="http://schemas.microsoft.com/office/word/2010/wordprocessingDrawing" xmlns:wp="http://schemas.openxmlformats.org/drawingml/2006/wordprocessingDrawing" xmlns:w10="urn:schemas-microsoft-com:office:word" xmlns:w="http://schemas.openxmlformats.org/wordprocessingml/2006/main" xmlns:w14="http://schemas.microsoft.com/office/word/2010/wordml" xmlns:w15="http://schemas.microsoft.com/office/word/2012/wordml" xmlns:w16cid="http://schemas.microsoft.com/office/word/2016/wordml/cid" xmlns:w16se="http://schemas.microsoft.com/office/word/2015/wordml/symex" xmlns:wpg="http://schemas.microsoft.com/office/word/2010/wordprocessingGroup" xmlns:wpi="http://schemas.microsoft.com/office/word/2010/wordprocessingInk" xmlns:wne="http://schemas.microsoft.com/office/word/2006/wordml" xmlns:wps="http://schemas.microsoft.com/office/word/2010/wordprocessingShape" mc:Ignorable="w14 w15 w16se w16cid wp14">
+<w:ftr xmlns:wpc="http://schemas.microsoft.com/office/word/2010/wordprocessingCanvas" xmlns:cx="http://schemas.microsoft.com/office/drawing/2014/chartex" xmlns:cx1="http://schemas.microsoft.com/office/drawing/2015/9/8/chartex" xmlns:cx2="http://schemas.microsoft.com/office/drawing/2015/10/21/chartex" xmlns:cx3="http://schemas.microsoft.com/office/drawing/2016/5/9/chartex" xmlns:cx4="http://schemas.microsoft.com/office/drawing/2016/5/10/chartex" xmlns:cx5="http://schemas.microsoft.com/office/drawing/2016/5/11/chartex" xmlns:cx6="http://schemas.microsoft.com/office/drawing/2016/5/12/chartex" xmlns:cx7="http://schemas.microsoft.com/office/drawing/2016/5/13/chartex" xmlns:cx8="http://schemas.microsoft.com/office/drawing/2016/5/14/chartex" xmlns:mc="http://schemas.openxmlformats.org/markup-compatibility/2006" xmlns:aink="http://schemas.microsoft.com/office/drawing/2016/ink" xmlns:am3d="http://schemas.microsoft.com/office/drawing/2017/model3d" xmlns:o="urn:schemas-microsoft-com:office:office" xmlns:r="http://schemas.openxmlformats.org/officeDocument/2006/relationships" xmlns:m="http://schemas.openxmlformats.org/officeDocument/2006/math" xmlns:v="urn:schemas-microsoft-com:vml" xmlns:wp14="http://schemas.microsoft.com/office/word/2010/wordprocessingDrawing" xmlns:wp="http://schemas.openxmlformats.org/drawingml/2006/wordprocessingDrawing" xmlns:w10="urn:schemas-microsoft-com:office:word" xmlns:w="http://schemas.openxmlformats.org/wordprocessingml/2006/main" xmlns:w14="http://schemas.microsoft.com/office/word/2010/wordml" xmlns:w15="http://schemas.microsoft.com/office/word/2012/wordml" xmlns:w16cex="http://schemas.microsoft.com/office/word/2018/wordml/cex" xmlns:w16cid="http://schemas.microsoft.com/office/word/2016/wordml/cid" xmlns:w16="http://schemas.microsoft.com/office/word/2018/wordml" xmlns:w16sdtdh="http://schemas.microsoft.com/office/word/2020/wordml/sdtdatahash" xmlns:w16se="http://schemas.microsoft.com/office/word/2015/wordml/symex" xmlns:wpg="http://schemas.microsoft.com/office/word/2010/wordprocessingGroup" xmlns:wpi="http://schemas.microsoft.com/office/word/2010/wordprocessingInk" xmlns:wne="http://schemas.microsoft.com/office/word/2006/wordml" xmlns:wps="http://schemas.microsoft.com/office/word/2010/wordprocessingShape" mc:Ignorable="w14 w15 w16se w16cid w16 w16cex w16sdtdh wp14">
   <w:p>
     <w:pPr>
       <w:pStyle w:val="Piedepgina"/>
@@ -836,7 +804,7 @@
 </file>
 
 <file path=word/footnotes.xml><?xml version="1.0" encoding="utf-8"?>
-<w:footnotes xmlns:wpc="http://schemas.microsoft.com/office/word/2010/wordprocessingCanvas" xmlns:cx="http://schemas.microsoft.com/office/drawing/2014/chartex" xmlns:cx1="http://schemas.microsoft.com/office/drawing/2015/9/8/chartex" xmlns:cx2="http://schemas.microsoft.com/office/drawing/2015/10/21/chartex" xmlns:cx3="http://schemas.microsoft.com/office/drawing/2016/5/9/chartex" xmlns:cx4="http://schemas.microsoft.com/office/drawing/2016/5/10/chartex" xmlns:cx5="http://schemas.microsoft.com/office/drawing/2016/5/11/chartex" xmlns:cx6="http://schemas.microsoft.com/office/drawing/2016/5/12/chartex" xmlns:cx7="http://schemas.microsoft.com/office/drawing/2016/5/13/chartex" xmlns:cx8="http://schemas.microsoft.com/office/drawing/2016/5/14/chartex" xmlns:mc="http://schemas.openxmlformats.org/markup-compatibility/2006" xmlns:aink="http://schemas.microsoft.com/office/drawing/2016/ink" xmlns:am3d="http://schemas.microsoft.com/office/drawing/2017/model3d" xmlns:o="urn:schemas-microsoft-com:office:office" xmlns:r="http://schemas.openxmlformats.org/officeDocument/2006/relationships" xmlns:m="http://schemas.openxmlformats.org/officeDocument/2006/math" xmlns:v="urn:schemas-microsoft-com:vml" xmlns:wp14="http://schemas.microsoft.com/office/word/2010/wordprocessingDrawing" xmlns:wp="http://schemas.openxmlformats.org/drawingml/2006/wordprocessingDrawing" xmlns:w10="urn:schemas-microsoft-com:office:word" xmlns:w="http://schemas.openxmlformats.org/wordprocessingml/2006/main" xmlns:w14="http://schemas.microsoft.com/office/word/2010/wordml" xmlns:w15="http://schemas.microsoft.com/office/word/2012/wordml" xmlns:w16cid="http://schemas.microsoft.com/office/word/2016/wordml/cid" xmlns:w16se="http://schemas.microsoft.com/office/word/2015/wordml/symex" xmlns:wpg="http://schemas.microsoft.com/office/word/2010/wordprocessingGroup" xmlns:wpi="http://schemas.microsoft.com/office/word/2010/wordprocessingInk" xmlns:wne="http://schemas.microsoft.com/office/word/2006/wordml" xmlns:wps="http://schemas.microsoft.com/office/word/2010/wordprocessingShape" mc:Ignorable="w14 w15 w16se w16cid wp14">
+<w:footnotes xmlns:wpc="http://schemas.microsoft.com/office/word/2010/wordprocessingCanvas" xmlns:cx="http://schemas.microsoft.com/office/drawing/2014/chartex" xmlns:cx1="http://schemas.microsoft.com/office/drawing/2015/9/8/chartex" xmlns:cx2="http://schemas.microsoft.com/office/drawing/2015/10/21/chartex" xmlns:cx3="http://schemas.microsoft.com/office/drawing/2016/5/9/chartex" xmlns:cx4="http://schemas.microsoft.com/office/drawing/2016/5/10/chartex" xmlns:cx5="http://schemas.microsoft.com/office/drawing/2016/5/11/chartex" xmlns:cx6="http://schemas.microsoft.com/office/drawing/2016/5/12/chartex" xmlns:cx7="http://schemas.microsoft.com/office/drawing/2016/5/13/chartex" xmlns:cx8="http://schemas.microsoft.com/office/drawing/2016/5/14/chartex" xmlns:mc="http://schemas.openxmlformats.org/markup-compatibility/2006" xmlns:aink="http://schemas.microsoft.com/office/drawing/2016/ink" xmlns:am3d="http://schemas.microsoft.com/office/drawing/2017/model3d" xmlns:o="urn:schemas-microsoft-com:office:office" xmlns:r="http://schemas.openxmlformats.org/officeDocument/2006/relationships" xmlns:m="http://schemas.openxmlformats.org/officeDocument/2006/math" xmlns:v="urn:schemas-microsoft-com:vml" xmlns:wp14="http://schemas.microsoft.com/office/word/2010/wordprocessingDrawing" xmlns:wp="http://schemas.openxmlformats.org/drawingml/2006/wordprocessingDrawing" xmlns:w10="urn:schemas-microsoft-com:office:word" xmlns:w="http://schemas.openxmlformats.org/wordprocessingml/2006/main" xmlns:w14="http://schemas.microsoft.com/office/word/2010/wordml" xmlns:w15="http://schemas.microsoft.com/office/word/2012/wordml" xmlns:w16cex="http://schemas.microsoft.com/office/word/2018/wordml/cex" xmlns:w16cid="http://schemas.microsoft.com/office/word/2016/wordml/cid" xmlns:w16="http://schemas.microsoft.com/office/word/2018/wordml" xmlns:w16sdtdh="http://schemas.microsoft.com/office/word/2020/wordml/sdtdatahash" xmlns:w16se="http://schemas.microsoft.com/office/word/2015/wordml/symex" xmlns:wpg="http://schemas.microsoft.com/office/word/2010/wordprocessingGroup" xmlns:wpi="http://schemas.microsoft.com/office/word/2010/wordprocessingInk" xmlns:wne="http://schemas.microsoft.com/office/word/2006/wordml" xmlns:wps="http://schemas.microsoft.com/office/word/2010/wordprocessingShape" mc:Ignorable="w14 w15 w16se w16cid w16 w16cex w16sdtdh wp14">
   <w:footnote w:type="separator" w:id="-1">
     <w:p>
       <w:pPr>
@@ -861,7 +829,7 @@
 </file>
 
 <file path=word/header1.xml><?xml version="1.0" encoding="utf-8"?>
-<w:hdr xmlns:wpc="http://schemas.microsoft.com/office/word/2010/wordprocessingCanvas" xmlns:cx="http://schemas.microsoft.com/office/drawing/2014/chartex" xmlns:cx1="http://schemas.microsoft.com/office/drawing/2015/9/8/chartex" xmlns:cx2="http://schemas.microsoft.com/office/drawing/2015/10/21/chartex" xmlns:cx3="http://schemas.microsoft.com/office/drawing/2016/5/9/chartex" xmlns:cx4="http://schemas.microsoft.com/office/drawing/2016/5/10/chartex" xmlns:cx5="http://schemas.microsoft.com/office/drawing/2016/5/11/chartex" xmlns:cx6="http://schemas.microsoft.com/office/drawing/2016/5/12/chartex" xmlns:cx7="http://schemas.microsoft.com/office/drawing/2016/5/13/chartex" xmlns:cx8="http://schemas.microsoft.com/office/drawing/2016/5/14/chartex" xmlns:mc="http://schemas.openxmlformats.org/markup-compatibility/2006" xmlns:aink="http://schemas.microsoft.com/office/drawing/2016/ink" xmlns:am3d="http://schemas.microsoft.com/office/drawing/2017/model3d" xmlns:o="urn:schemas-microsoft-com:office:office" xmlns:r="http://schemas.openxmlformats.org/officeDocument/2006/relationships" xmlns:m="http://schemas.openxmlformats.org/officeDocument/2006/math" xmlns:v="urn:schemas-microsoft-com:vml" xmlns:wp14="http://schemas.microsoft.com/office/word/2010/wordprocessingDrawing" xmlns:wp="http://schemas.openxmlformats.org/drawingml/2006/wordprocessingDrawing" xmlns:w10="urn:schemas-microsoft-com:office:word" xmlns:w="http://schemas.openxmlformats.org/wordprocessingml/2006/main" xmlns:w14="http://schemas.microsoft.com/office/word/2010/wordml" xmlns:w15="http://schemas.microsoft.com/office/word/2012/wordml" xmlns:w16cid="http://schemas.microsoft.com/office/word/2016/wordml/cid" xmlns:w16se="http://schemas.microsoft.com/office/word/2015/wordml/symex" xmlns:wpg="http://schemas.microsoft.com/office/word/2010/wordprocessingGroup" xmlns:wpi="http://schemas.microsoft.com/office/word/2010/wordprocessingInk" xmlns:wne="http://schemas.microsoft.com/office/word/2006/wordml" xmlns:wps="http://schemas.microsoft.com/office/word/2010/wordprocessingShape" mc:Ignorable="w14 w15 w16se w16cid wp14">
+<w:hdr xmlns:wpc="http://schemas.microsoft.com/office/word/2010/wordprocessingCanvas" xmlns:cx="http://schemas.microsoft.com/office/drawing/2014/chartex" xmlns:cx1="http://schemas.microsoft.com/office/drawing/2015/9/8/chartex" xmlns:cx2="http://schemas.microsoft.com/office/drawing/2015/10/21/chartex" xmlns:cx3="http://schemas.microsoft.com/office/drawing/2016/5/9/chartex" xmlns:cx4="http://schemas.microsoft.com/office/drawing/2016/5/10/chartex" xmlns:cx5="http://schemas.microsoft.com/office/drawing/2016/5/11/chartex" xmlns:cx6="http://schemas.microsoft.com/office/drawing/2016/5/12/chartex" xmlns:cx7="http://schemas.microsoft.com/office/drawing/2016/5/13/chartex" xmlns:cx8="http://schemas.microsoft.com/office/drawing/2016/5/14/chartex" xmlns:mc="http://schemas.openxmlformats.org/markup-compatibility/2006" xmlns:aink="http://schemas.microsoft.com/office/drawing/2016/ink" xmlns:am3d="http://schemas.microsoft.com/office/drawing/2017/model3d" xmlns:o="urn:schemas-microsoft-com:office:office" xmlns:r="http://schemas.openxmlformats.org/officeDocument/2006/relationships" xmlns:m="http://schemas.openxmlformats.org/officeDocument/2006/math" xmlns:v="urn:schemas-microsoft-com:vml" xmlns:wp14="http://schemas.microsoft.com/office/word/2010/wordprocessingDrawing" xmlns:wp="http://schemas.openxmlformats.org/drawingml/2006/wordprocessingDrawing" xmlns:w10="urn:schemas-microsoft-com:office:word" xmlns:w="http://schemas.openxmlformats.org/wordprocessingml/2006/main" xmlns:w14="http://schemas.microsoft.com/office/word/2010/wordml" xmlns:w15="http://schemas.microsoft.com/office/word/2012/wordml" xmlns:w16cex="http://schemas.microsoft.com/office/word/2018/wordml/cex" xmlns:w16cid="http://schemas.microsoft.com/office/word/2016/wordml/cid" xmlns:w16="http://schemas.microsoft.com/office/word/2018/wordml" xmlns:w16sdtdh="http://schemas.microsoft.com/office/word/2020/wordml/sdtdatahash" xmlns:w16se="http://schemas.microsoft.com/office/word/2015/wordml/symex" xmlns:wpg="http://schemas.microsoft.com/office/word/2010/wordprocessingGroup" xmlns:wpi="http://schemas.microsoft.com/office/word/2010/wordprocessingInk" xmlns:wne="http://schemas.microsoft.com/office/word/2006/wordml" xmlns:wps="http://schemas.microsoft.com/office/word/2010/wordprocessingShape" mc:Ignorable="w14 w15 w16se w16cid w16 w16cex w16sdtdh wp14">
   <w:tbl>
     <w:tblPr>
       <w:tblW w:w="0" w:type="auto"/>
@@ -1188,7 +1156,7 @@
 </file>
 
 <file path=word/header2.xml><?xml version="1.0" encoding="utf-8"?>
-<w:hdr xmlns:wpc="http://schemas.microsoft.com/office/word/2010/wordprocessingCanvas" xmlns:cx="http://schemas.microsoft.com/office/drawing/2014/chartex" xmlns:cx1="http://schemas.microsoft.com/office/drawing/2015/9/8/chartex" xmlns:cx2="http://schemas.microsoft.com/office/drawing/2015/10/21/chartex" xmlns:cx3="http://schemas.microsoft.com/office/drawing/2016/5/9/chartex" xmlns:cx4="http://schemas.microsoft.com/office/drawing/2016/5/10/chartex" xmlns:cx5="http://schemas.microsoft.com/office/drawing/2016/5/11/chartex" xmlns:cx6="http://schemas.microsoft.com/office/drawing/2016/5/12/chartex" xmlns:cx7="http://schemas.microsoft.com/office/drawing/2016/5/13/chartex" xmlns:cx8="http://schemas.microsoft.com/office/drawing/2016/5/14/chartex" xmlns:mc="http://schemas.openxmlformats.org/markup-compatibility/2006" xmlns:aink="http://schemas.microsoft.com/office/drawing/2016/ink" xmlns:am3d="http://schemas.microsoft.com/office/drawing/2017/model3d" xmlns:o="urn:schemas-microsoft-com:office:office" xmlns:r="http://schemas.openxmlformats.org/officeDocument/2006/relationships" xmlns:m="http://schemas.openxmlformats.org/officeDocument/2006/math" xmlns:v="urn:schemas-microsoft-com:vml" xmlns:wp14="http://schemas.microsoft.com/office/word/2010/wordprocessingDrawing" xmlns:wp="http://schemas.openxmlformats.org/drawingml/2006/wordprocessingDrawing" xmlns:w10="urn:schemas-microsoft-com:office:word" xmlns:w="http://schemas.openxmlformats.org/wordprocessingml/2006/main" xmlns:w14="http://schemas.microsoft.com/office/word/2010/wordml" xmlns:w15="http://schemas.microsoft.com/office/word/2012/wordml" xmlns:w16cid="http://schemas.microsoft.com/office/word/2016/wordml/cid" xmlns:w16se="http://schemas.microsoft.com/office/word/2015/wordml/symex" xmlns:wpg="http://schemas.microsoft.com/office/word/2010/wordprocessingGroup" xmlns:wpi="http://schemas.microsoft.com/office/word/2010/wordprocessingInk" xmlns:wne="http://schemas.microsoft.com/office/word/2006/wordml" xmlns:wps="http://schemas.microsoft.com/office/word/2010/wordprocessingShape" mc:Ignorable="w14 w15 w16se w16cid wp14">
+<w:hdr xmlns:wpc="http://schemas.microsoft.com/office/word/2010/wordprocessingCanvas" xmlns:cx="http://schemas.microsoft.com/office/drawing/2014/chartex" xmlns:cx1="http://schemas.microsoft.com/office/drawing/2015/9/8/chartex" xmlns:cx2="http://schemas.microsoft.com/office/drawing/2015/10/21/chartex" xmlns:cx3="http://schemas.microsoft.com/office/drawing/2016/5/9/chartex" xmlns:cx4="http://schemas.microsoft.com/office/drawing/2016/5/10/chartex" xmlns:cx5="http://schemas.microsoft.com/office/drawing/2016/5/11/chartex" xmlns:cx6="http://schemas.microsoft.com/office/drawing/2016/5/12/chartex" xmlns:cx7="http://schemas.microsoft.com/office/drawing/2016/5/13/chartex" xmlns:cx8="http://schemas.microsoft.com/office/drawing/2016/5/14/chartex" xmlns:mc="http://schemas.openxmlformats.org/markup-compatibility/2006" xmlns:aink="http://schemas.microsoft.com/office/drawing/2016/ink" xmlns:am3d="http://schemas.microsoft.com/office/drawing/2017/model3d" xmlns:o="urn:schemas-microsoft-com:office:office" xmlns:r="http://schemas.openxmlformats.org/officeDocument/2006/relationships" xmlns:m="http://schemas.openxmlformats.org/officeDocument/2006/math" xmlns:v="urn:schemas-microsoft-com:vml" xmlns:wp14="http://schemas.microsoft.com/office/word/2010/wordprocessingDrawing" xmlns:wp="http://schemas.openxmlformats.org/drawingml/2006/wordprocessingDrawing" xmlns:w10="urn:schemas-microsoft-com:office:word" xmlns:w="http://schemas.openxmlformats.org/wordprocessingml/2006/main" xmlns:w14="http://schemas.microsoft.com/office/word/2010/wordml" xmlns:w15="http://schemas.microsoft.com/office/word/2012/wordml" xmlns:w16cex="http://schemas.microsoft.com/office/word/2018/wordml/cex" xmlns:w16cid="http://schemas.microsoft.com/office/word/2016/wordml/cid" xmlns:w16="http://schemas.microsoft.com/office/word/2018/wordml" xmlns:w16sdtdh="http://schemas.microsoft.com/office/word/2020/wordml/sdtdatahash" xmlns:w16se="http://schemas.microsoft.com/office/word/2015/wordml/symex" xmlns:wpg="http://schemas.microsoft.com/office/word/2010/wordprocessingGroup" xmlns:wpi="http://schemas.microsoft.com/office/word/2010/wordprocessingInk" xmlns:wne="http://schemas.microsoft.com/office/word/2006/wordml" xmlns:wps="http://schemas.microsoft.com/office/word/2010/wordprocessingShape" mc:Ignorable="w14 w15 w16se w16cid w16 w16cex w16sdtdh wp14">
   <w:tbl>
     <w:tblPr>
       <w:tblW w:w="0" w:type="auto"/>
@@ -1233,7 +1201,7 @@
             <w:rPr>
               <w:noProof/>
             </w:rPr>
-            <w:instrText>Raúl Pedroche Novillo</w:instrText>
+            <w:instrText>Raúl Pedroche</w:instrText>
           </w:r>
           <w:r>
             <w:rPr>
@@ -1257,7 +1225,7 @@
             <w:rPr>
               <w:noProof/>
             </w:rPr>
-            <w:instrText>Raúl Pedroche Novillo</w:instrText>
+            <w:instrText>Raúl Pedroche</w:instrText>
           </w:r>
           <w:r>
             <w:rPr>
@@ -1272,7 +1240,7 @@
             <w:rPr>
               <w:noProof/>
             </w:rPr>
-            <w:instrText>Raúl Pedroche Novillo</w:instrText>
+            <w:instrText>Raúl Pedroche</w:instrText>
           </w:r>
           <w:r>
             <w:fldChar w:fldCharType="end"/>
@@ -1658,7 +1626,7 @@
 </file>
 
 <file path=word/numbering.xml><?xml version="1.0" encoding="utf-8"?>
-<w:numbering xmlns:wpc="http://schemas.microsoft.com/office/word/2010/wordprocessingCanvas" xmlns:cx="http://schemas.microsoft.com/office/drawing/2014/chartex" xmlns:cx1="http://schemas.microsoft.com/office/drawing/2015/9/8/chartex" xmlns:cx2="http://schemas.microsoft.com/office/drawing/2015/10/21/chartex" xmlns:cx3="http://schemas.microsoft.com/office/drawing/2016/5/9/chartex" xmlns:cx4="http://schemas.microsoft.com/office/drawing/2016/5/10/chartex" xmlns:cx5="http://schemas.microsoft.com/office/drawing/2016/5/11/chartex" xmlns:cx6="http://schemas.microsoft.com/office/drawing/2016/5/12/chartex" xmlns:cx7="http://schemas.microsoft.com/office/drawing/2016/5/13/chartex" xmlns:cx8="http://schemas.microsoft.com/office/drawing/2016/5/14/chartex" xmlns:mc="http://schemas.openxmlformats.org/markup-compatibility/2006" xmlns:aink="http://schemas.microsoft.com/office/drawing/2016/ink" xmlns:am3d="http://schemas.microsoft.com/office/drawing/2017/model3d" xmlns:o="urn:schemas-microsoft-com:office:office" xmlns:r="http://schemas.openxmlformats.org/officeDocument/2006/relationships" xmlns:m="http://schemas.openxmlformats.org/officeDocument/2006/math" xmlns:v="urn:schemas-microsoft-com:vml" xmlns:wp14="http://schemas.microsoft.com/office/word/2010/wordprocessingDrawing" xmlns:wp="http://schemas.openxmlformats.org/drawingml/2006/wordprocessingDrawing" xmlns:w10="urn:schemas-microsoft-com:office:word" xmlns:w="http://schemas.openxmlformats.org/wordprocessingml/2006/main" xmlns:w14="http://schemas.microsoft.com/office/word/2010/wordml" xmlns:w15="http://schemas.microsoft.com/office/word/2012/wordml" xmlns:w16cid="http://schemas.microsoft.com/office/word/2016/wordml/cid" xmlns:w16se="http://schemas.microsoft.com/office/word/2015/wordml/symex" xmlns:wpg="http://schemas.microsoft.com/office/word/2010/wordprocessingGroup" xmlns:wpi="http://schemas.microsoft.com/office/word/2010/wordprocessingInk" xmlns:wne="http://schemas.microsoft.com/office/word/2006/wordml" xmlns:wps="http://schemas.microsoft.com/office/word/2010/wordprocessingShape" mc:Ignorable="w14 w15 w16se w16cid wp14">
+<w:numbering xmlns:wpc="http://schemas.microsoft.com/office/word/2010/wordprocessingCanvas" xmlns:cx="http://schemas.microsoft.com/office/drawing/2014/chartex" xmlns:cx1="http://schemas.microsoft.com/office/drawing/2015/9/8/chartex" xmlns:cx2="http://schemas.microsoft.com/office/drawing/2015/10/21/chartex" xmlns:cx3="http://schemas.microsoft.com/office/drawing/2016/5/9/chartex" xmlns:cx4="http://schemas.microsoft.com/office/drawing/2016/5/10/chartex" xmlns:cx5="http://schemas.microsoft.com/office/drawing/2016/5/11/chartex" xmlns:cx6="http://schemas.microsoft.com/office/drawing/2016/5/12/chartex" xmlns:cx7="http://schemas.microsoft.com/office/drawing/2016/5/13/chartex" xmlns:cx8="http://schemas.microsoft.com/office/drawing/2016/5/14/chartex" xmlns:mc="http://schemas.openxmlformats.org/markup-compatibility/2006" xmlns:aink="http://schemas.microsoft.com/office/drawing/2016/ink" xmlns:am3d="http://schemas.microsoft.com/office/drawing/2017/model3d" xmlns:o="urn:schemas-microsoft-com:office:office" xmlns:r="http://schemas.openxmlformats.org/officeDocument/2006/relationships" xmlns:m="http://schemas.openxmlformats.org/officeDocument/2006/math" xmlns:v="urn:schemas-microsoft-com:vml" xmlns:wp14="http://schemas.microsoft.com/office/word/2010/wordprocessingDrawing" xmlns:wp="http://schemas.openxmlformats.org/drawingml/2006/wordprocessingDrawing" xmlns:w10="urn:schemas-microsoft-com:office:word" xmlns:w="http://schemas.openxmlformats.org/wordprocessingml/2006/main" xmlns:w14="http://schemas.microsoft.com/office/word/2010/wordml" xmlns:w15="http://schemas.microsoft.com/office/word/2012/wordml" xmlns:w16cex="http://schemas.microsoft.com/office/word/2018/wordml/cex" xmlns:w16cid="http://schemas.microsoft.com/office/word/2016/wordml/cid" xmlns:w16="http://schemas.microsoft.com/office/word/2018/wordml" xmlns:w16sdtdh="http://schemas.microsoft.com/office/word/2020/wordml/sdtdatahash" xmlns:w16se="http://schemas.microsoft.com/office/word/2015/wordml/symex" xmlns:wpg="http://schemas.microsoft.com/office/word/2010/wordprocessingGroup" xmlns:wpi="http://schemas.microsoft.com/office/word/2010/wordprocessingInk" xmlns:wne="http://schemas.microsoft.com/office/word/2006/wordml" xmlns:wps="http://schemas.microsoft.com/office/word/2010/wordprocessingShape" mc:Ignorable="w14 w15 w16se w16cid w16 w16cex w16sdtdh wp14">
   <w:abstractNum w:abstractNumId="0" w15:restartNumberingAfterBreak="0">
     <w:nsid w:val="FFFFFF7C"/>
     <w:multiLevelType w:val="singleLevel"/>
@@ -1901,7 +1869,7 @@
 </file>
 
 <file path=word/styles.xml><?xml version="1.0" encoding="utf-8"?>
-<w:styles xmlns:mc="http://schemas.openxmlformats.org/markup-compatibility/2006" xmlns:r="http://schemas.openxmlformats.org/officeDocument/2006/relationships" xmlns:w="http://schemas.openxmlformats.org/wordprocessingml/2006/main" xmlns:w14="http://schemas.microsoft.com/office/word/2010/wordml" xmlns:w15="http://schemas.microsoft.com/office/word/2012/wordml" xmlns:w16cid="http://schemas.microsoft.com/office/word/2016/wordml/cid" xmlns:w16se="http://schemas.microsoft.com/office/word/2015/wordml/symex" mc:Ignorable="w14 w15 w16se w16cid">
+<w:styles xmlns:mc="http://schemas.openxmlformats.org/markup-compatibility/2006" xmlns:r="http://schemas.openxmlformats.org/officeDocument/2006/relationships" xmlns:w="http://schemas.openxmlformats.org/wordprocessingml/2006/main" xmlns:w14="http://schemas.microsoft.com/office/word/2010/wordml" xmlns:w15="http://schemas.microsoft.com/office/word/2012/wordml" xmlns:w16cex="http://schemas.microsoft.com/office/word/2018/wordml/cex" xmlns:w16cid="http://schemas.microsoft.com/office/word/2016/wordml/cid" xmlns:w16="http://schemas.microsoft.com/office/word/2018/wordml" xmlns:w16sdtdh="http://schemas.microsoft.com/office/word/2020/wordml/sdtdatahash" xmlns:w16se="http://schemas.microsoft.com/office/word/2015/wordml/symex" mc:Ignorable="w14 w15 w16se w16cid w16 w16cex w16sdtdh">
   <w:docDefaults>
     <w:rPrDefault>
       <w:rPr>
@@ -1913,7 +1881,7 @@
     </w:rPrDefault>
     <w:pPrDefault/>
   </w:docDefaults>
-  <w:latentStyles w:defLockedState="0" w:defUIPriority="99" w:defSemiHidden="0" w:defUnhideWhenUsed="0" w:defQFormat="0" w:count="375">
+  <w:latentStyles w:defLockedState="0" w:defUIPriority="99" w:defSemiHidden="0" w:defUnhideWhenUsed="0" w:defQFormat="0" w:count="376">
     <w:lsdException w:name="Normal" w:uiPriority="0" w:qFormat="1"/>
     <w:lsdException w:name="heading 1" w:uiPriority="0" w:qFormat="1"/>
     <w:lsdException w:name="heading 2" w:semiHidden="1" w:uiPriority="0" w:unhideWhenUsed="1" w:qFormat="1"/>
@@ -2019,7 +1987,6 @@
     <w:lsdException w:name="HTML Sample" w:semiHidden="1" w:unhideWhenUsed="1"/>
     <w:lsdException w:name="HTML Typewriter" w:semiHidden="1" w:unhideWhenUsed="1"/>
     <w:lsdException w:name="HTML Variable" w:semiHidden="1" w:unhideWhenUsed="1"/>
-    <w:lsdException w:name="Normal Table" w:semiHidden="1" w:unhideWhenUsed="1"/>
     <w:lsdException w:name="annotation subject" w:semiHidden="1" w:unhideWhenUsed="1"/>
     <w:lsdException w:name="No List" w:semiHidden="1" w:unhideWhenUsed="1"/>
     <w:lsdException w:name="Outline List 1" w:semiHidden="1" w:unhideWhenUsed="1"/>
@@ -2066,10 +2033,8 @@
     <w:lsdException w:name="Table Subtle 2" w:semiHidden="1" w:unhideWhenUsed="1"/>
     <w:lsdException w:name="Table Web 1" w:semiHidden="1" w:unhideWhenUsed="1"/>
     <w:lsdException w:name="Table Web 2" w:semiHidden="1" w:unhideWhenUsed="1"/>
-    <w:lsdException w:name="Table Web 3" w:semiHidden="1" w:unhideWhenUsed="1"/>
     <w:lsdException w:name="Balloon Text" w:semiHidden="1" w:unhideWhenUsed="1"/>
     <w:lsdException w:name="Table Grid" w:uiPriority="59"/>
-    <w:lsdException w:name="Table Theme" w:semiHidden="1" w:unhideWhenUsed="1"/>
     <w:lsdException w:name="Placeholder Text" w:semiHidden="1"/>
     <w:lsdException w:name="No Spacing" w:uiPriority="1" w:qFormat="1"/>
     <w:lsdException w:name="Light Shading" w:uiPriority="60"/>
@@ -2287,6 +2252,7 @@
     <w:lsdException w:name="List Table 7 Colorful Accent 6" w:uiPriority="52"/>
     <w:lsdException w:name="Mention" w:semiHidden="1" w:unhideWhenUsed="1"/>
     <w:lsdException w:name="Smart Hyperlink" w:semiHidden="1" w:unhideWhenUsed="1"/>
+    <w:lsdException w:name="Smart Link" w:semiHidden="1" w:unhideWhenUsed="1"/>
   </w:latentStyles>
   <w:style w:type="paragraph" w:default="1" w:styleId="Normal">
     <w:name w:val="Normal"/>
@@ -4175,7 +4141,7 @@
 </file>
 
 <file path=word/glossary/document.xml><?xml version="1.0" encoding="utf-8"?>
-<w:glossaryDocument xmlns:wpc="http://schemas.microsoft.com/office/word/2010/wordprocessingCanvas" xmlns:cx="http://schemas.microsoft.com/office/drawing/2014/chartex" xmlns:cx1="http://schemas.microsoft.com/office/drawing/2015/9/8/chartex" xmlns:cx2="http://schemas.microsoft.com/office/drawing/2015/10/21/chartex" xmlns:cx3="http://schemas.microsoft.com/office/drawing/2016/5/9/chartex" xmlns:cx4="http://schemas.microsoft.com/office/drawing/2016/5/10/chartex" xmlns:cx5="http://schemas.microsoft.com/office/drawing/2016/5/11/chartex" xmlns:cx6="http://schemas.microsoft.com/office/drawing/2016/5/12/chartex" xmlns:cx7="http://schemas.microsoft.com/office/drawing/2016/5/13/chartex" xmlns:cx8="http://schemas.microsoft.com/office/drawing/2016/5/14/chartex" xmlns:mc="http://schemas.openxmlformats.org/markup-compatibility/2006" xmlns:aink="http://schemas.microsoft.com/office/drawing/2016/ink" xmlns:am3d="http://schemas.microsoft.com/office/drawing/2017/model3d" xmlns:o="urn:schemas-microsoft-com:office:office" xmlns:r="http://schemas.openxmlformats.org/officeDocument/2006/relationships" xmlns:m="http://schemas.openxmlformats.org/officeDocument/2006/math" xmlns:v="urn:schemas-microsoft-com:vml" xmlns:wp14="http://schemas.microsoft.com/office/word/2010/wordprocessingDrawing" xmlns:wp="http://schemas.openxmlformats.org/drawingml/2006/wordprocessingDrawing" xmlns:w10="urn:schemas-microsoft-com:office:word" xmlns:w="http://schemas.openxmlformats.org/wordprocessingml/2006/main" xmlns:w14="http://schemas.microsoft.com/office/word/2010/wordml" xmlns:w15="http://schemas.microsoft.com/office/word/2012/wordml" xmlns:w16cid="http://schemas.microsoft.com/office/word/2016/wordml/cid" xmlns:w16se="http://schemas.microsoft.com/office/word/2015/wordml/symex" xmlns:wpg="http://schemas.microsoft.com/office/word/2010/wordprocessingGroup" xmlns:wpi="http://schemas.microsoft.com/office/word/2010/wordprocessingInk" xmlns:wne="http://schemas.microsoft.com/office/word/2006/wordml" xmlns:wps="http://schemas.microsoft.com/office/word/2010/wordprocessingShape" mc:Ignorable="w14 w15 w16se w16cid wp14">
+<w:glossaryDocument xmlns:wpc="http://schemas.microsoft.com/office/word/2010/wordprocessingCanvas" xmlns:cx="http://schemas.microsoft.com/office/drawing/2014/chartex" xmlns:cx1="http://schemas.microsoft.com/office/drawing/2015/9/8/chartex" xmlns:cx2="http://schemas.microsoft.com/office/drawing/2015/10/21/chartex" xmlns:cx3="http://schemas.microsoft.com/office/drawing/2016/5/9/chartex" xmlns:cx4="http://schemas.microsoft.com/office/drawing/2016/5/10/chartex" xmlns:cx5="http://schemas.microsoft.com/office/drawing/2016/5/11/chartex" xmlns:cx6="http://schemas.microsoft.com/office/drawing/2016/5/12/chartex" xmlns:cx7="http://schemas.microsoft.com/office/drawing/2016/5/13/chartex" xmlns:cx8="http://schemas.microsoft.com/office/drawing/2016/5/14/chartex" xmlns:mc="http://schemas.openxmlformats.org/markup-compatibility/2006" xmlns:aink="http://schemas.microsoft.com/office/drawing/2016/ink" xmlns:am3d="http://schemas.microsoft.com/office/drawing/2017/model3d" xmlns:o="urn:schemas-microsoft-com:office:office" xmlns:r="http://schemas.openxmlformats.org/officeDocument/2006/relationships" xmlns:m="http://schemas.openxmlformats.org/officeDocument/2006/math" xmlns:v="urn:schemas-microsoft-com:vml" xmlns:wp14="http://schemas.microsoft.com/office/word/2010/wordprocessingDrawing" xmlns:wp="http://schemas.openxmlformats.org/drawingml/2006/wordprocessingDrawing" xmlns:w10="urn:schemas-microsoft-com:office:word" xmlns:w="http://schemas.openxmlformats.org/wordprocessingml/2006/main" xmlns:w14="http://schemas.microsoft.com/office/word/2010/wordml" xmlns:w15="http://schemas.microsoft.com/office/word/2012/wordml" xmlns:w16cex="http://schemas.microsoft.com/office/word/2018/wordml/cex" xmlns:w16cid="http://schemas.microsoft.com/office/word/2016/wordml/cid" xmlns:w16="http://schemas.microsoft.com/office/word/2018/wordml" xmlns:w16sdtdh="http://schemas.microsoft.com/office/word/2020/wordml/sdtdatahash" xmlns:w16se="http://schemas.microsoft.com/office/word/2015/wordml/symex" xmlns:wpg="http://schemas.microsoft.com/office/word/2010/wordprocessingGroup" xmlns:wpi="http://schemas.microsoft.com/office/word/2010/wordprocessingInk" xmlns:wne="http://schemas.microsoft.com/office/word/2006/wordml" xmlns:wps="http://schemas.microsoft.com/office/word/2010/wordprocessingShape" mc:Ignorable="w14 w15 w16se w16cid w16 w16cex w16sdtdh wp14">
   <w:docParts>
     <w:docPart>
       <w:docPartPr>
@@ -4430,11 +4396,11 @@
 </file>
 
 <file path=word/glossary/fontTable.xml><?xml version="1.0" encoding="utf-8"?>
-<w:fonts xmlns:mc="http://schemas.openxmlformats.org/markup-compatibility/2006" xmlns:r="http://schemas.openxmlformats.org/officeDocument/2006/relationships" xmlns:w="http://schemas.openxmlformats.org/wordprocessingml/2006/main" xmlns:w14="http://schemas.microsoft.com/office/word/2010/wordml" xmlns:w15="http://schemas.microsoft.com/office/word/2012/wordml" xmlns:w16cid="http://schemas.microsoft.com/office/word/2016/wordml/cid" xmlns:w16se="http://schemas.microsoft.com/office/word/2015/wordml/symex" mc:Ignorable="w14 w15 w16se w16cid">
+<w:fonts xmlns:mc="http://schemas.openxmlformats.org/markup-compatibility/2006" xmlns:r="http://schemas.openxmlformats.org/officeDocument/2006/relationships" xmlns:w="http://schemas.openxmlformats.org/wordprocessingml/2006/main" xmlns:w14="http://schemas.microsoft.com/office/word/2010/wordml" xmlns:w15="http://schemas.microsoft.com/office/word/2012/wordml" xmlns:w16cex="http://schemas.microsoft.com/office/word/2018/wordml/cex" xmlns:w16cid="http://schemas.microsoft.com/office/word/2016/wordml/cid" xmlns:w16="http://schemas.microsoft.com/office/word/2018/wordml" xmlns:w16sdtdh="http://schemas.microsoft.com/office/word/2020/wordml/sdtdatahash" xmlns:w16se="http://schemas.microsoft.com/office/word/2015/wordml/symex" mc:Ignorable="w14 w15 w16se w16cid w16 w16cex w16sdtdh">
   <w:font w:name="Symbol">
     <w:panose1 w:val="05050102010706020507"/>
     <w:charset w:val="02"/>
-    <w:family w:val="decorative"/>
+    <w:family w:val="roman"/>
     <w:pitch w:val="variable"/>
     <w:sig w:usb0="00000000" w:usb1="10000000" w:usb2="00000000" w:usb3="00000000" w:csb0="80000000" w:csb1="00000000"/>
   </w:font>
@@ -4447,7 +4413,7 @@
   </w:font>
   <w:font w:name="Baskerville Old Face">
     <w:panose1 w:val="02020602080505020303"/>
-    <w:charset w:val="4D"/>
+    <w:charset w:val="00"/>
     <w:family w:val="roman"/>
     <w:pitch w:val="variable"/>
     <w:sig w:usb0="00000003" w:usb1="00000000" w:usb2="00000000" w:usb3="00000000" w:csb0="00000001" w:csb1="00000000"/>
@@ -4462,7 +4428,7 @@
   </w:font>
   <w:font w:name="SimHei">
     <w:altName w:val="黑体"/>
-    <w:panose1 w:val="02010609060101010101"/>
+    <w:panose1 w:val="02010600030101010101"/>
     <w:charset w:val="86"/>
     <w:family w:val="modern"/>
     <w:pitch w:val="fixed"/>
@@ -4485,7 +4451,7 @@
   <w:font w:name="Wingdings 2">
     <w:panose1 w:val="05020102010507070707"/>
     <w:charset w:val="02"/>
-    <w:family w:val="decorative"/>
+    <w:family w:val="roman"/>
     <w:pitch w:val="variable"/>
     <w:sig w:usb0="00000000" w:usb1="10000000" w:usb2="00000000" w:usb3="00000000" w:csb0="80000000" w:csb1="00000000"/>
   </w:font>
@@ -4497,7 +4463,6 @@
     <w:sig w:usb0="E0002AFF" w:usb1="C000247B" w:usb2="00000009" w:usb3="00000000" w:csb0="000001FF" w:csb1="00000000"/>
   </w:font>
   <w:font w:name="Yu Mincho">
-    <w:panose1 w:val="02020400000000000000"/>
     <w:charset w:val="80"/>
     <w:family w:val="auto"/>
     <w:pitch w:val="variable"/>
@@ -4506,22 +4471,22 @@
   <w:font w:name="Yu Gothic Light">
     <w:panose1 w:val="020B0300000000000000"/>
     <w:charset w:val="80"/>
-    <w:family w:val="auto"/>
+    <w:family w:val="swiss"/>
     <w:pitch w:val="variable"/>
     <w:sig w:usb0="E00002FF" w:usb1="2AC7FDFF" w:usb2="00000016" w:usb3="00000000" w:csb0="0002009F" w:csb1="00000000"/>
   </w:font>
   <w:font w:name="Calibri Light">
     <w:panose1 w:val="020F0302020204030204"/>
     <w:charset w:val="00"/>
-    <w:family w:val="auto"/>
+    <w:family w:val="swiss"/>
     <w:pitch w:val="variable"/>
-    <w:sig w:usb0="A00002EF" w:usb1="4000207B" w:usb2="00000000" w:usb3="00000000" w:csb0="0000019F" w:csb1="00000000"/>
+    <w:sig w:usb0="A0002AEF" w:usb1="4000207B" w:usb2="00000000" w:usb3="00000000" w:csb0="000001FF" w:csb1="00000000"/>
   </w:font>
 </w:fonts>
 </file>
 
 <file path=word/glossary/numbering.xml><?xml version="1.0" encoding="utf-8"?>
-<w:numbering xmlns:wpc="http://schemas.microsoft.com/office/word/2010/wordprocessingCanvas" xmlns:cx="http://schemas.microsoft.com/office/drawing/2014/chartex" xmlns:cx1="http://schemas.microsoft.com/office/drawing/2015/9/8/chartex" xmlns:cx2="http://schemas.microsoft.com/office/drawing/2015/10/21/chartex" xmlns:cx3="http://schemas.microsoft.com/office/drawing/2016/5/9/chartex" xmlns:cx4="http://schemas.microsoft.com/office/drawing/2016/5/10/chartex" xmlns:cx5="http://schemas.microsoft.com/office/drawing/2016/5/11/chartex" xmlns:cx6="http://schemas.microsoft.com/office/drawing/2016/5/12/chartex" xmlns:cx7="http://schemas.microsoft.com/office/drawing/2016/5/13/chartex" xmlns:cx8="http://schemas.microsoft.com/office/drawing/2016/5/14/chartex" xmlns:mc="http://schemas.openxmlformats.org/markup-compatibility/2006" xmlns:aink="http://schemas.microsoft.com/office/drawing/2016/ink" xmlns:am3d="http://schemas.microsoft.com/office/drawing/2017/model3d" xmlns:o="urn:schemas-microsoft-com:office:office" xmlns:r="http://schemas.openxmlformats.org/officeDocument/2006/relationships" xmlns:m="http://schemas.openxmlformats.org/officeDocument/2006/math" xmlns:v="urn:schemas-microsoft-com:vml" xmlns:wp14="http://schemas.microsoft.com/office/word/2010/wordprocessingDrawing" xmlns:wp="http://schemas.openxmlformats.org/drawingml/2006/wordprocessingDrawing" xmlns:w10="urn:schemas-microsoft-com:office:word" xmlns:w="http://schemas.openxmlformats.org/wordprocessingml/2006/main" xmlns:w14="http://schemas.microsoft.com/office/word/2010/wordml" xmlns:w15="http://schemas.microsoft.com/office/word/2012/wordml" xmlns:w16cid="http://schemas.microsoft.com/office/word/2016/wordml/cid" xmlns:w16se="http://schemas.microsoft.com/office/word/2015/wordml/symex" xmlns:wpg="http://schemas.microsoft.com/office/word/2010/wordprocessingGroup" xmlns:wpi="http://schemas.microsoft.com/office/word/2010/wordprocessingInk" xmlns:wne="http://schemas.microsoft.com/office/word/2006/wordml" xmlns:wps="http://schemas.microsoft.com/office/word/2010/wordprocessingShape" mc:Ignorable="w14 w15 w16se w16cid wp14">
+<w:numbering xmlns:wpc="http://schemas.microsoft.com/office/word/2010/wordprocessingCanvas" xmlns:cx="http://schemas.microsoft.com/office/drawing/2014/chartex" xmlns:cx1="http://schemas.microsoft.com/office/drawing/2015/9/8/chartex" xmlns:cx2="http://schemas.microsoft.com/office/drawing/2015/10/21/chartex" xmlns:cx3="http://schemas.microsoft.com/office/drawing/2016/5/9/chartex" xmlns:cx4="http://schemas.microsoft.com/office/drawing/2016/5/10/chartex" xmlns:cx5="http://schemas.microsoft.com/office/drawing/2016/5/11/chartex" xmlns:cx6="http://schemas.microsoft.com/office/drawing/2016/5/12/chartex" xmlns:cx7="http://schemas.microsoft.com/office/drawing/2016/5/13/chartex" xmlns:cx8="http://schemas.microsoft.com/office/drawing/2016/5/14/chartex" xmlns:mc="http://schemas.openxmlformats.org/markup-compatibility/2006" xmlns:aink="http://schemas.microsoft.com/office/drawing/2016/ink" xmlns:am3d="http://schemas.microsoft.com/office/drawing/2017/model3d" xmlns:o="urn:schemas-microsoft-com:office:office" xmlns:r="http://schemas.openxmlformats.org/officeDocument/2006/relationships" xmlns:m="http://schemas.openxmlformats.org/officeDocument/2006/math" xmlns:v="urn:schemas-microsoft-com:vml" xmlns:wp14="http://schemas.microsoft.com/office/word/2010/wordprocessingDrawing" xmlns:wp="http://schemas.openxmlformats.org/drawingml/2006/wordprocessingDrawing" xmlns:w10="urn:schemas-microsoft-com:office:word" xmlns:w="http://schemas.openxmlformats.org/wordprocessingml/2006/main" xmlns:w14="http://schemas.microsoft.com/office/word/2010/wordml" xmlns:w15="http://schemas.microsoft.com/office/word/2012/wordml" xmlns:w16cex="http://schemas.microsoft.com/office/word/2018/wordml/cex" xmlns:w16cid="http://schemas.microsoft.com/office/word/2016/wordml/cid" xmlns:w16="http://schemas.microsoft.com/office/word/2018/wordml" xmlns:w16sdtdh="http://schemas.microsoft.com/office/word/2020/wordml/sdtdatahash" xmlns:w16se="http://schemas.microsoft.com/office/word/2015/wordml/symex" xmlns:wpg="http://schemas.microsoft.com/office/word/2010/wordprocessingGroup" xmlns:wpi="http://schemas.microsoft.com/office/word/2010/wordprocessingInk" xmlns:wne="http://schemas.microsoft.com/office/word/2006/wordml" xmlns:wps="http://schemas.microsoft.com/office/word/2010/wordprocessingShape" mc:Ignorable="w14 w15 w16se w16cid w16 w16cex w16sdtdh wp14">
   <w:abstractNum w:abstractNumId="0" w15:restartNumberingAfterBreak="0">
     <w:nsid w:val="FFFFFF89"/>
     <w:multiLevelType w:val="singleLevel"/>
@@ -4551,7 +4516,7 @@
 </file>
 
 <file path=word/glossary/settings.xml><?xml version="1.0" encoding="utf-8"?>
-<w:settings xmlns:mc="http://schemas.openxmlformats.org/markup-compatibility/2006" xmlns:o="urn:schemas-microsoft-com:office:office" xmlns:r="http://schemas.openxmlformats.org/officeDocument/2006/relationships" xmlns:m="http://schemas.openxmlformats.org/officeDocument/2006/math" xmlns:v="urn:schemas-microsoft-com:vml" xmlns:w10="urn:schemas-microsoft-com:office:word" xmlns:w="http://schemas.openxmlformats.org/wordprocessingml/2006/main" xmlns:w14="http://schemas.microsoft.com/office/word/2010/wordml" xmlns:w15="http://schemas.microsoft.com/office/word/2012/wordml" xmlns:w16cid="http://schemas.microsoft.com/office/word/2016/wordml/cid" xmlns:w16se="http://schemas.microsoft.com/office/word/2015/wordml/symex" xmlns:sl="http://schemas.openxmlformats.org/schemaLibrary/2006/main" mc:Ignorable="w14 w15 w16se w16cid">
+<w:settings xmlns:mc="http://schemas.openxmlformats.org/markup-compatibility/2006" xmlns:o="urn:schemas-microsoft-com:office:office" xmlns:r="http://schemas.openxmlformats.org/officeDocument/2006/relationships" xmlns:m="http://schemas.openxmlformats.org/officeDocument/2006/math" xmlns:v="urn:schemas-microsoft-com:vml" xmlns:w10="urn:schemas-microsoft-com:office:word" xmlns:w="http://schemas.openxmlformats.org/wordprocessingml/2006/main" xmlns:w14="http://schemas.microsoft.com/office/word/2010/wordml" xmlns:w15="http://schemas.microsoft.com/office/word/2012/wordml" xmlns:w16cex="http://schemas.microsoft.com/office/word/2018/wordml/cex" xmlns:w16cid="http://schemas.microsoft.com/office/word/2016/wordml/cid" xmlns:w16="http://schemas.microsoft.com/office/word/2018/wordml" xmlns:w16sdtdh="http://schemas.microsoft.com/office/word/2020/wordml/sdtdatahash" xmlns:w16se="http://schemas.microsoft.com/office/word/2015/wordml/symex" xmlns:sl="http://schemas.openxmlformats.org/schemaLibrary/2006/main" mc:Ignorable="w14 w15 w16se w16cid w16 w16cex w16sdtdh">
   <w:view w:val="normal"/>
   <w:defaultTabStop w:val="708"/>
   <w:hyphenationZone w:val="425"/>
@@ -4574,6 +4539,7 @@
     <w:rsid w:val="00676AE1"/>
     <w:rsid w:val="00997502"/>
     <w:rsid w:val="00A07FC7"/>
+    <w:rsid w:val="00C31822"/>
     <w:rsid w:val="00C352C6"/>
     <w:rsid w:val="00C60F23"/>
     <w:rsid w:val="00D6191E"/>
@@ -4603,7 +4569,7 @@
 </file>
 
 <file path=word/glossary/styles.xml><?xml version="1.0" encoding="utf-8"?>
-<w:styles xmlns:mc="http://schemas.openxmlformats.org/markup-compatibility/2006" xmlns:r="http://schemas.openxmlformats.org/officeDocument/2006/relationships" xmlns:w="http://schemas.openxmlformats.org/wordprocessingml/2006/main" xmlns:w14="http://schemas.microsoft.com/office/word/2010/wordml" xmlns:w15="http://schemas.microsoft.com/office/word/2012/wordml" xmlns:w16cid="http://schemas.microsoft.com/office/word/2016/wordml/cid" xmlns:w16se="http://schemas.microsoft.com/office/word/2015/wordml/symex" mc:Ignorable="w14 w15 w16se w16cid">
+<w:styles xmlns:mc="http://schemas.openxmlformats.org/markup-compatibility/2006" xmlns:r="http://schemas.openxmlformats.org/officeDocument/2006/relationships" xmlns:w="http://schemas.openxmlformats.org/wordprocessingml/2006/main" xmlns:w14="http://schemas.microsoft.com/office/word/2010/wordml" xmlns:w15="http://schemas.microsoft.com/office/word/2012/wordml" xmlns:w16cex="http://schemas.microsoft.com/office/word/2018/wordml/cex" xmlns:w16cid="http://schemas.microsoft.com/office/word/2016/wordml/cid" xmlns:w16="http://schemas.microsoft.com/office/word/2018/wordml" xmlns:w16sdtdh="http://schemas.microsoft.com/office/word/2020/wordml/sdtdatahash" xmlns:w16se="http://schemas.microsoft.com/office/word/2015/wordml/symex" mc:Ignorable="w14 w15 w16se w16cid w16 w16cex w16sdtdh">
   <w:docDefaults>
     <w:rPrDefault>
       <w:rPr>
@@ -4615,7 +4581,7 @@
     </w:rPrDefault>
     <w:pPrDefault/>
   </w:docDefaults>
-  <w:latentStyles w:defLockedState="0" w:defUIPriority="99" w:defSemiHidden="0" w:defUnhideWhenUsed="0" w:defQFormat="0" w:count="375">
+  <w:latentStyles w:defLockedState="0" w:defUIPriority="99" w:defSemiHidden="0" w:defUnhideWhenUsed="0" w:defQFormat="0" w:count="376">
     <w:lsdException w:name="Normal" w:uiPriority="0" w:qFormat="1"/>
     <w:lsdException w:name="heading 1" w:uiPriority="9" w:qFormat="1"/>
     <w:lsdException w:name="heading 2" w:semiHidden="1" w:uiPriority="9" w:unhideWhenUsed="1" w:qFormat="1"/>
@@ -4721,7 +4687,6 @@
     <w:lsdException w:name="HTML Sample" w:semiHidden="1" w:unhideWhenUsed="1"/>
     <w:lsdException w:name="HTML Typewriter" w:semiHidden="1" w:unhideWhenUsed="1"/>
     <w:lsdException w:name="HTML Variable" w:semiHidden="1" w:unhideWhenUsed="1"/>
-    <w:lsdException w:name="Normal Table" w:semiHidden="1" w:unhideWhenUsed="1"/>
     <w:lsdException w:name="annotation subject" w:semiHidden="1" w:unhideWhenUsed="1"/>
     <w:lsdException w:name="No List" w:semiHidden="1" w:unhideWhenUsed="1"/>
     <w:lsdException w:name="Outline List 1" w:semiHidden="1" w:unhideWhenUsed="1"/>
@@ -4768,10 +4733,8 @@
     <w:lsdException w:name="Table Subtle 2" w:semiHidden="1" w:unhideWhenUsed="1"/>
     <w:lsdException w:name="Table Web 1" w:semiHidden="1" w:unhideWhenUsed="1"/>
     <w:lsdException w:name="Table Web 2" w:semiHidden="1" w:unhideWhenUsed="1"/>
-    <w:lsdException w:name="Table Web 3" w:semiHidden="1" w:unhideWhenUsed="1"/>
     <w:lsdException w:name="Balloon Text" w:semiHidden="1" w:unhideWhenUsed="1"/>
     <w:lsdException w:name="Table Grid" w:uiPriority="59"/>
-    <w:lsdException w:name="Table Theme" w:semiHidden="1" w:unhideWhenUsed="1"/>
     <w:lsdException w:name="Placeholder Text" w:semiHidden="1"/>
     <w:lsdException w:name="No Spacing" w:uiPriority="1" w:qFormat="1"/>
     <w:lsdException w:name="Light Shading" w:uiPriority="60"/>
@@ -4989,6 +4952,7 @@
     <w:lsdException w:name="List Table 7 Colorful Accent 6" w:uiPriority="52"/>
     <w:lsdException w:name="Mention" w:semiHidden="1" w:unhideWhenUsed="1"/>
     <w:lsdException w:name="Smart Hyperlink" w:semiHidden="1" w:unhideWhenUsed="1"/>
+    <w:lsdException w:name="Smart Link" w:semiHidden="1" w:unhideWhenUsed="1"/>
   </w:latentStyles>
   <w:style w:type="paragraph" w:default="1" w:styleId="Normal">
     <w:name w:val="Normal"/>
@@ -5075,9 +5039,6 @@
       <w:lang w:val="fr-FR" w:eastAsia="en-US"/>
     </w:rPr>
   </w:style>
-  <w:style w:type="paragraph" w:customStyle="1" w:styleId="FC6E15FD90A8EA4182418D2B86BBF24E">
-    <w:name w:val="FC6E15FD90A8EA4182418D2B86BBF24E"/>
-  </w:style>
   <w:style w:type="paragraph" w:customStyle="1" w:styleId="462CB041E03C424DBDC2D3DA1FC5DAF0">
     <w:name w:val="462CB041E03C424DBDC2D3DA1FC5DAF0"/>
   </w:style>
@@ -5086,18 +5047,6 @@
   </w:style>
   <w:style w:type="paragraph" w:customStyle="1" w:styleId="EF2689278762C944868C1496C3FDBFA2">
     <w:name w:val="EF2689278762C944868C1496C3FDBFA2"/>
-  </w:style>
-  <w:style w:type="paragraph" w:customStyle="1" w:styleId="E7AB6B0BD8AAC843873C93B723462FA2">
-    <w:name w:val="E7AB6B0BD8AAC843873C93B723462FA2"/>
-  </w:style>
-  <w:style w:type="paragraph" w:customStyle="1" w:styleId="F0C675572B7FA241B2BF3CCFE0A070C4">
-    <w:name w:val="F0C675572B7FA241B2BF3CCFE0A070C4"/>
-  </w:style>
-  <w:style w:type="paragraph" w:customStyle="1" w:styleId="F5B85CFCF066A24C8681DB779DB00474">
-    <w:name w:val="F5B85CFCF066A24C8681DB779DB00474"/>
-  </w:style>
-  <w:style w:type="paragraph" w:customStyle="1" w:styleId="7C8898CC6D2FA349A26A665748E68D33">
-    <w:name w:val="7C8898CC6D2FA349A26A665748E68D33"/>
   </w:style>
   <w:style w:type="paragraph" w:customStyle="1" w:styleId="91D1E5ED65489049A5D4CA7FA9EC75C4">
     <w:name w:val="91D1E5ED65489049A5D4CA7FA9EC75C4"/>
@@ -5111,7 +5060,7 @@
 </file>
 
 <file path=word/glossary/webSettings.xml><?xml version="1.0" encoding="utf-8"?>
-<w:webSettings xmlns:mc="http://schemas.openxmlformats.org/markup-compatibility/2006" xmlns:r="http://schemas.openxmlformats.org/officeDocument/2006/relationships" xmlns:w="http://schemas.openxmlformats.org/wordprocessingml/2006/main" xmlns:w14="http://schemas.microsoft.com/office/word/2010/wordml" xmlns:w15="http://schemas.microsoft.com/office/word/2012/wordml" xmlns:w16cid="http://schemas.microsoft.com/office/word/2016/wordml/cid" xmlns:w16se="http://schemas.microsoft.com/office/word/2015/wordml/symex" mc:Ignorable="w14 w15 w16se w16cid">
+<w:webSettings xmlns:mc="http://schemas.openxmlformats.org/markup-compatibility/2006" xmlns:r="http://schemas.openxmlformats.org/officeDocument/2006/relationships" xmlns:w="http://schemas.openxmlformats.org/wordprocessingml/2006/main" xmlns:w14="http://schemas.microsoft.com/office/word/2010/wordml" xmlns:w15="http://schemas.microsoft.com/office/word/2012/wordml" xmlns:w16cex="http://schemas.microsoft.com/office/word/2018/wordml/cex" xmlns:w16cid="http://schemas.microsoft.com/office/word/2016/wordml/cid" xmlns:w16="http://schemas.microsoft.com/office/word/2018/wordml" xmlns:w16sdtdh="http://schemas.microsoft.com/office/word/2020/wordml/sdtdatahash" xmlns:w16se="http://schemas.microsoft.com/office/word/2015/wordml/symex" mc:Ignorable="w14 w15 w16se w16cid w16 w16cex w16sdtdh">
   <w:allowPNG/>
 </w:webSettings>
 </file>

</xml_diff>

<commit_message>
Fix NTT Managed Services Iberia company name
</commit_message>
<xml_diff>
--- a/public/attachments/CVRaulPedrocheNovillo.docx
+++ b/public/attachments/CVRaulPedrocheNovillo.docx
@@ -60,11 +60,17 @@
         <w:pStyle w:val="Ttulo2"/>
       </w:pPr>
       <w:r>
-        <w:t>NTT Ltd.</w:t>
+        <w:t>NTT</w:t>
+      </w:r>
+      <w:r>
+        <w:t xml:space="preserve"> Managed Services Iberia</w:t>
       </w:r>
       <w:r>
         <w:tab/>
         <w:t>2021 –</w:t>
+      </w:r>
+      <w:r>
+        <w:t xml:space="preserve"> 2022</w:t>
       </w:r>
     </w:p>
     <w:p>
@@ -75,23 +81,7 @@
         </w:rPr>
       </w:pPr>
       <w:r>
-        <w:t xml:space="preserve">Cloud Site </w:t>
-      </w:r>
-      <w:proofErr w:type="spellStart"/>
-      <w:r>
-        <w:t>Reliability</w:t>
-      </w:r>
-      <w:proofErr w:type="spellEnd"/>
-      <w:r>
-        <w:t xml:space="preserve"> </w:t>
-      </w:r>
-      <w:proofErr w:type="spellStart"/>
-      <w:r>
-        <w:t>Engineer</w:t>
-      </w:r>
-      <w:proofErr w:type="spellEnd"/>
-      <w:r>
-        <w:t>. Operación</w:t>
+        <w:t>Cloud Site Reliability Engineer. Operación</w:t>
       </w:r>
       <w:r>
         <w:t xml:space="preserve"> y despliegue</w:t>
@@ -112,32 +102,17 @@
         <w:t>ó</w:t>
       </w:r>
       <w:r>
-        <w:t xml:space="preserve">n de </w:t>
-      </w:r>
-      <w:proofErr w:type="spellStart"/>
-      <w:r>
-        <w:t>Ia</w:t>
+        <w:t>n de Ia</w:t>
       </w:r>
       <w:r>
         <w:t>C</w:t>
       </w:r>
-      <w:proofErr w:type="spellEnd"/>
-      <w:r>
-        <w:t xml:space="preserve"> con </w:t>
-      </w:r>
-      <w:proofErr w:type="spellStart"/>
-      <w:r>
-        <w:t>Terraform</w:t>
-      </w:r>
-      <w:proofErr w:type="spellEnd"/>
-      <w:r>
-        <w:t xml:space="preserve">, Salt </w:t>
-      </w:r>
-      <w:proofErr w:type="spellStart"/>
-      <w:r>
-        <w:t>Stack</w:t>
-      </w:r>
-      <w:proofErr w:type="spellEnd"/>
+      <w:r>
+        <w:t xml:space="preserve"> con Terraform</w:t>
+      </w:r>
+      <w:r>
+        <w:t>, Salt Stack</w:t>
+      </w:r>
       <w:r>
         <w:t xml:space="preserve"> y Ansible.</w:t>
       </w:r>
@@ -147,13 +122,8 @@
       <w:r>
         <w:t xml:space="preserve">, </w:t>
       </w:r>
-      <w:proofErr w:type="spellStart"/>
-      <w:r>
-        <w:t>Kubernetes</w:t>
-      </w:r>
-      <w:proofErr w:type="spellEnd"/>
-      <w:r>
-        <w:t xml:space="preserve"> (EKS)</w:t>
+      <w:r>
+        <w:t>Kubernetes (EKS)</w:t>
       </w:r>
       <w:r>
         <w:t>.</w:t>
@@ -163,13 +133,8 @@
       <w:pPr>
         <w:pStyle w:val="Ttulo2"/>
       </w:pPr>
-      <w:proofErr w:type="spellStart"/>
-      <w:r>
-        <w:t>Experis</w:t>
-      </w:r>
-      <w:proofErr w:type="spellEnd"/>
-      <w:r>
-        <w:t xml:space="preserve"> IT para IBM GTS</w:t>
+      <w:r>
+        <w:t>Experis IT para IBM GTS</w:t>
       </w:r>
       <w:r>
         <w:tab/>
@@ -184,15 +149,7 @@
         <w:pStyle w:val="Textoindependiente"/>
       </w:pPr>
       <w:r>
-        <w:t xml:space="preserve">Miembro del equipo de Sistemas </w:t>
-      </w:r>
-      <w:proofErr w:type="spellStart"/>
-      <w:r>
-        <w:t>unix</w:t>
-      </w:r>
-      <w:proofErr w:type="spellEnd"/>
-      <w:r>
-        <w:t xml:space="preserve"> </w:t>
+        <w:t xml:space="preserve">Miembro del equipo de Sistemas unix </w:t>
       </w:r>
       <w:r>
         <w:t xml:space="preserve">y responsable de Ansible Tower </w:t>
@@ -216,70 +173,15 @@
         <w:t>, 7.2</w:t>
       </w:r>
       <w:r>
-        <w:t xml:space="preserve">), administración de IBM </w:t>
-      </w:r>
-      <w:proofErr w:type="spellStart"/>
-      <w:r>
-        <w:t>PowerHA</w:t>
-      </w:r>
-      <w:proofErr w:type="spellEnd"/>
-      <w:r>
-        <w:t xml:space="preserve"> (HACMP), Red </w:t>
-      </w:r>
-      <w:proofErr w:type="spellStart"/>
-      <w:r>
-        <w:t>Hat</w:t>
-      </w:r>
-      <w:proofErr w:type="spellEnd"/>
-      <w:r>
-        <w:t xml:space="preserve"> </w:t>
-      </w:r>
-      <w:proofErr w:type="spellStart"/>
-      <w:proofErr w:type="gramStart"/>
-      <w:r>
-        <w:t>Cluster</w:t>
-      </w:r>
-      <w:proofErr w:type="spellEnd"/>
-      <w:proofErr w:type="gramEnd"/>
-      <w:r>
-        <w:t xml:space="preserve">, IBM </w:t>
-      </w:r>
-      <w:proofErr w:type="spellStart"/>
-      <w:r>
-        <w:t>Spectrum</w:t>
-      </w:r>
-      <w:proofErr w:type="spellEnd"/>
-      <w:r>
-        <w:t xml:space="preserve"> </w:t>
-      </w:r>
-      <w:proofErr w:type="spellStart"/>
-      <w:r>
-        <w:t>Scale</w:t>
-      </w:r>
-      <w:proofErr w:type="spellEnd"/>
-      <w:r>
-        <w:t xml:space="preserve"> (GPFS), IBM </w:t>
-      </w:r>
-      <w:proofErr w:type="spellStart"/>
-      <w:r>
-        <w:t>PowerVM</w:t>
-      </w:r>
-      <w:proofErr w:type="spellEnd"/>
-      <w:r>
-        <w:t>. Automatización de procesos mediante Shell y Ansible.</w:t>
+        <w:t>), administración de IBM PowerHA (HACMP), Red Hat Cluster, IBM Spectrum Scale (GPFS), IBM PowerVM. Automatización de procesos mediante Shell y Ansible.</w:t>
       </w:r>
     </w:p>
     <w:p>
       <w:pPr>
         <w:pStyle w:val="Ttulo2"/>
       </w:pPr>
-      <w:proofErr w:type="spellStart"/>
-      <w:r>
-        <w:t>atSistemas</w:t>
-      </w:r>
-      <w:proofErr w:type="spellEnd"/>
-      <w:r>
-        <w:t xml:space="preserve"> para IBM</w:t>
+      <w:r>
+        <w:t>atSistemas para IBM</w:t>
       </w:r>
       <w:r>
         <w:tab/>
@@ -303,48 +205,19 @@
         <w:t xml:space="preserve">para </w:t>
       </w:r>
       <w:r>
-        <w:t xml:space="preserve">un proyecto de Smart </w:t>
-      </w:r>
-      <w:proofErr w:type="spellStart"/>
-      <w:r>
-        <w:t>Cities</w:t>
-      </w:r>
-      <w:proofErr w:type="spellEnd"/>
+        <w:t>un proyecto de Smart Cities</w:t>
+      </w:r>
       <w:r>
         <w:t>.</w:t>
       </w:r>
       <w:r>
-        <w:t xml:space="preserve"> Administración, configuración y solución de problemas de IBM </w:t>
-      </w:r>
-      <w:proofErr w:type="spellStart"/>
-      <w:r>
-        <w:t>Intelligent</w:t>
-      </w:r>
-      <w:proofErr w:type="spellEnd"/>
-      <w:r>
-        <w:t xml:space="preserve"> </w:t>
-      </w:r>
-      <w:proofErr w:type="spellStart"/>
-      <w:r>
-        <w:t>Operations</w:t>
-      </w:r>
-      <w:proofErr w:type="spellEnd"/>
-      <w:r>
-        <w:t xml:space="preserve"> Center, a</w:t>
+        <w:t xml:space="preserve"> Administración, configuración y solución de problemas de IBM Intelligent Operations Center, a</w:t>
       </w:r>
       <w:r>
         <w:t>dmin</w:t>
       </w:r>
       <w:r>
-        <w:t xml:space="preserve">istración de RHEL 6 sobre z/VM, desarrollo SQL y </w:t>
-      </w:r>
-      <w:proofErr w:type="spellStart"/>
-      <w:r>
-        <w:t>tuning</w:t>
-      </w:r>
-      <w:proofErr w:type="spellEnd"/>
-      <w:r>
-        <w:t xml:space="preserve"> de </w:t>
+        <w:t xml:space="preserve">istración de RHEL 6 sobre z/VM, desarrollo SQL y tuning de </w:t>
       </w:r>
       <w:r>
         <w:t xml:space="preserve">DB2, </w:t>
@@ -353,24 +226,11 @@
         <w:t xml:space="preserve">solución de problemas y despliegue de aplicaciones en </w:t>
       </w:r>
       <w:r>
-        <w:t xml:space="preserve">WebSphere </w:t>
-      </w:r>
-      <w:proofErr w:type="spellStart"/>
-      <w:r>
-        <w:t>Application</w:t>
-      </w:r>
-      <w:proofErr w:type="spellEnd"/>
-      <w:r>
-        <w:t xml:space="preserve"> Server</w:t>
-      </w:r>
-      <w:r>
-        <w:t xml:space="preserve"> Network </w:t>
-      </w:r>
-      <w:proofErr w:type="spellStart"/>
-      <w:r>
-        <w:t>Deployment</w:t>
-      </w:r>
-      <w:proofErr w:type="spellEnd"/>
+        <w:t>WebSphere Application Server</w:t>
+      </w:r>
+      <w:r>
+        <w:t xml:space="preserve"> Network Deployment</w:t>
+      </w:r>
       <w:r>
         <w:t xml:space="preserve">, </w:t>
       </w:r>
@@ -381,23 +241,7 @@
         <w:t>IBM MQ</w:t>
       </w:r>
       <w:r>
-        <w:t xml:space="preserve">, diagnóstico y solución de problemas en Cognos BI, administración y desarrollo de IBM WebSphere </w:t>
-      </w:r>
-      <w:proofErr w:type="spellStart"/>
-      <w:r>
-        <w:t>Message</w:t>
-      </w:r>
-      <w:proofErr w:type="spellEnd"/>
-      <w:r>
-        <w:t xml:space="preserve"> </w:t>
-      </w:r>
-      <w:proofErr w:type="spellStart"/>
-      <w:r>
-        <w:t>Broker</w:t>
-      </w:r>
-      <w:proofErr w:type="spellEnd"/>
-      <w:r>
-        <w:t>, configuración de IBM HTTP Server</w:t>
+        <w:t>, diagnóstico y solución de problemas en Cognos BI, administración y desarrollo de IBM WebSphere Message Broker, configuración de IBM HTTP Server</w:t>
       </w:r>
       <w:r>
         <w:t>.</w:t>
@@ -407,13 +251,8 @@
       <w:pPr>
         <w:pStyle w:val="Ttulo2"/>
       </w:pPr>
-      <w:proofErr w:type="spellStart"/>
-      <w:r>
-        <w:t>atSistemas</w:t>
-      </w:r>
-      <w:proofErr w:type="spellEnd"/>
-      <w:r>
-        <w:t xml:space="preserve"> para IBM GTS</w:t>
+      <w:r>
+        <w:t>atSistemas para IBM GTS</w:t>
       </w:r>
       <w:r>
         <w:tab/>
@@ -425,15 +264,7 @@
         <w:pStyle w:val="Textoindependiente"/>
       </w:pPr>
       <w:r>
-        <w:t xml:space="preserve">Miembro del equipo de Sistemas </w:t>
-      </w:r>
-      <w:proofErr w:type="spellStart"/>
-      <w:r>
-        <w:t>unix</w:t>
-      </w:r>
-      <w:proofErr w:type="spellEnd"/>
-      <w:r>
-        <w:t xml:space="preserve"> del grupo de explotación del cliente Correos.</w:t>
+        <w:t>Miembro del equipo de Sistemas unix del grupo de explotación del cliente Correos.</w:t>
       </w:r>
       <w:r>
         <w:t xml:space="preserve"> Administración de AIX 5</w:t>
@@ -461,11 +292,9 @@
       <w:pPr>
         <w:pStyle w:val="Ttulo2"/>
       </w:pPr>
-      <w:proofErr w:type="spellStart"/>
       <w:r>
         <w:t>atSistemas</w:t>
       </w:r>
-      <w:proofErr w:type="spellEnd"/>
       <w:r>
         <w:t xml:space="preserve"> para IBM</w:t>
       </w:r>
@@ -494,39 +323,7 @@
         <w:t xml:space="preserve"> (P2 Factory)</w:t>
       </w:r>
       <w:r>
-        <w:t xml:space="preserve"> del proyecto Telefónica </w:t>
-      </w:r>
-      <w:proofErr w:type="spellStart"/>
-      <w:r>
-        <w:t>Paneuropean</w:t>
-      </w:r>
-      <w:proofErr w:type="spellEnd"/>
-      <w:r>
-        <w:t xml:space="preserve"> </w:t>
-      </w:r>
-      <w:proofErr w:type="spellStart"/>
-      <w:r>
-        <w:t>Midrange</w:t>
-      </w:r>
-      <w:proofErr w:type="spellEnd"/>
-      <w:r>
-        <w:t xml:space="preserve"> </w:t>
-      </w:r>
-      <w:proofErr w:type="spellStart"/>
-      <w:r>
-        <w:t>Transformation</w:t>
-      </w:r>
-      <w:proofErr w:type="spellEnd"/>
-      <w:r>
-        <w:t xml:space="preserve">, coordinando a otros 4 administradores de sistemas. Traslado y virtualización de sistemas HP-UX 11i v3 de sedes internacionales al centro de datos de Telefónica en </w:t>
-      </w:r>
-      <w:proofErr w:type="spellStart"/>
-      <w:r>
-        <w:t>TecnoAlcalá</w:t>
-      </w:r>
-      <w:proofErr w:type="spellEnd"/>
-      <w:r>
-        <w:t>.</w:t>
+        <w:t xml:space="preserve"> del proyecto Telefónica Paneuropean Midrange Transformation, coordinando a otros 4 administradores de sistemas. Traslado y virtualización de sistemas HP-UX 11i v3 de sedes internacionales al centro de datos de Telefónica en TecnoAlcalá.</w:t>
       </w:r>
     </w:p>
     <w:p>
@@ -543,13 +340,8 @@
         <w:sdtEndPr/>
         <w:sdtContent>
           <w:r>
-            <w:t xml:space="preserve">Accenture Outsourcing </w:t>
-          </w:r>
-          <w:proofErr w:type="spellStart"/>
-          <w:r>
-            <w:t>Services</w:t>
-          </w:r>
-          <w:proofErr w:type="spellEnd"/>
+            <w:t>Accenture Outsourcing Services</w:t>
+          </w:r>
         </w:sdtContent>
       </w:sdt>
       <w:r>
@@ -588,39 +380,7 @@
         <w:t>y entornos de virtualización</w:t>
       </w:r>
       <w:r>
-        <w:t xml:space="preserve"> (VMware </w:t>
-      </w:r>
-      <w:proofErr w:type="spellStart"/>
-      <w:r>
-        <w:t>vSphere</w:t>
-      </w:r>
-      <w:proofErr w:type="spellEnd"/>
-      <w:r>
-        <w:t xml:space="preserve">, HP </w:t>
-      </w:r>
-      <w:proofErr w:type="spellStart"/>
-      <w:r>
-        <w:t>Integrity</w:t>
-      </w:r>
-      <w:proofErr w:type="spellEnd"/>
-      <w:r>
-        <w:t xml:space="preserve"> VM, </w:t>
-      </w:r>
-      <w:proofErr w:type="spellStart"/>
-      <w:r>
-        <w:t>Sun</w:t>
-      </w:r>
-      <w:proofErr w:type="spellEnd"/>
-      <w:r>
-        <w:t xml:space="preserve"> </w:t>
-      </w:r>
-      <w:proofErr w:type="spellStart"/>
-      <w:r>
-        <w:t>LDOMs</w:t>
-      </w:r>
-      <w:proofErr w:type="spellEnd"/>
-      <w:r>
-        <w:t>) tanto en entornos de producción como de desarrollo.</w:t>
+        <w:t xml:space="preserve"> (VMware vSphere, HP Integrity VM, Sun LDOMs) tanto en entornos de producción como de desarrollo.</w:t>
       </w:r>
     </w:p>
     <w:p>
@@ -678,15 +438,7 @@
             <w:t xml:space="preserve">oporte de segundo nivel en </w:t>
           </w:r>
           <w:r>
-            <w:t xml:space="preserve">un centro de hosting y </w:t>
-          </w:r>
-          <w:proofErr w:type="spellStart"/>
-          <w:r>
-            <w:t>housing</w:t>
-          </w:r>
-          <w:proofErr w:type="spellEnd"/>
-          <w:r>
-            <w:t xml:space="preserve">. Resolución de incidencias de </w:t>
+            <w:t xml:space="preserve">un centro de hosting y housing. Resolución de incidencias de </w:t>
           </w:r>
           <w:r>
             <w:t>Solaris y Windows Server</w:t>
@@ -695,15 +447,7 @@
             <w:t xml:space="preserve">, </w:t>
           </w:r>
           <w:r>
-            <w:t xml:space="preserve">servidores de aplicación </w:t>
-          </w:r>
-          <w:proofErr w:type="spellStart"/>
-          <w:r>
-            <w:t>iPlanet</w:t>
-          </w:r>
-          <w:proofErr w:type="spellEnd"/>
-          <w:r>
-            <w:t>, WebLogic y Oracle IAS</w:t>
+            <w:t>servidores de aplicación iPlanet, WebLogic y Oracle IAS</w:t>
           </w:r>
           <w:r>
             <w:t xml:space="preserve"> y bases de datos</w:t>
@@ -733,13 +477,8 @@
         </w:sdtPr>
         <w:sdtEndPr/>
         <w:sdtContent>
-          <w:proofErr w:type="spellStart"/>
-          <w:r>
-            <w:t>Langre</w:t>
-          </w:r>
-          <w:proofErr w:type="spellEnd"/>
-          <w:r>
-            <w:t xml:space="preserve"> Ingenieros</w:t>
+          <w:r>
+            <w:t>Langre Ingenieros</w:t>
           </w:r>
         </w:sdtContent>
       </w:sdt>
@@ -774,29 +513,13 @@
             </w:numPr>
           </w:pPr>
           <w:r>
-            <w:t xml:space="preserve">Instalación y mantenimiento de servidores de oficina basados en SuSE Linux para </w:t>
-          </w:r>
-          <w:proofErr w:type="spellStart"/>
-          <w:r>
-            <w:t>PYMEs</w:t>
-          </w:r>
-          <w:proofErr w:type="spellEnd"/>
-          <w:r>
-            <w:t>.</w:t>
+            <w:t>Instalación y mantenimiento de servidores de oficina basados en SuSE Linux para PYMEs.</w:t>
           </w:r>
           <w:r>
             <w:t xml:space="preserve"> </w:t>
           </w:r>
           <w:r>
-            <w:t xml:space="preserve">Configuración y administración de Samba y </w:t>
-          </w:r>
-          <w:proofErr w:type="spellStart"/>
-          <w:r>
-            <w:t>Sendmail</w:t>
-          </w:r>
-          <w:proofErr w:type="spellEnd"/>
-          <w:r>
-            <w:t>.</w:t>
+            <w:t>Configuración y administración de Samba y Sendmail.</w:t>
           </w:r>
         </w:p>
       </w:sdtContent>
@@ -1930,46 +1653,46 @@
       </w:rPr>
     </w:lvl>
   </w:abstractNum>
-  <w:num w:numId="1">
+  <w:num w:numId="1" w16cid:durableId="593980885">
     <w:abstractNumId w:val="9"/>
   </w:num>
-  <w:num w:numId="2">
+  <w:num w:numId="2" w16cid:durableId="818956023">
     <w:abstractNumId w:val="7"/>
   </w:num>
-  <w:num w:numId="3">
+  <w:num w:numId="3" w16cid:durableId="1167863724">
     <w:abstractNumId w:val="6"/>
   </w:num>
-  <w:num w:numId="4">
+  <w:num w:numId="4" w16cid:durableId="2032292564">
     <w:abstractNumId w:val="5"/>
   </w:num>
-  <w:num w:numId="5">
+  <w:num w:numId="5" w16cid:durableId="1532525702">
     <w:abstractNumId w:val="4"/>
   </w:num>
-  <w:num w:numId="6">
+  <w:num w:numId="6" w16cid:durableId="1474756929">
     <w:abstractNumId w:val="8"/>
   </w:num>
-  <w:num w:numId="7">
+  <w:num w:numId="7" w16cid:durableId="2024361943">
     <w:abstractNumId w:val="3"/>
   </w:num>
-  <w:num w:numId="8">
+  <w:num w:numId="8" w16cid:durableId="702632236">
     <w:abstractNumId w:val="2"/>
   </w:num>
-  <w:num w:numId="9">
+  <w:num w:numId="9" w16cid:durableId="92358104">
     <w:abstractNumId w:val="1"/>
   </w:num>
-  <w:num w:numId="10">
+  <w:num w:numId="10" w16cid:durableId="297348206">
     <w:abstractNumId w:val="0"/>
   </w:num>
-  <w:num w:numId="11">
+  <w:num w:numId="11" w16cid:durableId="756558604">
     <w:abstractNumId w:val="9"/>
   </w:num>
-  <w:num w:numId="12">
+  <w:num w:numId="12" w16cid:durableId="1079905782">
     <w:abstractNumId w:val="9"/>
   </w:num>
-  <w:num w:numId="13">
+  <w:num w:numId="13" w16cid:durableId="1672951635">
     <w:abstractNumId w:val="9"/>
   </w:num>
-  <w:num w:numId="14">
+  <w:num w:numId="14" w16cid:durableId="2043507279">
     <w:abstractNumId w:val="9"/>
   </w:num>
 </w:numbering>
@@ -4542,7 +4265,7 @@
     <w:charset w:val="86"/>
     <w:family w:val="modern"/>
     <w:pitch w:val="fixed"/>
-    <w:sig w:usb0="00000001" w:usb1="080E0000" w:usb2="00000010" w:usb3="00000000" w:csb0="00040000" w:csb1="00000000"/>
+    <w:sig w:usb0="800002BF" w:usb1="38CF7CFA" w:usb2="00000016" w:usb3="00000000" w:csb0="00040001" w:csb1="00000000"/>
   </w:font>
   <w:font w:name="Tahoma">
     <w:panose1 w:val="020B0604030504040204"/>
@@ -4574,7 +4297,7 @@
   </w:font>
   <w:font w:name="Yu Mincho">
     <w:charset w:val="80"/>
-    <w:family w:val="auto"/>
+    <w:family w:val="roman"/>
     <w:pitch w:val="variable"/>
     <w:sig w:usb0="800002E7" w:usb1="2AC7FCFF" w:usb2="00000012" w:usb3="00000000" w:csb0="0002009F" w:csb1="00000000"/>
   </w:font>
@@ -4619,7 +4342,7 @@
       </w:rPr>
     </w:lvl>
   </w:abstractNum>
-  <w:num w:numId="1">
+  <w:num w:numId="1" w16cid:durableId="102187563">
     <w:abstractNumId w:val="0"/>
   </w:num>
 </w:numbering>

</xml_diff>

<commit_message>
Update Infortec 2022 experience
</commit_message>
<xml_diff>
--- a/public/attachments/CVRaulPedrocheNovillo.docx
+++ b/public/attachments/CVRaulPedrocheNovillo.docx
@@ -59,12 +59,22 @@
       <w:pPr>
         <w:pStyle w:val="Ttulo2"/>
       </w:pPr>
-      <w:r>
-        <w:t>Infortec Consultores</w:t>
-      </w:r>
-      <w:r>
-        <w:t xml:space="preserve"> para Kyndryl</w:t>
-      </w:r>
+      <w:proofErr w:type="spellStart"/>
+      <w:r>
+        <w:t>Infortec</w:t>
+      </w:r>
+      <w:proofErr w:type="spellEnd"/>
+      <w:r>
+        <w:t xml:space="preserve"> Consultores</w:t>
+      </w:r>
+      <w:r>
+        <w:t xml:space="preserve"> para </w:t>
+      </w:r>
+      <w:proofErr w:type="spellStart"/>
+      <w:r>
+        <w:t>Kyndryl</w:t>
+      </w:r>
+      <w:proofErr w:type="spellEnd"/>
       <w:r>
         <w:tab/>
         <w:t>2022 – presente</w:t>
@@ -75,7 +85,48 @@
         <w:pStyle w:val="Textoindependiente"/>
       </w:pPr>
       <w:r>
-        <w:t>Administrador Linux/VMware.</w:t>
+        <w:t>Administración</w:t>
+      </w:r>
+      <w:r>
+        <w:t xml:space="preserve"> Linux/VMware.</w:t>
+      </w:r>
+      <w:r>
+        <w:t xml:space="preserve"> Gestión de máquinas Linux virtuales y físicas y de los Hipervisores. Administración de Red </w:t>
+      </w:r>
+      <w:proofErr w:type="spellStart"/>
+      <w:r>
+        <w:t>Hat</w:t>
+      </w:r>
+      <w:proofErr w:type="spellEnd"/>
+      <w:r>
+        <w:t xml:space="preserve"> Enterprise Linux 3, 4, 5, 6, 7 y 8, Oracle Enterprise Linux 5 y 6, VMware </w:t>
+      </w:r>
+      <w:proofErr w:type="spellStart"/>
+      <w:r>
+        <w:t>vSphere</w:t>
+      </w:r>
+      <w:proofErr w:type="spellEnd"/>
+      <w:r>
+        <w:t xml:space="preserve"> 5, 6 y 7, IBM </w:t>
+      </w:r>
+      <w:proofErr w:type="spellStart"/>
+      <w:r>
+        <w:t>Spectrum</w:t>
+      </w:r>
+      <w:proofErr w:type="spellEnd"/>
+      <w:r>
+        <w:t xml:space="preserve"> </w:t>
+      </w:r>
+      <w:proofErr w:type="spellStart"/>
+      <w:r>
+        <w:t>Scale</w:t>
+      </w:r>
+      <w:proofErr w:type="spellEnd"/>
+      <w:r>
+        <w:t xml:space="preserve"> </w:t>
+      </w:r>
+      <w:r>
+        <w:t>5.</w:t>
       </w:r>
     </w:p>
     <w:p>
@@ -86,7 +137,23 @@
         <w:t>NTT</w:t>
       </w:r>
       <w:r>
-        <w:t xml:space="preserve"> Managed Services Iberia</w:t>
+        <w:t xml:space="preserve"> </w:t>
+      </w:r>
+      <w:proofErr w:type="spellStart"/>
+      <w:r>
+        <w:t>Managed</w:t>
+      </w:r>
+      <w:proofErr w:type="spellEnd"/>
+      <w:r>
+        <w:t xml:space="preserve"> </w:t>
+      </w:r>
+      <w:proofErr w:type="spellStart"/>
+      <w:r>
+        <w:t>Services</w:t>
+      </w:r>
+      <w:proofErr w:type="spellEnd"/>
+      <w:r>
+        <w:t xml:space="preserve"> Iberia</w:t>
       </w:r>
       <w:r>
         <w:tab/>
@@ -104,7 +171,23 @@
         </w:rPr>
       </w:pPr>
       <w:r>
-        <w:t>Cloud Site Reliability Engineer. Operación</w:t>
+        <w:t xml:space="preserve">Cloud Site </w:t>
+      </w:r>
+      <w:proofErr w:type="spellStart"/>
+      <w:r>
+        <w:t>Reliability</w:t>
+      </w:r>
+      <w:proofErr w:type="spellEnd"/>
+      <w:r>
+        <w:t xml:space="preserve"> </w:t>
+      </w:r>
+      <w:proofErr w:type="spellStart"/>
+      <w:r>
+        <w:t>Engineer</w:t>
+      </w:r>
+      <w:proofErr w:type="spellEnd"/>
+      <w:r>
+        <w:t>. Operación</w:t>
       </w:r>
       <w:r>
         <w:t xml:space="preserve"> y despliegue</w:t>
@@ -125,17 +208,32 @@
         <w:t>ó</w:t>
       </w:r>
       <w:r>
-        <w:t>n de Ia</w:t>
+        <w:t xml:space="preserve">n de </w:t>
+      </w:r>
+      <w:proofErr w:type="spellStart"/>
+      <w:r>
+        <w:t>Ia</w:t>
       </w:r>
       <w:r>
         <w:t>C</w:t>
       </w:r>
-      <w:r>
-        <w:t xml:space="preserve"> con Terraform</w:t>
-      </w:r>
-      <w:r>
-        <w:t>, Salt Stack</w:t>
-      </w:r>
+      <w:proofErr w:type="spellEnd"/>
+      <w:r>
+        <w:t xml:space="preserve"> con </w:t>
+      </w:r>
+      <w:proofErr w:type="spellStart"/>
+      <w:r>
+        <w:t>Terraform</w:t>
+      </w:r>
+      <w:proofErr w:type="spellEnd"/>
+      <w:r>
+        <w:t xml:space="preserve">, Salt </w:t>
+      </w:r>
+      <w:proofErr w:type="spellStart"/>
+      <w:r>
+        <w:t>Stack</w:t>
+      </w:r>
+      <w:proofErr w:type="spellEnd"/>
       <w:r>
         <w:t xml:space="preserve"> y Ansible.</w:t>
       </w:r>
@@ -145,8 +243,13 @@
       <w:r>
         <w:t xml:space="preserve">, </w:t>
       </w:r>
-      <w:r>
-        <w:t>Kubernetes (EKS)</w:t>
+      <w:proofErr w:type="spellStart"/>
+      <w:r>
+        <w:t>Kubernetes</w:t>
+      </w:r>
+      <w:proofErr w:type="spellEnd"/>
+      <w:r>
+        <w:t xml:space="preserve"> (EKS)</w:t>
       </w:r>
       <w:r>
         <w:t>.</w:t>
@@ -156,8 +259,13 @@
       <w:pPr>
         <w:pStyle w:val="Ttulo2"/>
       </w:pPr>
-      <w:r>
-        <w:t>Experis IT para IBM GTS</w:t>
+      <w:proofErr w:type="spellStart"/>
+      <w:r>
+        <w:t>Experis</w:t>
+      </w:r>
+      <w:proofErr w:type="spellEnd"/>
+      <w:r>
+        <w:t xml:space="preserve"> IT para IBM GTS</w:t>
       </w:r>
       <w:r>
         <w:tab/>
@@ -172,7 +280,15 @@
         <w:pStyle w:val="Textoindependiente"/>
       </w:pPr>
       <w:r>
-        <w:t xml:space="preserve">Miembro del equipo de Sistemas unix </w:t>
+        <w:t xml:space="preserve">Miembro del equipo de Sistemas </w:t>
+      </w:r>
+      <w:proofErr w:type="spellStart"/>
+      <w:r>
+        <w:t>unix</w:t>
+      </w:r>
+      <w:proofErr w:type="spellEnd"/>
+      <w:r>
+        <w:t xml:space="preserve"> </w:t>
       </w:r>
       <w:r>
         <w:t xml:space="preserve">y responsable de Ansible Tower </w:t>
@@ -196,15 +312,70 @@
         <w:t>, 7.2</w:t>
       </w:r>
       <w:r>
-        <w:t>), administración de IBM PowerHA (HACMP), Red Hat Cluster, IBM Spectrum Scale (GPFS), IBM PowerVM. Automatización de procesos mediante Shell y Ansible.</w:t>
+        <w:t xml:space="preserve">), administración de IBM </w:t>
+      </w:r>
+      <w:proofErr w:type="spellStart"/>
+      <w:r>
+        <w:t>PowerHA</w:t>
+      </w:r>
+      <w:proofErr w:type="spellEnd"/>
+      <w:r>
+        <w:t xml:space="preserve"> (HACMP), Red </w:t>
+      </w:r>
+      <w:proofErr w:type="spellStart"/>
+      <w:r>
+        <w:t>Hat</w:t>
+      </w:r>
+      <w:proofErr w:type="spellEnd"/>
+      <w:r>
+        <w:t xml:space="preserve"> </w:t>
+      </w:r>
+      <w:proofErr w:type="spellStart"/>
+      <w:proofErr w:type="gramStart"/>
+      <w:r>
+        <w:t>Cluster</w:t>
+      </w:r>
+      <w:proofErr w:type="spellEnd"/>
+      <w:proofErr w:type="gramEnd"/>
+      <w:r>
+        <w:t xml:space="preserve">, IBM </w:t>
+      </w:r>
+      <w:proofErr w:type="spellStart"/>
+      <w:r>
+        <w:t>Spectrum</w:t>
+      </w:r>
+      <w:proofErr w:type="spellEnd"/>
+      <w:r>
+        <w:t xml:space="preserve"> </w:t>
+      </w:r>
+      <w:proofErr w:type="spellStart"/>
+      <w:r>
+        <w:t>Scale</w:t>
+      </w:r>
+      <w:proofErr w:type="spellEnd"/>
+      <w:r>
+        <w:t xml:space="preserve"> (GPFS), IBM </w:t>
+      </w:r>
+      <w:proofErr w:type="spellStart"/>
+      <w:r>
+        <w:t>PowerVM</w:t>
+      </w:r>
+      <w:proofErr w:type="spellEnd"/>
+      <w:r>
+        <w:t>. Automatización de procesos mediante Shell y Ansible.</w:t>
       </w:r>
     </w:p>
     <w:p>
       <w:pPr>
         <w:pStyle w:val="Ttulo2"/>
       </w:pPr>
-      <w:r>
-        <w:t>atSistemas para IBM</w:t>
+      <w:proofErr w:type="spellStart"/>
+      <w:r>
+        <w:t>atSistemas</w:t>
+      </w:r>
+      <w:proofErr w:type="spellEnd"/>
+      <w:r>
+        <w:t xml:space="preserve"> para IBM</w:t>
       </w:r>
       <w:r>
         <w:tab/>
@@ -228,19 +399,48 @@
         <w:t xml:space="preserve">para </w:t>
       </w:r>
       <w:r>
-        <w:t>un proyecto de Smart Cities</w:t>
-      </w:r>
+        <w:t xml:space="preserve">un proyecto de Smart </w:t>
+      </w:r>
+      <w:proofErr w:type="spellStart"/>
+      <w:r>
+        <w:t>Cities</w:t>
+      </w:r>
+      <w:proofErr w:type="spellEnd"/>
       <w:r>
         <w:t>.</w:t>
       </w:r>
       <w:r>
-        <w:t xml:space="preserve"> Administración, configuración y solución de problemas de IBM Intelligent Operations Center, a</w:t>
+        <w:t xml:space="preserve"> Administración, configuración y solución de problemas de IBM </w:t>
+      </w:r>
+      <w:proofErr w:type="spellStart"/>
+      <w:r>
+        <w:t>Intelligent</w:t>
+      </w:r>
+      <w:proofErr w:type="spellEnd"/>
+      <w:r>
+        <w:t xml:space="preserve"> </w:t>
+      </w:r>
+      <w:proofErr w:type="spellStart"/>
+      <w:r>
+        <w:t>Operations</w:t>
+      </w:r>
+      <w:proofErr w:type="spellEnd"/>
+      <w:r>
+        <w:t xml:space="preserve"> Center, a</w:t>
       </w:r>
       <w:r>
         <w:t>dmin</w:t>
       </w:r>
       <w:r>
-        <w:t xml:space="preserve">istración de RHEL 6 sobre z/VM, desarrollo SQL y tuning de </w:t>
+        <w:t xml:space="preserve">istración de RHEL 6 sobre z/VM, desarrollo SQL y </w:t>
+      </w:r>
+      <w:proofErr w:type="spellStart"/>
+      <w:r>
+        <w:t>tuning</w:t>
+      </w:r>
+      <w:proofErr w:type="spellEnd"/>
+      <w:r>
+        <w:t xml:space="preserve"> de </w:t>
       </w:r>
       <w:r>
         <w:t xml:space="preserve">DB2, </w:t>
@@ -249,11 +449,24 @@
         <w:t xml:space="preserve">solución de problemas y despliegue de aplicaciones en </w:t>
       </w:r>
       <w:r>
-        <w:t>WebSphere Application Server</w:t>
-      </w:r>
-      <w:r>
-        <w:t xml:space="preserve"> Network Deployment</w:t>
-      </w:r>
+        <w:t xml:space="preserve">WebSphere </w:t>
+      </w:r>
+      <w:proofErr w:type="spellStart"/>
+      <w:r>
+        <w:t>Application</w:t>
+      </w:r>
+      <w:proofErr w:type="spellEnd"/>
+      <w:r>
+        <w:t xml:space="preserve"> Server</w:t>
+      </w:r>
+      <w:r>
+        <w:t xml:space="preserve"> Network </w:t>
+      </w:r>
+      <w:proofErr w:type="spellStart"/>
+      <w:r>
+        <w:t>Deployment</w:t>
+      </w:r>
+      <w:proofErr w:type="spellEnd"/>
       <w:r>
         <w:t xml:space="preserve">, </w:t>
       </w:r>
@@ -264,7 +477,23 @@
         <w:t>IBM MQ</w:t>
       </w:r>
       <w:r>
-        <w:t>, diagnóstico y solución de problemas en Cognos BI, administración y desarrollo de IBM WebSphere Message Broker, configuración de IBM HTTP Server</w:t>
+        <w:t xml:space="preserve">, diagnóstico y solución de problemas en Cognos BI, administración y desarrollo de IBM WebSphere </w:t>
+      </w:r>
+      <w:proofErr w:type="spellStart"/>
+      <w:r>
+        <w:t>Message</w:t>
+      </w:r>
+      <w:proofErr w:type="spellEnd"/>
+      <w:r>
+        <w:t xml:space="preserve"> </w:t>
+      </w:r>
+      <w:proofErr w:type="spellStart"/>
+      <w:r>
+        <w:t>Broker</w:t>
+      </w:r>
+      <w:proofErr w:type="spellEnd"/>
+      <w:r>
+        <w:t>, configuración de IBM HTTP Server</w:t>
       </w:r>
       <w:r>
         <w:t>.</w:t>
@@ -274,8 +503,13 @@
       <w:pPr>
         <w:pStyle w:val="Ttulo2"/>
       </w:pPr>
-      <w:r>
-        <w:t>atSistemas para IBM GTS</w:t>
+      <w:proofErr w:type="spellStart"/>
+      <w:r>
+        <w:t>atSistemas</w:t>
+      </w:r>
+      <w:proofErr w:type="spellEnd"/>
+      <w:r>
+        <w:t xml:space="preserve"> para IBM GTS</w:t>
       </w:r>
       <w:r>
         <w:tab/>
@@ -287,7 +521,15 @@
         <w:pStyle w:val="Textoindependiente"/>
       </w:pPr>
       <w:r>
-        <w:t>Miembro del equipo de Sistemas unix del grupo de explotación del cliente Correos.</w:t>
+        <w:t xml:space="preserve">Miembro del equipo de Sistemas </w:t>
+      </w:r>
+      <w:proofErr w:type="spellStart"/>
+      <w:r>
+        <w:t>unix</w:t>
+      </w:r>
+      <w:proofErr w:type="spellEnd"/>
+      <w:r>
+        <w:t xml:space="preserve"> del grupo de explotación del cliente Correos.</w:t>
       </w:r>
       <w:r>
         <w:t xml:space="preserve"> Administración de AIX 5</w:t>
@@ -315,9 +557,11 @@
       <w:pPr>
         <w:pStyle w:val="Ttulo2"/>
       </w:pPr>
+      <w:proofErr w:type="spellStart"/>
       <w:r>
         <w:t>atSistemas</w:t>
       </w:r>
+      <w:proofErr w:type="spellEnd"/>
       <w:r>
         <w:t xml:space="preserve"> para IBM</w:t>
       </w:r>
@@ -346,7 +590,39 @@
         <w:t xml:space="preserve"> (P2 Factory)</w:t>
       </w:r>
       <w:r>
-        <w:t xml:space="preserve"> del proyecto Telefónica Paneuropean Midrange Transformation, coordinando a otros 4 administradores de sistemas. Traslado y virtualización de sistemas HP-UX 11i v3 de sedes internacionales al centro de datos de Telefónica en TecnoAlcalá.</w:t>
+        <w:t xml:space="preserve"> del proyecto Telefónica </w:t>
+      </w:r>
+      <w:proofErr w:type="spellStart"/>
+      <w:r>
+        <w:t>Paneuropean</w:t>
+      </w:r>
+      <w:proofErr w:type="spellEnd"/>
+      <w:r>
+        <w:t xml:space="preserve"> </w:t>
+      </w:r>
+      <w:proofErr w:type="spellStart"/>
+      <w:r>
+        <w:t>Midrange</w:t>
+      </w:r>
+      <w:proofErr w:type="spellEnd"/>
+      <w:r>
+        <w:t xml:space="preserve"> </w:t>
+      </w:r>
+      <w:proofErr w:type="spellStart"/>
+      <w:r>
+        <w:t>Transformation</w:t>
+      </w:r>
+      <w:proofErr w:type="spellEnd"/>
+      <w:r>
+        <w:t xml:space="preserve">, coordinando a otros 4 administradores de sistemas. Traslado y virtualización de sistemas HP-UX 11i v3 de sedes internacionales al centro de datos de Telefónica en </w:t>
+      </w:r>
+      <w:proofErr w:type="spellStart"/>
+      <w:r>
+        <w:t>TecnoAlcalá</w:t>
+      </w:r>
+      <w:proofErr w:type="spellEnd"/>
+      <w:r>
+        <w:t>.</w:t>
       </w:r>
     </w:p>
     <w:p>
@@ -363,8 +639,13 @@
         <w:sdtEndPr/>
         <w:sdtContent>
           <w:r>
-            <w:t>Accenture Outsourcing Services</w:t>
-          </w:r>
+            <w:t xml:space="preserve">Accenture Outsourcing </w:t>
+          </w:r>
+          <w:proofErr w:type="spellStart"/>
+          <w:r>
+            <w:t>Services</w:t>
+          </w:r>
+          <w:proofErr w:type="spellEnd"/>
         </w:sdtContent>
       </w:sdt>
       <w:r>
@@ -403,7 +684,39 @@
         <w:t>y entornos de virtualización</w:t>
       </w:r>
       <w:r>
-        <w:t xml:space="preserve"> (VMware vSphere, HP Integrity VM, Sun LDOMs) tanto en entornos de producción como de desarrollo.</w:t>
+        <w:t xml:space="preserve"> (VMware </w:t>
+      </w:r>
+      <w:proofErr w:type="spellStart"/>
+      <w:r>
+        <w:t>vSphere</w:t>
+      </w:r>
+      <w:proofErr w:type="spellEnd"/>
+      <w:r>
+        <w:t xml:space="preserve">, HP </w:t>
+      </w:r>
+      <w:proofErr w:type="spellStart"/>
+      <w:r>
+        <w:t>Integrity</w:t>
+      </w:r>
+      <w:proofErr w:type="spellEnd"/>
+      <w:r>
+        <w:t xml:space="preserve"> VM, </w:t>
+      </w:r>
+      <w:proofErr w:type="spellStart"/>
+      <w:r>
+        <w:t>Sun</w:t>
+      </w:r>
+      <w:proofErr w:type="spellEnd"/>
+      <w:r>
+        <w:t xml:space="preserve"> </w:t>
+      </w:r>
+      <w:proofErr w:type="spellStart"/>
+      <w:r>
+        <w:t>LDOMs</w:t>
+      </w:r>
+      <w:proofErr w:type="spellEnd"/>
+      <w:r>
+        <w:t>) tanto en entornos de producción como de desarrollo.</w:t>
       </w:r>
     </w:p>
     <w:p>
@@ -461,7 +774,15 @@
             <w:t xml:space="preserve">oporte de segundo nivel en </w:t>
           </w:r>
           <w:r>
-            <w:t xml:space="preserve">un centro de hosting y housing. Resolución de incidencias de </w:t>
+            <w:t xml:space="preserve">un centro de hosting y </w:t>
+          </w:r>
+          <w:proofErr w:type="spellStart"/>
+          <w:r>
+            <w:t>housing</w:t>
+          </w:r>
+          <w:proofErr w:type="spellEnd"/>
+          <w:r>
+            <w:t xml:space="preserve">. Resolución de incidencias de </w:t>
           </w:r>
           <w:r>
             <w:t>Solaris y Windows Server</w:t>
@@ -470,7 +791,15 @@
             <w:t xml:space="preserve">, </w:t>
           </w:r>
           <w:r>
-            <w:t>servidores de aplicación iPlanet, WebLogic y Oracle IAS</w:t>
+            <w:t xml:space="preserve">servidores de aplicación </w:t>
+          </w:r>
+          <w:proofErr w:type="spellStart"/>
+          <w:r>
+            <w:t>iPlanet</w:t>
+          </w:r>
+          <w:proofErr w:type="spellEnd"/>
+          <w:r>
+            <w:t>, WebLogic y Oracle IAS</w:t>
           </w:r>
           <w:r>
             <w:t xml:space="preserve"> y bases de datos</w:t>
@@ -500,8 +829,13 @@
         </w:sdtPr>
         <w:sdtEndPr/>
         <w:sdtContent>
-          <w:r>
-            <w:t>Langre Ingenieros</w:t>
+          <w:proofErr w:type="spellStart"/>
+          <w:r>
+            <w:t>Langre</w:t>
+          </w:r>
+          <w:proofErr w:type="spellEnd"/>
+          <w:r>
+            <w:t xml:space="preserve"> Ingenieros</w:t>
           </w:r>
         </w:sdtContent>
       </w:sdt>
@@ -536,13 +870,29 @@
             </w:numPr>
           </w:pPr>
           <w:r>
-            <w:t>Instalación y mantenimiento de servidores de oficina basados en SuSE Linux para PYMEs.</w:t>
+            <w:t xml:space="preserve">Instalación y mantenimiento de servidores de oficina basados en SuSE Linux para </w:t>
+          </w:r>
+          <w:proofErr w:type="spellStart"/>
+          <w:r>
+            <w:t>PYMEs</w:t>
+          </w:r>
+          <w:proofErr w:type="spellEnd"/>
+          <w:r>
+            <w:t>.</w:t>
           </w:r>
           <w:r>
             <w:t xml:space="preserve"> </w:t>
           </w:r>
           <w:r>
-            <w:t>Configuración y administración de Samba y Sendmail.</w:t>
+            <w:t xml:space="preserve">Configuración y administración de Samba y </w:t>
+          </w:r>
+          <w:proofErr w:type="spellStart"/>
+          <w:r>
+            <w:t>Sendmail</w:t>
+          </w:r>
+          <w:proofErr w:type="spellEnd"/>
+          <w:r>
+            <w:t>.</w:t>
           </w:r>
         </w:p>
       </w:sdtContent>
@@ -4436,7 +4786,7 @@
     <w:charset w:val="00"/>
     <w:family w:val="swiss"/>
     <w:pitch w:val="variable"/>
-    <w:sig w:usb0="E4002EFF" w:usb1="C000247B" w:usb2="00000009" w:usb3="00000000" w:csb0="000001FF" w:csb1="00000000"/>
+    <w:sig w:usb0="E4002EFF" w:usb1="C200247B" w:usb2="00000009" w:usb3="00000000" w:csb0="000001FF" w:csb1="00000000"/>
   </w:font>
   <w:font w:name="Yu Mincho">
     <w:charset w:val="80"/>
@@ -4456,7 +4806,7 @@
     <w:charset w:val="00"/>
     <w:family w:val="swiss"/>
     <w:pitch w:val="variable"/>
-    <w:sig w:usb0="E4002EFF" w:usb1="C000247B" w:usb2="00000009" w:usb3="00000000" w:csb0="000001FF" w:csb1="00000000"/>
+    <w:sig w:usb0="E4002EFF" w:usb1="C200247B" w:usb2="00000009" w:usb3="00000000" w:csb0="000001FF" w:csb1="00000000"/>
   </w:font>
 </w:fonts>
 </file>

</xml_diff>

<commit_message>
Update Logicalis experience in resume
</commit_message>
<xml_diff>
--- a/public/attachments/CVRaulPedrocheNovillo.docx
+++ b/public/attachments/CVRaulPedrocheNovillo.docx
@@ -1,6 +1,6 @@
 
 <file path=word/document.xml><?xml version="1.0" encoding="utf-8"?>
-<w:document xmlns:wpc="http://schemas.microsoft.com/office/word/2010/wordprocessingCanvas" xmlns:cx="http://schemas.microsoft.com/office/drawing/2014/chartex" xmlns:cx1="http://schemas.microsoft.com/office/drawing/2015/9/8/chartex" xmlns:cx2="http://schemas.microsoft.com/office/drawing/2015/10/21/chartex" xmlns:cx3="http://schemas.microsoft.com/office/drawing/2016/5/9/chartex" xmlns:cx4="http://schemas.microsoft.com/office/drawing/2016/5/10/chartex" xmlns:cx5="http://schemas.microsoft.com/office/drawing/2016/5/11/chartex" xmlns:cx6="http://schemas.microsoft.com/office/drawing/2016/5/12/chartex" xmlns:cx7="http://schemas.microsoft.com/office/drawing/2016/5/13/chartex" xmlns:cx8="http://schemas.microsoft.com/office/drawing/2016/5/14/chartex" xmlns:mc="http://schemas.openxmlformats.org/markup-compatibility/2006" xmlns:aink="http://schemas.microsoft.com/office/drawing/2016/ink" xmlns:am3d="http://schemas.microsoft.com/office/drawing/2017/model3d" xmlns:o="urn:schemas-microsoft-com:office:office" xmlns:oel="http://schemas.microsoft.com/office/2019/extlst" xmlns:r="http://schemas.openxmlformats.org/officeDocument/2006/relationships" xmlns:m="http://schemas.openxmlformats.org/officeDocument/2006/math" xmlns:v="urn:schemas-microsoft-com:vml" xmlns:wp14="http://schemas.microsoft.com/office/word/2010/wordprocessingDrawing" xmlns:wp="http://schemas.openxmlformats.org/drawingml/2006/wordprocessingDrawing" xmlns:w10="urn:schemas-microsoft-com:office:word" xmlns:w="http://schemas.openxmlformats.org/wordprocessingml/2006/main" xmlns:w14="http://schemas.microsoft.com/office/word/2010/wordml" xmlns:w15="http://schemas.microsoft.com/office/word/2012/wordml" xmlns:w16cex="http://schemas.microsoft.com/office/word/2018/wordml/cex" xmlns:w16cid="http://schemas.microsoft.com/office/word/2016/wordml/cid" xmlns:w16="http://schemas.microsoft.com/office/word/2018/wordml" xmlns:w16sdtdh="http://schemas.microsoft.com/office/word/2020/wordml/sdtdatahash" xmlns:w16se="http://schemas.microsoft.com/office/word/2015/wordml/symex" xmlns:wpg="http://schemas.microsoft.com/office/word/2010/wordprocessingGroup" xmlns:wpi="http://schemas.microsoft.com/office/word/2010/wordprocessingInk" xmlns:wne="http://schemas.microsoft.com/office/word/2006/wordml" xmlns:wps="http://schemas.microsoft.com/office/word/2010/wordprocessingShape" mc:Ignorable="w14 w15 w16se w16cid w16 w16cex w16sdtdh wp14">
+<w:document xmlns:wpc="http://schemas.microsoft.com/office/word/2010/wordprocessingCanvas" xmlns:cx="http://schemas.microsoft.com/office/drawing/2014/chartex" xmlns:cx1="http://schemas.microsoft.com/office/drawing/2015/9/8/chartex" xmlns:cx2="http://schemas.microsoft.com/office/drawing/2015/10/21/chartex" xmlns:cx3="http://schemas.microsoft.com/office/drawing/2016/5/9/chartex" xmlns:cx4="http://schemas.microsoft.com/office/drawing/2016/5/10/chartex" xmlns:cx5="http://schemas.microsoft.com/office/drawing/2016/5/11/chartex" xmlns:cx6="http://schemas.microsoft.com/office/drawing/2016/5/12/chartex" xmlns:cx7="http://schemas.microsoft.com/office/drawing/2016/5/13/chartex" xmlns:cx8="http://schemas.microsoft.com/office/drawing/2016/5/14/chartex" xmlns:mc="http://schemas.openxmlformats.org/markup-compatibility/2006" xmlns:aink="http://schemas.microsoft.com/office/drawing/2016/ink" xmlns:am3d="http://schemas.microsoft.com/office/drawing/2017/model3d" xmlns:o="urn:schemas-microsoft-com:office:office" xmlns:oel="http://schemas.microsoft.com/office/2019/extlst" xmlns:r="http://schemas.openxmlformats.org/officeDocument/2006/relationships" xmlns:m="http://schemas.openxmlformats.org/officeDocument/2006/math" xmlns:v="urn:schemas-microsoft-com:vml" xmlns:wp14="http://schemas.microsoft.com/office/word/2010/wordprocessingDrawing" xmlns:wp="http://schemas.openxmlformats.org/drawingml/2006/wordprocessingDrawing" xmlns:w10="urn:schemas-microsoft-com:office:word" xmlns:w="http://schemas.openxmlformats.org/wordprocessingml/2006/main" xmlns:w14="http://schemas.microsoft.com/office/word/2010/wordml" xmlns:w15="http://schemas.microsoft.com/office/word/2012/wordml" xmlns:w16cex="http://schemas.microsoft.com/office/word/2018/wordml/cex" xmlns:w16cid="http://schemas.microsoft.com/office/word/2016/wordml/cid" xmlns:w16="http://schemas.microsoft.com/office/word/2018/wordml" xmlns:w16du="http://schemas.microsoft.com/office/word/2023/wordml/word16du" xmlns:w16sdtdh="http://schemas.microsoft.com/office/word/2020/wordml/sdtdatahash" xmlns:w16se="http://schemas.microsoft.com/office/word/2015/wordml/symex" xmlns:wpg="http://schemas.microsoft.com/office/word/2010/wordprocessingGroup" xmlns:wpi="http://schemas.microsoft.com/office/word/2010/wordprocessingInk" xmlns:wne="http://schemas.microsoft.com/office/word/2006/wordml" xmlns:wps="http://schemas.microsoft.com/office/word/2010/wordprocessingShape" mc:Ignorable="w14 w15 w16se w16cid w16 w16cex w16sdtdh wp14">
   <w:body>
     <w:p>
       <w:pPr>
@@ -59,25 +59,8 @@
       <w:pPr>
         <w:pStyle w:val="Ttulo2"/>
       </w:pPr>
-      <w:proofErr w:type="spellStart"/>
-      <w:r>
-        <w:t>Infortec</w:t>
-      </w:r>
-      <w:proofErr w:type="spellEnd"/>
-      <w:r>
-        <w:t xml:space="preserve"> Consultores</w:t>
-      </w:r>
-      <w:r>
-        <w:t xml:space="preserve"> para </w:t>
-      </w:r>
-      <w:proofErr w:type="spellStart"/>
-      <w:r>
-        <w:t>Kyndryl</w:t>
-      </w:r>
-      <w:proofErr w:type="spellEnd"/>
-      <w:r>
-        <w:tab/>
-        <w:t>2022 – presente</w:t>
+      <w:r>
+        <w:t>Logicalis Spain</w:t>
       </w:r>
     </w:p>
     <w:p>
@@ -85,48 +68,22 @@
         <w:pStyle w:val="Textoindependiente"/>
       </w:pPr>
       <w:r>
-        <w:t>Administración</w:t>
-      </w:r>
-      <w:r>
-        <w:t xml:space="preserve"> Linux/VMware.</w:t>
-      </w:r>
-      <w:r>
-        <w:t xml:space="preserve"> Gestión de máquinas Linux virtuales y físicas y de los Hipervisores. Administración de Red </w:t>
-      </w:r>
-      <w:proofErr w:type="spellStart"/>
-      <w:r>
-        <w:t>Hat</w:t>
-      </w:r>
-      <w:proofErr w:type="spellEnd"/>
-      <w:r>
-        <w:t xml:space="preserve"> Enterprise Linux 3, 4, 5, 6, 7 y 8, Oracle Enterprise Linux 5 y 6, VMware </w:t>
-      </w:r>
-      <w:proofErr w:type="spellStart"/>
-      <w:r>
-        <w:t>vSphere</w:t>
-      </w:r>
-      <w:proofErr w:type="spellEnd"/>
-      <w:r>
-        <w:t xml:space="preserve"> 5, 6 y 7, IBM </w:t>
-      </w:r>
-      <w:proofErr w:type="spellStart"/>
-      <w:r>
-        <w:t>Spectrum</w:t>
-      </w:r>
-      <w:proofErr w:type="spellEnd"/>
-      <w:r>
-        <w:t xml:space="preserve"> </w:t>
-      </w:r>
-      <w:proofErr w:type="spellStart"/>
-      <w:r>
-        <w:t>Scale</w:t>
-      </w:r>
-      <w:proofErr w:type="spellEnd"/>
-      <w:r>
-        <w:t xml:space="preserve"> </w:t>
-      </w:r>
-      <w:r>
-        <w:t>5.</w:t>
+        <w:t>Explotación y mantenimiento</w:t>
+      </w:r>
+      <w:r>
+        <w:t xml:space="preserve"> de Red H</w:t>
+      </w:r>
+      <w:r>
+        <w:t>a</w:t>
+      </w:r>
+      <w:r>
+        <w:t>t OpenShift on premise y en Azure. Desarrollo de automatizaciones con Ansible</w:t>
+      </w:r>
+      <w:r>
+        <w:t xml:space="preserve"> y Python</w:t>
+      </w:r>
+      <w:r>
+        <w:t>.</w:t>
       </w:r>
     </w:p>
     <w:p>
@@ -134,32 +91,66 @@
         <w:pStyle w:val="Ttulo2"/>
       </w:pPr>
       <w:r>
+        <w:t>Infortec Consultores</w:t>
+      </w:r>
+      <w:r>
+        <w:t xml:space="preserve"> para Kyndryl</w:t>
+      </w:r>
+      <w:r>
+        <w:tab/>
+        <w:t>2022 – presente</w:t>
+      </w:r>
+    </w:p>
+    <w:p>
+      <w:pPr>
+        <w:pStyle w:val="Textoindependiente"/>
+      </w:pPr>
+      <w:r>
+        <w:t>Administración</w:t>
+      </w:r>
+      <w:r>
+        <w:t xml:space="preserve"> Linux/VMware.</w:t>
+      </w:r>
+      <w:r>
+        <w:t xml:space="preserve"> Gestión de máquinas Linux virtuales y físicas y de los Hipervisores. Administración de Red Hat Enterprise Linux 3, 4, 5, 6, 7 y 8, Oracle Enterprise Linux 5 y 6, VMware vSphere 5, 6 y 7, IBM Spectrum Scale</w:t>
+      </w:r>
+      <w:r>
+        <w:t xml:space="preserve"> </w:t>
+      </w:r>
+      <w:r>
+        <w:t>5.</w:t>
+      </w:r>
+    </w:p>
+    <w:p>
+      <w:pPr>
+        <w:pStyle w:val="Ttulo2"/>
+        <w:rPr>
+          <w:lang w:val="en-US"/>
+        </w:rPr>
+      </w:pPr>
+      <w:r>
+        <w:rPr>
+          <w:lang w:val="en-US"/>
+        </w:rPr>
         <w:t>NTT</w:t>
       </w:r>
       <w:r>
-        <w:t xml:space="preserve"> </w:t>
-      </w:r>
-      <w:proofErr w:type="spellStart"/>
-      <w:r>
-        <w:t>Managed</w:t>
-      </w:r>
-      <w:proofErr w:type="spellEnd"/>
-      <w:r>
-        <w:t xml:space="preserve"> </w:t>
-      </w:r>
-      <w:proofErr w:type="spellStart"/>
-      <w:r>
-        <w:t>Services</w:t>
-      </w:r>
-      <w:proofErr w:type="spellEnd"/>
-      <w:r>
-        <w:t xml:space="preserve"> Iberia</w:t>
-      </w:r>
-      <w:r>
+        <w:rPr>
+          <w:lang w:val="en-US"/>
+        </w:rPr>
+        <w:t xml:space="preserve"> Managed Services Iberia</w:t>
+      </w:r>
+      <w:r>
+        <w:rPr>
+          <w:lang w:val="en-US"/>
+        </w:rPr>
         <w:tab/>
         <w:t>2021 –</w:t>
       </w:r>
       <w:r>
+        <w:rPr>
+          <w:lang w:val="en-US"/>
+        </w:rPr>
         <w:t xml:space="preserve"> 2022</w:t>
       </w:r>
     </w:p>
@@ -171,23 +162,13 @@
         </w:rPr>
       </w:pPr>
       <w:r>
-        <w:t xml:space="preserve">Cloud Site </w:t>
-      </w:r>
-      <w:proofErr w:type="spellStart"/>
-      <w:r>
-        <w:t>Reliability</w:t>
-      </w:r>
-      <w:proofErr w:type="spellEnd"/>
-      <w:r>
-        <w:t xml:space="preserve"> </w:t>
-      </w:r>
-      <w:proofErr w:type="spellStart"/>
-      <w:r>
-        <w:t>Engineer</w:t>
-      </w:r>
-      <w:proofErr w:type="spellEnd"/>
-      <w:r>
-        <w:t>. Operación</w:t>
+        <w:rPr>
+          <w:lang w:val="en-US"/>
+        </w:rPr>
+        <w:t xml:space="preserve">Cloud Site Reliability Engineer. </w:t>
+      </w:r>
+      <w:r>
+        <w:t>Operación</w:t>
       </w:r>
       <w:r>
         <w:t xml:space="preserve"> y despliegue</w:t>
@@ -208,32 +189,17 @@
         <w:t>ó</w:t>
       </w:r>
       <w:r>
-        <w:t xml:space="preserve">n de </w:t>
-      </w:r>
-      <w:proofErr w:type="spellStart"/>
-      <w:r>
-        <w:t>Ia</w:t>
+        <w:t>n de Ia</w:t>
       </w:r>
       <w:r>
         <w:t>C</w:t>
       </w:r>
-      <w:proofErr w:type="spellEnd"/>
-      <w:r>
-        <w:t xml:space="preserve"> con </w:t>
-      </w:r>
-      <w:proofErr w:type="spellStart"/>
-      <w:r>
-        <w:t>Terraform</w:t>
-      </w:r>
-      <w:proofErr w:type="spellEnd"/>
-      <w:r>
-        <w:t xml:space="preserve">, Salt </w:t>
-      </w:r>
-      <w:proofErr w:type="spellStart"/>
-      <w:r>
-        <w:t>Stack</w:t>
-      </w:r>
-      <w:proofErr w:type="spellEnd"/>
+      <w:r>
+        <w:t xml:space="preserve"> con Terraform</w:t>
+      </w:r>
+      <w:r>
+        <w:t>, Salt Stack</w:t>
+      </w:r>
       <w:r>
         <w:t xml:space="preserve"> y Ansible.</w:t>
       </w:r>
@@ -243,36 +209,85 @@
       <w:r>
         <w:t xml:space="preserve">, </w:t>
       </w:r>
-      <w:proofErr w:type="spellStart"/>
-      <w:r>
-        <w:t>Kubernetes</w:t>
-      </w:r>
-      <w:proofErr w:type="spellEnd"/>
-      <w:r>
-        <w:t xml:space="preserve"> (EKS)</w:t>
+      <w:r>
+        <w:t>Kubernetes (EKS)</w:t>
       </w:r>
       <w:r>
         <w:t>.</w:t>
+      </w:r>
+    </w:p>
+    <w:p>
+      <w:pPr>
+        <w:pStyle w:val="Ttulo2"/>
+        <w:rPr>
+          <w:lang w:val="en-US"/>
+        </w:rPr>
+      </w:pPr>
+      <w:r>
+        <w:rPr>
+          <w:lang w:val="en-US"/>
+        </w:rPr>
+        <w:t>Experis IT para IBM GTS</w:t>
+      </w:r>
+      <w:r>
+        <w:rPr>
+          <w:lang w:val="en-US"/>
+        </w:rPr>
+        <w:tab/>
+        <w:t>2017 –</w:t>
+      </w:r>
+      <w:r>
+        <w:rPr>
+          <w:lang w:val="en-US"/>
+        </w:rPr>
+        <w:t xml:space="preserve"> 2021</w:t>
+      </w:r>
+    </w:p>
+    <w:p>
+      <w:pPr>
+        <w:pStyle w:val="Textoindependiente"/>
+      </w:pPr>
+      <w:r>
+        <w:t xml:space="preserve">Miembro del equipo de Sistemas unix </w:t>
+      </w:r>
+      <w:r>
+        <w:t xml:space="preserve">y responsable de Ansible Tower </w:t>
+      </w:r>
+      <w:r>
+        <w:t>del grupo de explotación del cliente Correos. Administración de sistemas Linux (RHEL 6, 7</w:t>
+      </w:r>
+      <w:r>
+        <w:t>, 8</w:t>
+      </w:r>
+      <w:r>
+        <w:t>, SLES 9, 10, 11</w:t>
+      </w:r>
+      <w:r>
+        <w:t>, 12</w:t>
+      </w:r>
+      <w:r>
+        <w:t>) e IBM AIX (5.3, 6.1, 7.1</w:t>
+      </w:r>
+      <w:r>
+        <w:t>, 7.2</w:t>
+      </w:r>
+      <w:r>
+        <w:t>), administración de IBM PowerHA (HACMP), Red Hat Cluster, IBM Spectrum Scale (GPFS), IBM PowerVM. Automatización de procesos mediante Shell y Ansible.</w:t>
       </w:r>
     </w:p>
     <w:p>
       <w:pPr>
         <w:pStyle w:val="Ttulo2"/>
       </w:pPr>
-      <w:proofErr w:type="spellStart"/>
-      <w:r>
-        <w:t>Experis</w:t>
-      </w:r>
-      <w:proofErr w:type="spellEnd"/>
-      <w:r>
-        <w:t xml:space="preserve"> IT para IBM GTS</w:t>
+      <w:r>
+        <w:t>atSistemas para IBM</w:t>
       </w:r>
       <w:r>
         <w:tab/>
-        <w:t>2017 –</w:t>
-      </w:r>
-      <w:r>
-        <w:t xml:space="preserve"> 2021</w:t>
+        <w:t>2015 –</w:t>
+      </w:r>
+      <w:r>
+        <w:t xml:space="preserve"> 2017</w:t>
       </w:r>
     </w:p>
     <w:p>
@@ -280,109 +295,67 @@
         <w:pStyle w:val="Textoindependiente"/>
       </w:pPr>
       <w:r>
-        <w:t xml:space="preserve">Miembro del equipo de Sistemas </w:t>
-      </w:r>
-      <w:proofErr w:type="spellStart"/>
-      <w:r>
-        <w:t>unix</w:t>
-      </w:r>
-      <w:proofErr w:type="spellEnd"/>
-      <w:r>
-        <w:t xml:space="preserve"> </w:t>
-      </w:r>
-      <w:r>
-        <w:t xml:space="preserve">y responsable de Ansible Tower </w:t>
-      </w:r>
-      <w:r>
-        <w:t>del grupo de explotación del cliente Correos. Administración de sistemas Linux (RHEL 6, 7</w:t>
-      </w:r>
-      <w:r>
-        <w:t>, 8</w:t>
-      </w:r>
-      <w:r>
-        <w:t>, SLES 9, 10, 11</w:t>
-      </w:r>
-      <w:r>
-        <w:t>, 12</w:t>
-      </w:r>
-      <w:r>
-        <w:t>) e IBM AIX (5.3, 6.1, 7.1</w:t>
-      </w:r>
-      <w:r>
-        <w:t>, 7.2</w:t>
-      </w:r>
-      <w:r>
-        <w:t xml:space="preserve">), administración de IBM </w:t>
-      </w:r>
-      <w:proofErr w:type="spellStart"/>
-      <w:r>
-        <w:t>PowerHA</w:t>
-      </w:r>
-      <w:proofErr w:type="spellEnd"/>
-      <w:r>
-        <w:t xml:space="preserve"> (HACMP), Red </w:t>
-      </w:r>
-      <w:proofErr w:type="spellStart"/>
-      <w:r>
-        <w:t>Hat</w:t>
-      </w:r>
-      <w:proofErr w:type="spellEnd"/>
-      <w:r>
-        <w:t xml:space="preserve"> </w:t>
-      </w:r>
-      <w:proofErr w:type="spellStart"/>
-      <w:proofErr w:type="gramStart"/>
-      <w:r>
-        <w:t>Cluster</w:t>
-      </w:r>
-      <w:proofErr w:type="spellEnd"/>
-      <w:proofErr w:type="gramEnd"/>
-      <w:r>
-        <w:t xml:space="preserve">, IBM </w:t>
-      </w:r>
-      <w:proofErr w:type="spellStart"/>
-      <w:r>
-        <w:t>Spectrum</w:t>
-      </w:r>
-      <w:proofErr w:type="spellEnd"/>
-      <w:r>
-        <w:t xml:space="preserve"> </w:t>
-      </w:r>
-      <w:proofErr w:type="spellStart"/>
-      <w:r>
-        <w:t>Scale</w:t>
-      </w:r>
-      <w:proofErr w:type="spellEnd"/>
-      <w:r>
-        <w:t xml:space="preserve"> (GPFS), IBM </w:t>
-      </w:r>
-      <w:proofErr w:type="spellStart"/>
-      <w:r>
-        <w:t>PowerVM</w:t>
-      </w:r>
-      <w:proofErr w:type="spellEnd"/>
-      <w:r>
-        <w:t>. Automatización de procesos mediante Shell y Ansible.</w:t>
+        <w:t xml:space="preserve">Técnico de soporte </w:t>
+      </w:r>
+      <w:r>
+        <w:t xml:space="preserve">global </w:t>
+      </w:r>
+      <w:r>
+        <w:t xml:space="preserve">para </w:t>
+      </w:r>
+      <w:r>
+        <w:t>un proyecto de Smart Cities</w:t>
+      </w:r>
+      <w:r>
+        <w:t>.</w:t>
+      </w:r>
+      <w:r>
+        <w:t xml:space="preserve"> Administración, configuración y solución de problemas de IBM Intelligent Operations Center, a</w:t>
+      </w:r>
+      <w:r>
+        <w:t>dmin</w:t>
+      </w:r>
+      <w:r>
+        <w:t xml:space="preserve">istración de RHEL 6 sobre z/VM, desarrollo SQL y tuning de </w:t>
+      </w:r>
+      <w:r>
+        <w:t xml:space="preserve">DB2, </w:t>
+      </w:r>
+      <w:r>
+        <w:t xml:space="preserve">solución de problemas y despliegue de aplicaciones en </w:t>
+      </w:r>
+      <w:r>
+        <w:t>WebSphere Application Server</w:t>
+      </w:r>
+      <w:r>
+        <w:t xml:space="preserve"> Network Deployment</w:t>
+      </w:r>
+      <w:r>
+        <w:t xml:space="preserve">, </w:t>
+      </w:r>
+      <w:r>
+        <w:t xml:space="preserve">administración de </w:t>
+      </w:r>
+      <w:r>
+        <w:t>IBM MQ</w:t>
+      </w:r>
+      <w:r>
+        <w:t>, diagnóstico y solución de problemas en Cognos BI, administración y desarrollo de IBM WebSphere Message Broker, configuración de IBM HTTP Server</w:t>
+      </w:r>
+      <w:r>
+        <w:t>.</w:t>
       </w:r>
     </w:p>
     <w:p>
       <w:pPr>
         <w:pStyle w:val="Ttulo2"/>
       </w:pPr>
-      <w:proofErr w:type="spellStart"/>
-      <w:r>
-        <w:t>atSistemas</w:t>
-      </w:r>
-      <w:proofErr w:type="spellEnd"/>
-      <w:r>
-        <w:t xml:space="preserve"> para IBM</w:t>
+      <w:r>
+        <w:t>atSistemas para IBM GTS</w:t>
       </w:r>
       <w:r>
         <w:tab/>
-        <w:t>2015 –</w:t>
-      </w:r>
-      <w:r>
-        <w:t xml:space="preserve"> 2017</w:t>
+        <w:t>2015</w:t>
       </w:r>
     </w:p>
     <w:p>
@@ -390,110 +363,25 @@
         <w:pStyle w:val="Textoindependiente"/>
       </w:pPr>
       <w:r>
-        <w:t xml:space="preserve">Técnico de soporte </w:t>
-      </w:r>
-      <w:r>
-        <w:t xml:space="preserve">global </w:t>
-      </w:r>
-      <w:r>
-        <w:t xml:space="preserve">para </w:t>
-      </w:r>
-      <w:r>
-        <w:t xml:space="preserve">un proyecto de Smart </w:t>
-      </w:r>
-      <w:proofErr w:type="spellStart"/>
-      <w:r>
-        <w:t>Cities</w:t>
-      </w:r>
-      <w:proofErr w:type="spellEnd"/>
-      <w:r>
-        <w:t>.</w:t>
-      </w:r>
-      <w:r>
-        <w:t xml:space="preserve"> Administración, configuración y solución de problemas de IBM </w:t>
-      </w:r>
-      <w:proofErr w:type="spellStart"/>
-      <w:r>
-        <w:t>Intelligent</w:t>
-      </w:r>
-      <w:proofErr w:type="spellEnd"/>
-      <w:r>
-        <w:t xml:space="preserve"> </w:t>
-      </w:r>
-      <w:proofErr w:type="spellStart"/>
-      <w:r>
-        <w:t>Operations</w:t>
-      </w:r>
-      <w:proofErr w:type="spellEnd"/>
-      <w:r>
-        <w:t xml:space="preserve"> Center, a</w:t>
-      </w:r>
-      <w:r>
-        <w:t>dmin</w:t>
-      </w:r>
-      <w:r>
-        <w:t xml:space="preserve">istración de RHEL 6 sobre z/VM, desarrollo SQL y </w:t>
-      </w:r>
-      <w:proofErr w:type="spellStart"/>
-      <w:r>
-        <w:t>tuning</w:t>
-      </w:r>
-      <w:proofErr w:type="spellEnd"/>
-      <w:r>
-        <w:t xml:space="preserve"> de </w:t>
-      </w:r>
-      <w:r>
-        <w:t xml:space="preserve">DB2, </w:t>
-      </w:r>
-      <w:r>
-        <w:t xml:space="preserve">solución de problemas y despliegue de aplicaciones en </w:t>
-      </w:r>
-      <w:r>
-        <w:t xml:space="preserve">WebSphere </w:t>
-      </w:r>
-      <w:proofErr w:type="spellStart"/>
-      <w:r>
-        <w:t>Application</w:t>
-      </w:r>
-      <w:proofErr w:type="spellEnd"/>
-      <w:r>
-        <w:t xml:space="preserve"> Server</w:t>
-      </w:r>
-      <w:r>
-        <w:t xml:space="preserve"> Network </w:t>
-      </w:r>
-      <w:proofErr w:type="spellStart"/>
-      <w:r>
-        <w:t>Deployment</w:t>
-      </w:r>
-      <w:proofErr w:type="spellEnd"/>
-      <w:r>
-        <w:t xml:space="preserve">, </w:t>
-      </w:r>
-      <w:r>
-        <w:t xml:space="preserve">administración de </w:t>
-      </w:r>
-      <w:r>
-        <w:t>IBM MQ</w:t>
-      </w:r>
-      <w:r>
-        <w:t xml:space="preserve">, diagnóstico y solución de problemas en Cognos BI, administración y desarrollo de IBM WebSphere </w:t>
-      </w:r>
-      <w:proofErr w:type="spellStart"/>
-      <w:r>
-        <w:t>Message</w:t>
-      </w:r>
-      <w:proofErr w:type="spellEnd"/>
-      <w:r>
-        <w:t xml:space="preserve"> </w:t>
-      </w:r>
-      <w:proofErr w:type="spellStart"/>
-      <w:r>
-        <w:t>Broker</w:t>
-      </w:r>
-      <w:proofErr w:type="spellEnd"/>
-      <w:r>
-        <w:t>, configuración de IBM HTTP Server</w:t>
+        <w:t>Miembro del equipo de Sistemas unix del grupo de explotación del cliente Correos.</w:t>
+      </w:r>
+      <w:r>
+        <w:t xml:space="preserve"> Administración de AIX 5</w:t>
+      </w:r>
+      <w:r>
+        <w:t>.3</w:t>
+      </w:r>
+      <w:r>
+        <w:t>, 6</w:t>
+      </w:r>
+      <w:r>
+        <w:t>.1</w:t>
+      </w:r>
+      <w:r>
+        <w:t xml:space="preserve"> y 7</w:t>
+      </w:r>
+      <w:r>
+        <w:t>.1</w:t>
       </w:r>
       <w:r>
         <w:t>.</w:t>
@@ -503,16 +391,23 @@
       <w:pPr>
         <w:pStyle w:val="Ttulo2"/>
       </w:pPr>
-      <w:proofErr w:type="spellStart"/>
       <w:r>
         <w:t>atSistemas</w:t>
       </w:r>
-      <w:proofErr w:type="spellEnd"/>
-      <w:r>
-        <w:t xml:space="preserve"> para IBM GTS</w:t>
+      <w:r>
+        <w:t xml:space="preserve"> para IBM</w:t>
+      </w:r>
+      <w:r>
+        <w:t xml:space="preserve"> GTS</w:t>
       </w:r>
       <w:r>
         <w:tab/>
+        <w:t>2014 –</w:t>
+      </w:r>
+      <w:r>
+        <w:t xml:space="preserve"> </w:t>
+      </w:r>
+      <w:r>
         <w:t>2015</w:t>
       </w:r>
     </w:p>
@@ -521,108 +416,13 @@
         <w:pStyle w:val="Textoindependiente"/>
       </w:pPr>
       <w:r>
-        <w:t xml:space="preserve">Miembro del equipo de Sistemas </w:t>
-      </w:r>
-      <w:proofErr w:type="spellStart"/>
-      <w:r>
-        <w:t>unix</w:t>
-      </w:r>
-      <w:proofErr w:type="spellEnd"/>
-      <w:r>
-        <w:t xml:space="preserve"> del grupo de explotación del cliente Correos.</w:t>
-      </w:r>
-      <w:r>
-        <w:t xml:space="preserve"> Administración de AIX 5</w:t>
-      </w:r>
-      <w:r>
-        <w:t>.3</w:t>
-      </w:r>
-      <w:r>
-        <w:t>, 6</w:t>
-      </w:r>
-      <w:r>
-        <w:t>.1</w:t>
-      </w:r>
-      <w:r>
-        <w:t xml:space="preserve"> y 7</w:t>
-      </w:r>
-      <w:r>
-        <w:t>.1</w:t>
-      </w:r>
-      <w:r>
-        <w:t>.</w:t>
-      </w:r>
-    </w:p>
-    <w:p>
-      <w:pPr>
-        <w:pStyle w:val="Ttulo2"/>
-      </w:pPr>
-      <w:proofErr w:type="spellStart"/>
-      <w:r>
-        <w:t>atSistemas</w:t>
-      </w:r>
-      <w:proofErr w:type="spellEnd"/>
-      <w:r>
-        <w:t xml:space="preserve"> para IBM</w:t>
-      </w:r>
-      <w:r>
-        <w:t xml:space="preserve"> GTS</w:t>
-      </w:r>
-      <w:r>
-        <w:tab/>
-        <w:t>2014 –</w:t>
-      </w:r>
-      <w:r>
-        <w:t xml:space="preserve"> </w:t>
-      </w:r>
-      <w:r>
-        <w:t>2015</w:t>
-      </w:r>
-    </w:p>
-    <w:p>
-      <w:pPr>
-        <w:pStyle w:val="Textoindependiente"/>
-      </w:pPr>
-      <w:r>
         <w:t>Líder Técnico de HP-UX en el equipo de ejecución</w:t>
       </w:r>
       <w:r>
         <w:t xml:space="preserve"> (P2 Factory)</w:t>
       </w:r>
       <w:r>
-        <w:t xml:space="preserve"> del proyecto Telefónica </w:t>
-      </w:r>
-      <w:proofErr w:type="spellStart"/>
-      <w:r>
-        <w:t>Paneuropean</w:t>
-      </w:r>
-      <w:proofErr w:type="spellEnd"/>
-      <w:r>
-        <w:t xml:space="preserve"> </w:t>
-      </w:r>
-      <w:proofErr w:type="spellStart"/>
-      <w:r>
-        <w:t>Midrange</w:t>
-      </w:r>
-      <w:proofErr w:type="spellEnd"/>
-      <w:r>
-        <w:t xml:space="preserve"> </w:t>
-      </w:r>
-      <w:proofErr w:type="spellStart"/>
-      <w:r>
-        <w:t>Transformation</w:t>
-      </w:r>
-      <w:proofErr w:type="spellEnd"/>
-      <w:r>
-        <w:t xml:space="preserve">, coordinando a otros 4 administradores de sistemas. Traslado y virtualización de sistemas HP-UX 11i v3 de sedes internacionales al centro de datos de Telefónica en </w:t>
-      </w:r>
-      <w:proofErr w:type="spellStart"/>
-      <w:r>
-        <w:t>TecnoAlcalá</w:t>
-      </w:r>
-      <w:proofErr w:type="spellEnd"/>
-      <w:r>
-        <w:t>.</w:t>
+        <w:t xml:space="preserve"> del proyecto Telefónica Paneuropean Midrange Transformation, coordinando a otros 4 administradores de sistemas. Traslado y virtualización de sistemas HP-UX 11i v3 de sedes internacionales al centro de datos de Telefónica en TecnoAlcalá.</w:t>
       </w:r>
     </w:p>
     <w:p>
@@ -639,13 +439,8 @@
         <w:sdtEndPr/>
         <w:sdtContent>
           <w:r>
-            <w:t xml:space="preserve">Accenture Outsourcing </w:t>
-          </w:r>
-          <w:proofErr w:type="spellStart"/>
-          <w:r>
-            <w:t>Services</w:t>
-          </w:r>
-          <w:proofErr w:type="spellEnd"/>
+            <w:t>Accenture Outsourcing Services</w:t>
+          </w:r>
         </w:sdtContent>
       </w:sdt>
       <w:r>
@@ -684,39 +479,7 @@
         <w:t>y entornos de virtualización</w:t>
       </w:r>
       <w:r>
-        <w:t xml:space="preserve"> (VMware </w:t>
-      </w:r>
-      <w:proofErr w:type="spellStart"/>
-      <w:r>
-        <w:t>vSphere</w:t>
-      </w:r>
-      <w:proofErr w:type="spellEnd"/>
-      <w:r>
-        <w:t xml:space="preserve">, HP </w:t>
-      </w:r>
-      <w:proofErr w:type="spellStart"/>
-      <w:r>
-        <w:t>Integrity</w:t>
-      </w:r>
-      <w:proofErr w:type="spellEnd"/>
-      <w:r>
-        <w:t xml:space="preserve"> VM, </w:t>
-      </w:r>
-      <w:proofErr w:type="spellStart"/>
-      <w:r>
-        <w:t>Sun</w:t>
-      </w:r>
-      <w:proofErr w:type="spellEnd"/>
-      <w:r>
-        <w:t xml:space="preserve"> </w:t>
-      </w:r>
-      <w:proofErr w:type="spellStart"/>
-      <w:r>
-        <w:t>LDOMs</w:t>
-      </w:r>
-      <w:proofErr w:type="spellEnd"/>
-      <w:r>
-        <w:t>) tanto en entornos de producción como de desarrollo.</w:t>
+        <w:t xml:space="preserve"> (VMware vSphere, HP Integrity VM, Sun LDOMs) tanto en entornos de producción como de desarrollo.</w:t>
       </w:r>
     </w:p>
     <w:p>
@@ -774,15 +537,7 @@
             <w:t xml:space="preserve">oporte de segundo nivel en </w:t>
           </w:r>
           <w:r>
-            <w:t xml:space="preserve">un centro de hosting y </w:t>
-          </w:r>
-          <w:proofErr w:type="spellStart"/>
-          <w:r>
-            <w:t>housing</w:t>
-          </w:r>
-          <w:proofErr w:type="spellEnd"/>
-          <w:r>
-            <w:t xml:space="preserve">. Resolución de incidencias de </w:t>
+            <w:t xml:space="preserve">un centro de hosting y housing. Resolución de incidencias de </w:t>
           </w:r>
           <w:r>
             <w:t>Solaris y Windows Server</w:t>
@@ -791,15 +546,7 @@
             <w:t xml:space="preserve">, </w:t>
           </w:r>
           <w:r>
-            <w:t xml:space="preserve">servidores de aplicación </w:t>
-          </w:r>
-          <w:proofErr w:type="spellStart"/>
-          <w:r>
-            <w:t>iPlanet</w:t>
-          </w:r>
-          <w:proofErr w:type="spellEnd"/>
-          <w:r>
-            <w:t>, WebLogic y Oracle IAS</w:t>
+            <w:t>servidores de aplicación iPlanet, WebLogic y Oracle IAS</w:t>
           </w:r>
           <w:r>
             <w:t xml:space="preserve"> y bases de datos</w:t>
@@ -812,87 +559,6 @@
           </w:r>
           <w:r>
             <w:t xml:space="preserve"> Guardias telefónicas.</w:t>
-          </w:r>
-        </w:p>
-      </w:sdtContent>
-    </w:sdt>
-    <w:p>
-      <w:pPr>
-        <w:pStyle w:val="Ttulo2"/>
-      </w:pPr>
-      <w:sdt>
-        <w:sdtPr>
-          <w:id w:val="275458179"/>
-          <w:placeholder>
-            <w:docPart w:val="91D1E5ED65489049A5D4CA7FA9EC75C4"/>
-          </w:placeholder>
-        </w:sdtPr>
-        <w:sdtEndPr/>
-        <w:sdtContent>
-          <w:proofErr w:type="spellStart"/>
-          <w:r>
-            <w:t>Langre</w:t>
-          </w:r>
-          <w:proofErr w:type="spellEnd"/>
-          <w:r>
-            <w:t xml:space="preserve"> Ingenieros</w:t>
-          </w:r>
-        </w:sdtContent>
-      </w:sdt>
-      <w:r>
-        <w:tab/>
-      </w:r>
-      <w:r>
-        <w:t>2000 –</w:t>
-      </w:r>
-      <w:r>
-        <w:t xml:space="preserve"> </w:t>
-      </w:r>
-      <w:r>
-        <w:t>2001</w:t>
-      </w:r>
-    </w:p>
-    <w:sdt>
-      <w:sdtPr>
-        <w:id w:val="2036077007"/>
-        <w:placeholder>
-          <w:docPart w:val="D0AE67667973A243B50ACE99CE55F0D7"/>
-        </w:placeholder>
-      </w:sdtPr>
-      <w:sdtEndPr/>
-      <w:sdtContent>
-        <w:p>
-          <w:pPr>
-            <w:pStyle w:val="Listaconvietas"/>
-            <w:numPr>
-              <w:ilvl w:val="0"/>
-              <w:numId w:val="0"/>
-            </w:numPr>
-          </w:pPr>
-          <w:r>
-            <w:t xml:space="preserve">Instalación y mantenimiento de servidores de oficina basados en SuSE Linux para </w:t>
-          </w:r>
-          <w:proofErr w:type="spellStart"/>
-          <w:r>
-            <w:t>PYMEs</w:t>
-          </w:r>
-          <w:proofErr w:type="spellEnd"/>
-          <w:r>
-            <w:t>.</w:t>
-          </w:r>
-          <w:r>
-            <w:t xml:space="preserve"> </w:t>
-          </w:r>
-          <w:r>
-            <w:t xml:space="preserve">Configuración y administración de Samba y </w:t>
-          </w:r>
-          <w:proofErr w:type="spellStart"/>
-          <w:r>
-            <w:t>Sendmail</w:t>
-          </w:r>
-          <w:proofErr w:type="spellEnd"/>
-          <w:r>
-            <w:t>.</w:t>
           </w:r>
         </w:p>
       </w:sdtContent>
@@ -951,7 +617,7 @@
 </file>
 
 <file path=word/endnotes.xml><?xml version="1.0" encoding="utf-8"?>
-<w:endnotes xmlns:wpc="http://schemas.microsoft.com/office/word/2010/wordprocessingCanvas" xmlns:cx="http://schemas.microsoft.com/office/drawing/2014/chartex" xmlns:cx1="http://schemas.microsoft.com/office/drawing/2015/9/8/chartex" xmlns:cx2="http://schemas.microsoft.com/office/drawing/2015/10/21/chartex" xmlns:cx3="http://schemas.microsoft.com/office/drawing/2016/5/9/chartex" xmlns:cx4="http://schemas.microsoft.com/office/drawing/2016/5/10/chartex" xmlns:cx5="http://schemas.microsoft.com/office/drawing/2016/5/11/chartex" xmlns:cx6="http://schemas.microsoft.com/office/drawing/2016/5/12/chartex" xmlns:cx7="http://schemas.microsoft.com/office/drawing/2016/5/13/chartex" xmlns:cx8="http://schemas.microsoft.com/office/drawing/2016/5/14/chartex" xmlns:mc="http://schemas.openxmlformats.org/markup-compatibility/2006" xmlns:aink="http://schemas.microsoft.com/office/drawing/2016/ink" xmlns:am3d="http://schemas.microsoft.com/office/drawing/2017/model3d" xmlns:o="urn:schemas-microsoft-com:office:office" xmlns:oel="http://schemas.microsoft.com/office/2019/extlst" xmlns:r="http://schemas.openxmlformats.org/officeDocument/2006/relationships" xmlns:m="http://schemas.openxmlformats.org/officeDocument/2006/math" xmlns:v="urn:schemas-microsoft-com:vml" xmlns:wp14="http://schemas.microsoft.com/office/word/2010/wordprocessingDrawing" xmlns:wp="http://schemas.openxmlformats.org/drawingml/2006/wordprocessingDrawing" xmlns:w10="urn:schemas-microsoft-com:office:word" xmlns:w="http://schemas.openxmlformats.org/wordprocessingml/2006/main" xmlns:w14="http://schemas.microsoft.com/office/word/2010/wordml" xmlns:w15="http://schemas.microsoft.com/office/word/2012/wordml" xmlns:w16cex="http://schemas.microsoft.com/office/word/2018/wordml/cex" xmlns:w16cid="http://schemas.microsoft.com/office/word/2016/wordml/cid" xmlns:w16="http://schemas.microsoft.com/office/word/2018/wordml" xmlns:w16sdtdh="http://schemas.microsoft.com/office/word/2020/wordml/sdtdatahash" xmlns:w16se="http://schemas.microsoft.com/office/word/2015/wordml/symex" xmlns:wpg="http://schemas.microsoft.com/office/word/2010/wordprocessingGroup" xmlns:wpi="http://schemas.microsoft.com/office/word/2010/wordprocessingInk" xmlns:wne="http://schemas.microsoft.com/office/word/2006/wordml" xmlns:wps="http://schemas.microsoft.com/office/word/2010/wordprocessingShape" mc:Ignorable="w14 w15 w16se w16cid w16 w16cex w16sdtdh wp14">
+<w:endnotes xmlns:wpc="http://schemas.microsoft.com/office/word/2010/wordprocessingCanvas" xmlns:cx="http://schemas.microsoft.com/office/drawing/2014/chartex" xmlns:cx1="http://schemas.microsoft.com/office/drawing/2015/9/8/chartex" xmlns:cx2="http://schemas.microsoft.com/office/drawing/2015/10/21/chartex" xmlns:cx3="http://schemas.microsoft.com/office/drawing/2016/5/9/chartex" xmlns:cx4="http://schemas.microsoft.com/office/drawing/2016/5/10/chartex" xmlns:cx5="http://schemas.microsoft.com/office/drawing/2016/5/11/chartex" xmlns:cx6="http://schemas.microsoft.com/office/drawing/2016/5/12/chartex" xmlns:cx7="http://schemas.microsoft.com/office/drawing/2016/5/13/chartex" xmlns:cx8="http://schemas.microsoft.com/office/drawing/2016/5/14/chartex" xmlns:mc="http://schemas.openxmlformats.org/markup-compatibility/2006" xmlns:aink="http://schemas.microsoft.com/office/drawing/2016/ink" xmlns:am3d="http://schemas.microsoft.com/office/drawing/2017/model3d" xmlns:o="urn:schemas-microsoft-com:office:office" xmlns:oel="http://schemas.microsoft.com/office/2019/extlst" xmlns:r="http://schemas.openxmlformats.org/officeDocument/2006/relationships" xmlns:m="http://schemas.openxmlformats.org/officeDocument/2006/math" xmlns:v="urn:schemas-microsoft-com:vml" xmlns:wp14="http://schemas.microsoft.com/office/word/2010/wordprocessingDrawing" xmlns:wp="http://schemas.openxmlformats.org/drawingml/2006/wordprocessingDrawing" xmlns:w10="urn:schemas-microsoft-com:office:word" xmlns:w="http://schemas.openxmlformats.org/wordprocessingml/2006/main" xmlns:w14="http://schemas.microsoft.com/office/word/2010/wordml" xmlns:w15="http://schemas.microsoft.com/office/word/2012/wordml" xmlns:w16cex="http://schemas.microsoft.com/office/word/2018/wordml/cex" xmlns:w16cid="http://schemas.microsoft.com/office/word/2016/wordml/cid" xmlns:w16="http://schemas.microsoft.com/office/word/2018/wordml" xmlns:w16du="http://schemas.microsoft.com/office/word/2023/wordml/word16du" xmlns:w16sdtdh="http://schemas.microsoft.com/office/word/2020/wordml/sdtdatahash" xmlns:w16se="http://schemas.microsoft.com/office/word/2015/wordml/symex" xmlns:wpg="http://schemas.microsoft.com/office/word/2010/wordprocessingGroup" xmlns:wpi="http://schemas.microsoft.com/office/word/2010/wordprocessingInk" xmlns:wne="http://schemas.microsoft.com/office/word/2006/wordml" xmlns:wps="http://schemas.microsoft.com/office/word/2010/wordprocessingShape" mc:Ignorable="w14 w15 w16se w16cid w16 w16cex w16sdtdh wp14">
   <w:endnote w:type="separator" w:id="-1">
     <w:p>
       <w:pPr>
@@ -976,7 +642,7 @@
 </file>
 
 <file path=word/footer1.xml><?xml version="1.0" encoding="utf-8"?>
-<w:ftr xmlns:wpc="http://schemas.microsoft.com/office/word/2010/wordprocessingCanvas" xmlns:cx="http://schemas.microsoft.com/office/drawing/2014/chartex" xmlns:cx1="http://schemas.microsoft.com/office/drawing/2015/9/8/chartex" xmlns:cx2="http://schemas.microsoft.com/office/drawing/2015/10/21/chartex" xmlns:cx3="http://schemas.microsoft.com/office/drawing/2016/5/9/chartex" xmlns:cx4="http://schemas.microsoft.com/office/drawing/2016/5/10/chartex" xmlns:cx5="http://schemas.microsoft.com/office/drawing/2016/5/11/chartex" xmlns:cx6="http://schemas.microsoft.com/office/drawing/2016/5/12/chartex" xmlns:cx7="http://schemas.microsoft.com/office/drawing/2016/5/13/chartex" xmlns:cx8="http://schemas.microsoft.com/office/drawing/2016/5/14/chartex" xmlns:mc="http://schemas.openxmlformats.org/markup-compatibility/2006" xmlns:aink="http://schemas.microsoft.com/office/drawing/2016/ink" xmlns:am3d="http://schemas.microsoft.com/office/drawing/2017/model3d" xmlns:o="urn:schemas-microsoft-com:office:office" xmlns:oel="http://schemas.microsoft.com/office/2019/extlst" xmlns:r="http://schemas.openxmlformats.org/officeDocument/2006/relationships" xmlns:m="http://schemas.openxmlformats.org/officeDocument/2006/math" xmlns:v="urn:schemas-microsoft-com:vml" xmlns:wp14="http://schemas.microsoft.com/office/word/2010/wordprocessingDrawing" xmlns:wp="http://schemas.openxmlformats.org/drawingml/2006/wordprocessingDrawing" xmlns:w10="urn:schemas-microsoft-com:office:word" xmlns:w="http://schemas.openxmlformats.org/wordprocessingml/2006/main" xmlns:w14="http://schemas.microsoft.com/office/word/2010/wordml" xmlns:w15="http://schemas.microsoft.com/office/word/2012/wordml" xmlns:w16cex="http://schemas.microsoft.com/office/word/2018/wordml/cex" xmlns:w16cid="http://schemas.microsoft.com/office/word/2016/wordml/cid" xmlns:w16="http://schemas.microsoft.com/office/word/2018/wordml" xmlns:w16sdtdh="http://schemas.microsoft.com/office/word/2020/wordml/sdtdatahash" xmlns:w16se="http://schemas.microsoft.com/office/word/2015/wordml/symex" xmlns:wpg="http://schemas.microsoft.com/office/word/2010/wordprocessingGroup" xmlns:wpi="http://schemas.microsoft.com/office/word/2010/wordprocessingInk" xmlns:wne="http://schemas.microsoft.com/office/word/2006/wordml" xmlns:wps="http://schemas.microsoft.com/office/word/2010/wordprocessingShape" mc:Ignorable="w14 w15 w16se w16cid w16 w16cex w16sdtdh wp14">
+<w:ftr xmlns:wpc="http://schemas.microsoft.com/office/word/2010/wordprocessingCanvas" xmlns:cx="http://schemas.microsoft.com/office/drawing/2014/chartex" xmlns:cx1="http://schemas.microsoft.com/office/drawing/2015/9/8/chartex" xmlns:cx2="http://schemas.microsoft.com/office/drawing/2015/10/21/chartex" xmlns:cx3="http://schemas.microsoft.com/office/drawing/2016/5/9/chartex" xmlns:cx4="http://schemas.microsoft.com/office/drawing/2016/5/10/chartex" xmlns:cx5="http://schemas.microsoft.com/office/drawing/2016/5/11/chartex" xmlns:cx6="http://schemas.microsoft.com/office/drawing/2016/5/12/chartex" xmlns:cx7="http://schemas.microsoft.com/office/drawing/2016/5/13/chartex" xmlns:cx8="http://schemas.microsoft.com/office/drawing/2016/5/14/chartex" xmlns:mc="http://schemas.openxmlformats.org/markup-compatibility/2006" xmlns:aink="http://schemas.microsoft.com/office/drawing/2016/ink" xmlns:am3d="http://schemas.microsoft.com/office/drawing/2017/model3d" xmlns:o="urn:schemas-microsoft-com:office:office" xmlns:oel="http://schemas.microsoft.com/office/2019/extlst" xmlns:r="http://schemas.openxmlformats.org/officeDocument/2006/relationships" xmlns:m="http://schemas.openxmlformats.org/officeDocument/2006/math" xmlns:v="urn:schemas-microsoft-com:vml" xmlns:wp14="http://schemas.microsoft.com/office/word/2010/wordprocessingDrawing" xmlns:wp="http://schemas.openxmlformats.org/drawingml/2006/wordprocessingDrawing" xmlns:w10="urn:schemas-microsoft-com:office:word" xmlns:w="http://schemas.openxmlformats.org/wordprocessingml/2006/main" xmlns:w14="http://schemas.microsoft.com/office/word/2010/wordml" xmlns:w15="http://schemas.microsoft.com/office/word/2012/wordml" xmlns:w16cex="http://schemas.microsoft.com/office/word/2018/wordml/cex" xmlns:w16cid="http://schemas.microsoft.com/office/word/2016/wordml/cid" xmlns:w16="http://schemas.microsoft.com/office/word/2018/wordml" xmlns:w16du="http://schemas.microsoft.com/office/word/2023/wordml/word16du" xmlns:w16sdtdh="http://schemas.microsoft.com/office/word/2020/wordml/sdtdatahash" xmlns:w16se="http://schemas.microsoft.com/office/word/2015/wordml/symex" xmlns:wpg="http://schemas.microsoft.com/office/word/2010/wordprocessingGroup" xmlns:wpi="http://schemas.microsoft.com/office/word/2010/wordprocessingInk" xmlns:wne="http://schemas.microsoft.com/office/word/2006/wordml" xmlns:wps="http://schemas.microsoft.com/office/word/2010/wordprocessingShape" mc:Ignorable="w14 w15 w16se w16cid w16 w16cex w16sdtdh wp14">
   <w:p>
     <w:pPr>
       <w:pStyle w:val="Piedepgina"/>
@@ -1007,7 +673,7 @@
 </file>
 
 <file path=word/footnotes.xml><?xml version="1.0" encoding="utf-8"?>
-<w:footnotes xmlns:wpc="http://schemas.microsoft.com/office/word/2010/wordprocessingCanvas" xmlns:cx="http://schemas.microsoft.com/office/drawing/2014/chartex" xmlns:cx1="http://schemas.microsoft.com/office/drawing/2015/9/8/chartex" xmlns:cx2="http://schemas.microsoft.com/office/drawing/2015/10/21/chartex" xmlns:cx3="http://schemas.microsoft.com/office/drawing/2016/5/9/chartex" xmlns:cx4="http://schemas.microsoft.com/office/drawing/2016/5/10/chartex" xmlns:cx5="http://schemas.microsoft.com/office/drawing/2016/5/11/chartex" xmlns:cx6="http://schemas.microsoft.com/office/drawing/2016/5/12/chartex" xmlns:cx7="http://schemas.microsoft.com/office/drawing/2016/5/13/chartex" xmlns:cx8="http://schemas.microsoft.com/office/drawing/2016/5/14/chartex" xmlns:mc="http://schemas.openxmlformats.org/markup-compatibility/2006" xmlns:aink="http://schemas.microsoft.com/office/drawing/2016/ink" xmlns:am3d="http://schemas.microsoft.com/office/drawing/2017/model3d" xmlns:o="urn:schemas-microsoft-com:office:office" xmlns:oel="http://schemas.microsoft.com/office/2019/extlst" xmlns:r="http://schemas.openxmlformats.org/officeDocument/2006/relationships" xmlns:m="http://schemas.openxmlformats.org/officeDocument/2006/math" xmlns:v="urn:schemas-microsoft-com:vml" xmlns:wp14="http://schemas.microsoft.com/office/word/2010/wordprocessingDrawing" xmlns:wp="http://schemas.openxmlformats.org/drawingml/2006/wordprocessingDrawing" xmlns:w10="urn:schemas-microsoft-com:office:word" xmlns:w="http://schemas.openxmlformats.org/wordprocessingml/2006/main" xmlns:w14="http://schemas.microsoft.com/office/word/2010/wordml" xmlns:w15="http://schemas.microsoft.com/office/word/2012/wordml" xmlns:w16cex="http://schemas.microsoft.com/office/word/2018/wordml/cex" xmlns:w16cid="http://schemas.microsoft.com/office/word/2016/wordml/cid" xmlns:w16="http://schemas.microsoft.com/office/word/2018/wordml" xmlns:w16sdtdh="http://schemas.microsoft.com/office/word/2020/wordml/sdtdatahash" xmlns:w16se="http://schemas.microsoft.com/office/word/2015/wordml/symex" xmlns:wpg="http://schemas.microsoft.com/office/word/2010/wordprocessingGroup" xmlns:wpi="http://schemas.microsoft.com/office/word/2010/wordprocessingInk" xmlns:wne="http://schemas.microsoft.com/office/word/2006/wordml" xmlns:wps="http://schemas.microsoft.com/office/word/2010/wordprocessingShape" mc:Ignorable="w14 w15 w16se w16cid w16 w16cex w16sdtdh wp14">
+<w:footnotes xmlns:wpc="http://schemas.microsoft.com/office/word/2010/wordprocessingCanvas" xmlns:cx="http://schemas.microsoft.com/office/drawing/2014/chartex" xmlns:cx1="http://schemas.microsoft.com/office/drawing/2015/9/8/chartex" xmlns:cx2="http://schemas.microsoft.com/office/drawing/2015/10/21/chartex" xmlns:cx3="http://schemas.microsoft.com/office/drawing/2016/5/9/chartex" xmlns:cx4="http://schemas.microsoft.com/office/drawing/2016/5/10/chartex" xmlns:cx5="http://schemas.microsoft.com/office/drawing/2016/5/11/chartex" xmlns:cx6="http://schemas.microsoft.com/office/drawing/2016/5/12/chartex" xmlns:cx7="http://schemas.microsoft.com/office/drawing/2016/5/13/chartex" xmlns:cx8="http://schemas.microsoft.com/office/drawing/2016/5/14/chartex" xmlns:mc="http://schemas.openxmlformats.org/markup-compatibility/2006" xmlns:aink="http://schemas.microsoft.com/office/drawing/2016/ink" xmlns:am3d="http://schemas.microsoft.com/office/drawing/2017/model3d" xmlns:o="urn:schemas-microsoft-com:office:office" xmlns:oel="http://schemas.microsoft.com/office/2019/extlst" xmlns:r="http://schemas.openxmlformats.org/officeDocument/2006/relationships" xmlns:m="http://schemas.openxmlformats.org/officeDocument/2006/math" xmlns:v="urn:schemas-microsoft-com:vml" xmlns:wp14="http://schemas.microsoft.com/office/word/2010/wordprocessingDrawing" xmlns:wp="http://schemas.openxmlformats.org/drawingml/2006/wordprocessingDrawing" xmlns:w10="urn:schemas-microsoft-com:office:word" xmlns:w="http://schemas.openxmlformats.org/wordprocessingml/2006/main" xmlns:w14="http://schemas.microsoft.com/office/word/2010/wordml" xmlns:w15="http://schemas.microsoft.com/office/word/2012/wordml" xmlns:w16cex="http://schemas.microsoft.com/office/word/2018/wordml/cex" xmlns:w16cid="http://schemas.microsoft.com/office/word/2016/wordml/cid" xmlns:w16="http://schemas.microsoft.com/office/word/2018/wordml" xmlns:w16du="http://schemas.microsoft.com/office/word/2023/wordml/word16du" xmlns:w16sdtdh="http://schemas.microsoft.com/office/word/2020/wordml/sdtdatahash" xmlns:w16se="http://schemas.microsoft.com/office/word/2015/wordml/symex" xmlns:wpg="http://schemas.microsoft.com/office/word/2010/wordprocessingGroup" xmlns:wpi="http://schemas.microsoft.com/office/word/2010/wordprocessingInk" xmlns:wne="http://schemas.microsoft.com/office/word/2006/wordml" xmlns:wps="http://schemas.microsoft.com/office/word/2010/wordprocessingShape" mc:Ignorable="w14 w15 w16se w16cid w16 w16cex w16sdtdh wp14">
   <w:footnote w:type="separator" w:id="-1">
     <w:p>
       <w:pPr>
@@ -1032,7 +698,7 @@
 </file>
 
 <file path=word/header1.xml><?xml version="1.0" encoding="utf-8"?>
-<w:hdr xmlns:wpc="http://schemas.microsoft.com/office/word/2010/wordprocessingCanvas" xmlns:cx="http://schemas.microsoft.com/office/drawing/2014/chartex" xmlns:cx1="http://schemas.microsoft.com/office/drawing/2015/9/8/chartex" xmlns:cx2="http://schemas.microsoft.com/office/drawing/2015/10/21/chartex" xmlns:cx3="http://schemas.microsoft.com/office/drawing/2016/5/9/chartex" xmlns:cx4="http://schemas.microsoft.com/office/drawing/2016/5/10/chartex" xmlns:cx5="http://schemas.microsoft.com/office/drawing/2016/5/11/chartex" xmlns:cx6="http://schemas.microsoft.com/office/drawing/2016/5/12/chartex" xmlns:cx7="http://schemas.microsoft.com/office/drawing/2016/5/13/chartex" xmlns:cx8="http://schemas.microsoft.com/office/drawing/2016/5/14/chartex" xmlns:mc="http://schemas.openxmlformats.org/markup-compatibility/2006" xmlns:aink="http://schemas.microsoft.com/office/drawing/2016/ink" xmlns:am3d="http://schemas.microsoft.com/office/drawing/2017/model3d" xmlns:o="urn:schemas-microsoft-com:office:office" xmlns:oel="http://schemas.microsoft.com/office/2019/extlst" xmlns:r="http://schemas.openxmlformats.org/officeDocument/2006/relationships" xmlns:m="http://schemas.openxmlformats.org/officeDocument/2006/math" xmlns:v="urn:schemas-microsoft-com:vml" xmlns:wp14="http://schemas.microsoft.com/office/word/2010/wordprocessingDrawing" xmlns:wp="http://schemas.openxmlformats.org/drawingml/2006/wordprocessingDrawing" xmlns:w10="urn:schemas-microsoft-com:office:word" xmlns:w="http://schemas.openxmlformats.org/wordprocessingml/2006/main" xmlns:w14="http://schemas.microsoft.com/office/word/2010/wordml" xmlns:w15="http://schemas.microsoft.com/office/word/2012/wordml" xmlns:w16cex="http://schemas.microsoft.com/office/word/2018/wordml/cex" xmlns:w16cid="http://schemas.microsoft.com/office/word/2016/wordml/cid" xmlns:w16="http://schemas.microsoft.com/office/word/2018/wordml" xmlns:w16sdtdh="http://schemas.microsoft.com/office/word/2020/wordml/sdtdatahash" xmlns:w16se="http://schemas.microsoft.com/office/word/2015/wordml/symex" xmlns:wpg="http://schemas.microsoft.com/office/word/2010/wordprocessingGroup" xmlns:wpi="http://schemas.microsoft.com/office/word/2010/wordprocessingInk" xmlns:wne="http://schemas.microsoft.com/office/word/2006/wordml" xmlns:wps="http://schemas.microsoft.com/office/word/2010/wordprocessingShape" mc:Ignorable="w14 w15 w16se w16cid w16 w16cex w16sdtdh wp14">
+<w:hdr xmlns:wpc="http://schemas.microsoft.com/office/word/2010/wordprocessingCanvas" xmlns:cx="http://schemas.microsoft.com/office/drawing/2014/chartex" xmlns:cx1="http://schemas.microsoft.com/office/drawing/2015/9/8/chartex" xmlns:cx2="http://schemas.microsoft.com/office/drawing/2015/10/21/chartex" xmlns:cx3="http://schemas.microsoft.com/office/drawing/2016/5/9/chartex" xmlns:cx4="http://schemas.microsoft.com/office/drawing/2016/5/10/chartex" xmlns:cx5="http://schemas.microsoft.com/office/drawing/2016/5/11/chartex" xmlns:cx6="http://schemas.microsoft.com/office/drawing/2016/5/12/chartex" xmlns:cx7="http://schemas.microsoft.com/office/drawing/2016/5/13/chartex" xmlns:cx8="http://schemas.microsoft.com/office/drawing/2016/5/14/chartex" xmlns:mc="http://schemas.openxmlformats.org/markup-compatibility/2006" xmlns:aink="http://schemas.microsoft.com/office/drawing/2016/ink" xmlns:am3d="http://schemas.microsoft.com/office/drawing/2017/model3d" xmlns:o="urn:schemas-microsoft-com:office:office" xmlns:oel="http://schemas.microsoft.com/office/2019/extlst" xmlns:r="http://schemas.openxmlformats.org/officeDocument/2006/relationships" xmlns:m="http://schemas.openxmlformats.org/officeDocument/2006/math" xmlns:v="urn:schemas-microsoft-com:vml" xmlns:wp14="http://schemas.microsoft.com/office/word/2010/wordprocessingDrawing" xmlns:wp="http://schemas.openxmlformats.org/drawingml/2006/wordprocessingDrawing" xmlns:w10="urn:schemas-microsoft-com:office:word" xmlns:w="http://schemas.openxmlformats.org/wordprocessingml/2006/main" xmlns:w14="http://schemas.microsoft.com/office/word/2010/wordml" xmlns:w15="http://schemas.microsoft.com/office/word/2012/wordml" xmlns:w16cex="http://schemas.microsoft.com/office/word/2018/wordml/cex" xmlns:w16cid="http://schemas.microsoft.com/office/word/2016/wordml/cid" xmlns:w16="http://schemas.microsoft.com/office/word/2018/wordml" xmlns:w16du="http://schemas.microsoft.com/office/word/2023/wordml/word16du" xmlns:w16sdtdh="http://schemas.microsoft.com/office/word/2020/wordml/sdtdatahash" xmlns:w16se="http://schemas.microsoft.com/office/word/2015/wordml/symex" xmlns:wpg="http://schemas.microsoft.com/office/word/2010/wordprocessingGroup" xmlns:wpi="http://schemas.microsoft.com/office/word/2010/wordprocessingInk" xmlns:wne="http://schemas.microsoft.com/office/word/2006/wordml" xmlns:wps="http://schemas.microsoft.com/office/word/2010/wordprocessingShape" mc:Ignorable="w14 w15 w16se w16cid w16 w16cex w16sdtdh wp14">
   <w:tbl>
     <w:tblPr>
       <w:tblW w:w="0" w:type="auto"/>
@@ -1419,7 +1085,7 @@
 </file>
 
 <file path=word/header2.xml><?xml version="1.0" encoding="utf-8"?>
-<w:hdr xmlns:wpc="http://schemas.microsoft.com/office/word/2010/wordprocessingCanvas" xmlns:cx="http://schemas.microsoft.com/office/drawing/2014/chartex" xmlns:cx1="http://schemas.microsoft.com/office/drawing/2015/9/8/chartex" xmlns:cx2="http://schemas.microsoft.com/office/drawing/2015/10/21/chartex" xmlns:cx3="http://schemas.microsoft.com/office/drawing/2016/5/9/chartex" xmlns:cx4="http://schemas.microsoft.com/office/drawing/2016/5/10/chartex" xmlns:cx5="http://schemas.microsoft.com/office/drawing/2016/5/11/chartex" xmlns:cx6="http://schemas.microsoft.com/office/drawing/2016/5/12/chartex" xmlns:cx7="http://schemas.microsoft.com/office/drawing/2016/5/13/chartex" xmlns:cx8="http://schemas.microsoft.com/office/drawing/2016/5/14/chartex" xmlns:mc="http://schemas.openxmlformats.org/markup-compatibility/2006" xmlns:aink="http://schemas.microsoft.com/office/drawing/2016/ink" xmlns:am3d="http://schemas.microsoft.com/office/drawing/2017/model3d" xmlns:o="urn:schemas-microsoft-com:office:office" xmlns:oel="http://schemas.microsoft.com/office/2019/extlst" xmlns:r="http://schemas.openxmlformats.org/officeDocument/2006/relationships" xmlns:m="http://schemas.openxmlformats.org/officeDocument/2006/math" xmlns:v="urn:schemas-microsoft-com:vml" xmlns:wp14="http://schemas.microsoft.com/office/word/2010/wordprocessingDrawing" xmlns:wp="http://schemas.openxmlformats.org/drawingml/2006/wordprocessingDrawing" xmlns:w10="urn:schemas-microsoft-com:office:word" xmlns:w="http://schemas.openxmlformats.org/wordprocessingml/2006/main" xmlns:w14="http://schemas.microsoft.com/office/word/2010/wordml" xmlns:w15="http://schemas.microsoft.com/office/word/2012/wordml" xmlns:w16cex="http://schemas.microsoft.com/office/word/2018/wordml/cex" xmlns:w16cid="http://schemas.microsoft.com/office/word/2016/wordml/cid" xmlns:w16="http://schemas.microsoft.com/office/word/2018/wordml" xmlns:w16sdtdh="http://schemas.microsoft.com/office/word/2020/wordml/sdtdatahash" xmlns:w16se="http://schemas.microsoft.com/office/word/2015/wordml/symex" xmlns:wpg="http://schemas.microsoft.com/office/word/2010/wordprocessingGroup" xmlns:wpi="http://schemas.microsoft.com/office/word/2010/wordprocessingInk" xmlns:wne="http://schemas.microsoft.com/office/word/2006/wordml" xmlns:wps="http://schemas.microsoft.com/office/word/2010/wordprocessingShape" mc:Ignorable="w14 w15 w16se w16cid w16 w16cex w16sdtdh wp14">
+<w:hdr xmlns:wpc="http://schemas.microsoft.com/office/word/2010/wordprocessingCanvas" xmlns:cx="http://schemas.microsoft.com/office/drawing/2014/chartex" xmlns:cx1="http://schemas.microsoft.com/office/drawing/2015/9/8/chartex" xmlns:cx2="http://schemas.microsoft.com/office/drawing/2015/10/21/chartex" xmlns:cx3="http://schemas.microsoft.com/office/drawing/2016/5/9/chartex" xmlns:cx4="http://schemas.microsoft.com/office/drawing/2016/5/10/chartex" xmlns:cx5="http://schemas.microsoft.com/office/drawing/2016/5/11/chartex" xmlns:cx6="http://schemas.microsoft.com/office/drawing/2016/5/12/chartex" xmlns:cx7="http://schemas.microsoft.com/office/drawing/2016/5/13/chartex" xmlns:cx8="http://schemas.microsoft.com/office/drawing/2016/5/14/chartex" xmlns:mc="http://schemas.openxmlformats.org/markup-compatibility/2006" xmlns:aink="http://schemas.microsoft.com/office/drawing/2016/ink" xmlns:am3d="http://schemas.microsoft.com/office/drawing/2017/model3d" xmlns:o="urn:schemas-microsoft-com:office:office" xmlns:oel="http://schemas.microsoft.com/office/2019/extlst" xmlns:r="http://schemas.openxmlformats.org/officeDocument/2006/relationships" xmlns:m="http://schemas.openxmlformats.org/officeDocument/2006/math" xmlns:v="urn:schemas-microsoft-com:vml" xmlns:wp14="http://schemas.microsoft.com/office/word/2010/wordprocessingDrawing" xmlns:wp="http://schemas.openxmlformats.org/drawingml/2006/wordprocessingDrawing" xmlns:w10="urn:schemas-microsoft-com:office:word" xmlns:w="http://schemas.openxmlformats.org/wordprocessingml/2006/main" xmlns:w14="http://schemas.microsoft.com/office/word/2010/wordml" xmlns:w15="http://schemas.microsoft.com/office/word/2012/wordml" xmlns:w16cex="http://schemas.microsoft.com/office/word/2018/wordml/cex" xmlns:w16cid="http://schemas.microsoft.com/office/word/2016/wordml/cid" xmlns:w16="http://schemas.microsoft.com/office/word/2018/wordml" xmlns:w16du="http://schemas.microsoft.com/office/word/2023/wordml/word16du" xmlns:w16sdtdh="http://schemas.microsoft.com/office/word/2020/wordml/sdtdatahash" xmlns:w16se="http://schemas.microsoft.com/office/word/2015/wordml/symex" xmlns:wpg="http://schemas.microsoft.com/office/word/2010/wordprocessingGroup" xmlns:wpi="http://schemas.microsoft.com/office/word/2010/wordprocessingInk" xmlns:wne="http://schemas.microsoft.com/office/word/2006/wordml" xmlns:wps="http://schemas.microsoft.com/office/word/2010/wordprocessingShape" mc:Ignorable="w14 w15 w16se w16cid w16 w16cex w16sdtdh wp14">
   <w:tbl>
     <w:tblPr>
       <w:tblW w:w="0" w:type="auto"/>
@@ -1949,7 +1615,7 @@
 </file>
 
 <file path=word/numbering.xml><?xml version="1.0" encoding="utf-8"?>
-<w:numbering xmlns:wpc="http://schemas.microsoft.com/office/word/2010/wordprocessingCanvas" xmlns:cx="http://schemas.microsoft.com/office/drawing/2014/chartex" xmlns:cx1="http://schemas.microsoft.com/office/drawing/2015/9/8/chartex" xmlns:cx2="http://schemas.microsoft.com/office/drawing/2015/10/21/chartex" xmlns:cx3="http://schemas.microsoft.com/office/drawing/2016/5/9/chartex" xmlns:cx4="http://schemas.microsoft.com/office/drawing/2016/5/10/chartex" xmlns:cx5="http://schemas.microsoft.com/office/drawing/2016/5/11/chartex" xmlns:cx6="http://schemas.microsoft.com/office/drawing/2016/5/12/chartex" xmlns:cx7="http://schemas.microsoft.com/office/drawing/2016/5/13/chartex" xmlns:cx8="http://schemas.microsoft.com/office/drawing/2016/5/14/chartex" xmlns:mc="http://schemas.openxmlformats.org/markup-compatibility/2006" xmlns:aink="http://schemas.microsoft.com/office/drawing/2016/ink" xmlns:am3d="http://schemas.microsoft.com/office/drawing/2017/model3d" xmlns:o="urn:schemas-microsoft-com:office:office" xmlns:oel="http://schemas.microsoft.com/office/2019/extlst" xmlns:r="http://schemas.openxmlformats.org/officeDocument/2006/relationships" xmlns:m="http://schemas.openxmlformats.org/officeDocument/2006/math" xmlns:v="urn:schemas-microsoft-com:vml" xmlns:wp14="http://schemas.microsoft.com/office/word/2010/wordprocessingDrawing" xmlns:wp="http://schemas.openxmlformats.org/drawingml/2006/wordprocessingDrawing" xmlns:w10="urn:schemas-microsoft-com:office:word" xmlns:w="http://schemas.openxmlformats.org/wordprocessingml/2006/main" xmlns:w14="http://schemas.microsoft.com/office/word/2010/wordml" xmlns:w15="http://schemas.microsoft.com/office/word/2012/wordml" xmlns:w16cex="http://schemas.microsoft.com/office/word/2018/wordml/cex" xmlns:w16cid="http://schemas.microsoft.com/office/word/2016/wordml/cid" xmlns:w16="http://schemas.microsoft.com/office/word/2018/wordml" xmlns:w16sdtdh="http://schemas.microsoft.com/office/word/2020/wordml/sdtdatahash" xmlns:w16se="http://schemas.microsoft.com/office/word/2015/wordml/symex" xmlns:wpg="http://schemas.microsoft.com/office/word/2010/wordprocessingGroup" xmlns:wpi="http://schemas.microsoft.com/office/word/2010/wordprocessingInk" xmlns:wne="http://schemas.microsoft.com/office/word/2006/wordml" xmlns:wps="http://schemas.microsoft.com/office/word/2010/wordprocessingShape" mc:Ignorable="w14 w15 w16se w16cid w16 w16cex w16sdtdh wp14">
+<w:numbering xmlns:wpc="http://schemas.microsoft.com/office/word/2010/wordprocessingCanvas" xmlns:cx="http://schemas.microsoft.com/office/drawing/2014/chartex" xmlns:cx1="http://schemas.microsoft.com/office/drawing/2015/9/8/chartex" xmlns:cx2="http://schemas.microsoft.com/office/drawing/2015/10/21/chartex" xmlns:cx3="http://schemas.microsoft.com/office/drawing/2016/5/9/chartex" xmlns:cx4="http://schemas.microsoft.com/office/drawing/2016/5/10/chartex" xmlns:cx5="http://schemas.microsoft.com/office/drawing/2016/5/11/chartex" xmlns:cx6="http://schemas.microsoft.com/office/drawing/2016/5/12/chartex" xmlns:cx7="http://schemas.microsoft.com/office/drawing/2016/5/13/chartex" xmlns:cx8="http://schemas.microsoft.com/office/drawing/2016/5/14/chartex" xmlns:mc="http://schemas.openxmlformats.org/markup-compatibility/2006" xmlns:aink="http://schemas.microsoft.com/office/drawing/2016/ink" xmlns:am3d="http://schemas.microsoft.com/office/drawing/2017/model3d" xmlns:o="urn:schemas-microsoft-com:office:office" xmlns:oel="http://schemas.microsoft.com/office/2019/extlst" xmlns:r="http://schemas.openxmlformats.org/officeDocument/2006/relationships" xmlns:m="http://schemas.openxmlformats.org/officeDocument/2006/math" xmlns:v="urn:schemas-microsoft-com:vml" xmlns:wp14="http://schemas.microsoft.com/office/word/2010/wordprocessingDrawing" xmlns:wp="http://schemas.openxmlformats.org/drawingml/2006/wordprocessingDrawing" xmlns:w10="urn:schemas-microsoft-com:office:word" xmlns:w="http://schemas.openxmlformats.org/wordprocessingml/2006/main" xmlns:w14="http://schemas.microsoft.com/office/word/2010/wordml" xmlns:w15="http://schemas.microsoft.com/office/word/2012/wordml" xmlns:w16cex="http://schemas.microsoft.com/office/word/2018/wordml/cex" xmlns:w16cid="http://schemas.microsoft.com/office/word/2016/wordml/cid" xmlns:w16="http://schemas.microsoft.com/office/word/2018/wordml" xmlns:w16du="http://schemas.microsoft.com/office/word/2023/wordml/word16du" xmlns:w16sdtdh="http://schemas.microsoft.com/office/word/2020/wordml/sdtdatahash" xmlns:w16se="http://schemas.microsoft.com/office/word/2015/wordml/symex" xmlns:wpg="http://schemas.microsoft.com/office/word/2010/wordprocessingGroup" xmlns:wpi="http://schemas.microsoft.com/office/word/2010/wordprocessingInk" xmlns:wne="http://schemas.microsoft.com/office/word/2006/wordml" xmlns:wps="http://schemas.microsoft.com/office/word/2010/wordprocessingShape" mc:Ignorable="w14 w15 w16se w16cid w16 w16cex w16sdtdh wp14">
   <w:abstractNum w:abstractNumId="0" w15:restartNumberingAfterBreak="0">
     <w:nsid w:val="FFFFFF7C"/>
     <w:multiLevelType w:val="singleLevel"/>
@@ -4467,7 +4133,7 @@
 </file>
 
 <file path=word/glossary/document.xml><?xml version="1.0" encoding="utf-8"?>
-<w:glossaryDocument xmlns:wpc="http://schemas.microsoft.com/office/word/2010/wordprocessingCanvas" xmlns:cx="http://schemas.microsoft.com/office/drawing/2014/chartex" xmlns:cx1="http://schemas.microsoft.com/office/drawing/2015/9/8/chartex" xmlns:cx2="http://schemas.microsoft.com/office/drawing/2015/10/21/chartex" xmlns:cx3="http://schemas.microsoft.com/office/drawing/2016/5/9/chartex" xmlns:cx4="http://schemas.microsoft.com/office/drawing/2016/5/10/chartex" xmlns:cx5="http://schemas.microsoft.com/office/drawing/2016/5/11/chartex" xmlns:cx6="http://schemas.microsoft.com/office/drawing/2016/5/12/chartex" xmlns:cx7="http://schemas.microsoft.com/office/drawing/2016/5/13/chartex" xmlns:cx8="http://schemas.microsoft.com/office/drawing/2016/5/14/chartex" xmlns:mc="http://schemas.openxmlformats.org/markup-compatibility/2006" xmlns:aink="http://schemas.microsoft.com/office/drawing/2016/ink" xmlns:am3d="http://schemas.microsoft.com/office/drawing/2017/model3d" xmlns:o="urn:schemas-microsoft-com:office:office" xmlns:oel="http://schemas.microsoft.com/office/2019/extlst" xmlns:r="http://schemas.openxmlformats.org/officeDocument/2006/relationships" xmlns:m="http://schemas.openxmlformats.org/officeDocument/2006/math" xmlns:v="urn:schemas-microsoft-com:vml" xmlns:wp14="http://schemas.microsoft.com/office/word/2010/wordprocessingDrawing" xmlns:wp="http://schemas.openxmlformats.org/drawingml/2006/wordprocessingDrawing" xmlns:w10="urn:schemas-microsoft-com:office:word" xmlns:w="http://schemas.openxmlformats.org/wordprocessingml/2006/main" xmlns:w14="http://schemas.microsoft.com/office/word/2010/wordml" xmlns:w15="http://schemas.microsoft.com/office/word/2012/wordml" xmlns:w16cex="http://schemas.microsoft.com/office/word/2018/wordml/cex" xmlns:w16cid="http://schemas.microsoft.com/office/word/2016/wordml/cid" xmlns:w16="http://schemas.microsoft.com/office/word/2018/wordml" xmlns:w16sdtdh="http://schemas.microsoft.com/office/word/2020/wordml/sdtdatahash" xmlns:w16se="http://schemas.microsoft.com/office/word/2015/wordml/symex" xmlns:wpg="http://schemas.microsoft.com/office/word/2010/wordprocessingGroup" xmlns:wpi="http://schemas.microsoft.com/office/word/2010/wordprocessingInk" xmlns:wne="http://schemas.microsoft.com/office/word/2006/wordml" xmlns:wps="http://schemas.microsoft.com/office/word/2010/wordprocessingShape" mc:Ignorable="w14 w15 w16se w16cid w16 w16cex w16sdtdh wp14">
+<w:glossaryDocument xmlns:wpc="http://schemas.microsoft.com/office/word/2010/wordprocessingCanvas" xmlns:cx="http://schemas.microsoft.com/office/drawing/2014/chartex" xmlns:cx1="http://schemas.microsoft.com/office/drawing/2015/9/8/chartex" xmlns:cx2="http://schemas.microsoft.com/office/drawing/2015/10/21/chartex" xmlns:cx3="http://schemas.microsoft.com/office/drawing/2016/5/9/chartex" xmlns:cx4="http://schemas.microsoft.com/office/drawing/2016/5/10/chartex" xmlns:cx5="http://schemas.microsoft.com/office/drawing/2016/5/11/chartex" xmlns:cx6="http://schemas.microsoft.com/office/drawing/2016/5/12/chartex" xmlns:cx7="http://schemas.microsoft.com/office/drawing/2016/5/13/chartex" xmlns:cx8="http://schemas.microsoft.com/office/drawing/2016/5/14/chartex" xmlns:mc="http://schemas.openxmlformats.org/markup-compatibility/2006" xmlns:aink="http://schemas.microsoft.com/office/drawing/2016/ink" xmlns:am3d="http://schemas.microsoft.com/office/drawing/2017/model3d" xmlns:o="urn:schemas-microsoft-com:office:office" xmlns:oel="http://schemas.microsoft.com/office/2019/extlst" xmlns:r="http://schemas.openxmlformats.org/officeDocument/2006/relationships" xmlns:m="http://schemas.openxmlformats.org/officeDocument/2006/math" xmlns:v="urn:schemas-microsoft-com:vml" xmlns:wp14="http://schemas.microsoft.com/office/word/2010/wordprocessingDrawing" xmlns:wp="http://schemas.openxmlformats.org/drawingml/2006/wordprocessingDrawing" xmlns:w10="urn:schemas-microsoft-com:office:word" xmlns:w="http://schemas.openxmlformats.org/wordprocessingml/2006/main" xmlns:w14="http://schemas.microsoft.com/office/word/2010/wordml" xmlns:w15="http://schemas.microsoft.com/office/word/2012/wordml" xmlns:w16cex="http://schemas.microsoft.com/office/word/2018/wordml/cex" xmlns:w16cid="http://schemas.microsoft.com/office/word/2016/wordml/cid" xmlns:w16="http://schemas.microsoft.com/office/word/2018/wordml" xmlns:w16du="http://schemas.microsoft.com/office/word/2023/wordml/word16du" xmlns:w16sdtdh="http://schemas.microsoft.com/office/word/2020/wordml/sdtdatahash" xmlns:w16se="http://schemas.microsoft.com/office/word/2015/wordml/symex" xmlns:wpg="http://schemas.microsoft.com/office/word/2010/wordprocessingGroup" xmlns:wpi="http://schemas.microsoft.com/office/word/2010/wordprocessingInk" xmlns:wne="http://schemas.microsoft.com/office/word/2006/wordml" xmlns:wps="http://schemas.microsoft.com/office/word/2010/wordprocessingShape" mc:Ignorable="w14 w15 w16se w16cid w16 w16cex w16sdtdh wp14">
   <w:docParts>
     <w:docPart>
       <w:docPartPr>
@@ -4633,86 +4299,6 @@
               <w:lang w:val="es-ES"/>
             </w:rPr>
             <w:t>Aliquam dapibus.</w:t>
-          </w:r>
-        </w:p>
-      </w:docPartBody>
-    </w:docPart>
-    <w:docPart>
-      <w:docPartPr>
-        <w:name w:val="91D1E5ED65489049A5D4CA7FA9EC75C4"/>
-        <w:category>
-          <w:name w:val="General"/>
-          <w:gallery w:val="placeholder"/>
-        </w:category>
-        <w:types>
-          <w:type w:val="bbPlcHdr"/>
-        </w:types>
-        <w:behaviors>
-          <w:behavior w:val="content"/>
-        </w:behaviors>
-        <w:guid w:val="{19195568-0414-5148-AD57-B4C68DD367D6}"/>
-      </w:docPartPr>
-      <w:docPartBody>
-        <w:p>
-          <w:pPr>
-            <w:pStyle w:val="91D1E5ED65489049A5D4CA7FA9EC75C4"/>
-          </w:pPr>
-          <w:r>
-            <w:rPr>
-              <w:lang w:val="es-ES"/>
-            </w:rPr>
-            <w:t>Lorem ipsum dolor</w:t>
-          </w:r>
-        </w:p>
-      </w:docPartBody>
-    </w:docPart>
-    <w:docPart>
-      <w:docPartPr>
-        <w:name w:val="D0AE67667973A243B50ACE99CE55F0D7"/>
-        <w:category>
-          <w:name w:val="General"/>
-          <w:gallery w:val="placeholder"/>
-        </w:category>
-        <w:types>
-          <w:type w:val="bbPlcHdr"/>
-        </w:types>
-        <w:behaviors>
-          <w:behavior w:val="content"/>
-        </w:behaviors>
-        <w:guid w:val="{79BFB98E-AC0C-C646-8324-86E1E80503E3}"/>
-      </w:docPartPr>
-      <w:docPartBody>
-        <w:p>
-          <w:pPr>
-            <w:pStyle w:val="Listaconvietas"/>
-          </w:pPr>
-          <w:r>
-            <w:rPr>
-              <w:lang w:val="es-ES"/>
-            </w:rPr>
-            <w:t>Etiam cursus suscipit enim. Nulla facilisi. Integer eleifend diam eu diam. Donec dapibus enim sollicitudin nulla. Nam hendrerit. Nunc id nisi. Curabitur sed neque. Pellentesque placerat consequat pede.</w:t>
-          </w:r>
-        </w:p>
-        <w:p>
-          <w:pPr>
-            <w:pStyle w:val="Listaconvietas"/>
-          </w:pPr>
-          <w:r>
-            <w:rPr>
-              <w:lang w:val="es-ES"/>
-            </w:rPr>
-            <w:t>Nullam dapibus elementum metus. Aenean libero sem, commodo euismod, imperdiet et, molestie vel, neque. Duis nec sapien eu pede consectetuer placerat.</w:t>
-          </w:r>
-        </w:p>
-        <w:p>
-          <w:pPr>
-            <w:pStyle w:val="D0AE67667973A243B50ACE99CE55F0D7"/>
-          </w:pPr>
-          <w:r>
-            <w:rPr>
-              <w:lang w:val="es-ES"/>
-            </w:rPr>
-            <w:t>Pellentesque interdum, tellus non consectetuer mattis, lectus eros volutpat nunc, auctor nonummy nulla lectus nec tellus. Aliquam hendrerit lorem vulputate turpis.</w:t>
           </w:r>
         </w:p>
       </w:docPartBody>
@@ -4812,7 +4398,7 @@
 </file>
 
 <file path=word/glossary/numbering.xml><?xml version="1.0" encoding="utf-8"?>
-<w:numbering xmlns:wpc="http://schemas.microsoft.com/office/word/2010/wordprocessingCanvas" xmlns:cx="http://schemas.microsoft.com/office/drawing/2014/chartex" xmlns:cx1="http://schemas.microsoft.com/office/drawing/2015/9/8/chartex" xmlns:cx2="http://schemas.microsoft.com/office/drawing/2015/10/21/chartex" xmlns:cx3="http://schemas.microsoft.com/office/drawing/2016/5/9/chartex" xmlns:cx4="http://schemas.microsoft.com/office/drawing/2016/5/10/chartex" xmlns:cx5="http://schemas.microsoft.com/office/drawing/2016/5/11/chartex" xmlns:cx6="http://schemas.microsoft.com/office/drawing/2016/5/12/chartex" xmlns:cx7="http://schemas.microsoft.com/office/drawing/2016/5/13/chartex" xmlns:cx8="http://schemas.microsoft.com/office/drawing/2016/5/14/chartex" xmlns:mc="http://schemas.openxmlformats.org/markup-compatibility/2006" xmlns:aink="http://schemas.microsoft.com/office/drawing/2016/ink" xmlns:am3d="http://schemas.microsoft.com/office/drawing/2017/model3d" xmlns:o="urn:schemas-microsoft-com:office:office" xmlns:oel="http://schemas.microsoft.com/office/2019/extlst" xmlns:r="http://schemas.openxmlformats.org/officeDocument/2006/relationships" xmlns:m="http://schemas.openxmlformats.org/officeDocument/2006/math" xmlns:v="urn:schemas-microsoft-com:vml" xmlns:wp14="http://schemas.microsoft.com/office/word/2010/wordprocessingDrawing" xmlns:wp="http://schemas.openxmlformats.org/drawingml/2006/wordprocessingDrawing" xmlns:w10="urn:schemas-microsoft-com:office:word" xmlns:w="http://schemas.openxmlformats.org/wordprocessingml/2006/main" xmlns:w14="http://schemas.microsoft.com/office/word/2010/wordml" xmlns:w15="http://schemas.microsoft.com/office/word/2012/wordml" xmlns:w16cex="http://schemas.microsoft.com/office/word/2018/wordml/cex" xmlns:w16cid="http://schemas.microsoft.com/office/word/2016/wordml/cid" xmlns:w16="http://schemas.microsoft.com/office/word/2018/wordml" xmlns:w16sdtdh="http://schemas.microsoft.com/office/word/2020/wordml/sdtdatahash" xmlns:w16se="http://schemas.microsoft.com/office/word/2015/wordml/symex" xmlns:wpg="http://schemas.microsoft.com/office/word/2010/wordprocessingGroup" xmlns:wpi="http://schemas.microsoft.com/office/word/2010/wordprocessingInk" xmlns:wne="http://schemas.microsoft.com/office/word/2006/wordml" xmlns:wps="http://schemas.microsoft.com/office/word/2010/wordprocessingShape" mc:Ignorable="w14 w15 w16se w16cid w16 w16cex w16sdtdh wp14">
+<w:numbering xmlns:wpc="http://schemas.microsoft.com/office/word/2010/wordprocessingCanvas" xmlns:cx="http://schemas.microsoft.com/office/drawing/2014/chartex" xmlns:cx1="http://schemas.microsoft.com/office/drawing/2015/9/8/chartex" xmlns:cx2="http://schemas.microsoft.com/office/drawing/2015/10/21/chartex" xmlns:cx3="http://schemas.microsoft.com/office/drawing/2016/5/9/chartex" xmlns:cx4="http://schemas.microsoft.com/office/drawing/2016/5/10/chartex" xmlns:cx5="http://schemas.microsoft.com/office/drawing/2016/5/11/chartex" xmlns:cx6="http://schemas.microsoft.com/office/drawing/2016/5/12/chartex" xmlns:cx7="http://schemas.microsoft.com/office/drawing/2016/5/13/chartex" xmlns:cx8="http://schemas.microsoft.com/office/drawing/2016/5/14/chartex" xmlns:mc="http://schemas.openxmlformats.org/markup-compatibility/2006" xmlns:aink="http://schemas.microsoft.com/office/drawing/2016/ink" xmlns:am3d="http://schemas.microsoft.com/office/drawing/2017/model3d" xmlns:o="urn:schemas-microsoft-com:office:office" xmlns:oel="http://schemas.microsoft.com/office/2019/extlst" xmlns:r="http://schemas.openxmlformats.org/officeDocument/2006/relationships" xmlns:m="http://schemas.openxmlformats.org/officeDocument/2006/math" xmlns:v="urn:schemas-microsoft-com:vml" xmlns:wp14="http://schemas.microsoft.com/office/word/2010/wordprocessingDrawing" xmlns:wp="http://schemas.openxmlformats.org/drawingml/2006/wordprocessingDrawing" xmlns:w10="urn:schemas-microsoft-com:office:word" xmlns:w="http://schemas.openxmlformats.org/wordprocessingml/2006/main" xmlns:w14="http://schemas.microsoft.com/office/word/2010/wordml" xmlns:w15="http://schemas.microsoft.com/office/word/2012/wordml" xmlns:w16cex="http://schemas.microsoft.com/office/word/2018/wordml/cex" xmlns:w16cid="http://schemas.microsoft.com/office/word/2016/wordml/cid" xmlns:w16="http://schemas.microsoft.com/office/word/2018/wordml" xmlns:w16du="http://schemas.microsoft.com/office/word/2023/wordml/word16du" xmlns:w16sdtdh="http://schemas.microsoft.com/office/word/2020/wordml/sdtdatahash" xmlns:w16se="http://schemas.microsoft.com/office/word/2015/wordml/symex" xmlns:wpg="http://schemas.microsoft.com/office/word/2010/wordprocessingGroup" xmlns:wpi="http://schemas.microsoft.com/office/word/2010/wordprocessingInk" xmlns:wne="http://schemas.microsoft.com/office/word/2006/wordml" xmlns:wps="http://schemas.microsoft.com/office/word/2010/wordprocessingShape" mc:Ignorable="w14 w15 w16se w16cid w16 w16cex w16sdtdh wp14">
   <w:abstractNum w:abstractNumId="0" w15:restartNumberingAfterBreak="0">
     <w:nsid w:val="FFFFFF89"/>
     <w:multiLevelType w:val="singleLevel"/>
@@ -5377,14 +4963,6 @@
   <w:style w:type="paragraph" w:customStyle="1" w:styleId="EF2689278762C944868C1496C3FDBFA2">
     <w:name w:val="EF2689278762C944868C1496C3FDBFA2"/>
   </w:style>
-  <w:style w:type="paragraph" w:customStyle="1" w:styleId="91D1E5ED65489049A5D4CA7FA9EC75C4">
-    <w:name w:val="91D1E5ED65489049A5D4CA7FA9EC75C4"/>
-    <w:rsid w:val="00C60F23"/>
-  </w:style>
-  <w:style w:type="paragraph" w:customStyle="1" w:styleId="D0AE67667973A243B50ACE99CE55F0D7">
-    <w:name w:val="D0AE67667973A243B50ACE99CE55F0D7"/>
-    <w:rsid w:val="00C60F23"/>
-  </w:style>
 </w:styles>
 </file>
 

</xml_diff>